<commit_message>
Seguimos con los casos de uso de alumnos y docentes
</commit_message>
<xml_diff>
--- a/trunk/docs/Entregables/Casos de Uso Funcionales/Casos de Uso Gestion de Alumnos - Grupo 5508 -UTN - 2016 v1.2.docx
+++ b/trunk/docs/Entregables/Casos de Uso Funcionales/Casos de Uso Gestion de Alumnos - Grupo 5508 -UTN - 2016 v1.2.docx
@@ -1681,15 +1681,7 @@
                 <w:sz w:val="22"/>
                 <w:lang w:val="es-MX"/>
               </w:rPr>
-              <w:t>Dar de alta nuevos usuarios</w:t>
-            </w:r>
-            <w:r>
-              <w:rPr>
-                <w:rFonts w:ascii="Arial" w:hAnsi="Arial" w:cs="Arial"/>
-                <w:sz w:val="22"/>
-                <w:lang w:val="es-MX"/>
-              </w:rPr>
-              <w:t xml:space="preserve"> tipo Alumno</w:t>
+              <w:t>Dar de alta nuevos usuarios tipo Alumno</w:t>
             </w:r>
           </w:p>
         </w:tc>
@@ -1792,23 +1784,7 @@
                 <w:sz w:val="22"/>
                 <w:lang w:val="es-MX"/>
               </w:rPr>
-              <w:t xml:space="preserve">Ya debe existir el rol de </w:t>
-            </w:r>
-            <w:r>
-              <w:rPr>
-                <w:rFonts w:ascii="Arial" w:hAnsi="Arial" w:cs="Arial"/>
-                <w:sz w:val="22"/>
-                <w:lang w:val="es-MX"/>
-              </w:rPr>
-              <w:t>administrador</w:t>
-            </w:r>
-            <w:r>
-              <w:rPr>
-                <w:rFonts w:ascii="Arial" w:hAnsi="Arial" w:cs="Arial"/>
-                <w:sz w:val="22"/>
-                <w:lang w:val="es-MX"/>
-              </w:rPr>
-              <w:t xml:space="preserve"> y el mismo debe estar asociado a un usuario</w:t>
+              <w:t>Ya debe existir el rol de administrador y el mismo debe estar asociado a un usuario</w:t>
             </w:r>
           </w:p>
         </w:tc>
@@ -1954,17 +1930,6 @@
                 <w:lang w:val="es-MX"/>
               </w:rPr>
             </w:pPr>
-            <w:r>
-              <w:rPr>
-                <w:rFonts w:ascii="Arial" w:hAnsi="Arial" w:cs="Arial"/>
-                <w:i/>
-                <w:iCs/>
-                <w:sz w:val="22"/>
-                <w:szCs w:val="22"/>
-                <w:lang w:val="es-MX"/>
-              </w:rPr>
-              <w:t>Detallar otro tipo de requerimientos para que se ejecute el caso de uso, en caso que aplique, caso contrario se deja en blanco (Ej: hardware especial)</w:t>
-            </w:r>
           </w:p>
         </w:tc>
       </w:tr>
@@ -2084,15 +2049,7 @@
                 <w:sz w:val="22"/>
                 <w:lang w:val="es-MX"/>
               </w:rPr>
-              <w:t>U</w:t>
-            </w:r>
-            <w:r>
-              <w:rPr>
-                <w:rFonts w:ascii="Arial" w:hAnsi="Arial" w:cs="Arial"/>
-                <w:sz w:val="22"/>
-                <w:lang w:val="es-MX"/>
-              </w:rPr>
-              <w:t>suarios</w:t>
+              <w:t>Alumno</w:t>
             </w:r>
           </w:p>
         </w:tc>
@@ -2130,6 +2087,14 @@
               </w:rPr>
               <w:t>El actor selecciona nuevo usuario</w:t>
             </w:r>
+            <w:r>
+              <w:rPr>
+                <w:rFonts w:ascii="Arial" w:hAnsi="Arial" w:cs="Arial"/>
+                <w:sz w:val="22"/>
+                <w:lang w:val="es-MX"/>
+              </w:rPr>
+              <w:t xml:space="preserve"> alumno</w:t>
+            </w:r>
           </w:p>
         </w:tc>
       </w:tr>
@@ -2157,15 +2122,39 @@
                 <w:sz w:val="22"/>
                 <w:lang w:val="es-MX"/>
               </w:rPr>
-              <w:t xml:space="preserve">4- </w:t>
-            </w:r>
-            <w:r>
-              <w:rPr>
-                <w:rFonts w:ascii="Arial" w:hAnsi="Arial" w:cs="Arial"/>
-                <w:sz w:val="22"/>
-                <w:lang w:val="es-MX"/>
-              </w:rPr>
-              <w:t>El actor carga los siguientes datos del nuevo usuario: Nombre, Apellido, Mail y Teléfono</w:t>
+              <w:t>4- El actor carga los siguientes datos del nuevo</w:t>
+            </w:r>
+            <w:r>
+              <w:rPr>
+                <w:rFonts w:ascii="Arial" w:hAnsi="Arial" w:cs="Arial"/>
+                <w:sz w:val="22"/>
+                <w:lang w:val="es-MX"/>
+              </w:rPr>
+              <w:t xml:space="preserve"> usuario: Nombre, Apellido, DNI, legajo único, </w:t>
+            </w:r>
+            <w:r>
+              <w:rPr>
+                <w:rFonts w:ascii="Arial" w:hAnsi="Arial" w:cs="Arial"/>
+                <w:sz w:val="22"/>
+                <w:lang w:val="es-MX"/>
+              </w:rPr>
+              <w:t>nombre</w:t>
+            </w:r>
+            <w:r>
+              <w:rPr>
+                <w:rFonts w:ascii="Arial" w:hAnsi="Arial" w:cs="Arial"/>
+                <w:sz w:val="22"/>
+                <w:lang w:val="es-MX"/>
+              </w:rPr>
+              <w:t xml:space="preserve"> de usuario, mail, tipo habilitado/no habilitado, contraseña, </w:t>
+            </w:r>
+            <w:r>
+              <w:rPr>
+                <w:rFonts w:ascii="Arial" w:hAnsi="Arial" w:cs="Arial"/>
+                <w:sz w:val="22"/>
+                <w:lang w:val="es-MX"/>
+              </w:rPr>
+              <w:t>confirmación de contraseña</w:t>
             </w:r>
           </w:p>
         </w:tc>
@@ -2201,15 +2190,23 @@
                 <w:sz w:val="22"/>
                 <w:lang w:val="es-MX"/>
               </w:rPr>
-              <w:t>El actor carga los siguientes datos de la cuenta de Usuario: Nombre Usuario, Contraseña (Al menos una letra, número y carácter especial, mínimo 8 caracteres), Confirmación de Contraseña, Exigir el cambio de contraseña(por default destilado</w:t>
-            </w:r>
-            <w:r>
-              <w:rPr>
-                <w:rFonts w:ascii="Arial" w:hAnsi="Arial" w:cs="Arial"/>
-                <w:sz w:val="22"/>
-                <w:lang w:val="es-MX"/>
-              </w:rPr>
-              <w:t>)</w:t>
+              <w:t>El sistema por default marca la casilla de e</w:t>
+            </w:r>
+            <w:r>
+              <w:rPr>
+                <w:rFonts w:ascii="Arial" w:hAnsi="Arial" w:cs="Arial"/>
+                <w:sz w:val="22"/>
+                <w:lang w:val="es-MX"/>
+              </w:rPr>
+              <w:t>xigir el cambio de contraseña</w:t>
+            </w:r>
+            <w:r>
+              <w:rPr>
+                <w:rFonts w:ascii="Arial" w:hAnsi="Arial" w:cs="Arial"/>
+                <w:sz w:val="22"/>
+                <w:lang w:val="es-MX"/>
+              </w:rPr>
+              <w:t xml:space="preserve">. </w:t>
             </w:r>
           </w:p>
         </w:tc>
@@ -2237,23 +2234,23 @@
                 <w:sz w:val="22"/>
                 <w:lang w:val="es-MX"/>
               </w:rPr>
-              <w:t xml:space="preserve">6- </w:t>
-            </w:r>
-            <w:r>
-              <w:rPr>
-                <w:rFonts w:ascii="Arial" w:hAnsi="Arial" w:cs="Arial"/>
-                <w:sz w:val="22"/>
-                <w:lang w:val="es-MX"/>
-              </w:rPr>
-              <w:t xml:space="preserve">El actor selecciona Agregar </w:t>
-            </w:r>
-            <w:r>
-              <w:rPr>
-                <w:rFonts w:ascii="Arial" w:hAnsi="Arial" w:cs="Arial"/>
-                <w:sz w:val="22"/>
-                <w:lang w:val="es-MX"/>
-              </w:rPr>
-              <w:t>perfil</w:t>
+              <w:t xml:space="preserve">9- </w:t>
+            </w:r>
+            <w:r>
+              <w:rPr>
+                <w:rFonts w:ascii="Arial" w:hAnsi="Arial" w:cs="Arial"/>
+                <w:sz w:val="22"/>
+                <w:lang w:val="es-MX"/>
+              </w:rPr>
+              <w:t xml:space="preserve">El sistema </w:t>
+            </w:r>
+            <w:r>
+              <w:rPr>
+                <w:rFonts w:ascii="Arial" w:hAnsi="Arial" w:cs="Arial"/>
+                <w:sz w:val="22"/>
+                <w:lang w:val="es-MX"/>
+              </w:rPr>
+              <w:t>pre visualiza el usuario alumno con los datos cargados</w:t>
             </w:r>
           </w:p>
         </w:tc>
@@ -2281,154 +2278,6 @@
                 <w:sz w:val="22"/>
                 <w:lang w:val="es-MX"/>
               </w:rPr>
-              <w:t>7-</w:t>
-            </w:r>
-            <w:r>
-              <w:rPr>
-                <w:rFonts w:ascii="Arial" w:hAnsi="Arial" w:cs="Arial"/>
-                <w:sz w:val="22"/>
-                <w:lang w:val="es-MX"/>
-              </w:rPr>
-              <w:t xml:space="preserve"> </w:t>
-            </w:r>
-            <w:r>
-              <w:rPr>
-                <w:rFonts w:ascii="Arial" w:hAnsi="Arial" w:cs="Arial"/>
-                <w:sz w:val="22"/>
-                <w:lang w:val="es-MX"/>
-              </w:rPr>
-              <w:t xml:space="preserve">El actor busca el </w:t>
-            </w:r>
-            <w:r>
-              <w:rPr>
-                <w:rFonts w:ascii="Arial" w:hAnsi="Arial" w:cs="Arial"/>
-                <w:sz w:val="22"/>
-                <w:lang w:val="es-MX"/>
-              </w:rPr>
-              <w:t>perfil Alumno</w:t>
-            </w:r>
-          </w:p>
-        </w:tc>
-      </w:tr>
-      <w:tr>
-        <w:trPr>
-          <w:cantSplit/>
-        </w:trPr>
-        <w:tc>
-          <w:tcPr>
-            <w:tcW w:w="9221" w:type="dxa"/>
-            <w:gridSpan w:val="2"/>
-          </w:tcPr>
-          <w:p>
-            <w:pPr>
-              <w:rPr>
-                <w:rFonts w:ascii="Arial" w:hAnsi="Arial" w:cs="Arial"/>
-                <w:sz w:val="22"/>
-                <w:lang w:val="es-MX"/>
-              </w:rPr>
-            </w:pPr>
-            <w:r>
-              <w:rPr>
-                <w:rFonts w:ascii="Arial" w:hAnsi="Arial" w:cs="Arial"/>
-                <w:sz w:val="22"/>
-                <w:lang w:val="es-MX"/>
-              </w:rPr>
-              <w:t xml:space="preserve">8- </w:t>
-            </w:r>
-            <w:r>
-              <w:rPr>
-                <w:rFonts w:ascii="Arial" w:hAnsi="Arial" w:cs="Arial"/>
-                <w:sz w:val="22"/>
-                <w:lang w:val="es-MX"/>
-              </w:rPr>
-              <w:t xml:space="preserve">El actor selecciona dicho </w:t>
-            </w:r>
-            <w:r>
-              <w:rPr>
-                <w:rFonts w:ascii="Arial" w:hAnsi="Arial" w:cs="Arial"/>
-                <w:sz w:val="22"/>
-                <w:lang w:val="es-MX"/>
-              </w:rPr>
-              <w:t>perfil</w:t>
-            </w:r>
-            <w:r>
-              <w:rPr>
-                <w:rFonts w:ascii="Arial" w:hAnsi="Arial" w:cs="Arial"/>
-                <w:sz w:val="22"/>
-                <w:lang w:val="es-MX"/>
-              </w:rPr>
-              <w:t xml:space="preserve"> de la lista presiona el botón Agregar</w:t>
-            </w:r>
-          </w:p>
-        </w:tc>
-      </w:tr>
-      <w:tr>
-        <w:trPr>
-          <w:cantSplit/>
-        </w:trPr>
-        <w:tc>
-          <w:tcPr>
-            <w:tcW w:w="9221" w:type="dxa"/>
-            <w:gridSpan w:val="2"/>
-          </w:tcPr>
-          <w:p>
-            <w:pPr>
-              <w:rPr>
-                <w:rFonts w:ascii="Arial" w:hAnsi="Arial" w:cs="Arial"/>
-                <w:sz w:val="22"/>
-                <w:lang w:val="es-MX"/>
-              </w:rPr>
-            </w:pPr>
-            <w:r>
-              <w:rPr>
-                <w:rFonts w:ascii="Arial" w:hAnsi="Arial" w:cs="Arial"/>
-                <w:sz w:val="22"/>
-                <w:lang w:val="es-MX"/>
-              </w:rPr>
-              <w:t xml:space="preserve">9- </w:t>
-            </w:r>
-            <w:r>
-              <w:rPr>
-                <w:rFonts w:ascii="Arial" w:hAnsi="Arial" w:cs="Arial"/>
-                <w:sz w:val="22"/>
-                <w:lang w:val="es-MX"/>
-              </w:rPr>
-              <w:t xml:space="preserve">El sistema visualiza el </w:t>
-            </w:r>
-            <w:r>
-              <w:rPr>
-                <w:rFonts w:ascii="Arial" w:hAnsi="Arial" w:cs="Arial"/>
-                <w:sz w:val="22"/>
-                <w:lang w:val="es-MX"/>
-              </w:rPr>
-              <w:t>perfil de alumno asignado al usuario en la lista de perfiles</w:t>
-            </w:r>
-          </w:p>
-        </w:tc>
-      </w:tr>
-      <w:tr>
-        <w:trPr>
-          <w:cantSplit/>
-        </w:trPr>
-        <w:tc>
-          <w:tcPr>
-            <w:tcW w:w="9221" w:type="dxa"/>
-            <w:gridSpan w:val="2"/>
-          </w:tcPr>
-          <w:p>
-            <w:pPr>
-              <w:rPr>
-                <w:rFonts w:ascii="Arial" w:hAnsi="Arial" w:cs="Arial"/>
-                <w:sz w:val="22"/>
-                <w:lang w:val="es-MX"/>
-              </w:rPr>
-            </w:pPr>
-            <w:r>
-              <w:rPr>
-                <w:rFonts w:ascii="Arial" w:hAnsi="Arial" w:cs="Arial"/>
-                <w:sz w:val="22"/>
-                <w:lang w:val="es-MX"/>
-              </w:rPr>
               <w:t xml:space="preserve">10- </w:t>
             </w:r>
             <w:r>
@@ -2437,17 +2286,7 @@
                 <w:sz w:val="22"/>
                 <w:lang w:val="es-MX"/>
               </w:rPr>
-              <w:t>El actor presio</w:t>
-            </w:r>
-            <w:bookmarkStart w:id="0" w:name="_GoBack"/>
-            <w:bookmarkEnd w:id="0"/>
-            <w:r>
-              <w:rPr>
-                <w:rFonts w:ascii="Arial" w:hAnsi="Arial" w:cs="Arial"/>
-                <w:sz w:val="22"/>
-                <w:lang w:val="es-MX"/>
-              </w:rPr>
-              <w:t>na Guardar</w:t>
+              <w:t>El actor presiona Guardar</w:t>
             </w:r>
           </w:p>
         </w:tc>
@@ -2510,36 +2349,48 @@
                 <w:szCs w:val="22"/>
                 <w:lang w:val="es-MX"/>
               </w:rPr>
-              <w:t>El curso alternativo tendrá en cuenta todo lo que corresponda a condicionales, con lo cual, uno de las opciones estará como curso normal y el resto de las mismas como curso alternativo y las situaciones de error</w:t>
-            </w:r>
-          </w:p>
-          <w:p>
-            <w:pPr>
+              <w:t xml:space="preserve">5.1 </w:t>
+            </w:r>
+            <w:r>
+              <w:rPr>
+                <w:rFonts w:cs="Arial"/>
+                <w:bCs/>
+                <w:lang w:val="es-AR" w:eastAsia="es-AR"/>
+              </w:rPr>
+              <w:t xml:space="preserve">El actor </w:t>
+            </w:r>
+            <w:r>
+              <w:rPr>
+                <w:rFonts w:cs="Arial"/>
+                <w:bCs/>
+                <w:lang w:val="es-AR" w:eastAsia="es-AR"/>
+              </w:rPr>
+              <w:t>deselecciona</w:t>
+            </w:r>
+            <w:r>
+              <w:rPr>
+                <w:rFonts w:cs="Arial"/>
+                <w:bCs/>
+                <w:lang w:val="es-AR" w:eastAsia="es-AR"/>
+              </w:rPr>
+              <w:t xml:space="preserve"> Exigir cambio contraseña, y </w:t>
+            </w:r>
+            <w:r>
+              <w:rPr>
+                <w:rFonts w:cs="Arial"/>
+                <w:bCs/>
+                <w:lang w:val="es-AR" w:eastAsia="es-AR"/>
+              </w:rPr>
+              <w:t>no hace obligatorio el cambio de contraseña al siguiente ingreso del usuario</w:t>
+            </w:r>
+            <w:r>
               <w:rPr>
                 <w:rFonts w:ascii="Arial" w:hAnsi="Arial" w:cs="Arial"/>
                 <w:sz w:val="22"/>
                 <w:szCs w:val="22"/>
                 <w:lang w:val="es-MX"/>
               </w:rPr>
-            </w:pPr>
-            <w:r>
-              <w:rPr>
-                <w:rFonts w:ascii="Arial" w:hAnsi="Arial" w:cs="Arial"/>
-                <w:b/>
-                <w:sz w:val="22"/>
-                <w:szCs w:val="22"/>
-                <w:lang w:val="es-MX"/>
-              </w:rPr>
-              <w:t>Aclaración</w:t>
-            </w:r>
-            <w:r>
-              <w:rPr>
-                <w:rFonts w:ascii="Arial" w:hAnsi="Arial" w:cs="Arial"/>
-                <w:sz w:val="22"/>
-                <w:szCs w:val="22"/>
-                <w:lang w:val="es-MX"/>
-              </w:rPr>
-              <w:t xml:space="preserve">: en caso de tratarse de mensajes que devuelve el sistema: es importante que figure el texto completo entre “”, la cátedra no aceptará que los mensajes queden librados al programador  </w:t>
+              <w:t xml:space="preserve">  </w:t>
             </w:r>
           </w:p>
         </w:tc>
@@ -2791,7 +2642,6 @@
                 <w:caps w:val="0"/>
                 <w:lang w:val="es-MX"/>
               </w:rPr>
-              <w:lastRenderedPageBreak/>
               <w:t>Problemas / Comentarios:</w:t>
             </w:r>
           </w:p>
@@ -2884,6 +2734,2348 @@
         <w:pStyle w:val="Textocomentario"/>
         <w:rPr>
           <w:lang w:val="es-MX"/>
+        </w:rPr>
+      </w:pPr>
+      <w:r>
+        <w:rPr>
+          <w:lang w:val="es-MX"/>
+        </w:rPr>
+        <w:br w:type="page"/>
+      </w:r>
+    </w:p>
+    <w:tbl>
+      <w:tblPr>
+        <w:tblW w:w="9221" w:type="dxa"/>
+        <w:tblInd w:w="195" w:type="dxa"/>
+        <w:tblBorders>
+          <w:top w:val="thinThickLargeGap" w:sz="6" w:space="0" w:color="808080"/>
+          <w:left w:val="thinThickLargeGap" w:sz="6" w:space="0" w:color="808080"/>
+          <w:bottom w:val="thinThickLargeGap" w:sz="6" w:space="0" w:color="808080"/>
+          <w:right w:val="thinThickLargeGap" w:sz="6" w:space="0" w:color="808080"/>
+          <w:insideH w:val="thinThickLargeGap" w:sz="6" w:space="0" w:color="808080"/>
+          <w:insideV w:val="thinThickLargeGap" w:sz="6" w:space="0" w:color="808080"/>
+        </w:tblBorders>
+        <w:tblLayout w:type="fixed"/>
+        <w:tblLook w:val="0000" w:firstRow="0" w:lastRow="0" w:firstColumn="0" w:lastColumn="0" w:noHBand="0" w:noVBand="0"/>
+      </w:tblPr>
+      <w:tblGrid>
+        <w:gridCol w:w="2073"/>
+        <w:gridCol w:w="7148"/>
+      </w:tblGrid>
+      <w:tr>
+        <w:trPr>
+          <w:trHeight w:val="560"/>
+        </w:trPr>
+        <w:tc>
+          <w:tcPr>
+            <w:tcW w:w="2073" w:type="dxa"/>
+            <w:shd w:val="pct10" w:color="auto" w:fill="FFFFFF"/>
+          </w:tcPr>
+          <w:p>
+            <w:pPr>
+              <w:pStyle w:val="Ttulo2"/>
+              <w:spacing w:before="0" w:after="0" w:line="240" w:lineRule="auto"/>
+              <w:rPr>
+                <w:rFonts w:ascii="Arial" w:hAnsi="Arial" w:cs="Arial"/>
+                <w:bCs/>
+                <w:lang w:val="es-MX"/>
+              </w:rPr>
+            </w:pPr>
+            <w:r>
+              <w:rPr>
+                <w:rFonts w:ascii="Arial" w:hAnsi="Arial" w:cs="Arial"/>
+                <w:bCs/>
+                <w:lang w:val="es-MX"/>
+              </w:rPr>
+              <w:t>Caso de Uso</w:t>
+            </w:r>
+          </w:p>
+        </w:tc>
+        <w:tc>
+          <w:tcPr>
+            <w:tcW w:w="7148" w:type="dxa"/>
+          </w:tcPr>
+          <w:p>
+            <w:pPr>
+              <w:pStyle w:val="Ttulo3"/>
+              <w:rPr>
+                <w:rFonts w:ascii="Arial" w:hAnsi="Arial" w:cs="Arial"/>
+                <w:b/>
+                <w:bCs/>
+                <w:i w:val="0"/>
+                <w:iCs/>
+                <w:sz w:val="22"/>
+                <w:szCs w:val="22"/>
+                <w:lang w:val="es-MX"/>
+              </w:rPr>
+            </w:pPr>
+            <w:r>
+              <w:rPr>
+                <w:rFonts w:ascii="Arial" w:hAnsi="Arial" w:cs="Arial"/>
+                <w:b/>
+                <w:bCs/>
+                <w:i w:val="0"/>
+                <w:iCs/>
+                <w:sz w:val="22"/>
+                <w:szCs w:val="22"/>
+                <w:lang w:val="es-MX"/>
+              </w:rPr>
+              <w:t>Editar</w:t>
+            </w:r>
+            <w:r>
+              <w:rPr>
+                <w:rFonts w:ascii="Arial" w:hAnsi="Arial" w:cs="Arial"/>
+                <w:b/>
+                <w:bCs/>
+                <w:i w:val="0"/>
+                <w:iCs/>
+                <w:sz w:val="22"/>
+                <w:szCs w:val="22"/>
+                <w:lang w:val="es-MX"/>
+              </w:rPr>
+              <w:t xml:space="preserve"> Alumno</w:t>
+            </w:r>
+          </w:p>
+        </w:tc>
+      </w:tr>
+      <w:tr>
+        <w:tc>
+          <w:tcPr>
+            <w:tcW w:w="2073" w:type="dxa"/>
+            <w:shd w:val="pct10" w:color="000000" w:fill="FFFFFF"/>
+          </w:tcPr>
+          <w:p>
+            <w:pPr>
+              <w:rPr>
+                <w:rFonts w:ascii="Arial" w:hAnsi="Arial" w:cs="Arial"/>
+                <w:b/>
+                <w:lang w:val="es-MX"/>
+              </w:rPr>
+            </w:pPr>
+            <w:r>
+              <w:rPr>
+                <w:rFonts w:ascii="Arial" w:hAnsi="Arial" w:cs="Arial"/>
+                <w:b/>
+                <w:lang w:val="es-MX"/>
+              </w:rPr>
+              <w:t>Breve Descripción</w:t>
+            </w:r>
+          </w:p>
+        </w:tc>
+        <w:tc>
+          <w:tcPr>
+            <w:tcW w:w="7148" w:type="dxa"/>
+          </w:tcPr>
+          <w:p>
+            <w:pPr>
+              <w:ind w:left="169"/>
+              <w:jc w:val="both"/>
+              <w:rPr>
+                <w:rFonts w:ascii="Arial" w:hAnsi="Arial" w:cs="Arial"/>
+                <w:sz w:val="22"/>
+                <w:lang w:val="es-MX"/>
+              </w:rPr>
+            </w:pPr>
+            <w:r>
+              <w:rPr>
+                <w:rFonts w:ascii="Arial" w:hAnsi="Arial" w:cs="Arial"/>
+                <w:sz w:val="22"/>
+                <w:lang w:val="es-MX"/>
+              </w:rPr>
+              <w:t>Editar información del alumno</w:t>
+            </w:r>
+          </w:p>
+        </w:tc>
+      </w:tr>
+      <w:tr>
+        <w:tc>
+          <w:tcPr>
+            <w:tcW w:w="2073" w:type="dxa"/>
+            <w:shd w:val="pct10" w:color="000000" w:fill="FFFFFF"/>
+          </w:tcPr>
+          <w:p>
+            <w:pPr>
+              <w:rPr>
+                <w:rFonts w:ascii="Arial" w:hAnsi="Arial" w:cs="Arial"/>
+                <w:b/>
+                <w:lang w:val="es-MX"/>
+              </w:rPr>
+            </w:pPr>
+            <w:r>
+              <w:rPr>
+                <w:rFonts w:ascii="Arial" w:hAnsi="Arial" w:cs="Arial"/>
+                <w:b/>
+                <w:lang w:val="es-MX"/>
+              </w:rPr>
+              <w:t>Actores</w:t>
+            </w:r>
+          </w:p>
+        </w:tc>
+        <w:tc>
+          <w:tcPr>
+            <w:tcW w:w="7148" w:type="dxa"/>
+          </w:tcPr>
+          <w:p>
+            <w:pPr>
+              <w:ind w:left="169"/>
+              <w:rPr>
+                <w:rFonts w:ascii="Arial" w:hAnsi="Arial" w:cs="Arial"/>
+                <w:sz w:val="22"/>
+                <w:lang w:val="es-MX"/>
+              </w:rPr>
+            </w:pPr>
+            <w:r>
+              <w:rPr>
+                <w:rFonts w:ascii="Arial" w:hAnsi="Arial" w:cs="Arial"/>
+                <w:sz w:val="22"/>
+                <w:lang w:val="es-MX"/>
+              </w:rPr>
+              <w:t>Administrador</w:t>
+            </w:r>
+          </w:p>
+        </w:tc>
+      </w:tr>
+      <w:tr>
+        <w:tc>
+          <w:tcPr>
+            <w:tcW w:w="2073" w:type="dxa"/>
+            <w:shd w:val="pct10" w:color="000000" w:fill="FFFFFF"/>
+          </w:tcPr>
+          <w:p>
+            <w:pPr>
+              <w:rPr>
+                <w:rFonts w:ascii="Arial" w:hAnsi="Arial" w:cs="Arial"/>
+                <w:lang w:val="es-MX"/>
+              </w:rPr>
+            </w:pPr>
+            <w:r>
+              <w:rPr>
+                <w:rFonts w:ascii="Arial" w:hAnsi="Arial" w:cs="Arial"/>
+                <w:b/>
+                <w:lang w:val="es-MX"/>
+              </w:rPr>
+              <w:t>Precondiciones</w:t>
+            </w:r>
+          </w:p>
+        </w:tc>
+        <w:tc>
+          <w:tcPr>
+            <w:tcW w:w="7148" w:type="dxa"/>
+          </w:tcPr>
+          <w:p>
+            <w:pPr>
+              <w:numPr>
+                <w:ilvl w:val="0"/>
+                <w:numId w:val="3"/>
+              </w:numPr>
+              <w:tabs>
+                <w:tab w:val="clear" w:pos="780"/>
+              </w:tabs>
+              <w:spacing w:before="100" w:after="100"/>
+              <w:ind w:left="426" w:hanging="284"/>
+              <w:rPr>
+                <w:rFonts w:ascii="Arial" w:hAnsi="Arial" w:cs="Arial"/>
+                <w:sz w:val="22"/>
+                <w:lang w:val="es-MX"/>
+              </w:rPr>
+            </w:pPr>
+            <w:r>
+              <w:rPr>
+                <w:rFonts w:ascii="Arial" w:hAnsi="Arial" w:cs="Arial"/>
+                <w:sz w:val="22"/>
+                <w:lang w:val="es-MX"/>
+              </w:rPr>
+              <w:t>Ya debe existir el rol de administrador y el mismo debe estar asociado a un usuario</w:t>
+            </w:r>
+          </w:p>
+        </w:tc>
+      </w:tr>
+      <w:tr>
+        <w:tc>
+          <w:tcPr>
+            <w:tcW w:w="2073" w:type="dxa"/>
+            <w:shd w:val="pct10" w:color="000000" w:fill="FFFFFF"/>
+          </w:tcPr>
+          <w:p>
+            <w:pPr>
+              <w:rPr>
+                <w:rFonts w:ascii="Arial" w:hAnsi="Arial" w:cs="Arial"/>
+                <w:b/>
+                <w:lang w:val="es-MX"/>
+              </w:rPr>
+            </w:pPr>
+            <w:r>
+              <w:rPr>
+                <w:rFonts w:ascii="Arial" w:hAnsi="Arial" w:cs="Arial"/>
+                <w:b/>
+                <w:lang w:val="es-MX"/>
+              </w:rPr>
+              <w:t>Post condiciones</w:t>
+            </w:r>
+          </w:p>
+        </w:tc>
+        <w:tc>
+          <w:tcPr>
+            <w:tcW w:w="7148" w:type="dxa"/>
+          </w:tcPr>
+          <w:p>
+            <w:pPr>
+              <w:spacing w:before="100" w:after="100"/>
+              <w:jc w:val="both"/>
+              <w:rPr>
+                <w:rFonts w:ascii="Arial" w:hAnsi="Arial" w:cs="Arial"/>
+                <w:i/>
+                <w:sz w:val="22"/>
+                <w:lang w:val="es-MX"/>
+              </w:rPr>
+            </w:pPr>
+            <w:r>
+              <w:rPr>
+                <w:rFonts w:ascii="Arial" w:hAnsi="Arial" w:cs="Arial"/>
+                <w:i/>
+                <w:sz w:val="22"/>
+                <w:lang w:val="es-MX"/>
+              </w:rPr>
+              <w:t>N/A</w:t>
+            </w:r>
+          </w:p>
+        </w:tc>
+      </w:tr>
+      <w:tr>
+        <w:tc>
+          <w:tcPr>
+            <w:tcW w:w="2073" w:type="dxa"/>
+            <w:shd w:val="pct10" w:color="000000" w:fill="FFFFFF"/>
+          </w:tcPr>
+          <w:p>
+            <w:pPr>
+              <w:rPr>
+                <w:rFonts w:ascii="Arial" w:hAnsi="Arial" w:cs="Arial"/>
+                <w:lang w:val="es-MX"/>
+              </w:rPr>
+            </w:pPr>
+            <w:r>
+              <w:rPr>
+                <w:rFonts w:ascii="Arial" w:hAnsi="Arial" w:cs="Arial"/>
+                <w:b/>
+                <w:lang w:val="es-MX"/>
+              </w:rPr>
+              <w:t>Referencias</w:t>
+            </w:r>
+          </w:p>
+        </w:tc>
+        <w:tc>
+          <w:tcPr>
+            <w:tcW w:w="7148" w:type="dxa"/>
+          </w:tcPr>
+          <w:p>
+            <w:pPr>
+              <w:rPr>
+                <w:rFonts w:ascii="Arial" w:hAnsi="Arial" w:cs="Arial"/>
+                <w:i/>
+                <w:sz w:val="22"/>
+                <w:szCs w:val="22"/>
+                <w:lang w:val="es-MX"/>
+              </w:rPr>
+            </w:pPr>
+            <w:r>
+              <w:rPr>
+                <w:rFonts w:ascii="Arial" w:hAnsi="Arial" w:cs="Arial"/>
+                <w:i/>
+                <w:sz w:val="22"/>
+                <w:szCs w:val="22"/>
+                <w:lang w:val="es-MX"/>
+              </w:rPr>
+              <w:t>N/A</w:t>
+            </w:r>
+          </w:p>
+        </w:tc>
+      </w:tr>
+      <w:tr>
+        <w:tc>
+          <w:tcPr>
+            <w:tcW w:w="2073" w:type="dxa"/>
+            <w:shd w:val="pct10" w:color="000000" w:fill="FFFFFF"/>
+          </w:tcPr>
+          <w:p>
+            <w:pPr>
+              <w:rPr>
+                <w:rFonts w:ascii="Arial" w:hAnsi="Arial" w:cs="Arial"/>
+                <w:b/>
+                <w:lang w:val="es-MX"/>
+              </w:rPr>
+            </w:pPr>
+            <w:r>
+              <w:rPr>
+                <w:rFonts w:ascii="Arial" w:hAnsi="Arial" w:cs="Arial"/>
+                <w:b/>
+                <w:lang w:val="es-MX"/>
+              </w:rPr>
+              <w:t>Requerimientos No Funcionales</w:t>
+            </w:r>
+          </w:p>
+        </w:tc>
+        <w:tc>
+          <w:tcPr>
+            <w:tcW w:w="7148" w:type="dxa"/>
+          </w:tcPr>
+          <w:p>
+            <w:pPr>
+              <w:jc w:val="both"/>
+              <w:rPr>
+                <w:rFonts w:ascii="Arial" w:hAnsi="Arial" w:cs="Arial"/>
+                <w:i/>
+                <w:iCs/>
+                <w:sz w:val="22"/>
+                <w:szCs w:val="22"/>
+                <w:lang w:val="es-MX"/>
+              </w:rPr>
+            </w:pPr>
+          </w:p>
+        </w:tc>
+      </w:tr>
+      <w:tr>
+        <w:trPr>
+          <w:cantSplit/>
+        </w:trPr>
+        <w:tc>
+          <w:tcPr>
+            <w:tcW w:w="9221" w:type="dxa"/>
+            <w:gridSpan w:val="2"/>
+            <w:tcBorders>
+              <w:bottom w:val="thinThickLargeGap" w:sz="6" w:space="0" w:color="808080"/>
+            </w:tcBorders>
+            <w:shd w:val="pct10" w:color="000000" w:fill="FFFFFF"/>
+          </w:tcPr>
+          <w:p>
+            <w:pPr>
+              <w:rPr>
+                <w:i/>
+                <w:lang w:val="es-MX"/>
+              </w:rPr>
+            </w:pPr>
+            <w:r>
+              <w:rPr>
+                <w:rFonts w:ascii="Arial" w:hAnsi="Arial" w:cs="Arial"/>
+                <w:b/>
+                <w:bCs/>
+                <w:lang w:val="es-MX"/>
+              </w:rPr>
+              <w:t>Curso Normal</w:t>
+            </w:r>
+          </w:p>
+        </w:tc>
+      </w:tr>
+      <w:tr>
+        <w:trPr>
+          <w:cantSplit/>
+        </w:trPr>
+        <w:tc>
+          <w:tcPr>
+            <w:tcW w:w="9221" w:type="dxa"/>
+            <w:gridSpan w:val="2"/>
+          </w:tcPr>
+          <w:p>
+            <w:pPr>
+              <w:pStyle w:val="Textocomentario"/>
+              <w:rPr>
+                <w:rFonts w:ascii="Arial" w:hAnsi="Arial" w:cs="Arial"/>
+                <w:sz w:val="22"/>
+                <w:lang w:val="es-MX"/>
+              </w:rPr>
+            </w:pPr>
+            <w:r>
+              <w:rPr>
+                <w:rFonts w:ascii="Arial" w:hAnsi="Arial" w:cs="Arial"/>
+                <w:sz w:val="22"/>
+                <w:lang w:val="es-MX"/>
+              </w:rPr>
+              <w:t xml:space="preserve">1- </w:t>
+            </w:r>
+            <w:r>
+              <w:rPr>
+                <w:rFonts w:ascii="Arial" w:hAnsi="Arial" w:cs="Arial"/>
+                <w:sz w:val="22"/>
+                <w:lang w:val="es-MX"/>
+              </w:rPr>
+              <w:t>El actor se loguea en el sistema</w:t>
+            </w:r>
+          </w:p>
+        </w:tc>
+      </w:tr>
+      <w:tr>
+        <w:trPr>
+          <w:cantSplit/>
+        </w:trPr>
+        <w:tc>
+          <w:tcPr>
+            <w:tcW w:w="9221" w:type="dxa"/>
+            <w:gridSpan w:val="2"/>
+          </w:tcPr>
+          <w:p>
+            <w:pPr>
+              <w:rPr>
+                <w:rFonts w:ascii="Arial" w:hAnsi="Arial" w:cs="Arial"/>
+                <w:sz w:val="22"/>
+                <w:lang w:val="es-MX"/>
+              </w:rPr>
+            </w:pPr>
+            <w:r>
+              <w:rPr>
+                <w:rFonts w:ascii="Arial" w:hAnsi="Arial" w:cs="Arial"/>
+                <w:sz w:val="22"/>
+                <w:lang w:val="es-MX"/>
+              </w:rPr>
+              <w:t xml:space="preserve">2- </w:t>
+            </w:r>
+            <w:r>
+              <w:rPr>
+                <w:rFonts w:ascii="Arial" w:hAnsi="Arial" w:cs="Arial"/>
+                <w:sz w:val="22"/>
+                <w:lang w:val="es-MX"/>
+              </w:rPr>
+              <w:t xml:space="preserve">El actor entra a la sección </w:t>
+            </w:r>
+            <w:r>
+              <w:rPr>
+                <w:rFonts w:ascii="Arial" w:hAnsi="Arial" w:cs="Arial"/>
+                <w:sz w:val="22"/>
+                <w:lang w:val="es-MX"/>
+              </w:rPr>
+              <w:t>Alumno</w:t>
+            </w:r>
+          </w:p>
+        </w:tc>
+      </w:tr>
+      <w:tr>
+        <w:trPr>
+          <w:cantSplit/>
+        </w:trPr>
+        <w:tc>
+          <w:tcPr>
+            <w:tcW w:w="9221" w:type="dxa"/>
+            <w:gridSpan w:val="2"/>
+          </w:tcPr>
+          <w:p>
+            <w:pPr>
+              <w:rPr>
+                <w:rFonts w:ascii="Arial" w:hAnsi="Arial" w:cs="Arial"/>
+                <w:sz w:val="22"/>
+                <w:lang w:val="es-MX"/>
+              </w:rPr>
+            </w:pPr>
+            <w:r>
+              <w:rPr>
+                <w:rFonts w:ascii="Arial" w:hAnsi="Arial" w:cs="Arial"/>
+                <w:sz w:val="22"/>
+                <w:lang w:val="es-MX"/>
+              </w:rPr>
+              <w:t xml:space="preserve">3- </w:t>
+            </w:r>
+            <w:r>
+              <w:rPr>
+                <w:rFonts w:ascii="Arial" w:hAnsi="Arial" w:cs="Arial"/>
+                <w:sz w:val="22"/>
+                <w:lang w:val="es-MX"/>
+              </w:rPr>
+              <w:t>El actor selecciona nuevo usuario</w:t>
+            </w:r>
+            <w:r>
+              <w:rPr>
+                <w:rFonts w:ascii="Arial" w:hAnsi="Arial" w:cs="Arial"/>
+                <w:sz w:val="22"/>
+                <w:lang w:val="es-MX"/>
+              </w:rPr>
+              <w:t xml:space="preserve"> alumno</w:t>
+            </w:r>
+          </w:p>
+        </w:tc>
+      </w:tr>
+      <w:tr>
+        <w:trPr>
+          <w:cantSplit/>
+        </w:trPr>
+        <w:tc>
+          <w:tcPr>
+            <w:tcW w:w="9221" w:type="dxa"/>
+            <w:gridSpan w:val="2"/>
+            <w:vAlign w:val="center"/>
+          </w:tcPr>
+          <w:p>
+            <w:pPr>
+              <w:rPr>
+                <w:rFonts w:ascii="Arial" w:hAnsi="Arial" w:cs="Arial"/>
+                <w:sz w:val="22"/>
+                <w:lang w:val="es-MX"/>
+              </w:rPr>
+            </w:pPr>
+            <w:r>
+              <w:rPr>
+                <w:rFonts w:ascii="Arial" w:hAnsi="Arial" w:cs="Arial"/>
+                <w:sz w:val="22"/>
+                <w:lang w:val="es-MX"/>
+              </w:rPr>
+              <w:t>4- El actor carga los siguientes datos del nuevo</w:t>
+            </w:r>
+            <w:r>
+              <w:rPr>
+                <w:rFonts w:ascii="Arial" w:hAnsi="Arial" w:cs="Arial"/>
+                <w:sz w:val="22"/>
+                <w:lang w:val="es-MX"/>
+              </w:rPr>
+              <w:t xml:space="preserve"> usuario: Nombre, Apellido, DNI, legajo único, nombre de usuario, mail, tipo habilitado/no habilitado, contraseña, confirmación de contraseña</w:t>
+            </w:r>
+          </w:p>
+        </w:tc>
+      </w:tr>
+      <w:tr>
+        <w:trPr>
+          <w:cantSplit/>
+        </w:trPr>
+        <w:tc>
+          <w:tcPr>
+            <w:tcW w:w="9221" w:type="dxa"/>
+            <w:gridSpan w:val="2"/>
+          </w:tcPr>
+          <w:p>
+            <w:pPr>
+              <w:rPr>
+                <w:rFonts w:ascii="Arial" w:hAnsi="Arial" w:cs="Arial"/>
+                <w:sz w:val="22"/>
+                <w:lang w:val="es-MX"/>
+              </w:rPr>
+            </w:pPr>
+            <w:r>
+              <w:rPr>
+                <w:rFonts w:ascii="Arial" w:hAnsi="Arial" w:cs="Arial"/>
+                <w:sz w:val="22"/>
+                <w:lang w:val="es-MX"/>
+              </w:rPr>
+              <w:t xml:space="preserve">5- </w:t>
+            </w:r>
+            <w:r>
+              <w:rPr>
+                <w:rFonts w:ascii="Arial" w:hAnsi="Arial" w:cs="Arial"/>
+                <w:sz w:val="22"/>
+                <w:lang w:val="es-MX"/>
+              </w:rPr>
+              <w:t>El sistema por default marca la casilla de e</w:t>
+            </w:r>
+            <w:r>
+              <w:rPr>
+                <w:rFonts w:ascii="Arial" w:hAnsi="Arial" w:cs="Arial"/>
+                <w:sz w:val="22"/>
+                <w:lang w:val="es-MX"/>
+              </w:rPr>
+              <w:t>xigir el cambio de contraseña</w:t>
+            </w:r>
+            <w:r>
+              <w:rPr>
+                <w:rFonts w:ascii="Arial" w:hAnsi="Arial" w:cs="Arial"/>
+                <w:sz w:val="22"/>
+                <w:lang w:val="es-MX"/>
+              </w:rPr>
+              <w:t xml:space="preserve">. </w:t>
+            </w:r>
+          </w:p>
+        </w:tc>
+      </w:tr>
+      <w:tr>
+        <w:trPr>
+          <w:cantSplit/>
+        </w:trPr>
+        <w:tc>
+          <w:tcPr>
+            <w:tcW w:w="9221" w:type="dxa"/>
+            <w:gridSpan w:val="2"/>
+          </w:tcPr>
+          <w:p>
+            <w:pPr>
+              <w:rPr>
+                <w:rFonts w:ascii="Arial" w:hAnsi="Arial" w:cs="Arial"/>
+                <w:sz w:val="22"/>
+                <w:lang w:val="es-MX"/>
+              </w:rPr>
+            </w:pPr>
+            <w:r>
+              <w:rPr>
+                <w:rFonts w:ascii="Arial" w:hAnsi="Arial" w:cs="Arial"/>
+                <w:sz w:val="22"/>
+                <w:lang w:val="es-MX"/>
+              </w:rPr>
+              <w:t xml:space="preserve">9- </w:t>
+            </w:r>
+            <w:r>
+              <w:rPr>
+                <w:rFonts w:ascii="Arial" w:hAnsi="Arial" w:cs="Arial"/>
+                <w:sz w:val="22"/>
+                <w:lang w:val="es-MX"/>
+              </w:rPr>
+              <w:t xml:space="preserve">El sistema </w:t>
+            </w:r>
+            <w:r>
+              <w:rPr>
+                <w:rFonts w:ascii="Arial" w:hAnsi="Arial" w:cs="Arial"/>
+                <w:sz w:val="22"/>
+                <w:lang w:val="es-MX"/>
+              </w:rPr>
+              <w:t>pre visualiza el usuario alumno con los datos cargados</w:t>
+            </w:r>
+          </w:p>
+        </w:tc>
+      </w:tr>
+      <w:tr>
+        <w:trPr>
+          <w:cantSplit/>
+        </w:trPr>
+        <w:tc>
+          <w:tcPr>
+            <w:tcW w:w="9221" w:type="dxa"/>
+            <w:gridSpan w:val="2"/>
+          </w:tcPr>
+          <w:p>
+            <w:pPr>
+              <w:rPr>
+                <w:rFonts w:ascii="Arial" w:hAnsi="Arial" w:cs="Arial"/>
+                <w:sz w:val="22"/>
+                <w:lang w:val="es-MX"/>
+              </w:rPr>
+            </w:pPr>
+            <w:r>
+              <w:rPr>
+                <w:rFonts w:ascii="Arial" w:hAnsi="Arial" w:cs="Arial"/>
+                <w:sz w:val="22"/>
+                <w:lang w:val="es-MX"/>
+              </w:rPr>
+              <w:t xml:space="preserve">10- </w:t>
+            </w:r>
+            <w:r>
+              <w:rPr>
+                <w:rFonts w:ascii="Arial" w:hAnsi="Arial" w:cs="Arial"/>
+                <w:sz w:val="22"/>
+                <w:lang w:val="es-MX"/>
+              </w:rPr>
+              <w:t>El actor presiona Guardar</w:t>
+            </w:r>
+          </w:p>
+        </w:tc>
+      </w:tr>
+      <w:tr>
+        <w:trPr>
+          <w:cantSplit/>
+        </w:trPr>
+        <w:tc>
+          <w:tcPr>
+            <w:tcW w:w="9221" w:type="dxa"/>
+            <w:gridSpan w:val="2"/>
+            <w:tcBorders>
+              <w:bottom w:val="thinThickLargeGap" w:sz="6" w:space="0" w:color="808080"/>
+            </w:tcBorders>
+            <w:shd w:val="pct10" w:color="000000" w:fill="FFFFFF"/>
+          </w:tcPr>
+          <w:p>
+            <w:pPr>
+              <w:rPr>
+                <w:i/>
+                <w:lang w:val="es-MX"/>
+              </w:rPr>
+            </w:pPr>
+            <w:r>
+              <w:rPr>
+                <w:rFonts w:ascii="Arial" w:hAnsi="Arial" w:cs="Arial"/>
+                <w:b/>
+                <w:bCs/>
+                <w:lang w:val="es-MX"/>
+              </w:rPr>
+              <w:t>Curso Alternativo</w:t>
+            </w:r>
+          </w:p>
+        </w:tc>
+      </w:tr>
+      <w:tr>
+        <w:trPr>
+          <w:cantSplit/>
+        </w:trPr>
+        <w:tc>
+          <w:tcPr>
+            <w:tcW w:w="9221" w:type="dxa"/>
+            <w:gridSpan w:val="2"/>
+            <w:shd w:val="clear" w:color="000000" w:fill="auto"/>
+          </w:tcPr>
+          <w:p>
+            <w:pPr>
+              <w:rPr>
+                <w:rFonts w:ascii="Arial" w:hAnsi="Arial" w:cs="Arial"/>
+                <w:sz w:val="22"/>
+                <w:szCs w:val="22"/>
+                <w:lang w:val="es-MX"/>
+              </w:rPr>
+            </w:pPr>
+            <w:r>
+              <w:rPr>
+                <w:rFonts w:ascii="Arial" w:hAnsi="Arial" w:cs="Arial"/>
+                <w:sz w:val="22"/>
+                <w:szCs w:val="22"/>
+                <w:lang w:val="es-MX"/>
+              </w:rPr>
+              <w:t xml:space="preserve">5.1 </w:t>
+            </w:r>
+            <w:r>
+              <w:rPr>
+                <w:rFonts w:cs="Arial"/>
+                <w:bCs/>
+                <w:lang w:val="es-AR" w:eastAsia="es-AR"/>
+              </w:rPr>
+              <w:t xml:space="preserve">El actor </w:t>
+            </w:r>
+            <w:r>
+              <w:rPr>
+                <w:rFonts w:cs="Arial"/>
+                <w:bCs/>
+                <w:lang w:val="es-AR" w:eastAsia="es-AR"/>
+              </w:rPr>
+              <w:t>deselecciona</w:t>
+            </w:r>
+            <w:r>
+              <w:rPr>
+                <w:rFonts w:cs="Arial"/>
+                <w:bCs/>
+                <w:lang w:val="es-AR" w:eastAsia="es-AR"/>
+              </w:rPr>
+              <w:t xml:space="preserve"> Exigir cambio contraseña, y </w:t>
+            </w:r>
+            <w:r>
+              <w:rPr>
+                <w:rFonts w:cs="Arial"/>
+                <w:bCs/>
+                <w:lang w:val="es-AR" w:eastAsia="es-AR"/>
+              </w:rPr>
+              <w:t>no hace obligatorio el cambio de contraseña al siguiente ingreso del usuario</w:t>
+            </w:r>
+            <w:r>
+              <w:rPr>
+                <w:rFonts w:ascii="Arial" w:hAnsi="Arial" w:cs="Arial"/>
+                <w:sz w:val="22"/>
+                <w:szCs w:val="22"/>
+                <w:lang w:val="es-MX"/>
+              </w:rPr>
+              <w:t xml:space="preserve">  </w:t>
+            </w:r>
+          </w:p>
+        </w:tc>
+      </w:tr>
+      <w:tr>
+        <w:trPr>
+          <w:cantSplit/>
+        </w:trPr>
+        <w:tc>
+          <w:tcPr>
+            <w:tcW w:w="9221" w:type="dxa"/>
+            <w:gridSpan w:val="2"/>
+            <w:tcBorders>
+              <w:bottom w:val="thinThickLargeGap" w:sz="6" w:space="0" w:color="808080"/>
+            </w:tcBorders>
+            <w:shd w:val="pct10" w:color="000000" w:fill="FFFFFF"/>
+          </w:tcPr>
+          <w:p>
+            <w:pPr>
+              <w:rPr>
+                <w:rFonts w:ascii="Arial" w:hAnsi="Arial" w:cs="Arial"/>
+                <w:b/>
+                <w:bCs/>
+                <w:lang w:val="es-MX"/>
+              </w:rPr>
+            </w:pPr>
+            <w:r>
+              <w:rPr>
+                <w:rFonts w:ascii="Arial" w:hAnsi="Arial" w:cs="Arial"/>
+                <w:b/>
+                <w:bCs/>
+                <w:lang w:val="es-MX"/>
+              </w:rPr>
+              <w:t>Interfases:</w:t>
+            </w:r>
+          </w:p>
+        </w:tc>
+      </w:tr>
+      <w:tr>
+        <w:trPr>
+          <w:cantSplit/>
+        </w:trPr>
+        <w:tc>
+          <w:tcPr>
+            <w:tcW w:w="9221" w:type="dxa"/>
+            <w:gridSpan w:val="2"/>
+            <w:shd w:val="clear" w:color="000000" w:fill="FFFFFF"/>
+          </w:tcPr>
+          <w:p>
+            <w:pPr>
+              <w:pStyle w:val="Textocomentario"/>
+              <w:rPr>
+                <w:rFonts w:ascii="Arial" w:hAnsi="Arial" w:cs="Arial"/>
+                <w:iCs/>
+                <w:sz w:val="22"/>
+                <w:lang w:val="es-MX"/>
+              </w:rPr>
+            </w:pPr>
+            <w:r>
+              <w:rPr>
+                <w:rFonts w:ascii="Arial" w:hAnsi="Arial" w:cs="Arial"/>
+                <w:iCs/>
+                <w:sz w:val="22"/>
+                <w:lang w:val="es-MX"/>
+              </w:rPr>
+              <w:t>Detallar todas las interfases con otros sistemas a utilizar</w:t>
+            </w:r>
+            <w:r>
+              <w:rPr>
+                <w:rFonts w:ascii="Arial" w:hAnsi="Arial" w:cs="Arial"/>
+                <w:iCs/>
+                <w:sz w:val="22"/>
+                <w:lang w:val="es-MX"/>
+              </w:rPr>
+              <w:t xml:space="preserve"> y también las gráficas del sistema a desarrollar</w:t>
+            </w:r>
+          </w:p>
+          <w:p>
+            <w:pPr>
+              <w:pStyle w:val="Textocomentario"/>
+              <w:rPr>
+                <w:rFonts w:ascii="Arial" w:hAnsi="Arial" w:cs="Arial"/>
+                <w:iCs/>
+                <w:sz w:val="22"/>
+                <w:lang w:val="es-MX"/>
+              </w:rPr>
+            </w:pPr>
+            <w:r>
+              <w:rPr>
+                <w:rFonts w:ascii="Arial" w:hAnsi="Arial" w:cs="Arial"/>
+                <w:b/>
+                <w:iCs/>
+                <w:sz w:val="22"/>
+                <w:lang w:val="es-MX"/>
+              </w:rPr>
+              <w:t>Aclaración</w:t>
+            </w:r>
+            <w:r>
+              <w:rPr>
+                <w:rFonts w:ascii="Arial" w:hAnsi="Arial" w:cs="Arial"/>
+                <w:iCs/>
+                <w:sz w:val="22"/>
+                <w:lang w:val="es-MX"/>
+              </w:rPr>
+              <w:t xml:space="preserve">: </w:t>
+            </w:r>
+            <w:r>
+              <w:rPr>
+                <w:rFonts w:ascii="Arial" w:hAnsi="Arial" w:cs="Arial"/>
+                <w:iCs/>
+                <w:sz w:val="22"/>
+                <w:lang w:val="es-MX"/>
+              </w:rPr>
+              <w:t xml:space="preserve">la cátedra aceptará dos modalidades: </w:t>
+            </w:r>
+            <w:r>
+              <w:rPr>
+                <w:rFonts w:ascii="Arial" w:hAnsi="Arial" w:cs="Arial"/>
+                <w:iCs/>
+                <w:sz w:val="22"/>
+                <w:lang w:val="es-MX"/>
+              </w:rPr>
+              <w:t xml:space="preserve">incluirlas como parte del caso de uso dentro de este </w:t>
+            </w:r>
+            <w:r>
+              <w:rPr>
+                <w:rFonts w:ascii="Arial" w:hAnsi="Arial" w:cs="Arial"/>
+                <w:iCs/>
+                <w:sz w:val="22"/>
+                <w:lang w:val="es-MX"/>
+              </w:rPr>
+              <w:t>í</w:t>
+            </w:r>
+            <w:r>
+              <w:rPr>
+                <w:rFonts w:ascii="Arial" w:hAnsi="Arial" w:cs="Arial"/>
+                <w:iCs/>
+                <w:sz w:val="22"/>
+                <w:lang w:val="es-MX"/>
+              </w:rPr>
+              <w:t>tem o bien, especificarlo como anexo y presentarlo como otro documento.</w:t>
+            </w:r>
+          </w:p>
+        </w:tc>
+      </w:tr>
+      <w:tr>
+        <w:trPr>
+          <w:cantSplit/>
+        </w:trPr>
+        <w:tc>
+          <w:tcPr>
+            <w:tcW w:w="9221" w:type="dxa"/>
+            <w:gridSpan w:val="2"/>
+            <w:tcBorders>
+              <w:bottom w:val="thinThickLargeGap" w:sz="6" w:space="0" w:color="808080"/>
+            </w:tcBorders>
+            <w:shd w:val="pct10" w:color="000000" w:fill="FFFFFF"/>
+          </w:tcPr>
+          <w:p>
+            <w:pPr>
+              <w:rPr>
+                <w:rFonts w:ascii="Arial" w:hAnsi="Arial" w:cs="Arial"/>
+                <w:b/>
+                <w:bCs/>
+                <w:i/>
+                <w:lang w:val="es-MX"/>
+              </w:rPr>
+            </w:pPr>
+            <w:r>
+              <w:rPr>
+                <w:rFonts w:ascii="Arial" w:hAnsi="Arial" w:cs="Arial"/>
+                <w:b/>
+                <w:bCs/>
+                <w:lang w:val="es-MX"/>
+              </w:rPr>
+              <w:t>Supuestos y Dependencias:</w:t>
+            </w:r>
+          </w:p>
+        </w:tc>
+      </w:tr>
+      <w:tr>
+        <w:trPr>
+          <w:cantSplit/>
+        </w:trPr>
+        <w:tc>
+          <w:tcPr>
+            <w:tcW w:w="9221" w:type="dxa"/>
+            <w:gridSpan w:val="2"/>
+            <w:shd w:val="clear" w:color="000000" w:fill="FFFFFF"/>
+          </w:tcPr>
+          <w:p>
+            <w:pPr>
+              <w:rPr>
+                <w:rFonts w:ascii="Arial" w:hAnsi="Arial" w:cs="Arial"/>
+                <w:iCs/>
+                <w:sz w:val="22"/>
+                <w:lang w:val="es-MX"/>
+              </w:rPr>
+            </w:pPr>
+            <w:r>
+              <w:rPr>
+                <w:rFonts w:ascii="Arial" w:hAnsi="Arial" w:cs="Arial"/>
+                <w:iCs/>
+                <w:sz w:val="22"/>
+                <w:lang w:val="es-MX"/>
+              </w:rPr>
+              <w:t xml:space="preserve">Detallar toda información adicional que permita que el arquitecto y programador utilice para realizar su trabajo Ej: campos que se hayan detectado, semi-estructuras de datos, tamaños, opciones pre-existentes (Ej. </w:t>
+            </w:r>
+            <w:r>
+              <w:rPr>
+                <w:rFonts w:ascii="Arial" w:hAnsi="Arial" w:cs="Arial"/>
+                <w:sz w:val="22"/>
+                <w:lang w:val="es-MX"/>
+              </w:rPr>
+              <w:t>Es necesario que antes de confirmar la transacción, el cajero tenga la confirmación y el dinero por parte del Cliente. (Esto es un control exclusivo del Cajero – excede el alcance del Sistema))</w:t>
+            </w:r>
+          </w:p>
+        </w:tc>
+      </w:tr>
+      <w:tr>
+        <w:trPr>
+          <w:cantSplit/>
+        </w:trPr>
+        <w:tc>
+          <w:tcPr>
+            <w:tcW w:w="9221" w:type="dxa"/>
+            <w:gridSpan w:val="2"/>
+            <w:shd w:val="pct10" w:color="000000" w:fill="FFFFFF"/>
+          </w:tcPr>
+          <w:p>
+            <w:pPr>
+              <w:pStyle w:val="TDC1"/>
+              <w:tabs>
+                <w:tab w:val="clear" w:pos="9360"/>
+              </w:tabs>
+              <w:spacing w:before="0" w:after="0"/>
+              <w:rPr>
+                <w:rFonts w:ascii="Arial" w:hAnsi="Arial" w:cs="Arial"/>
+                <w:bCs/>
+                <w:i/>
+                <w:caps w:val="0"/>
+                <w:lang w:val="es-MX"/>
+              </w:rPr>
+            </w:pPr>
+            <w:r>
+              <w:rPr>
+                <w:rFonts w:ascii="Arial" w:hAnsi="Arial" w:cs="Arial"/>
+                <w:bCs/>
+                <w:caps w:val="0"/>
+                <w:lang w:val="es-MX"/>
+              </w:rPr>
+              <w:t>Problemas / Comentarios:</w:t>
+            </w:r>
+          </w:p>
+        </w:tc>
+      </w:tr>
+      <w:tr>
+        <w:trPr>
+          <w:cantSplit/>
+        </w:trPr>
+        <w:tc>
+          <w:tcPr>
+            <w:tcW w:w="9221" w:type="dxa"/>
+            <w:gridSpan w:val="2"/>
+          </w:tcPr>
+          <w:p>
+            <w:pPr>
+              <w:jc w:val="both"/>
+              <w:rPr>
+                <w:rFonts w:ascii="Arial" w:hAnsi="Arial" w:cs="Arial"/>
+                <w:i/>
+                <w:sz w:val="22"/>
+                <w:lang w:val="es-MX"/>
+              </w:rPr>
+            </w:pPr>
+            <w:r>
+              <w:rPr>
+                <w:rFonts w:ascii="Arial" w:hAnsi="Arial" w:cs="Arial"/>
+                <w:i/>
+                <w:sz w:val="22"/>
+                <w:lang w:val="es-MX"/>
+              </w:rPr>
+              <w:t xml:space="preserve">Detallar consideraciones adicionales y/o problemas que se debieran tener en cuenta </w:t>
+            </w:r>
+          </w:p>
+          <w:p>
+            <w:pPr>
+              <w:jc w:val="both"/>
+              <w:rPr>
+                <w:rFonts w:ascii="Arial" w:hAnsi="Arial" w:cs="Arial"/>
+                <w:i/>
+                <w:iCs/>
+                <w:sz w:val="22"/>
+                <w:lang w:val="es-MX"/>
+              </w:rPr>
+            </w:pPr>
+            <w:r>
+              <w:rPr>
+                <w:rFonts w:ascii="Arial" w:hAnsi="Arial" w:cs="Arial"/>
+                <w:i/>
+                <w:sz w:val="22"/>
+                <w:lang w:val="es-MX"/>
+              </w:rPr>
+              <w:t xml:space="preserve">(Ej. </w:t>
+            </w:r>
+            <w:r>
+              <w:rPr>
+                <w:rFonts w:ascii="Arial" w:hAnsi="Arial" w:cs="Arial"/>
+                <w:b/>
+                <w:bCs/>
+                <w:i/>
+                <w:iCs/>
+                <w:sz w:val="22"/>
+                <w:lang w:val="es-MX"/>
+              </w:rPr>
+              <w:t>Nota 1:</w:t>
+            </w:r>
+            <w:r>
+              <w:rPr>
+                <w:rFonts w:ascii="Arial" w:hAnsi="Arial" w:cs="Arial"/>
+                <w:i/>
+                <w:iCs/>
+                <w:sz w:val="22"/>
+                <w:lang w:val="es-MX"/>
+              </w:rPr>
+              <w:t xml:space="preserve"> Una vez confirmada la cobranza, el sistema  habilitará las modalidades de forma de pago dependiendo de los parámetros seteados en la configuración de las empresas que participan en la misma).</w:t>
+            </w:r>
+          </w:p>
+        </w:tc>
+      </w:tr>
+    </w:tbl>
+    <w:p>
+      <w:pPr>
+        <w:pStyle w:val="Textocomentario"/>
+        <w:rPr>
+          <w:lang w:val="es-AR"/>
+        </w:rPr>
+      </w:pPr>
+    </w:p>
+    <w:p>
+      <w:pPr>
+        <w:pStyle w:val="Textocomentario"/>
+        <w:rPr>
+          <w:lang w:val="es-AR"/>
+        </w:rPr>
+      </w:pPr>
+    </w:p>
+    <w:p>
+      <w:pPr>
+        <w:pStyle w:val="Textocomentario"/>
+        <w:rPr>
+          <w:lang w:val="es-AR"/>
+        </w:rPr>
+      </w:pPr>
+      <w:r>
+        <w:rPr>
+          <w:lang w:val="es-AR"/>
+        </w:rPr>
+        <w:br w:type="page"/>
+      </w:r>
+    </w:p>
+    <w:tbl>
+      <w:tblPr>
+        <w:tblW w:w="9221" w:type="dxa"/>
+        <w:tblInd w:w="195" w:type="dxa"/>
+        <w:tblBorders>
+          <w:top w:val="thinThickLargeGap" w:sz="6" w:space="0" w:color="808080"/>
+          <w:left w:val="thinThickLargeGap" w:sz="6" w:space="0" w:color="808080"/>
+          <w:bottom w:val="thinThickLargeGap" w:sz="6" w:space="0" w:color="808080"/>
+          <w:right w:val="thinThickLargeGap" w:sz="6" w:space="0" w:color="808080"/>
+          <w:insideH w:val="thinThickLargeGap" w:sz="6" w:space="0" w:color="808080"/>
+          <w:insideV w:val="thinThickLargeGap" w:sz="6" w:space="0" w:color="808080"/>
+        </w:tblBorders>
+        <w:tblLayout w:type="fixed"/>
+        <w:tblLook w:val="0000" w:firstRow="0" w:lastRow="0" w:firstColumn="0" w:lastColumn="0" w:noHBand="0" w:noVBand="0"/>
+      </w:tblPr>
+      <w:tblGrid>
+        <w:gridCol w:w="2073"/>
+        <w:gridCol w:w="7148"/>
+      </w:tblGrid>
+      <w:tr>
+        <w:trPr>
+          <w:trHeight w:val="560"/>
+        </w:trPr>
+        <w:tc>
+          <w:tcPr>
+            <w:tcW w:w="2073" w:type="dxa"/>
+            <w:shd w:val="pct10" w:color="auto" w:fill="FFFFFF"/>
+          </w:tcPr>
+          <w:p>
+            <w:pPr>
+              <w:pStyle w:val="Ttulo2"/>
+              <w:spacing w:before="0" w:after="0" w:line="240" w:lineRule="auto"/>
+              <w:rPr>
+                <w:rFonts w:ascii="Arial" w:hAnsi="Arial" w:cs="Arial"/>
+                <w:bCs/>
+                <w:lang w:val="es-MX"/>
+              </w:rPr>
+            </w:pPr>
+            <w:bookmarkStart w:id="0" w:name="_GoBack"/>
+            <w:r>
+              <w:rPr>
+                <w:rFonts w:ascii="Arial" w:hAnsi="Arial" w:cs="Arial"/>
+                <w:bCs/>
+                <w:lang w:val="es-MX"/>
+              </w:rPr>
+              <w:t>Caso de Uso</w:t>
+            </w:r>
+          </w:p>
+        </w:tc>
+        <w:tc>
+          <w:tcPr>
+            <w:tcW w:w="7148" w:type="dxa"/>
+          </w:tcPr>
+          <w:p>
+            <w:pPr>
+              <w:pStyle w:val="Ttulo3"/>
+              <w:rPr>
+                <w:rFonts w:ascii="Arial" w:hAnsi="Arial" w:cs="Arial"/>
+                <w:b/>
+                <w:bCs/>
+                <w:i w:val="0"/>
+                <w:iCs/>
+                <w:sz w:val="22"/>
+                <w:szCs w:val="22"/>
+                <w:lang w:val="es-MX"/>
+              </w:rPr>
+            </w:pPr>
+            <w:r>
+              <w:rPr>
+                <w:rFonts w:ascii="Arial" w:hAnsi="Arial" w:cs="Arial"/>
+                <w:b/>
+                <w:bCs/>
+                <w:i w:val="0"/>
+                <w:iCs/>
+                <w:sz w:val="22"/>
+                <w:szCs w:val="22"/>
+                <w:lang w:val="es-MX"/>
+              </w:rPr>
+              <w:t>Deshabilitar</w:t>
+            </w:r>
+            <w:r>
+              <w:rPr>
+                <w:rFonts w:ascii="Arial" w:hAnsi="Arial" w:cs="Arial"/>
+                <w:b/>
+                <w:bCs/>
+                <w:i w:val="0"/>
+                <w:iCs/>
+                <w:sz w:val="22"/>
+                <w:szCs w:val="22"/>
+                <w:lang w:val="es-MX"/>
+              </w:rPr>
+              <w:t xml:space="preserve"> Alumno</w:t>
+            </w:r>
+          </w:p>
+        </w:tc>
+      </w:tr>
+      <w:tr>
+        <w:tc>
+          <w:tcPr>
+            <w:tcW w:w="2073" w:type="dxa"/>
+            <w:shd w:val="pct10" w:color="000000" w:fill="FFFFFF"/>
+          </w:tcPr>
+          <w:p>
+            <w:pPr>
+              <w:rPr>
+                <w:rFonts w:ascii="Arial" w:hAnsi="Arial" w:cs="Arial"/>
+                <w:b/>
+                <w:lang w:val="es-MX"/>
+              </w:rPr>
+            </w:pPr>
+            <w:r>
+              <w:rPr>
+                <w:rFonts w:ascii="Arial" w:hAnsi="Arial" w:cs="Arial"/>
+                <w:b/>
+                <w:lang w:val="es-MX"/>
+              </w:rPr>
+              <w:t>Breve Descripción</w:t>
+            </w:r>
+          </w:p>
+        </w:tc>
+        <w:tc>
+          <w:tcPr>
+            <w:tcW w:w="7148" w:type="dxa"/>
+          </w:tcPr>
+          <w:p>
+            <w:pPr>
+              <w:ind w:left="169"/>
+              <w:jc w:val="both"/>
+              <w:rPr>
+                <w:rFonts w:ascii="Arial" w:hAnsi="Arial" w:cs="Arial"/>
+                <w:sz w:val="22"/>
+                <w:lang w:val="es-MX"/>
+              </w:rPr>
+            </w:pPr>
+            <w:r>
+              <w:rPr>
+                <w:rFonts w:ascii="Arial" w:hAnsi="Arial" w:cs="Arial"/>
+                <w:sz w:val="22"/>
+                <w:lang w:val="es-MX"/>
+              </w:rPr>
+              <w:t>Editar información del alumno</w:t>
+            </w:r>
+          </w:p>
+        </w:tc>
+      </w:tr>
+      <w:tr>
+        <w:tc>
+          <w:tcPr>
+            <w:tcW w:w="2073" w:type="dxa"/>
+            <w:shd w:val="pct10" w:color="000000" w:fill="FFFFFF"/>
+          </w:tcPr>
+          <w:p>
+            <w:pPr>
+              <w:rPr>
+                <w:rFonts w:ascii="Arial" w:hAnsi="Arial" w:cs="Arial"/>
+                <w:b/>
+                <w:lang w:val="es-MX"/>
+              </w:rPr>
+            </w:pPr>
+            <w:r>
+              <w:rPr>
+                <w:rFonts w:ascii="Arial" w:hAnsi="Arial" w:cs="Arial"/>
+                <w:b/>
+                <w:lang w:val="es-MX"/>
+              </w:rPr>
+              <w:t>Actores</w:t>
+            </w:r>
+          </w:p>
+        </w:tc>
+        <w:tc>
+          <w:tcPr>
+            <w:tcW w:w="7148" w:type="dxa"/>
+          </w:tcPr>
+          <w:p>
+            <w:pPr>
+              <w:ind w:left="169"/>
+              <w:rPr>
+                <w:rFonts w:ascii="Arial" w:hAnsi="Arial" w:cs="Arial"/>
+                <w:sz w:val="22"/>
+                <w:lang w:val="es-MX"/>
+              </w:rPr>
+            </w:pPr>
+            <w:r>
+              <w:rPr>
+                <w:rFonts w:ascii="Arial" w:hAnsi="Arial" w:cs="Arial"/>
+                <w:sz w:val="22"/>
+                <w:lang w:val="es-MX"/>
+              </w:rPr>
+              <w:t>Administrador</w:t>
+            </w:r>
+          </w:p>
+        </w:tc>
+      </w:tr>
+      <w:tr>
+        <w:tc>
+          <w:tcPr>
+            <w:tcW w:w="2073" w:type="dxa"/>
+            <w:shd w:val="pct10" w:color="000000" w:fill="FFFFFF"/>
+          </w:tcPr>
+          <w:p>
+            <w:pPr>
+              <w:rPr>
+                <w:rFonts w:ascii="Arial" w:hAnsi="Arial" w:cs="Arial"/>
+                <w:lang w:val="es-MX"/>
+              </w:rPr>
+            </w:pPr>
+            <w:r>
+              <w:rPr>
+                <w:rFonts w:ascii="Arial" w:hAnsi="Arial" w:cs="Arial"/>
+                <w:b/>
+                <w:lang w:val="es-MX"/>
+              </w:rPr>
+              <w:t>Precondiciones</w:t>
+            </w:r>
+          </w:p>
+        </w:tc>
+        <w:tc>
+          <w:tcPr>
+            <w:tcW w:w="7148" w:type="dxa"/>
+          </w:tcPr>
+          <w:p>
+            <w:pPr>
+              <w:numPr>
+                <w:ilvl w:val="0"/>
+                <w:numId w:val="3"/>
+              </w:numPr>
+              <w:tabs>
+                <w:tab w:val="clear" w:pos="780"/>
+              </w:tabs>
+              <w:spacing w:before="100" w:after="100"/>
+              <w:ind w:left="426" w:hanging="284"/>
+              <w:rPr>
+                <w:rFonts w:ascii="Arial" w:hAnsi="Arial" w:cs="Arial"/>
+                <w:sz w:val="22"/>
+                <w:lang w:val="es-MX"/>
+              </w:rPr>
+            </w:pPr>
+            <w:r>
+              <w:rPr>
+                <w:rFonts w:ascii="Arial" w:hAnsi="Arial" w:cs="Arial"/>
+                <w:sz w:val="22"/>
+                <w:lang w:val="es-MX"/>
+              </w:rPr>
+              <w:t>Ya debe existir el rol de administrador y el mismo debe estar asociado a un usuario</w:t>
+            </w:r>
+          </w:p>
+        </w:tc>
+      </w:tr>
+      <w:tr>
+        <w:tc>
+          <w:tcPr>
+            <w:tcW w:w="2073" w:type="dxa"/>
+            <w:shd w:val="pct10" w:color="000000" w:fill="FFFFFF"/>
+          </w:tcPr>
+          <w:p>
+            <w:pPr>
+              <w:rPr>
+                <w:rFonts w:ascii="Arial" w:hAnsi="Arial" w:cs="Arial"/>
+                <w:b/>
+                <w:lang w:val="es-MX"/>
+              </w:rPr>
+            </w:pPr>
+            <w:r>
+              <w:rPr>
+                <w:rFonts w:ascii="Arial" w:hAnsi="Arial" w:cs="Arial"/>
+                <w:b/>
+                <w:lang w:val="es-MX"/>
+              </w:rPr>
+              <w:t>Post condiciones</w:t>
+            </w:r>
+          </w:p>
+        </w:tc>
+        <w:tc>
+          <w:tcPr>
+            <w:tcW w:w="7148" w:type="dxa"/>
+          </w:tcPr>
+          <w:p>
+            <w:pPr>
+              <w:spacing w:before="100" w:after="100"/>
+              <w:jc w:val="both"/>
+              <w:rPr>
+                <w:rFonts w:ascii="Arial" w:hAnsi="Arial" w:cs="Arial"/>
+                <w:i/>
+                <w:sz w:val="22"/>
+                <w:lang w:val="es-MX"/>
+              </w:rPr>
+            </w:pPr>
+            <w:r>
+              <w:rPr>
+                <w:rFonts w:ascii="Arial" w:hAnsi="Arial" w:cs="Arial"/>
+                <w:i/>
+                <w:sz w:val="22"/>
+                <w:lang w:val="es-MX"/>
+              </w:rPr>
+              <w:t>N/A</w:t>
+            </w:r>
+          </w:p>
+        </w:tc>
+      </w:tr>
+      <w:tr>
+        <w:tc>
+          <w:tcPr>
+            <w:tcW w:w="2073" w:type="dxa"/>
+            <w:shd w:val="pct10" w:color="000000" w:fill="FFFFFF"/>
+          </w:tcPr>
+          <w:p>
+            <w:pPr>
+              <w:rPr>
+                <w:rFonts w:ascii="Arial" w:hAnsi="Arial" w:cs="Arial"/>
+                <w:lang w:val="es-MX"/>
+              </w:rPr>
+            </w:pPr>
+            <w:r>
+              <w:rPr>
+                <w:rFonts w:ascii="Arial" w:hAnsi="Arial" w:cs="Arial"/>
+                <w:b/>
+                <w:lang w:val="es-MX"/>
+              </w:rPr>
+              <w:t>Referencias</w:t>
+            </w:r>
+          </w:p>
+        </w:tc>
+        <w:tc>
+          <w:tcPr>
+            <w:tcW w:w="7148" w:type="dxa"/>
+          </w:tcPr>
+          <w:p>
+            <w:pPr>
+              <w:rPr>
+                <w:rFonts w:ascii="Arial" w:hAnsi="Arial" w:cs="Arial"/>
+                <w:i/>
+                <w:sz w:val="22"/>
+                <w:szCs w:val="22"/>
+                <w:lang w:val="es-MX"/>
+              </w:rPr>
+            </w:pPr>
+            <w:r>
+              <w:rPr>
+                <w:rFonts w:ascii="Arial" w:hAnsi="Arial" w:cs="Arial"/>
+                <w:i/>
+                <w:sz w:val="22"/>
+                <w:szCs w:val="22"/>
+                <w:lang w:val="es-MX"/>
+              </w:rPr>
+              <w:t>N/A</w:t>
+            </w:r>
+          </w:p>
+        </w:tc>
+      </w:tr>
+      <w:tr>
+        <w:tc>
+          <w:tcPr>
+            <w:tcW w:w="2073" w:type="dxa"/>
+            <w:shd w:val="pct10" w:color="000000" w:fill="FFFFFF"/>
+          </w:tcPr>
+          <w:p>
+            <w:pPr>
+              <w:rPr>
+                <w:rFonts w:ascii="Arial" w:hAnsi="Arial" w:cs="Arial"/>
+                <w:b/>
+                <w:lang w:val="es-MX"/>
+              </w:rPr>
+            </w:pPr>
+            <w:r>
+              <w:rPr>
+                <w:rFonts w:ascii="Arial" w:hAnsi="Arial" w:cs="Arial"/>
+                <w:b/>
+                <w:lang w:val="es-MX"/>
+              </w:rPr>
+              <w:t>Requerimientos No Funcionales</w:t>
+            </w:r>
+          </w:p>
+        </w:tc>
+        <w:tc>
+          <w:tcPr>
+            <w:tcW w:w="7148" w:type="dxa"/>
+          </w:tcPr>
+          <w:p>
+            <w:pPr>
+              <w:jc w:val="both"/>
+              <w:rPr>
+                <w:rFonts w:ascii="Arial" w:hAnsi="Arial" w:cs="Arial"/>
+                <w:i/>
+                <w:iCs/>
+                <w:sz w:val="22"/>
+                <w:szCs w:val="22"/>
+                <w:lang w:val="es-MX"/>
+              </w:rPr>
+            </w:pPr>
+          </w:p>
+        </w:tc>
+      </w:tr>
+      <w:tr>
+        <w:trPr>
+          <w:cantSplit/>
+        </w:trPr>
+        <w:tc>
+          <w:tcPr>
+            <w:tcW w:w="9221" w:type="dxa"/>
+            <w:gridSpan w:val="2"/>
+            <w:tcBorders>
+              <w:bottom w:val="thinThickLargeGap" w:sz="6" w:space="0" w:color="808080"/>
+            </w:tcBorders>
+            <w:shd w:val="pct10" w:color="000000" w:fill="FFFFFF"/>
+          </w:tcPr>
+          <w:p>
+            <w:pPr>
+              <w:rPr>
+                <w:i/>
+                <w:lang w:val="es-MX"/>
+              </w:rPr>
+            </w:pPr>
+            <w:r>
+              <w:rPr>
+                <w:rFonts w:ascii="Arial" w:hAnsi="Arial" w:cs="Arial"/>
+                <w:b/>
+                <w:bCs/>
+                <w:lang w:val="es-MX"/>
+              </w:rPr>
+              <w:t>Curso Normal</w:t>
+            </w:r>
+          </w:p>
+        </w:tc>
+      </w:tr>
+      <w:tr>
+        <w:trPr>
+          <w:cantSplit/>
+        </w:trPr>
+        <w:tc>
+          <w:tcPr>
+            <w:tcW w:w="9221" w:type="dxa"/>
+            <w:gridSpan w:val="2"/>
+          </w:tcPr>
+          <w:p>
+            <w:pPr>
+              <w:pStyle w:val="Textocomentario"/>
+              <w:rPr>
+                <w:rFonts w:ascii="Arial" w:hAnsi="Arial" w:cs="Arial"/>
+                <w:sz w:val="22"/>
+                <w:lang w:val="es-MX"/>
+              </w:rPr>
+            </w:pPr>
+            <w:r>
+              <w:rPr>
+                <w:rFonts w:ascii="Arial" w:hAnsi="Arial" w:cs="Arial"/>
+                <w:sz w:val="22"/>
+                <w:lang w:val="es-MX"/>
+              </w:rPr>
+              <w:t xml:space="preserve">1- </w:t>
+            </w:r>
+            <w:r>
+              <w:rPr>
+                <w:rFonts w:ascii="Arial" w:hAnsi="Arial" w:cs="Arial"/>
+                <w:sz w:val="22"/>
+                <w:lang w:val="es-MX"/>
+              </w:rPr>
+              <w:t>El actor se loguea en el sistema</w:t>
+            </w:r>
+          </w:p>
+        </w:tc>
+      </w:tr>
+      <w:tr>
+        <w:trPr>
+          <w:cantSplit/>
+        </w:trPr>
+        <w:tc>
+          <w:tcPr>
+            <w:tcW w:w="9221" w:type="dxa"/>
+            <w:gridSpan w:val="2"/>
+          </w:tcPr>
+          <w:p>
+            <w:pPr>
+              <w:rPr>
+                <w:rFonts w:ascii="Arial" w:hAnsi="Arial" w:cs="Arial"/>
+                <w:sz w:val="22"/>
+                <w:lang w:val="es-MX"/>
+              </w:rPr>
+            </w:pPr>
+            <w:r>
+              <w:rPr>
+                <w:rFonts w:ascii="Arial" w:hAnsi="Arial" w:cs="Arial"/>
+                <w:sz w:val="22"/>
+                <w:lang w:val="es-MX"/>
+              </w:rPr>
+              <w:t xml:space="preserve">2- </w:t>
+            </w:r>
+            <w:r>
+              <w:rPr>
+                <w:rFonts w:ascii="Arial" w:hAnsi="Arial" w:cs="Arial"/>
+                <w:sz w:val="22"/>
+                <w:lang w:val="es-MX"/>
+              </w:rPr>
+              <w:t xml:space="preserve">El actor entra a la sección </w:t>
+            </w:r>
+            <w:r>
+              <w:rPr>
+                <w:rFonts w:ascii="Arial" w:hAnsi="Arial" w:cs="Arial"/>
+                <w:sz w:val="22"/>
+                <w:lang w:val="es-MX"/>
+              </w:rPr>
+              <w:t>Alumno</w:t>
+            </w:r>
+          </w:p>
+        </w:tc>
+      </w:tr>
+      <w:tr>
+        <w:trPr>
+          <w:cantSplit/>
+        </w:trPr>
+        <w:tc>
+          <w:tcPr>
+            <w:tcW w:w="9221" w:type="dxa"/>
+            <w:gridSpan w:val="2"/>
+          </w:tcPr>
+          <w:p>
+            <w:pPr>
+              <w:rPr>
+                <w:rFonts w:ascii="Arial" w:hAnsi="Arial" w:cs="Arial"/>
+                <w:sz w:val="22"/>
+                <w:lang w:val="es-MX"/>
+              </w:rPr>
+            </w:pPr>
+            <w:r>
+              <w:rPr>
+                <w:rFonts w:ascii="Arial" w:hAnsi="Arial" w:cs="Arial"/>
+                <w:sz w:val="22"/>
+                <w:lang w:val="es-MX"/>
+              </w:rPr>
+              <w:t xml:space="preserve">3- </w:t>
+            </w:r>
+            <w:r>
+              <w:rPr>
+                <w:rFonts w:ascii="Arial" w:hAnsi="Arial" w:cs="Arial"/>
+                <w:sz w:val="22"/>
+                <w:lang w:val="es-MX"/>
+              </w:rPr>
+              <w:t>El actor selecciona nuevo usuario</w:t>
+            </w:r>
+            <w:r>
+              <w:rPr>
+                <w:rFonts w:ascii="Arial" w:hAnsi="Arial" w:cs="Arial"/>
+                <w:sz w:val="22"/>
+                <w:lang w:val="es-MX"/>
+              </w:rPr>
+              <w:t xml:space="preserve"> alumno</w:t>
+            </w:r>
+          </w:p>
+        </w:tc>
+      </w:tr>
+      <w:tr>
+        <w:trPr>
+          <w:cantSplit/>
+        </w:trPr>
+        <w:tc>
+          <w:tcPr>
+            <w:tcW w:w="9221" w:type="dxa"/>
+            <w:gridSpan w:val="2"/>
+            <w:vAlign w:val="center"/>
+          </w:tcPr>
+          <w:p>
+            <w:pPr>
+              <w:rPr>
+                <w:rFonts w:ascii="Arial" w:hAnsi="Arial" w:cs="Arial"/>
+                <w:sz w:val="22"/>
+                <w:lang w:val="es-MX"/>
+              </w:rPr>
+            </w:pPr>
+            <w:r>
+              <w:rPr>
+                <w:rFonts w:ascii="Arial" w:hAnsi="Arial" w:cs="Arial"/>
+                <w:sz w:val="22"/>
+                <w:lang w:val="es-MX"/>
+              </w:rPr>
+              <w:t>4- El actor carga los siguientes datos del nuevo</w:t>
+            </w:r>
+            <w:r>
+              <w:rPr>
+                <w:rFonts w:ascii="Arial" w:hAnsi="Arial" w:cs="Arial"/>
+                <w:sz w:val="22"/>
+                <w:lang w:val="es-MX"/>
+              </w:rPr>
+              <w:t xml:space="preserve"> usuario: Nombre, Apellido, DNI, legajo único, nombre de usuario, mail, tipo habilitado/no habilitado, contraseña, confirmación de contraseña</w:t>
+            </w:r>
+          </w:p>
+        </w:tc>
+      </w:tr>
+      <w:tr>
+        <w:trPr>
+          <w:cantSplit/>
+        </w:trPr>
+        <w:tc>
+          <w:tcPr>
+            <w:tcW w:w="9221" w:type="dxa"/>
+            <w:gridSpan w:val="2"/>
+          </w:tcPr>
+          <w:p>
+            <w:pPr>
+              <w:rPr>
+                <w:rFonts w:ascii="Arial" w:hAnsi="Arial" w:cs="Arial"/>
+                <w:sz w:val="22"/>
+                <w:lang w:val="es-MX"/>
+              </w:rPr>
+            </w:pPr>
+            <w:r>
+              <w:rPr>
+                <w:rFonts w:ascii="Arial" w:hAnsi="Arial" w:cs="Arial"/>
+                <w:sz w:val="22"/>
+                <w:lang w:val="es-MX"/>
+              </w:rPr>
+              <w:t xml:space="preserve">5- </w:t>
+            </w:r>
+            <w:r>
+              <w:rPr>
+                <w:rFonts w:ascii="Arial" w:hAnsi="Arial" w:cs="Arial"/>
+                <w:sz w:val="22"/>
+                <w:lang w:val="es-MX"/>
+              </w:rPr>
+              <w:t>El sistema por default marca la casilla de e</w:t>
+            </w:r>
+            <w:r>
+              <w:rPr>
+                <w:rFonts w:ascii="Arial" w:hAnsi="Arial" w:cs="Arial"/>
+                <w:sz w:val="22"/>
+                <w:lang w:val="es-MX"/>
+              </w:rPr>
+              <w:t>xigir el cambio de contraseña</w:t>
+            </w:r>
+            <w:r>
+              <w:rPr>
+                <w:rFonts w:ascii="Arial" w:hAnsi="Arial" w:cs="Arial"/>
+                <w:sz w:val="22"/>
+                <w:lang w:val="es-MX"/>
+              </w:rPr>
+              <w:t xml:space="preserve">. </w:t>
+            </w:r>
+          </w:p>
+        </w:tc>
+      </w:tr>
+      <w:tr>
+        <w:trPr>
+          <w:cantSplit/>
+        </w:trPr>
+        <w:tc>
+          <w:tcPr>
+            <w:tcW w:w="9221" w:type="dxa"/>
+            <w:gridSpan w:val="2"/>
+          </w:tcPr>
+          <w:p>
+            <w:pPr>
+              <w:rPr>
+                <w:rFonts w:ascii="Arial" w:hAnsi="Arial" w:cs="Arial"/>
+                <w:sz w:val="22"/>
+                <w:lang w:val="es-MX"/>
+              </w:rPr>
+            </w:pPr>
+            <w:r>
+              <w:rPr>
+                <w:rFonts w:ascii="Arial" w:hAnsi="Arial" w:cs="Arial"/>
+                <w:sz w:val="22"/>
+                <w:lang w:val="es-MX"/>
+              </w:rPr>
+              <w:t xml:space="preserve">9- </w:t>
+            </w:r>
+            <w:r>
+              <w:rPr>
+                <w:rFonts w:ascii="Arial" w:hAnsi="Arial" w:cs="Arial"/>
+                <w:sz w:val="22"/>
+                <w:lang w:val="es-MX"/>
+              </w:rPr>
+              <w:t xml:space="preserve">El sistema </w:t>
+            </w:r>
+            <w:r>
+              <w:rPr>
+                <w:rFonts w:ascii="Arial" w:hAnsi="Arial" w:cs="Arial"/>
+                <w:sz w:val="22"/>
+                <w:lang w:val="es-MX"/>
+              </w:rPr>
+              <w:t>pre visualiza el usuario alumno con los datos cargados</w:t>
+            </w:r>
+          </w:p>
+        </w:tc>
+      </w:tr>
+      <w:tr>
+        <w:trPr>
+          <w:cantSplit/>
+        </w:trPr>
+        <w:tc>
+          <w:tcPr>
+            <w:tcW w:w="9221" w:type="dxa"/>
+            <w:gridSpan w:val="2"/>
+          </w:tcPr>
+          <w:p>
+            <w:pPr>
+              <w:rPr>
+                <w:rFonts w:ascii="Arial" w:hAnsi="Arial" w:cs="Arial"/>
+                <w:sz w:val="22"/>
+                <w:lang w:val="es-MX"/>
+              </w:rPr>
+            </w:pPr>
+            <w:r>
+              <w:rPr>
+                <w:rFonts w:ascii="Arial" w:hAnsi="Arial" w:cs="Arial"/>
+                <w:sz w:val="22"/>
+                <w:lang w:val="es-MX"/>
+              </w:rPr>
+              <w:t xml:space="preserve">10- </w:t>
+            </w:r>
+            <w:r>
+              <w:rPr>
+                <w:rFonts w:ascii="Arial" w:hAnsi="Arial" w:cs="Arial"/>
+                <w:sz w:val="22"/>
+                <w:lang w:val="es-MX"/>
+              </w:rPr>
+              <w:t>El actor presiona Guardar</w:t>
+            </w:r>
+          </w:p>
+        </w:tc>
+      </w:tr>
+      <w:tr>
+        <w:trPr>
+          <w:cantSplit/>
+        </w:trPr>
+        <w:tc>
+          <w:tcPr>
+            <w:tcW w:w="9221" w:type="dxa"/>
+            <w:gridSpan w:val="2"/>
+            <w:tcBorders>
+              <w:bottom w:val="thinThickLargeGap" w:sz="6" w:space="0" w:color="808080"/>
+            </w:tcBorders>
+            <w:shd w:val="pct10" w:color="000000" w:fill="FFFFFF"/>
+          </w:tcPr>
+          <w:p>
+            <w:pPr>
+              <w:rPr>
+                <w:i/>
+                <w:lang w:val="es-MX"/>
+              </w:rPr>
+            </w:pPr>
+            <w:r>
+              <w:rPr>
+                <w:rFonts w:ascii="Arial" w:hAnsi="Arial" w:cs="Arial"/>
+                <w:b/>
+                <w:bCs/>
+                <w:lang w:val="es-MX"/>
+              </w:rPr>
+              <w:t>Curso Alternativo</w:t>
+            </w:r>
+          </w:p>
+        </w:tc>
+      </w:tr>
+      <w:tr>
+        <w:trPr>
+          <w:cantSplit/>
+        </w:trPr>
+        <w:tc>
+          <w:tcPr>
+            <w:tcW w:w="9221" w:type="dxa"/>
+            <w:gridSpan w:val="2"/>
+            <w:shd w:val="clear" w:color="000000" w:fill="auto"/>
+          </w:tcPr>
+          <w:p>
+            <w:pPr>
+              <w:rPr>
+                <w:rFonts w:ascii="Arial" w:hAnsi="Arial" w:cs="Arial"/>
+                <w:sz w:val="22"/>
+                <w:szCs w:val="22"/>
+                <w:lang w:val="es-MX"/>
+              </w:rPr>
+            </w:pPr>
+            <w:r>
+              <w:rPr>
+                <w:rFonts w:ascii="Arial" w:hAnsi="Arial" w:cs="Arial"/>
+                <w:sz w:val="22"/>
+                <w:szCs w:val="22"/>
+                <w:lang w:val="es-MX"/>
+              </w:rPr>
+              <w:t xml:space="preserve">5.1 </w:t>
+            </w:r>
+            <w:r>
+              <w:rPr>
+                <w:rFonts w:cs="Arial"/>
+                <w:bCs/>
+                <w:lang w:val="es-AR" w:eastAsia="es-AR"/>
+              </w:rPr>
+              <w:t xml:space="preserve">El actor </w:t>
+            </w:r>
+            <w:r>
+              <w:rPr>
+                <w:rFonts w:cs="Arial"/>
+                <w:bCs/>
+                <w:lang w:val="es-AR" w:eastAsia="es-AR"/>
+              </w:rPr>
+              <w:t>deselecciona</w:t>
+            </w:r>
+            <w:r>
+              <w:rPr>
+                <w:rFonts w:cs="Arial"/>
+                <w:bCs/>
+                <w:lang w:val="es-AR" w:eastAsia="es-AR"/>
+              </w:rPr>
+              <w:t xml:space="preserve"> Exigir cambio contraseña, y </w:t>
+            </w:r>
+            <w:r>
+              <w:rPr>
+                <w:rFonts w:cs="Arial"/>
+                <w:bCs/>
+                <w:lang w:val="es-AR" w:eastAsia="es-AR"/>
+              </w:rPr>
+              <w:t>no hace obligatorio el cambio de contraseña al siguiente ingreso del usuario</w:t>
+            </w:r>
+            <w:r>
+              <w:rPr>
+                <w:rFonts w:ascii="Arial" w:hAnsi="Arial" w:cs="Arial"/>
+                <w:sz w:val="22"/>
+                <w:szCs w:val="22"/>
+                <w:lang w:val="es-MX"/>
+              </w:rPr>
+              <w:t xml:space="preserve">  </w:t>
+            </w:r>
+          </w:p>
+        </w:tc>
+      </w:tr>
+      <w:tr>
+        <w:trPr>
+          <w:cantSplit/>
+        </w:trPr>
+        <w:tc>
+          <w:tcPr>
+            <w:tcW w:w="9221" w:type="dxa"/>
+            <w:gridSpan w:val="2"/>
+            <w:tcBorders>
+              <w:bottom w:val="thinThickLargeGap" w:sz="6" w:space="0" w:color="808080"/>
+            </w:tcBorders>
+            <w:shd w:val="pct10" w:color="000000" w:fill="FFFFFF"/>
+          </w:tcPr>
+          <w:p>
+            <w:pPr>
+              <w:rPr>
+                <w:rFonts w:ascii="Arial" w:hAnsi="Arial" w:cs="Arial"/>
+                <w:b/>
+                <w:bCs/>
+                <w:lang w:val="es-MX"/>
+              </w:rPr>
+            </w:pPr>
+            <w:r>
+              <w:rPr>
+                <w:rFonts w:ascii="Arial" w:hAnsi="Arial" w:cs="Arial"/>
+                <w:b/>
+                <w:bCs/>
+                <w:lang w:val="es-MX"/>
+              </w:rPr>
+              <w:t>Interfases:</w:t>
+            </w:r>
+          </w:p>
+        </w:tc>
+      </w:tr>
+      <w:tr>
+        <w:trPr>
+          <w:cantSplit/>
+        </w:trPr>
+        <w:tc>
+          <w:tcPr>
+            <w:tcW w:w="9221" w:type="dxa"/>
+            <w:gridSpan w:val="2"/>
+            <w:shd w:val="clear" w:color="000000" w:fill="FFFFFF"/>
+          </w:tcPr>
+          <w:p>
+            <w:pPr>
+              <w:pStyle w:val="Textocomentario"/>
+              <w:rPr>
+                <w:rFonts w:ascii="Arial" w:hAnsi="Arial" w:cs="Arial"/>
+                <w:iCs/>
+                <w:sz w:val="22"/>
+                <w:lang w:val="es-MX"/>
+              </w:rPr>
+            </w:pPr>
+            <w:r>
+              <w:rPr>
+                <w:rFonts w:ascii="Arial" w:hAnsi="Arial" w:cs="Arial"/>
+                <w:iCs/>
+                <w:sz w:val="22"/>
+                <w:lang w:val="es-MX"/>
+              </w:rPr>
+              <w:t>Detallar todas las interfases con otros sistemas a utilizar</w:t>
+            </w:r>
+            <w:r>
+              <w:rPr>
+                <w:rFonts w:ascii="Arial" w:hAnsi="Arial" w:cs="Arial"/>
+                <w:iCs/>
+                <w:sz w:val="22"/>
+                <w:lang w:val="es-MX"/>
+              </w:rPr>
+              <w:t xml:space="preserve"> y también las gráficas del sistema a desarrollar</w:t>
+            </w:r>
+          </w:p>
+          <w:p>
+            <w:pPr>
+              <w:pStyle w:val="Textocomentario"/>
+              <w:rPr>
+                <w:rFonts w:ascii="Arial" w:hAnsi="Arial" w:cs="Arial"/>
+                <w:iCs/>
+                <w:sz w:val="22"/>
+                <w:lang w:val="es-MX"/>
+              </w:rPr>
+            </w:pPr>
+            <w:r>
+              <w:rPr>
+                <w:rFonts w:ascii="Arial" w:hAnsi="Arial" w:cs="Arial"/>
+                <w:b/>
+                <w:iCs/>
+                <w:sz w:val="22"/>
+                <w:lang w:val="es-MX"/>
+              </w:rPr>
+              <w:t>Aclaración</w:t>
+            </w:r>
+            <w:r>
+              <w:rPr>
+                <w:rFonts w:ascii="Arial" w:hAnsi="Arial" w:cs="Arial"/>
+                <w:iCs/>
+                <w:sz w:val="22"/>
+                <w:lang w:val="es-MX"/>
+              </w:rPr>
+              <w:t xml:space="preserve">: </w:t>
+            </w:r>
+            <w:r>
+              <w:rPr>
+                <w:rFonts w:ascii="Arial" w:hAnsi="Arial" w:cs="Arial"/>
+                <w:iCs/>
+                <w:sz w:val="22"/>
+                <w:lang w:val="es-MX"/>
+              </w:rPr>
+              <w:t xml:space="preserve">la cátedra aceptará dos modalidades: </w:t>
+            </w:r>
+            <w:r>
+              <w:rPr>
+                <w:rFonts w:ascii="Arial" w:hAnsi="Arial" w:cs="Arial"/>
+                <w:iCs/>
+                <w:sz w:val="22"/>
+                <w:lang w:val="es-MX"/>
+              </w:rPr>
+              <w:t xml:space="preserve">incluirlas como parte del caso de uso dentro de este </w:t>
+            </w:r>
+            <w:r>
+              <w:rPr>
+                <w:rFonts w:ascii="Arial" w:hAnsi="Arial" w:cs="Arial"/>
+                <w:iCs/>
+                <w:sz w:val="22"/>
+                <w:lang w:val="es-MX"/>
+              </w:rPr>
+              <w:t>í</w:t>
+            </w:r>
+            <w:r>
+              <w:rPr>
+                <w:rFonts w:ascii="Arial" w:hAnsi="Arial" w:cs="Arial"/>
+                <w:iCs/>
+                <w:sz w:val="22"/>
+                <w:lang w:val="es-MX"/>
+              </w:rPr>
+              <w:t>tem o bien, especificarlo como anexo y presentarlo como otro documento.</w:t>
+            </w:r>
+          </w:p>
+        </w:tc>
+      </w:tr>
+      <w:tr>
+        <w:trPr>
+          <w:cantSplit/>
+        </w:trPr>
+        <w:tc>
+          <w:tcPr>
+            <w:tcW w:w="9221" w:type="dxa"/>
+            <w:gridSpan w:val="2"/>
+            <w:tcBorders>
+              <w:bottom w:val="thinThickLargeGap" w:sz="6" w:space="0" w:color="808080"/>
+            </w:tcBorders>
+            <w:shd w:val="pct10" w:color="000000" w:fill="FFFFFF"/>
+          </w:tcPr>
+          <w:p>
+            <w:pPr>
+              <w:rPr>
+                <w:rFonts w:ascii="Arial" w:hAnsi="Arial" w:cs="Arial"/>
+                <w:b/>
+                <w:bCs/>
+                <w:i/>
+                <w:lang w:val="es-MX"/>
+              </w:rPr>
+            </w:pPr>
+            <w:r>
+              <w:rPr>
+                <w:rFonts w:ascii="Arial" w:hAnsi="Arial" w:cs="Arial"/>
+                <w:b/>
+                <w:bCs/>
+                <w:lang w:val="es-MX"/>
+              </w:rPr>
+              <w:t>Supuestos y Dependencias:</w:t>
+            </w:r>
+          </w:p>
+        </w:tc>
+      </w:tr>
+      <w:tr>
+        <w:trPr>
+          <w:cantSplit/>
+        </w:trPr>
+        <w:tc>
+          <w:tcPr>
+            <w:tcW w:w="9221" w:type="dxa"/>
+            <w:gridSpan w:val="2"/>
+            <w:shd w:val="clear" w:color="000000" w:fill="FFFFFF"/>
+          </w:tcPr>
+          <w:p>
+            <w:pPr>
+              <w:rPr>
+                <w:rFonts w:ascii="Arial" w:hAnsi="Arial" w:cs="Arial"/>
+                <w:iCs/>
+                <w:sz w:val="22"/>
+                <w:lang w:val="es-MX"/>
+              </w:rPr>
+            </w:pPr>
+            <w:r>
+              <w:rPr>
+                <w:rFonts w:ascii="Arial" w:hAnsi="Arial" w:cs="Arial"/>
+                <w:iCs/>
+                <w:sz w:val="22"/>
+                <w:lang w:val="es-MX"/>
+              </w:rPr>
+              <w:t xml:space="preserve">Detallar toda información adicional que permita que el arquitecto y programador utilice para realizar su trabajo Ej: campos que se hayan detectado, semi-estructuras de datos, tamaños, opciones pre-existentes (Ej. </w:t>
+            </w:r>
+            <w:r>
+              <w:rPr>
+                <w:rFonts w:ascii="Arial" w:hAnsi="Arial" w:cs="Arial"/>
+                <w:sz w:val="22"/>
+                <w:lang w:val="es-MX"/>
+              </w:rPr>
+              <w:t>Es necesario que antes de confirmar la transacción, el cajero tenga la confirmación y el dinero por parte del Cliente. (Esto es un control exclusivo del Cajero – excede el alcance del Sistema))</w:t>
+            </w:r>
+          </w:p>
+        </w:tc>
+      </w:tr>
+      <w:tr>
+        <w:trPr>
+          <w:cantSplit/>
+        </w:trPr>
+        <w:tc>
+          <w:tcPr>
+            <w:tcW w:w="9221" w:type="dxa"/>
+            <w:gridSpan w:val="2"/>
+            <w:shd w:val="pct10" w:color="000000" w:fill="FFFFFF"/>
+          </w:tcPr>
+          <w:p>
+            <w:pPr>
+              <w:pStyle w:val="TDC1"/>
+              <w:tabs>
+                <w:tab w:val="clear" w:pos="9360"/>
+              </w:tabs>
+              <w:spacing w:before="0" w:after="0"/>
+              <w:rPr>
+                <w:rFonts w:ascii="Arial" w:hAnsi="Arial" w:cs="Arial"/>
+                <w:bCs/>
+                <w:i/>
+                <w:caps w:val="0"/>
+                <w:lang w:val="es-MX"/>
+              </w:rPr>
+            </w:pPr>
+            <w:r>
+              <w:rPr>
+                <w:rFonts w:ascii="Arial" w:hAnsi="Arial" w:cs="Arial"/>
+                <w:bCs/>
+                <w:caps w:val="0"/>
+                <w:lang w:val="es-MX"/>
+              </w:rPr>
+              <w:t>Problemas / Comentarios:</w:t>
+            </w:r>
+          </w:p>
+        </w:tc>
+      </w:tr>
+      <w:tr>
+        <w:trPr>
+          <w:cantSplit/>
+        </w:trPr>
+        <w:tc>
+          <w:tcPr>
+            <w:tcW w:w="9221" w:type="dxa"/>
+            <w:gridSpan w:val="2"/>
+          </w:tcPr>
+          <w:p>
+            <w:pPr>
+              <w:jc w:val="both"/>
+              <w:rPr>
+                <w:rFonts w:ascii="Arial" w:hAnsi="Arial" w:cs="Arial"/>
+                <w:i/>
+                <w:sz w:val="22"/>
+                <w:lang w:val="es-MX"/>
+              </w:rPr>
+            </w:pPr>
+            <w:r>
+              <w:rPr>
+                <w:rFonts w:ascii="Arial" w:hAnsi="Arial" w:cs="Arial"/>
+                <w:i/>
+                <w:sz w:val="22"/>
+                <w:lang w:val="es-MX"/>
+              </w:rPr>
+              <w:t xml:space="preserve">Detallar consideraciones adicionales y/o problemas que se debieran tener en cuenta </w:t>
+            </w:r>
+          </w:p>
+          <w:p>
+            <w:pPr>
+              <w:jc w:val="both"/>
+              <w:rPr>
+                <w:rFonts w:ascii="Arial" w:hAnsi="Arial" w:cs="Arial"/>
+                <w:i/>
+                <w:iCs/>
+                <w:sz w:val="22"/>
+                <w:lang w:val="es-MX"/>
+              </w:rPr>
+            </w:pPr>
+            <w:r>
+              <w:rPr>
+                <w:rFonts w:ascii="Arial" w:hAnsi="Arial" w:cs="Arial"/>
+                <w:i/>
+                <w:sz w:val="22"/>
+                <w:lang w:val="es-MX"/>
+              </w:rPr>
+              <w:t xml:space="preserve">(Ej. </w:t>
+            </w:r>
+            <w:r>
+              <w:rPr>
+                <w:rFonts w:ascii="Arial" w:hAnsi="Arial" w:cs="Arial"/>
+                <w:b/>
+                <w:bCs/>
+                <w:i/>
+                <w:iCs/>
+                <w:sz w:val="22"/>
+                <w:lang w:val="es-MX"/>
+              </w:rPr>
+              <w:t>Nota 1:</w:t>
+            </w:r>
+            <w:r>
+              <w:rPr>
+                <w:rFonts w:ascii="Arial" w:hAnsi="Arial" w:cs="Arial"/>
+                <w:i/>
+                <w:iCs/>
+                <w:sz w:val="22"/>
+                <w:lang w:val="es-MX"/>
+              </w:rPr>
+              <w:t xml:space="preserve"> Una vez confirmada la cobranza, el sistema  habilitará las modalidades de forma de pago dependiendo de los parámetros seteados en la configuración de las empresas que participan en la misma).</w:t>
+            </w:r>
+          </w:p>
+        </w:tc>
+      </w:tr>
+      <w:bookmarkEnd w:id="0"/>
+    </w:tbl>
+    <w:p>
+      <w:pPr>
+        <w:pStyle w:val="Textocomentario"/>
+        <w:rPr>
+          <w:lang w:val="es-AR"/>
         </w:rPr>
       </w:pPr>
     </w:p>
@@ -2944,7 +5136,7 @@
       <w:rPr>
         <w:noProof/>
       </w:rPr>
-      <w:t>4</w:t>
+      <w:t>5</w:t>
     </w:r>
     <w:r>
       <w:fldChar w:fldCharType="end"/>
@@ -2965,7 +5157,7 @@
       <w:rPr>
         <w:noProof/>
       </w:rPr>
-      <w:t>4</w:t>
+      <w:t>5</w:t>
     </w:r>
     <w:r>
       <w:fldChar w:fldCharType="end"/>
@@ -3008,7 +5200,7 @@
       <w:rPr>
         <w:noProof/>
       </w:rPr>
-      <w:t>03/08/2016</w:t>
+      <w:t>04/08/2016</w:t>
     </w:r>
     <w:r>
       <w:fldChar w:fldCharType="end"/>

</xml_diff>

<commit_message>
Saque los temporales del acta de proyecto
</commit_message>
<xml_diff>
--- a/trunk/docs/Entregables/Casos de Uso Funcionales/Casos de Uso Gestion de Alumnos - Grupo 5508 -UTN - 2016 v1.2.docx
+++ b/trunk/docs/Entregables/Casos de Uso Funcionales/Casos de Uso Gestion de Alumnos - Grupo 5508 -UTN - 2016 v1.2.docx
@@ -1211,8 +1211,10 @@
                 <w:sz w:val="22"/>
                 <w:lang w:val="es-MX"/>
               </w:rPr>
-              <w:t>docuemento</w:t>
-            </w:r>
+              <w:t>documento</w:t>
+            </w:r>
+            <w:bookmarkStart w:id="0" w:name="_GoBack"/>
+            <w:bookmarkEnd w:id="0"/>
           </w:p>
         </w:tc>
         <w:tc>
@@ -2820,20 +2822,7 @@
                 <w:szCs w:val="22"/>
                 <w:lang w:val="es-MX"/>
               </w:rPr>
-              <w:t>Editar</w:t>
-            </w:r>
-            <w:r>
-              <w:rPr>
-                <w:rFonts w:ascii="Arial" w:hAnsi="Arial" w:cs="Arial"/>
-                <w:b/>
-                <w:bCs/>
-                <w:i w:val="0"/>
-                <w:iCs/>
-                <w:sz w:val="22"/>
-                <w:szCs w:val="22"/>
-                <w:lang w:val="es-MX"/>
-              </w:rPr>
-              <w:t xml:space="preserve"> Alumno</w:t>
+              <w:t>Editar Alumno</w:t>
             </w:r>
           </w:p>
         </w:tc>
@@ -3959,7 +3948,6 @@
                 <w:lang w:val="es-MX"/>
               </w:rPr>
             </w:pPr>
-            <w:bookmarkStart w:id="0" w:name="_GoBack"/>
             <w:r>
               <w:rPr>
                 <w:rFonts w:ascii="Arial" w:hAnsi="Arial" w:cs="Arial"/>
@@ -3999,20 +3987,7 @@
                 <w:szCs w:val="22"/>
                 <w:lang w:val="es-MX"/>
               </w:rPr>
-              <w:t>Deshabilitar</w:t>
-            </w:r>
-            <w:r>
-              <w:rPr>
-                <w:rFonts w:ascii="Arial" w:hAnsi="Arial" w:cs="Arial"/>
-                <w:b/>
-                <w:bCs/>
-                <w:i w:val="0"/>
-                <w:iCs/>
-                <w:sz w:val="22"/>
-                <w:szCs w:val="22"/>
-                <w:lang w:val="es-MX"/>
-              </w:rPr>
-              <w:t xml:space="preserve"> Alumno</w:t>
+              <w:t>Deshabilitar Alumno</w:t>
             </w:r>
           </w:p>
         </w:tc>
@@ -5069,7 +5044,6 @@
           </w:p>
         </w:tc>
       </w:tr>
-      <w:bookmarkEnd w:id="0"/>
     </w:tbl>
     <w:p>
       <w:pPr>
@@ -5136,7 +5110,7 @@
       <w:rPr>
         <w:noProof/>
       </w:rPr>
-      <w:t>5</w:t>
+      <w:t>3</w:t>
     </w:r>
     <w:r>
       <w:fldChar w:fldCharType="end"/>
@@ -5429,14 +5403,7 @@
               <w:rFonts w:ascii="Open Sans" w:eastAsia="Open Sans" w:hAnsi="Open Sans" w:cs="Open Sans"/>
               <w:b/>
             </w:rPr>
-            <w:t>Versión 1.</w:t>
-          </w:r>
-          <w:r>
-            <w:rPr>
-              <w:rFonts w:ascii="Open Sans" w:eastAsia="Open Sans" w:hAnsi="Open Sans" w:cs="Open Sans"/>
-              <w:b/>
-            </w:rPr>
-            <w:t>0</w:t>
+            <w:t>Versión 1.0</w:t>
           </w:r>
         </w:p>
       </w:tc>
@@ -5454,28 +5421,7 @@
               <w:rFonts w:ascii="Open Sans" w:eastAsia="Open Sans" w:hAnsi="Open Sans" w:cs="Open Sans"/>
               <w:b/>
             </w:rPr>
-            <w:t>20</w:t>
-          </w:r>
-          <w:r>
-            <w:rPr>
-              <w:rFonts w:ascii="Open Sans" w:eastAsia="Open Sans" w:hAnsi="Open Sans" w:cs="Open Sans"/>
-              <w:b/>
-            </w:rPr>
-            <w:t>/0</w:t>
-          </w:r>
-          <w:r>
-            <w:rPr>
-              <w:rFonts w:ascii="Open Sans" w:eastAsia="Open Sans" w:hAnsi="Open Sans" w:cs="Open Sans"/>
-              <w:b/>
-            </w:rPr>
-            <w:t>7</w:t>
-          </w:r>
-          <w:r>
-            <w:rPr>
-              <w:rFonts w:ascii="Open Sans" w:eastAsia="Open Sans" w:hAnsi="Open Sans" w:cs="Open Sans"/>
-              <w:b/>
-            </w:rPr>
-            <w:t>/2016</w:t>
+            <w:t>20/07/2016</w:t>
           </w:r>
         </w:p>
       </w:tc>

</xml_diff>

<commit_message>
Cambios y mas cambios casos de uso
</commit_message>
<xml_diff>
--- a/trunk/docs/Entregables/Casos de Uso Funcionales/Casos de Uso Gestion de Alumnos - Grupo 5508 -UTN - 2016 v1.2.docx
+++ b/trunk/docs/Entregables/Casos de Uso Funcionales/Casos de Uso Gestion de Alumnos - Grupo 5508 -UTN - 2016 v1.2.docx
@@ -2222,31 +2222,7 @@
                 <w:sz w:val="22"/>
                 <w:lang w:val="es-AR"/>
               </w:rPr>
-              <w:t>4</w:t>
-            </w:r>
-            <w:r>
-              <w:rPr>
-                <w:rFonts w:ascii="Arial" w:hAnsi="Arial" w:cs="Arial"/>
-                <w:sz w:val="22"/>
-                <w:lang w:val="es-AR"/>
-              </w:rPr>
-              <w:t xml:space="preserve">- El </w:t>
-            </w:r>
-            <w:r>
-              <w:rPr>
-                <w:rFonts w:ascii="Arial" w:hAnsi="Arial" w:cs="Arial"/>
-                <w:sz w:val="22"/>
-                <w:lang w:val="es-AR"/>
-              </w:rPr>
-              <w:t xml:space="preserve">actor debe completar con los </w:t>
-            </w:r>
-            <w:r>
-              <w:rPr>
-                <w:rFonts w:ascii="Arial" w:hAnsi="Arial" w:cs="Arial"/>
-                <w:sz w:val="22"/>
-                <w:lang w:val="es-AR"/>
-              </w:rPr>
-              <w:t>siguientes datos del nuevo usuario:</w:t>
+              <w:t>4- El actor debe completar con los siguientes datos del nuevo usuario:</w:t>
             </w:r>
           </w:p>
           <w:p>
@@ -2545,7 +2521,16 @@
                 <w:szCs w:val="22"/>
                 <w:lang w:val="es-AR"/>
               </w:rPr>
-              <w:t>Genero</w:t>
+              <w:t>Gé</w:t>
+            </w:r>
+            <w:r>
+              <w:rPr>
+                <w:rFonts w:ascii="Arial" w:hAnsi="Arial" w:cs="Arial"/>
+                <w:sz w:val="22"/>
+                <w:szCs w:val="22"/>
+                <w:lang w:val="es-AR"/>
+              </w:rPr>
+              <w:t>nero</w:t>
             </w:r>
           </w:p>
           <w:p>
@@ -2621,7 +2606,27 @@
                 <w:szCs w:val="22"/>
                 <w:lang w:val="es-AR"/>
               </w:rPr>
-              <w:t xml:space="preserve">   (Numerico – 10 caracteres - Obligatorio)</w:t>
+              <w:t xml:space="preserve">   (</w:t>
+            </w:r>
+            <w:r>
+              <w:rPr>
+                <w:rFonts w:ascii="Arial" w:hAnsi="Arial" w:cs="Arial"/>
+                <w:i/>
+                <w:sz w:val="22"/>
+                <w:szCs w:val="22"/>
+                <w:lang w:val="es-AR"/>
+              </w:rPr>
+              <w:t>Numérico</w:t>
+            </w:r>
+            <w:r>
+              <w:rPr>
+                <w:rFonts w:ascii="Arial" w:hAnsi="Arial" w:cs="Arial"/>
+                <w:i/>
+                <w:sz w:val="22"/>
+                <w:szCs w:val="22"/>
+                <w:lang w:val="es-AR"/>
+              </w:rPr>
+              <w:t xml:space="preserve"> – 10 caracteres - Obligatorio)</w:t>
             </w:r>
           </w:p>
           <w:p>
@@ -2860,18 +2865,35 @@
                 <w:szCs w:val="22"/>
                 <w:lang w:val="es-AR" w:eastAsia="en-US"/>
               </w:rPr>
-              <w:t>El sistema mensaje de éxito informando la situación si los datos se cargaron correctamente o un mensaje de error si los datos ingresados no corresponden con el tipo</w:t>
-            </w:r>
-          </w:p>
-          <w:p>
-            <w:pPr>
-              <w:rPr>
-                <w:rFonts w:ascii="Arial" w:hAnsi="Arial" w:cs="Arial"/>
-                <w:sz w:val="22"/>
-                <w:szCs w:val="22"/>
-                <w:lang w:val="es-AR"/>
-              </w:rPr>
-            </w:pPr>
+              <w:t>El sistema</w:t>
+            </w:r>
+            <w:r>
+              <w:rPr>
+                <w:rFonts w:ascii="Arial" w:hAnsi="Arial" w:cs="Arial"/>
+                <w:sz w:val="22"/>
+                <w:szCs w:val="22"/>
+                <w:lang w:val="es-AR" w:eastAsia="en-US"/>
+              </w:rPr>
+              <w:t xml:space="preserve"> muestra un</w:t>
+            </w:r>
+            <w:r>
+              <w:rPr>
+                <w:rFonts w:ascii="Arial" w:hAnsi="Arial" w:cs="Arial"/>
+                <w:sz w:val="22"/>
+                <w:szCs w:val="22"/>
+                <w:lang w:val="es-AR" w:eastAsia="en-US"/>
+              </w:rPr>
+              <w:t xml:space="preserve"> mensaje de éxito</w:t>
+            </w:r>
+            <w:r>
+              <w:rPr>
+                <w:rFonts w:ascii="Arial" w:hAnsi="Arial" w:cs="Arial"/>
+                <w:sz w:val="22"/>
+                <w:szCs w:val="22"/>
+                <w:lang w:val="es-AR" w:eastAsia="en-US"/>
+              </w:rPr>
+              <w:t>.</w:t>
+            </w:r>
           </w:p>
         </w:tc>
       </w:tr>
@@ -2933,7 +2955,6 @@
                 <w:szCs w:val="22"/>
                 <w:lang w:val="es-AR"/>
               </w:rPr>
-              <w:lastRenderedPageBreak/>
               <w:t xml:space="preserve">5 – Casilla de </w:t>
             </w:r>
             <w:r>
@@ -3008,6 +3029,7 @@
                 <w:szCs w:val="22"/>
                 <w:lang w:val="es-AR" w:eastAsia="en-US"/>
               </w:rPr>
+              <w:lastRenderedPageBreak/>
               <w:t>10 – Opción “Volver”</w:t>
             </w:r>
           </w:p>
@@ -3034,7 +3056,25 @@
                 <w:szCs w:val="22"/>
                 <w:lang w:val="es-AR" w:eastAsia="en-US"/>
               </w:rPr>
-              <w:t>El docente selecciona la opción “Volver” presionando botón VOLVER.</w:t>
+              <w:t xml:space="preserve">El </w:t>
+            </w:r>
+            <w:r>
+              <w:rPr>
+                <w:rFonts w:ascii="Arial" w:hAnsi="Arial" w:cs="Arial"/>
+                <w:sz w:val="22"/>
+                <w:szCs w:val="22"/>
+                <w:lang w:val="es-AR" w:eastAsia="en-US"/>
+              </w:rPr>
+              <w:t>actor</w:t>
+            </w:r>
+            <w:r>
+              <w:rPr>
+                <w:rFonts w:ascii="Arial" w:hAnsi="Arial" w:cs="Arial"/>
+                <w:sz w:val="22"/>
+                <w:szCs w:val="22"/>
+                <w:lang w:val="es-AR" w:eastAsia="en-US"/>
+              </w:rPr>
+              <w:t xml:space="preserve"> selecciona la opción “Volver” presionando botón VOLVER.</w:t>
             </w:r>
           </w:p>
           <w:p>
@@ -3060,7 +3100,25 @@
                 <w:szCs w:val="22"/>
                 <w:lang w:val="es-AR" w:eastAsia="en-US"/>
               </w:rPr>
-              <w:t xml:space="preserve">El sistema emite un mensaje de Confirmación. </w:t>
+              <w:t xml:space="preserve">El sistema </w:t>
+            </w:r>
+            <w:r>
+              <w:rPr>
+                <w:rFonts w:ascii="Arial" w:hAnsi="Arial" w:cs="Arial"/>
+                <w:sz w:val="22"/>
+                <w:szCs w:val="22"/>
+                <w:lang w:val="es-AR" w:eastAsia="en-US"/>
+              </w:rPr>
+              <w:t>muestra</w:t>
+            </w:r>
+            <w:r>
+              <w:rPr>
+                <w:rFonts w:ascii="Arial" w:hAnsi="Arial" w:cs="Arial"/>
+                <w:sz w:val="22"/>
+                <w:szCs w:val="22"/>
+                <w:lang w:val="es-AR" w:eastAsia="en-US"/>
+              </w:rPr>
+              <w:t xml:space="preserve"> un mensaje de Confirmación. </w:t>
             </w:r>
           </w:p>
           <w:p>
@@ -3086,7 +3144,25 @@
                 <w:szCs w:val="22"/>
                 <w:lang w:val="es-AR" w:eastAsia="en-US"/>
               </w:rPr>
-              <w:t>El docente Confirma la operación.</w:t>
+              <w:t>El</w:t>
+            </w:r>
+            <w:r>
+              <w:rPr>
+                <w:rFonts w:ascii="Arial" w:hAnsi="Arial" w:cs="Arial"/>
+                <w:sz w:val="22"/>
+                <w:szCs w:val="22"/>
+                <w:lang w:val="es-AR" w:eastAsia="en-US"/>
+              </w:rPr>
+              <w:t xml:space="preserve"> actor</w:t>
+            </w:r>
+            <w:r>
+              <w:rPr>
+                <w:rFonts w:ascii="Arial" w:hAnsi="Arial" w:cs="Arial"/>
+                <w:sz w:val="22"/>
+                <w:szCs w:val="22"/>
+                <w:lang w:val="es-AR" w:eastAsia="en-US"/>
+              </w:rPr>
+              <w:t xml:space="preserve"> Confirma la operación.</w:t>
             </w:r>
           </w:p>
           <w:p>
@@ -3102,9 +3178,18 @@
                 <w:rFonts w:ascii="Arial" w:hAnsi="Arial" w:cs="Arial"/>
                 <w:sz w:val="22"/>
                 <w:szCs w:val="22"/>
+                <w:lang w:val="es-AR"/>
+              </w:rPr>
+            </w:pPr>
+            <w:r>
+              <w:rPr>
+                <w:rFonts w:ascii="Arial" w:hAnsi="Arial" w:cs="Arial"/>
+                <w:sz w:val="22"/>
+                <w:szCs w:val="22"/>
                 <w:lang w:val="es-AR" w:eastAsia="en-US"/>
               </w:rPr>
-            </w:pPr>
+              <w:t>El sistema presenta la Pantalla Inicial y no registra los datos modificados</w:t>
+            </w:r>
             <w:r>
               <w:rPr>
                 <w:rFonts w:ascii="Arial" w:hAnsi="Arial" w:cs="Arial"/>
@@ -3112,18 +3197,41 @@
                 <w:szCs w:val="22"/>
                 <w:lang w:val="es-AR" w:eastAsia="en-US"/>
               </w:rPr>
-              <w:t>El sistema presenta la Pantalla Inicial y no registra los datos modificados en caso de no haber guardado.</w:t>
-            </w:r>
-          </w:p>
-          <w:p>
-            <w:pPr>
-              <w:rPr>
-                <w:rFonts w:ascii="Arial" w:hAnsi="Arial" w:cs="Arial"/>
-                <w:sz w:val="22"/>
-                <w:szCs w:val="22"/>
-                <w:lang w:val="es-AR"/>
-              </w:rPr>
-            </w:pPr>
+              <w:t>.</w:t>
+            </w:r>
+          </w:p>
+        </w:tc>
+      </w:tr>
+      <w:tr>
+        <w:trPr>
+          <w:cantSplit/>
+        </w:trPr>
+        <w:tc>
+          <w:tcPr>
+            <w:tcW w:w="9221" w:type="dxa"/>
+            <w:gridSpan w:val="2"/>
+            <w:shd w:val="clear" w:color="000000" w:fill="auto"/>
+          </w:tcPr>
+          <w:p>
+            <w:pPr>
+              <w:pStyle w:val="ContenidodeTabla"/>
+              <w:suppressAutoHyphens/>
+              <w:rPr>
+                <w:rFonts w:ascii="Arial" w:hAnsi="Arial" w:cs="Arial"/>
+                <w:sz w:val="22"/>
+                <w:szCs w:val="22"/>
+                <w:lang w:val="es-AR" w:eastAsia="en-US"/>
+              </w:rPr>
+            </w:pPr>
+            <w:r>
+              <w:rPr>
+                <w:rFonts w:ascii="Arial" w:hAnsi="Arial" w:cs="Arial"/>
+                <w:sz w:val="22"/>
+                <w:szCs w:val="22"/>
+                <w:lang w:val="es-AR" w:eastAsia="en-US"/>
+              </w:rPr>
+              <w:t>11 – El sistema muestra un mensaje de error</w:t>
+            </w:r>
           </w:p>
         </w:tc>
       </w:tr>
@@ -3454,19 +3562,136 @@
             <w:pPr>
               <w:rPr>
                 <w:rFonts w:ascii="Arial" w:hAnsi="Arial" w:cs="Arial"/>
+                <w:sz w:val="22"/>
+                <w:lang w:val="es-AR"/>
+              </w:rPr>
+            </w:pPr>
+            <w:r>
+              <w:rPr>
+                <w:rFonts w:ascii="Arial" w:hAnsi="Arial" w:cs="Arial"/>
+                <w:sz w:val="22"/>
+                <w:lang w:val="es-AR"/>
+              </w:rPr>
+              <w:t>El sistema presenta nuevamente la pantalla que se estaba completando con los datos, en caso de haber sido cargados.</w:t>
+            </w:r>
+          </w:p>
+          <w:p>
+            <w:pPr>
+              <w:rPr>
+                <w:rFonts w:ascii="Arial" w:hAnsi="Arial" w:cs="Arial"/>
+                <w:sz w:val="22"/>
+                <w:lang w:val="es-AR"/>
+              </w:rPr>
+            </w:pPr>
+          </w:p>
+          <w:p>
+            <w:pPr>
+              <w:pStyle w:val="ContenidodeTabla"/>
+              <w:suppressAutoHyphens/>
+              <w:rPr>
+                <w:rFonts w:ascii="Arial" w:hAnsi="Arial" w:cs="Arial"/>
+                <w:sz w:val="22"/>
+                <w:szCs w:val="20"/>
+                <w:lang w:val="es-AR" w:eastAsia="en-US"/>
+              </w:rPr>
+            </w:pPr>
+            <w:r>
+              <w:rPr>
+                <w:rFonts w:ascii="Arial" w:hAnsi="Arial" w:cs="Arial"/>
+                <w:sz w:val="22"/>
+                <w:szCs w:val="20"/>
+                <w:lang w:val="es-AR" w:eastAsia="en-US"/>
+              </w:rPr>
+              <w:t>5</w:t>
+            </w:r>
+            <w:r>
+              <w:rPr>
+                <w:rFonts w:ascii="Arial" w:hAnsi="Arial" w:cs="Arial"/>
+                <w:sz w:val="22"/>
+                <w:szCs w:val="20"/>
+                <w:lang w:val="es-AR" w:eastAsia="en-US"/>
+              </w:rPr>
+              <w:t xml:space="preserve"> – Se ingresa un </w:t>
+            </w:r>
+            <w:r>
+              <w:rPr>
+                <w:rFonts w:ascii="Arial" w:hAnsi="Arial" w:cs="Arial"/>
+                <w:sz w:val="22"/>
+                <w:szCs w:val="20"/>
+                <w:lang w:val="es-AR" w:eastAsia="en-US"/>
+              </w:rPr>
+              <w:t>de legajo existente</w:t>
+            </w:r>
+            <w:r>
+              <w:rPr>
+                <w:rFonts w:ascii="Arial" w:hAnsi="Arial" w:cs="Arial"/>
+                <w:sz w:val="22"/>
+                <w:szCs w:val="20"/>
+                <w:lang w:val="es-AR" w:eastAsia="en-US"/>
+              </w:rPr>
+              <w:t>.</w:t>
+            </w:r>
+          </w:p>
+          <w:p>
+            <w:pPr>
+              <w:pStyle w:val="ContenidodeTabla"/>
+              <w:suppressAutoHyphens/>
+              <w:rPr>
+                <w:rFonts w:ascii="Arial" w:hAnsi="Arial" w:cs="Arial"/>
+                <w:sz w:val="22"/>
+                <w:szCs w:val="20"/>
+                <w:lang w:val="es-AR" w:eastAsia="en-US"/>
+              </w:rPr>
+            </w:pPr>
+            <w:r>
+              <w:rPr>
+                <w:rFonts w:ascii="Arial" w:hAnsi="Arial" w:cs="Arial"/>
+                <w:sz w:val="22"/>
+                <w:szCs w:val="20"/>
+                <w:lang w:val="es-AR" w:eastAsia="en-US"/>
+              </w:rPr>
+              <w:t xml:space="preserve">No pueden existir alumnos con el mismo Nº </w:t>
+            </w:r>
+            <w:r>
+              <w:rPr>
+                <w:rFonts w:ascii="Arial" w:hAnsi="Arial" w:cs="Arial"/>
+                <w:sz w:val="22"/>
+                <w:szCs w:val="20"/>
+                <w:lang w:val="es-AR" w:eastAsia="en-US"/>
+              </w:rPr>
+              <w:t>de legajo</w:t>
+            </w:r>
+          </w:p>
+          <w:p>
+            <w:pPr>
+              <w:pStyle w:val="ContenidodeTabla"/>
+              <w:suppressAutoHyphens/>
+              <w:rPr>
+                <w:rFonts w:ascii="Arial" w:hAnsi="Arial" w:cs="Arial"/>
+                <w:sz w:val="22"/>
+                <w:szCs w:val="20"/>
+                <w:lang w:val="es-AR" w:eastAsia="en-US"/>
+              </w:rPr>
+            </w:pPr>
+            <w:r>
+              <w:rPr>
+                <w:rFonts w:ascii="Arial" w:hAnsi="Arial" w:cs="Arial"/>
+                <w:sz w:val="22"/>
+                <w:szCs w:val="20"/>
+                <w:lang w:val="es-AR" w:eastAsia="en-US"/>
+              </w:rPr>
+              <w:t>El sistema emite un mensaje informando la situación.</w:t>
+            </w:r>
+          </w:p>
+          <w:p>
+            <w:pPr>
+              <w:rPr>
+                <w:rFonts w:ascii="Arial" w:hAnsi="Arial" w:cs="Arial"/>
                 <w:iCs/>
                 <w:sz w:val="22"/>
                 <w:lang w:val="es-AR"/>
               </w:rPr>
             </w:pPr>
-            <w:r>
-              <w:rPr>
-                <w:rFonts w:ascii="Arial" w:hAnsi="Arial" w:cs="Arial"/>
-                <w:sz w:val="22"/>
-                <w:lang w:val="es-AR"/>
-              </w:rPr>
-              <w:t>El sistema presenta nuevamente la pantalla que se estaba completando con los datos, en caso de haber sido cargados.</w:t>
-            </w:r>
           </w:p>
         </w:tc>
       </w:tr>
@@ -4129,23 +4354,7 @@
                 <w:sz w:val="22"/>
                 <w:lang w:val="es-AR"/>
               </w:rPr>
-              <w:t xml:space="preserve"> El </w:t>
-            </w:r>
-            <w:r>
-              <w:rPr>
-                <w:rFonts w:ascii="Arial" w:hAnsi="Arial" w:cs="Arial"/>
-                <w:sz w:val="22"/>
-                <w:lang w:val="es-AR"/>
-              </w:rPr>
-              <w:t>sistema muestra</w:t>
-            </w:r>
-            <w:r>
-              <w:rPr>
-                <w:rFonts w:ascii="Arial" w:hAnsi="Arial" w:cs="Arial"/>
-                <w:sz w:val="22"/>
-                <w:lang w:val="es-AR"/>
-              </w:rPr>
-              <w:t xml:space="preserve"> los siguientes datos del nuevo usuario:</w:t>
+              <w:t xml:space="preserve"> El sistema muestra los siguientes datos del nuevo usuario:</w:t>
             </w:r>
           </w:p>
           <w:p>
@@ -4922,16 +5131,7 @@
                 <w:szCs w:val="22"/>
                 <w:lang w:val="es-AR"/>
               </w:rPr>
-              <w:t xml:space="preserve">- </w:t>
-            </w:r>
-            <w:r>
-              <w:rPr>
-                <w:rFonts w:ascii="Arial" w:hAnsi="Arial" w:cs="Arial"/>
-                <w:sz w:val="22"/>
-                <w:szCs w:val="22"/>
-                <w:lang w:val="es-AR"/>
-              </w:rPr>
-              <w:t>El sistema verifica que se han cargado correctamente los datos y los almacena en la base de datos.</w:t>
+              <w:t>- El sistema verifica que se han cargado correctamente los datos y los almacena en la base de datos.</w:t>
             </w:r>
           </w:p>
           <w:p>
@@ -4952,16 +5152,7 @@
                 <w:szCs w:val="22"/>
                 <w:lang w:val="es-AR" w:eastAsia="en-US"/>
               </w:rPr>
-              <w:t>El sistema mensaje d</w:t>
-            </w:r>
-            <w:r>
-              <w:rPr>
-                <w:rFonts w:ascii="Arial" w:hAnsi="Arial" w:cs="Arial"/>
-                <w:sz w:val="22"/>
-                <w:szCs w:val="22"/>
-                <w:lang w:val="es-AR" w:eastAsia="en-US"/>
-              </w:rPr>
-              <w:t>e éxito informando la situación si los datos se cargaron correctamente o un mensaje de error si los datos ingresados no corresponden con el tipo</w:t>
+              <w:t>El sistema mensaje de éxito informando la situación si los datos se cargaron correctamente o un mensaje de error si los datos ingresados no corresponden con el tipo</w:t>
             </w:r>
           </w:p>
           <w:p>
@@ -5090,16 +5281,7 @@
                 <w:szCs w:val="22"/>
                 <w:lang w:val="es-AR" w:eastAsia="en-US"/>
               </w:rPr>
-              <w:t>El docente selecciona la opción “Volver”</w:t>
-            </w:r>
-            <w:r>
-              <w:rPr>
-                <w:rFonts w:ascii="Arial" w:hAnsi="Arial" w:cs="Arial"/>
-                <w:sz w:val="22"/>
-                <w:szCs w:val="22"/>
-                <w:lang w:val="es-AR" w:eastAsia="en-US"/>
-              </w:rPr>
-              <w:t xml:space="preserve"> presionando </w:t>
+              <w:t xml:space="preserve">El docente selecciona la opción “Volver” presionando </w:t>
             </w:r>
             <w:r>
               <w:rPr>
@@ -5409,73 +5591,28 @@
                 <w:szCs w:val="20"/>
                 <w:lang w:val="es-AR" w:eastAsia="en-US"/>
               </w:rPr>
-              <w:t>2</w:t>
-            </w:r>
-            <w:r>
+              <w:t>2 – Se ingresa un Nº Documento existente.</w:t>
+            </w:r>
+          </w:p>
+          <w:p>
+            <w:pPr>
+              <w:pStyle w:val="ContenidodeTabla"/>
+              <w:suppressAutoHyphens/>
               <w:rPr>
                 <w:rFonts w:ascii="Arial" w:hAnsi="Arial" w:cs="Arial"/>
                 <w:sz w:val="22"/>
                 <w:szCs w:val="20"/>
                 <w:lang w:val="es-AR" w:eastAsia="en-US"/>
               </w:rPr>
-              <w:t xml:space="preserve"> – Se ingresa un Nº Documento existente.</w:t>
-            </w:r>
-          </w:p>
-          <w:p>
-            <w:pPr>
-              <w:pStyle w:val="ContenidodeTabla"/>
-              <w:suppressAutoHyphens/>
+            </w:pPr>
+            <w:r>
               <w:rPr>
                 <w:rFonts w:ascii="Arial" w:hAnsi="Arial" w:cs="Arial"/>
                 <w:sz w:val="22"/>
                 <w:szCs w:val="20"/>
                 <w:lang w:val="es-AR" w:eastAsia="en-US"/>
               </w:rPr>
-            </w:pPr>
-            <w:r>
-              <w:rPr>
-                <w:rFonts w:ascii="Arial" w:hAnsi="Arial" w:cs="Arial"/>
-                <w:sz w:val="22"/>
-                <w:szCs w:val="20"/>
-                <w:lang w:val="es-AR" w:eastAsia="en-US"/>
-              </w:rPr>
-              <w:t xml:space="preserve">No pueden existir </w:t>
-            </w:r>
-            <w:r>
-              <w:rPr>
-                <w:rFonts w:ascii="Arial" w:hAnsi="Arial" w:cs="Arial"/>
-                <w:sz w:val="22"/>
-                <w:szCs w:val="20"/>
-                <w:lang w:val="es-AR" w:eastAsia="en-US"/>
-              </w:rPr>
-              <w:t>alumnos</w:t>
-            </w:r>
-            <w:r>
-              <w:rPr>
-                <w:rFonts w:ascii="Arial" w:hAnsi="Arial" w:cs="Arial"/>
-                <w:sz w:val="22"/>
-                <w:szCs w:val="20"/>
-                <w:lang w:val="es-AR" w:eastAsia="en-US"/>
-              </w:rPr>
-              <w:t xml:space="preserve"> con el mismo Nº Documento (</w:t>
-            </w:r>
-            <w:r>
-              <w:rPr>
-                <w:rFonts w:ascii="Arial" w:hAnsi="Arial" w:cs="Arial"/>
-                <w:sz w:val="22"/>
-                <w:szCs w:val="20"/>
-                <w:lang w:val="es-AR" w:eastAsia="en-US"/>
-              </w:rPr>
-              <w:t>DNI</w:t>
-            </w:r>
-            <w:r>
-              <w:rPr>
-                <w:rFonts w:ascii="Arial" w:hAnsi="Arial" w:cs="Arial"/>
-                <w:sz w:val="22"/>
-                <w:szCs w:val="20"/>
-                <w:lang w:val="es-AR" w:eastAsia="en-US"/>
-              </w:rPr>
-              <w:t>)</w:t>
+              <w:t>No pueden existir alumnos con el mismo Nº Documento (DNI)</w:t>
             </w:r>
           </w:p>
           <w:p>
@@ -5530,16 +5667,28 @@
                 <w:szCs w:val="20"/>
                 <w:lang w:val="es-AR" w:eastAsia="en-US"/>
               </w:rPr>
-              <w:t>3</w:t>
-            </w:r>
-            <w:r>
+              <w:t>3– Se ingresa un Email existente en el sistema</w:t>
+            </w:r>
+          </w:p>
+          <w:p>
+            <w:pPr>
+              <w:pStyle w:val="ContenidodeTabla"/>
+              <w:suppressAutoHyphens/>
               <w:rPr>
                 <w:rFonts w:ascii="Arial" w:hAnsi="Arial" w:cs="Arial"/>
                 <w:sz w:val="22"/>
                 <w:szCs w:val="20"/>
                 <w:lang w:val="es-AR" w:eastAsia="en-US"/>
               </w:rPr>
-              <w:t>– Se ingresa un Email existente en el sistema</w:t>
+            </w:pPr>
+            <w:r>
+              <w:rPr>
+                <w:rFonts w:ascii="Arial" w:hAnsi="Arial" w:cs="Arial"/>
+                <w:sz w:val="22"/>
+                <w:szCs w:val="20"/>
+                <w:lang w:val="es-AR" w:eastAsia="en-US"/>
+              </w:rPr>
+              <w:t>El sistema emite un mensaje informando la situación</w:t>
             </w:r>
           </w:p>
           <w:p>
@@ -5553,56 +5702,26 @@
                 <w:lang w:val="es-AR" w:eastAsia="en-US"/>
               </w:rPr>
             </w:pPr>
-            <w:r>
+          </w:p>
+          <w:p>
+            <w:pPr>
+              <w:pStyle w:val="ContenidodeTabla"/>
+              <w:suppressAutoHyphens/>
               <w:rPr>
                 <w:rFonts w:ascii="Arial" w:hAnsi="Arial" w:cs="Arial"/>
                 <w:sz w:val="22"/>
                 <w:szCs w:val="20"/>
                 <w:lang w:val="es-AR" w:eastAsia="en-US"/>
               </w:rPr>
-              <w:t>El sistema emite un mensaje informando la situación</w:t>
-            </w:r>
-          </w:p>
-          <w:p>
-            <w:pPr>
-              <w:pStyle w:val="ContenidodeTabla"/>
-              <w:suppressAutoHyphens/>
+            </w:pPr>
+            <w:r>
               <w:rPr>
                 <w:rFonts w:ascii="Arial" w:hAnsi="Arial" w:cs="Arial"/>
                 <w:sz w:val="22"/>
                 <w:szCs w:val="20"/>
                 <w:lang w:val="es-AR" w:eastAsia="en-US"/>
               </w:rPr>
-            </w:pPr>
-          </w:p>
-          <w:p>
-            <w:pPr>
-              <w:pStyle w:val="ContenidodeTabla"/>
-              <w:suppressAutoHyphens/>
-              <w:rPr>
-                <w:rFonts w:ascii="Arial" w:hAnsi="Arial" w:cs="Arial"/>
-                <w:sz w:val="22"/>
-                <w:szCs w:val="20"/>
-                <w:lang w:val="es-AR" w:eastAsia="en-US"/>
-              </w:rPr>
-            </w:pPr>
-            <w:r>
-              <w:rPr>
-                <w:rFonts w:ascii="Arial" w:hAnsi="Arial" w:cs="Arial"/>
-                <w:sz w:val="22"/>
-                <w:szCs w:val="20"/>
-                <w:lang w:val="es-AR" w:eastAsia="en-US"/>
-              </w:rPr>
-              <w:t>4</w:t>
-            </w:r>
-            <w:r>
-              <w:rPr>
-                <w:rFonts w:ascii="Arial" w:hAnsi="Arial" w:cs="Arial"/>
-                <w:sz w:val="22"/>
-                <w:szCs w:val="20"/>
-                <w:lang w:val="es-AR" w:eastAsia="en-US"/>
-              </w:rPr>
-              <w:t xml:space="preserve"> – Se cancela la confirmación.</w:t>
+              <w:t>4 – Se cancela la confirmación.</w:t>
             </w:r>
           </w:p>
           <w:p>
@@ -5705,6 +5824,1127 @@
         </w:rPr>
       </w:pPr>
     </w:p>
+    <w:p>
+      <w:pPr>
+        <w:pStyle w:val="Textocomentario"/>
+        <w:rPr>
+          <w:lang w:val="es-AR"/>
+        </w:rPr>
+      </w:pPr>
+    </w:p>
+    <w:p>
+      <w:pPr>
+        <w:pStyle w:val="Textocomentario"/>
+        <w:rPr>
+          <w:lang w:val="es-AR"/>
+        </w:rPr>
+      </w:pPr>
+      <w:r>
+        <w:rPr>
+          <w:lang w:val="es-AR"/>
+        </w:rPr>
+        <w:br w:type="page"/>
+      </w:r>
+    </w:p>
+    <w:p>
+      <w:pPr>
+        <w:pStyle w:val="Textocomentario"/>
+        <w:rPr>
+          <w:lang w:val="es-AR"/>
+        </w:rPr>
+      </w:pPr>
+    </w:p>
+    <w:tbl>
+      <w:tblPr>
+        <w:tblW w:w="9221" w:type="dxa"/>
+        <w:tblInd w:w="195" w:type="dxa"/>
+        <w:tblBorders>
+          <w:top w:val="thinThickLargeGap" w:sz="6" w:space="0" w:color="808080"/>
+          <w:left w:val="thinThickLargeGap" w:sz="6" w:space="0" w:color="808080"/>
+          <w:bottom w:val="thinThickLargeGap" w:sz="6" w:space="0" w:color="808080"/>
+          <w:right w:val="thinThickLargeGap" w:sz="6" w:space="0" w:color="808080"/>
+          <w:insideH w:val="thinThickLargeGap" w:sz="6" w:space="0" w:color="808080"/>
+          <w:insideV w:val="thinThickLargeGap" w:sz="6" w:space="0" w:color="808080"/>
+        </w:tblBorders>
+        <w:tblLayout w:type="fixed"/>
+        <w:tblLook w:val="0000" w:firstRow="0" w:lastRow="0" w:firstColumn="0" w:lastColumn="0" w:noHBand="0" w:noVBand="0"/>
+      </w:tblPr>
+      <w:tblGrid>
+        <w:gridCol w:w="2073"/>
+        <w:gridCol w:w="7148"/>
+      </w:tblGrid>
+      <w:tr>
+        <w:trPr>
+          <w:trHeight w:val="560"/>
+        </w:trPr>
+        <w:tc>
+          <w:tcPr>
+            <w:tcW w:w="2073" w:type="dxa"/>
+            <w:shd w:val="pct10" w:color="auto" w:fill="FFFFFF"/>
+          </w:tcPr>
+          <w:p>
+            <w:pPr>
+              <w:pStyle w:val="Ttulo2"/>
+              <w:spacing w:before="0" w:after="0" w:line="240" w:lineRule="auto"/>
+              <w:rPr>
+                <w:rFonts w:ascii="Arial" w:hAnsi="Arial" w:cs="Arial"/>
+                <w:bCs/>
+                <w:lang w:val="es-AR"/>
+              </w:rPr>
+            </w:pPr>
+            <w:r>
+              <w:rPr>
+                <w:rFonts w:ascii="Arial" w:hAnsi="Arial" w:cs="Arial"/>
+                <w:bCs/>
+                <w:lang w:val="es-AR"/>
+              </w:rPr>
+              <w:t>Caso de Uso</w:t>
+            </w:r>
+          </w:p>
+        </w:tc>
+        <w:tc>
+          <w:tcPr>
+            <w:tcW w:w="7148" w:type="dxa"/>
+          </w:tcPr>
+          <w:p>
+            <w:pPr>
+              <w:pStyle w:val="Ttulo3"/>
+              <w:rPr>
+                <w:rFonts w:ascii="Arial" w:hAnsi="Arial" w:cs="Arial"/>
+                <w:b/>
+                <w:bCs/>
+                <w:i w:val="0"/>
+                <w:iCs/>
+                <w:sz w:val="22"/>
+                <w:szCs w:val="22"/>
+                <w:lang w:val="es-AR"/>
+              </w:rPr>
+            </w:pPr>
+            <w:r>
+              <w:rPr>
+                <w:rFonts w:ascii="Arial" w:hAnsi="Arial" w:cs="Arial"/>
+                <w:b/>
+                <w:bCs/>
+                <w:i w:val="0"/>
+                <w:iCs/>
+                <w:sz w:val="22"/>
+                <w:szCs w:val="22"/>
+                <w:lang w:val="es-AR"/>
+              </w:rPr>
+              <w:t>Deshabilitar</w:t>
+            </w:r>
+            <w:r>
+              <w:rPr>
+                <w:rFonts w:ascii="Arial" w:hAnsi="Arial" w:cs="Arial"/>
+                <w:b/>
+                <w:bCs/>
+                <w:i w:val="0"/>
+                <w:iCs/>
+                <w:sz w:val="22"/>
+                <w:szCs w:val="22"/>
+                <w:lang w:val="es-AR"/>
+              </w:rPr>
+              <w:t xml:space="preserve"> Alumno</w:t>
+            </w:r>
+          </w:p>
+        </w:tc>
+      </w:tr>
+      <w:tr>
+        <w:tc>
+          <w:tcPr>
+            <w:tcW w:w="2073" w:type="dxa"/>
+            <w:shd w:val="pct10" w:color="000000" w:fill="FFFFFF"/>
+          </w:tcPr>
+          <w:p>
+            <w:pPr>
+              <w:rPr>
+                <w:rFonts w:ascii="Arial" w:hAnsi="Arial" w:cs="Arial"/>
+                <w:b/>
+                <w:lang w:val="es-AR"/>
+              </w:rPr>
+            </w:pPr>
+            <w:r>
+              <w:rPr>
+                <w:rFonts w:ascii="Arial" w:hAnsi="Arial" w:cs="Arial"/>
+                <w:b/>
+                <w:lang w:val="es-AR"/>
+              </w:rPr>
+              <w:t>Breve Descripción</w:t>
+            </w:r>
+          </w:p>
+        </w:tc>
+        <w:tc>
+          <w:tcPr>
+            <w:tcW w:w="7148" w:type="dxa"/>
+          </w:tcPr>
+          <w:p>
+            <w:pPr>
+              <w:ind w:left="169"/>
+              <w:jc w:val="both"/>
+              <w:rPr>
+                <w:rFonts w:ascii="Arial" w:hAnsi="Arial" w:cs="Arial"/>
+                <w:sz w:val="22"/>
+                <w:lang w:val="es-AR"/>
+              </w:rPr>
+            </w:pPr>
+            <w:r>
+              <w:rPr>
+                <w:lang w:val="es-AR"/>
+              </w:rPr>
+              <w:t>Descripción de la interacción entre el sistema y el alumno</w:t>
+            </w:r>
+          </w:p>
+        </w:tc>
+      </w:tr>
+      <w:tr>
+        <w:tc>
+          <w:tcPr>
+            <w:tcW w:w="2073" w:type="dxa"/>
+            <w:shd w:val="pct10" w:color="000000" w:fill="FFFFFF"/>
+          </w:tcPr>
+          <w:p>
+            <w:pPr>
+              <w:rPr>
+                <w:rFonts w:ascii="Arial" w:hAnsi="Arial" w:cs="Arial"/>
+                <w:b/>
+                <w:lang w:val="es-AR"/>
+              </w:rPr>
+            </w:pPr>
+            <w:r>
+              <w:rPr>
+                <w:rFonts w:ascii="Arial" w:hAnsi="Arial" w:cs="Arial"/>
+                <w:b/>
+                <w:lang w:val="es-AR"/>
+              </w:rPr>
+              <w:t>Actores</w:t>
+            </w:r>
+          </w:p>
+        </w:tc>
+        <w:tc>
+          <w:tcPr>
+            <w:tcW w:w="7148" w:type="dxa"/>
+          </w:tcPr>
+          <w:p>
+            <w:pPr>
+              <w:ind w:left="169"/>
+              <w:rPr>
+                <w:rFonts w:ascii="Arial" w:hAnsi="Arial" w:cs="Arial"/>
+                <w:sz w:val="22"/>
+                <w:lang w:val="es-AR"/>
+              </w:rPr>
+            </w:pPr>
+            <w:r>
+              <w:rPr>
+                <w:rFonts w:ascii="Arial" w:hAnsi="Arial" w:cs="Arial"/>
+                <w:sz w:val="22"/>
+                <w:lang w:val="es-AR"/>
+              </w:rPr>
+              <w:t>A</w:t>
+            </w:r>
+            <w:r>
+              <w:rPr>
+                <w:rFonts w:ascii="Arial" w:hAnsi="Arial" w:cs="Arial"/>
+                <w:sz w:val="22"/>
+                <w:lang w:val="es-AR"/>
+              </w:rPr>
+              <w:t>dministrador</w:t>
+            </w:r>
+          </w:p>
+        </w:tc>
+      </w:tr>
+      <w:tr>
+        <w:tc>
+          <w:tcPr>
+            <w:tcW w:w="2073" w:type="dxa"/>
+            <w:shd w:val="pct10" w:color="000000" w:fill="FFFFFF"/>
+          </w:tcPr>
+          <w:p>
+            <w:pPr>
+              <w:rPr>
+                <w:rFonts w:ascii="Arial" w:hAnsi="Arial" w:cs="Arial"/>
+                <w:lang w:val="es-AR"/>
+              </w:rPr>
+            </w:pPr>
+            <w:r>
+              <w:rPr>
+                <w:rFonts w:ascii="Arial" w:hAnsi="Arial" w:cs="Arial"/>
+                <w:b/>
+                <w:lang w:val="es-AR"/>
+              </w:rPr>
+              <w:t>Precondiciones</w:t>
+            </w:r>
+          </w:p>
+        </w:tc>
+        <w:tc>
+          <w:tcPr>
+            <w:tcW w:w="7148" w:type="dxa"/>
+          </w:tcPr>
+          <w:p>
+            <w:pPr>
+              <w:numPr>
+                <w:ilvl w:val="0"/>
+                <w:numId w:val="3"/>
+              </w:numPr>
+              <w:tabs>
+                <w:tab w:val="clear" w:pos="780"/>
+              </w:tabs>
+              <w:spacing w:before="100" w:after="100"/>
+              <w:ind w:left="426" w:hanging="284"/>
+              <w:rPr>
+                <w:rFonts w:ascii="Arial" w:hAnsi="Arial" w:cs="Arial"/>
+                <w:sz w:val="22"/>
+                <w:lang w:val="es-AR"/>
+              </w:rPr>
+            </w:pPr>
+            <w:r>
+              <w:rPr>
+                <w:rFonts w:ascii="Arial" w:hAnsi="Arial" w:cs="Arial"/>
+                <w:sz w:val="22"/>
+                <w:lang w:val="es-AR"/>
+              </w:rPr>
+              <w:t>Se debe haber creado el usuario alumno</w:t>
+            </w:r>
+          </w:p>
+        </w:tc>
+      </w:tr>
+      <w:tr>
+        <w:tc>
+          <w:tcPr>
+            <w:tcW w:w="2073" w:type="dxa"/>
+            <w:shd w:val="pct10" w:color="000000" w:fill="FFFFFF"/>
+          </w:tcPr>
+          <w:p>
+            <w:pPr>
+              <w:rPr>
+                <w:rFonts w:ascii="Arial" w:hAnsi="Arial" w:cs="Arial"/>
+                <w:b/>
+                <w:lang w:val="es-AR"/>
+              </w:rPr>
+            </w:pPr>
+            <w:r>
+              <w:rPr>
+                <w:rFonts w:ascii="Arial" w:hAnsi="Arial" w:cs="Arial"/>
+                <w:b/>
+                <w:lang w:val="es-AR"/>
+              </w:rPr>
+              <w:t>Post condiciones</w:t>
+            </w:r>
+          </w:p>
+        </w:tc>
+        <w:tc>
+          <w:tcPr>
+            <w:tcW w:w="7148" w:type="dxa"/>
+          </w:tcPr>
+          <w:p>
+            <w:pPr>
+              <w:numPr>
+                <w:ilvl w:val="0"/>
+                <w:numId w:val="6"/>
+              </w:numPr>
+              <w:spacing w:before="100" w:after="100"/>
+              <w:ind w:left="429" w:hanging="284"/>
+              <w:jc w:val="both"/>
+              <w:rPr>
+                <w:rFonts w:ascii="Arial" w:hAnsi="Arial" w:cs="Arial"/>
+                <w:i/>
+                <w:sz w:val="22"/>
+                <w:lang w:val="es-AR"/>
+              </w:rPr>
+            </w:pPr>
+            <w:r>
+              <w:rPr>
+                <w:lang w:val="es-AR"/>
+              </w:rPr>
+              <w:t>Quedan persistidos los Datos del alumno.</w:t>
+            </w:r>
+          </w:p>
+        </w:tc>
+      </w:tr>
+      <w:tr>
+        <w:tc>
+          <w:tcPr>
+            <w:tcW w:w="2073" w:type="dxa"/>
+            <w:shd w:val="pct10" w:color="000000" w:fill="FFFFFF"/>
+          </w:tcPr>
+          <w:p>
+            <w:pPr>
+              <w:rPr>
+                <w:rFonts w:ascii="Arial" w:hAnsi="Arial" w:cs="Arial"/>
+                <w:lang w:val="es-AR"/>
+              </w:rPr>
+            </w:pPr>
+            <w:r>
+              <w:rPr>
+                <w:rFonts w:ascii="Arial" w:hAnsi="Arial" w:cs="Arial"/>
+                <w:b/>
+                <w:lang w:val="es-AR"/>
+              </w:rPr>
+              <w:t>Referencias</w:t>
+            </w:r>
+          </w:p>
+        </w:tc>
+        <w:tc>
+          <w:tcPr>
+            <w:tcW w:w="7148" w:type="dxa"/>
+          </w:tcPr>
+          <w:p>
+            <w:pPr>
+              <w:rPr>
+                <w:rFonts w:ascii="Arial" w:hAnsi="Arial" w:cs="Arial"/>
+                <w:i/>
+                <w:sz w:val="22"/>
+                <w:szCs w:val="22"/>
+                <w:lang w:val="es-AR"/>
+              </w:rPr>
+            </w:pPr>
+            <w:r>
+              <w:rPr>
+                <w:rFonts w:ascii="Arial" w:hAnsi="Arial" w:cs="Arial"/>
+                <w:i/>
+                <w:sz w:val="22"/>
+                <w:szCs w:val="22"/>
+                <w:lang w:val="es-AR"/>
+              </w:rPr>
+              <w:t>N/A</w:t>
+            </w:r>
+          </w:p>
+        </w:tc>
+      </w:tr>
+      <w:tr>
+        <w:tc>
+          <w:tcPr>
+            <w:tcW w:w="2073" w:type="dxa"/>
+            <w:shd w:val="pct10" w:color="000000" w:fill="FFFFFF"/>
+          </w:tcPr>
+          <w:p>
+            <w:pPr>
+              <w:rPr>
+                <w:rFonts w:ascii="Arial" w:hAnsi="Arial" w:cs="Arial"/>
+                <w:b/>
+                <w:lang w:val="es-AR"/>
+              </w:rPr>
+            </w:pPr>
+            <w:r>
+              <w:rPr>
+                <w:rFonts w:ascii="Arial" w:hAnsi="Arial" w:cs="Arial"/>
+                <w:b/>
+                <w:lang w:val="es-AR"/>
+              </w:rPr>
+              <w:t>Requerimientos No Funcionales</w:t>
+            </w:r>
+          </w:p>
+        </w:tc>
+        <w:tc>
+          <w:tcPr>
+            <w:tcW w:w="7148" w:type="dxa"/>
+          </w:tcPr>
+          <w:p>
+            <w:pPr>
+              <w:jc w:val="both"/>
+              <w:rPr>
+                <w:rFonts w:ascii="Arial" w:hAnsi="Arial" w:cs="Arial"/>
+                <w:i/>
+                <w:iCs/>
+                <w:sz w:val="22"/>
+                <w:szCs w:val="22"/>
+                <w:lang w:val="es-AR"/>
+              </w:rPr>
+            </w:pPr>
+          </w:p>
+        </w:tc>
+      </w:tr>
+      <w:tr>
+        <w:trPr>
+          <w:cantSplit/>
+        </w:trPr>
+        <w:tc>
+          <w:tcPr>
+            <w:tcW w:w="9221" w:type="dxa"/>
+            <w:gridSpan w:val="2"/>
+            <w:tcBorders>
+              <w:bottom w:val="thinThickLargeGap" w:sz="6" w:space="0" w:color="808080"/>
+            </w:tcBorders>
+            <w:shd w:val="pct10" w:color="000000" w:fill="FFFFFF"/>
+          </w:tcPr>
+          <w:p>
+            <w:pPr>
+              <w:rPr>
+                <w:i/>
+                <w:lang w:val="es-AR"/>
+              </w:rPr>
+            </w:pPr>
+            <w:r>
+              <w:rPr>
+                <w:rFonts w:ascii="Arial" w:hAnsi="Arial" w:cs="Arial"/>
+                <w:b/>
+                <w:bCs/>
+                <w:lang w:val="es-AR"/>
+              </w:rPr>
+              <w:t>Curso Normal</w:t>
+            </w:r>
+          </w:p>
+        </w:tc>
+      </w:tr>
+      <w:tr>
+        <w:trPr>
+          <w:cantSplit/>
+        </w:trPr>
+        <w:tc>
+          <w:tcPr>
+            <w:tcW w:w="9221" w:type="dxa"/>
+            <w:gridSpan w:val="2"/>
+          </w:tcPr>
+          <w:p>
+            <w:pPr>
+              <w:pStyle w:val="Textocomentario"/>
+              <w:numPr>
+                <w:ilvl w:val="0"/>
+                <w:numId w:val="17"/>
+              </w:numPr>
+              <w:ind w:left="372"/>
+              <w:rPr>
+                <w:rFonts w:ascii="Arial" w:hAnsi="Arial" w:cs="Arial"/>
+                <w:sz w:val="22"/>
+                <w:lang w:val="es-AR"/>
+              </w:rPr>
+            </w:pPr>
+            <w:r>
+              <w:rPr>
+                <w:rFonts w:ascii="Arial" w:hAnsi="Arial" w:cs="Arial"/>
+                <w:sz w:val="22"/>
+                <w:lang w:val="es-AR"/>
+              </w:rPr>
+              <w:t>El actor se loguea en el sistema</w:t>
+            </w:r>
+          </w:p>
+        </w:tc>
+      </w:tr>
+      <w:tr>
+        <w:trPr>
+          <w:cantSplit/>
+        </w:trPr>
+        <w:tc>
+          <w:tcPr>
+            <w:tcW w:w="9221" w:type="dxa"/>
+            <w:gridSpan w:val="2"/>
+          </w:tcPr>
+          <w:p>
+            <w:pPr>
+              <w:numPr>
+                <w:ilvl w:val="0"/>
+                <w:numId w:val="17"/>
+              </w:numPr>
+              <w:ind w:left="372"/>
+              <w:rPr>
+                <w:rFonts w:ascii="Arial" w:hAnsi="Arial" w:cs="Arial"/>
+                <w:sz w:val="22"/>
+                <w:lang w:val="es-AR"/>
+              </w:rPr>
+            </w:pPr>
+            <w:r>
+              <w:rPr>
+                <w:rFonts w:ascii="Arial" w:hAnsi="Arial" w:cs="Arial"/>
+                <w:sz w:val="22"/>
+                <w:lang w:val="es-AR"/>
+              </w:rPr>
+              <w:t>El actor entra a la sección Alumno</w:t>
+            </w:r>
+          </w:p>
+        </w:tc>
+      </w:tr>
+      <w:tr>
+        <w:trPr>
+          <w:cantSplit/>
+        </w:trPr>
+        <w:tc>
+          <w:tcPr>
+            <w:tcW w:w="9221" w:type="dxa"/>
+            <w:gridSpan w:val="2"/>
+          </w:tcPr>
+          <w:p>
+            <w:pPr>
+              <w:numPr>
+                <w:ilvl w:val="0"/>
+                <w:numId w:val="17"/>
+              </w:numPr>
+              <w:ind w:left="372"/>
+              <w:rPr>
+                <w:rFonts w:ascii="Arial" w:hAnsi="Arial" w:cs="Arial"/>
+                <w:sz w:val="22"/>
+                <w:lang w:val="es-AR"/>
+              </w:rPr>
+            </w:pPr>
+            <w:r>
+              <w:rPr>
+                <w:rFonts w:ascii="Arial" w:hAnsi="Arial" w:cs="Arial"/>
+                <w:sz w:val="22"/>
+                <w:lang w:val="es-AR"/>
+              </w:rPr>
+              <w:t>El actor busca el usuario en el buscador</w:t>
+            </w:r>
+          </w:p>
+        </w:tc>
+      </w:tr>
+      <w:tr>
+        <w:trPr>
+          <w:cantSplit/>
+        </w:trPr>
+        <w:tc>
+          <w:tcPr>
+            <w:tcW w:w="9221" w:type="dxa"/>
+            <w:gridSpan w:val="2"/>
+          </w:tcPr>
+          <w:p>
+            <w:pPr>
+              <w:numPr>
+                <w:ilvl w:val="0"/>
+                <w:numId w:val="17"/>
+              </w:numPr>
+              <w:ind w:left="372"/>
+              <w:rPr>
+                <w:rFonts w:ascii="Arial" w:hAnsi="Arial" w:cs="Arial"/>
+                <w:sz w:val="22"/>
+                <w:lang w:val="es-AR"/>
+              </w:rPr>
+            </w:pPr>
+            <w:r>
+              <w:rPr>
+                <w:rFonts w:ascii="Arial" w:hAnsi="Arial" w:cs="Arial"/>
+                <w:sz w:val="22"/>
+                <w:lang w:val="es-AR"/>
+              </w:rPr>
+              <w:t>El Actor selecciona el usuario</w:t>
+            </w:r>
+          </w:p>
+        </w:tc>
+      </w:tr>
+      <w:tr>
+        <w:trPr>
+          <w:cantSplit/>
+        </w:trPr>
+        <w:tc>
+          <w:tcPr>
+            <w:tcW w:w="9221" w:type="dxa"/>
+            <w:gridSpan w:val="2"/>
+          </w:tcPr>
+          <w:p>
+            <w:pPr>
+              <w:numPr>
+                <w:ilvl w:val="0"/>
+                <w:numId w:val="17"/>
+              </w:numPr>
+              <w:ind w:left="372"/>
+              <w:rPr>
+                <w:rFonts w:ascii="Arial" w:hAnsi="Arial" w:cs="Arial"/>
+                <w:sz w:val="22"/>
+                <w:lang w:val="es-AR"/>
+              </w:rPr>
+            </w:pPr>
+            <w:r>
+              <w:rPr>
+                <w:rFonts w:ascii="Arial" w:hAnsi="Arial" w:cs="Arial"/>
+                <w:sz w:val="22"/>
+                <w:lang w:val="es-AR"/>
+              </w:rPr>
+              <w:t xml:space="preserve">El </w:t>
+            </w:r>
+            <w:r>
+              <w:rPr>
+                <w:rFonts w:ascii="Arial" w:hAnsi="Arial" w:cs="Arial"/>
+                <w:sz w:val="22"/>
+                <w:lang w:val="es-AR"/>
+              </w:rPr>
+              <w:t>sistema le muestra los datos del alumno</w:t>
+            </w:r>
+            <w:r>
+              <w:rPr>
+                <w:rFonts w:ascii="Arial" w:hAnsi="Arial" w:cs="Arial"/>
+                <w:sz w:val="22"/>
+                <w:lang w:val="es-AR"/>
+              </w:rPr>
+              <w:t xml:space="preserve">. </w:t>
+            </w:r>
+          </w:p>
+        </w:tc>
+      </w:tr>
+      <w:tr>
+        <w:trPr>
+          <w:cantSplit/>
+        </w:trPr>
+        <w:tc>
+          <w:tcPr>
+            <w:tcW w:w="9221" w:type="dxa"/>
+            <w:gridSpan w:val="2"/>
+          </w:tcPr>
+          <w:p>
+            <w:pPr>
+              <w:numPr>
+                <w:ilvl w:val="0"/>
+                <w:numId w:val="17"/>
+              </w:numPr>
+              <w:ind w:left="372"/>
+              <w:rPr>
+                <w:rFonts w:ascii="Arial" w:hAnsi="Arial" w:cs="Arial"/>
+                <w:sz w:val="22"/>
+                <w:lang w:val="es-AR"/>
+              </w:rPr>
+            </w:pPr>
+            <w:r>
+              <w:rPr>
+                <w:rFonts w:ascii="Arial" w:hAnsi="Arial" w:cs="Arial"/>
+                <w:sz w:val="22"/>
+                <w:lang w:val="es-AR"/>
+              </w:rPr>
+              <w:t xml:space="preserve">El </w:t>
+            </w:r>
+            <w:r>
+              <w:rPr>
+                <w:rFonts w:ascii="Arial" w:hAnsi="Arial" w:cs="Arial"/>
+                <w:sz w:val="22"/>
+                <w:lang w:val="es-AR"/>
+              </w:rPr>
+              <w:t xml:space="preserve">actor marca la casilla para </w:t>
+            </w:r>
+            <w:r>
+              <w:rPr>
+                <w:rFonts w:ascii="Arial" w:hAnsi="Arial" w:cs="Arial"/>
+                <w:sz w:val="22"/>
+                <w:lang w:val="es-AR"/>
+              </w:rPr>
+              <w:t>deshabilitar</w:t>
+            </w:r>
+            <w:r>
+              <w:rPr>
+                <w:rFonts w:ascii="Arial" w:hAnsi="Arial" w:cs="Arial"/>
+                <w:sz w:val="22"/>
+                <w:lang w:val="es-AR"/>
+              </w:rPr>
+              <w:t xml:space="preserve"> el usuario</w:t>
+            </w:r>
+          </w:p>
+        </w:tc>
+      </w:tr>
+      <w:tr>
+        <w:trPr>
+          <w:cantSplit/>
+        </w:trPr>
+        <w:tc>
+          <w:tcPr>
+            <w:tcW w:w="9221" w:type="dxa"/>
+            <w:gridSpan w:val="2"/>
+          </w:tcPr>
+          <w:p>
+            <w:pPr>
+              <w:numPr>
+                <w:ilvl w:val="0"/>
+                <w:numId w:val="17"/>
+              </w:numPr>
+              <w:ind w:left="372"/>
+              <w:rPr>
+                <w:rFonts w:ascii="Arial" w:hAnsi="Arial" w:cs="Arial"/>
+                <w:sz w:val="22"/>
+                <w:lang w:val="es-AR"/>
+              </w:rPr>
+            </w:pPr>
+            <w:r>
+              <w:rPr>
+                <w:rFonts w:ascii="Arial" w:hAnsi="Arial" w:cs="Arial"/>
+                <w:sz w:val="22"/>
+                <w:lang w:val="es-AR"/>
+              </w:rPr>
+              <w:t xml:space="preserve">El </w:t>
+            </w:r>
+            <w:r>
+              <w:rPr>
+                <w:rFonts w:ascii="Arial" w:hAnsi="Arial" w:cs="Arial"/>
+                <w:sz w:val="22"/>
+                <w:lang w:val="es-AR"/>
+              </w:rPr>
+              <w:t xml:space="preserve">sistema le muestra una pantalla de </w:t>
+            </w:r>
+            <w:r>
+              <w:rPr>
+                <w:rFonts w:ascii="Arial" w:hAnsi="Arial" w:cs="Arial"/>
+                <w:sz w:val="22"/>
+                <w:lang w:val="es-AR"/>
+              </w:rPr>
+              <w:t>confirmación</w:t>
+            </w:r>
+          </w:p>
+        </w:tc>
+      </w:tr>
+      <w:tr>
+        <w:trPr>
+          <w:cantSplit/>
+        </w:trPr>
+        <w:tc>
+          <w:tcPr>
+            <w:tcW w:w="9221" w:type="dxa"/>
+            <w:gridSpan w:val="2"/>
+          </w:tcPr>
+          <w:p>
+            <w:pPr>
+              <w:numPr>
+                <w:ilvl w:val="0"/>
+                <w:numId w:val="17"/>
+              </w:numPr>
+              <w:ind w:left="372"/>
+              <w:rPr>
+                <w:rFonts w:ascii="Arial" w:hAnsi="Arial" w:cs="Arial"/>
+                <w:sz w:val="22"/>
+                <w:lang w:val="es-AR"/>
+              </w:rPr>
+            </w:pPr>
+            <w:r>
+              <w:rPr>
+                <w:rFonts w:ascii="Arial" w:hAnsi="Arial" w:cs="Arial"/>
+                <w:sz w:val="22"/>
+                <w:lang w:val="es-AR"/>
+              </w:rPr>
+              <w:t>El actor presiona el botón guardar</w:t>
+            </w:r>
+          </w:p>
+        </w:tc>
+      </w:tr>
+      <w:tr>
+        <w:trPr>
+          <w:cantSplit/>
+        </w:trPr>
+        <w:tc>
+          <w:tcPr>
+            <w:tcW w:w="9221" w:type="dxa"/>
+            <w:gridSpan w:val="2"/>
+          </w:tcPr>
+          <w:p>
+            <w:pPr>
+              <w:numPr>
+                <w:ilvl w:val="0"/>
+                <w:numId w:val="17"/>
+              </w:numPr>
+              <w:ind w:left="372"/>
+              <w:rPr>
+                <w:rFonts w:ascii="Arial" w:hAnsi="Arial" w:cs="Arial"/>
+                <w:sz w:val="22"/>
+                <w:lang w:val="es-AR"/>
+              </w:rPr>
+            </w:pPr>
+            <w:r>
+              <w:rPr>
+                <w:rFonts w:ascii="Arial" w:hAnsi="Arial" w:cs="Arial"/>
+                <w:sz w:val="22"/>
+                <w:lang w:val="es-AR"/>
+              </w:rPr>
+              <w:t>El sistema le muestra el usuario como deshabilitado. No puede editarse la información</w:t>
+            </w:r>
+          </w:p>
+        </w:tc>
+      </w:tr>
+      <w:tr>
+        <w:trPr>
+          <w:cantSplit/>
+        </w:trPr>
+        <w:tc>
+          <w:tcPr>
+            <w:tcW w:w="9221" w:type="dxa"/>
+            <w:gridSpan w:val="2"/>
+            <w:tcBorders>
+              <w:bottom w:val="thinThickLargeGap" w:sz="6" w:space="0" w:color="808080"/>
+            </w:tcBorders>
+            <w:shd w:val="pct10" w:color="000000" w:fill="FFFFFF"/>
+          </w:tcPr>
+          <w:p>
+            <w:pPr>
+              <w:rPr>
+                <w:i/>
+                <w:lang w:val="es-AR"/>
+              </w:rPr>
+            </w:pPr>
+            <w:r>
+              <w:rPr>
+                <w:rFonts w:ascii="Arial" w:hAnsi="Arial" w:cs="Arial"/>
+                <w:b/>
+                <w:bCs/>
+                <w:lang w:val="es-AR"/>
+              </w:rPr>
+              <w:t>Curso Alternativo</w:t>
+            </w:r>
+          </w:p>
+        </w:tc>
+      </w:tr>
+      <w:tr>
+        <w:trPr>
+          <w:cantSplit/>
+        </w:trPr>
+        <w:tc>
+          <w:tcPr>
+            <w:tcW w:w="9221" w:type="dxa"/>
+            <w:gridSpan w:val="2"/>
+            <w:shd w:val="clear" w:color="000000" w:fill="auto"/>
+          </w:tcPr>
+          <w:p>
+            <w:pPr>
+              <w:numPr>
+                <w:ilvl w:val="0"/>
+                <w:numId w:val="13"/>
+              </w:numPr>
+              <w:rPr>
+                <w:rFonts w:ascii="Arial" w:hAnsi="Arial" w:cs="Arial"/>
+                <w:sz w:val="22"/>
+                <w:szCs w:val="22"/>
+                <w:lang w:val="es-AR"/>
+              </w:rPr>
+            </w:pPr>
+            <w:r>
+              <w:rPr>
+                <w:rFonts w:ascii="Arial" w:hAnsi="Arial" w:cs="Arial"/>
+                <w:sz w:val="22"/>
+                <w:szCs w:val="22"/>
+                <w:lang w:val="es-AR"/>
+              </w:rPr>
+              <w:t>Botón cancelar</w:t>
+            </w:r>
+          </w:p>
+          <w:p>
+            <w:pPr>
+              <w:numPr>
+                <w:ilvl w:val="0"/>
+                <w:numId w:val="19"/>
+              </w:numPr>
+              <w:rPr>
+                <w:rFonts w:ascii="Arial" w:hAnsi="Arial" w:cs="Arial"/>
+                <w:sz w:val="22"/>
+                <w:szCs w:val="22"/>
+                <w:lang w:val="es-AR"/>
+              </w:rPr>
+            </w:pPr>
+            <w:r>
+              <w:rPr>
+                <w:rFonts w:ascii="Arial" w:hAnsi="Arial" w:cs="Arial"/>
+                <w:sz w:val="22"/>
+                <w:szCs w:val="22"/>
+                <w:lang w:val="es-AR"/>
+              </w:rPr>
+              <w:t>El actor presiona el botón cancelar</w:t>
+            </w:r>
+          </w:p>
+          <w:p>
+            <w:pPr>
+              <w:numPr>
+                <w:ilvl w:val="0"/>
+                <w:numId w:val="19"/>
+              </w:numPr>
+              <w:rPr>
+                <w:rFonts w:ascii="Arial" w:hAnsi="Arial" w:cs="Arial"/>
+                <w:sz w:val="22"/>
+                <w:szCs w:val="22"/>
+                <w:lang w:val="es-AR"/>
+              </w:rPr>
+            </w:pPr>
+            <w:r>
+              <w:rPr>
+                <w:rFonts w:ascii="Arial" w:hAnsi="Arial" w:cs="Arial"/>
+                <w:sz w:val="22"/>
+                <w:szCs w:val="22"/>
+                <w:lang w:val="es-AR"/>
+              </w:rPr>
+              <w:t>El sistema vuelve a la pantalla de selección de usuario alumno</w:t>
+            </w:r>
+          </w:p>
+        </w:tc>
+      </w:tr>
+      <w:tr>
+        <w:trPr>
+          <w:cantSplit/>
+        </w:trPr>
+        <w:tc>
+          <w:tcPr>
+            <w:tcW w:w="9221" w:type="dxa"/>
+            <w:gridSpan w:val="2"/>
+            <w:tcBorders>
+              <w:bottom w:val="thinThickLargeGap" w:sz="6" w:space="0" w:color="808080"/>
+            </w:tcBorders>
+            <w:shd w:val="pct10" w:color="000000" w:fill="FFFFFF"/>
+          </w:tcPr>
+          <w:p>
+            <w:pPr>
+              <w:rPr>
+                <w:rFonts w:ascii="Arial" w:hAnsi="Arial" w:cs="Arial"/>
+                <w:b/>
+                <w:bCs/>
+                <w:lang w:val="es-AR"/>
+              </w:rPr>
+            </w:pPr>
+            <w:r>
+              <w:rPr>
+                <w:rFonts w:ascii="Arial" w:hAnsi="Arial" w:cs="Arial"/>
+                <w:b/>
+                <w:bCs/>
+                <w:lang w:val="es-AR"/>
+              </w:rPr>
+              <w:t>Interfaces</w:t>
+            </w:r>
+            <w:r>
+              <w:rPr>
+                <w:rFonts w:ascii="Arial" w:hAnsi="Arial" w:cs="Arial"/>
+                <w:b/>
+                <w:bCs/>
+                <w:lang w:val="es-AR"/>
+              </w:rPr>
+              <w:t>:</w:t>
+            </w:r>
+          </w:p>
+        </w:tc>
+      </w:tr>
+      <w:tr>
+        <w:trPr>
+          <w:cantSplit/>
+        </w:trPr>
+        <w:tc>
+          <w:tcPr>
+            <w:tcW w:w="9221" w:type="dxa"/>
+            <w:gridSpan w:val="2"/>
+            <w:shd w:val="clear" w:color="000000" w:fill="FFFFFF"/>
+          </w:tcPr>
+          <w:p>
+            <w:pPr>
+              <w:pStyle w:val="Textocomentario"/>
+              <w:rPr>
+                <w:rFonts w:ascii="Arial" w:hAnsi="Arial" w:cs="Arial"/>
+                <w:iCs/>
+                <w:sz w:val="22"/>
+                <w:lang w:val="es-AR"/>
+              </w:rPr>
+            </w:pPr>
+            <w:r>
+              <w:rPr>
+                <w:rFonts w:ascii="Arial" w:hAnsi="Arial" w:cs="Arial"/>
+                <w:iCs/>
+                <w:sz w:val="22"/>
+                <w:lang w:val="es-AR"/>
+              </w:rPr>
+              <w:t>N/A</w:t>
+            </w:r>
+          </w:p>
+        </w:tc>
+      </w:tr>
+      <w:tr>
+        <w:trPr>
+          <w:cantSplit/>
+        </w:trPr>
+        <w:tc>
+          <w:tcPr>
+            <w:tcW w:w="9221" w:type="dxa"/>
+            <w:gridSpan w:val="2"/>
+            <w:tcBorders>
+              <w:bottom w:val="thinThickLargeGap" w:sz="6" w:space="0" w:color="808080"/>
+            </w:tcBorders>
+            <w:shd w:val="pct10" w:color="000000" w:fill="FFFFFF"/>
+          </w:tcPr>
+          <w:p>
+            <w:pPr>
+              <w:rPr>
+                <w:rFonts w:ascii="Arial" w:hAnsi="Arial" w:cs="Arial"/>
+                <w:b/>
+                <w:bCs/>
+                <w:i/>
+                <w:lang w:val="es-AR"/>
+              </w:rPr>
+            </w:pPr>
+            <w:r>
+              <w:rPr>
+                <w:rFonts w:ascii="Arial" w:hAnsi="Arial" w:cs="Arial"/>
+                <w:b/>
+                <w:bCs/>
+                <w:lang w:val="es-AR"/>
+              </w:rPr>
+              <w:t>Supuestos y Dependencias:</w:t>
+            </w:r>
+          </w:p>
+        </w:tc>
+      </w:tr>
+      <w:tr>
+        <w:trPr>
+          <w:cantSplit/>
+        </w:trPr>
+        <w:tc>
+          <w:tcPr>
+            <w:tcW w:w="9221" w:type="dxa"/>
+            <w:gridSpan w:val="2"/>
+            <w:shd w:val="clear" w:color="000000" w:fill="FFFFFF"/>
+          </w:tcPr>
+          <w:p>
+            <w:pPr>
+              <w:rPr>
+                <w:rFonts w:ascii="Arial" w:hAnsi="Arial" w:cs="Arial"/>
+                <w:iCs/>
+                <w:sz w:val="22"/>
+                <w:lang w:val="es-AR"/>
+              </w:rPr>
+            </w:pPr>
+          </w:p>
+        </w:tc>
+      </w:tr>
+      <w:tr>
+        <w:trPr>
+          <w:cantSplit/>
+        </w:trPr>
+        <w:tc>
+          <w:tcPr>
+            <w:tcW w:w="9221" w:type="dxa"/>
+            <w:gridSpan w:val="2"/>
+            <w:shd w:val="pct10" w:color="000000" w:fill="FFFFFF"/>
+          </w:tcPr>
+          <w:p>
+            <w:pPr>
+              <w:pStyle w:val="TDC1"/>
+              <w:tabs>
+                <w:tab w:val="clear" w:pos="9360"/>
+              </w:tabs>
+              <w:spacing w:before="0" w:after="0"/>
+              <w:rPr>
+                <w:rFonts w:ascii="Arial" w:hAnsi="Arial" w:cs="Arial"/>
+                <w:bCs/>
+                <w:i/>
+                <w:caps w:val="0"/>
+                <w:lang w:val="es-AR"/>
+              </w:rPr>
+            </w:pPr>
+            <w:r>
+              <w:rPr>
+                <w:rFonts w:ascii="Arial" w:hAnsi="Arial" w:cs="Arial"/>
+                <w:bCs/>
+                <w:caps w:val="0"/>
+                <w:lang w:val="es-AR"/>
+              </w:rPr>
+              <w:t>Problemas / Comentarios:</w:t>
+            </w:r>
+          </w:p>
+        </w:tc>
+      </w:tr>
+      <w:tr>
+        <w:trPr>
+          <w:cantSplit/>
+        </w:trPr>
+        <w:tc>
+          <w:tcPr>
+            <w:tcW w:w="9221" w:type="dxa"/>
+            <w:gridSpan w:val="2"/>
+          </w:tcPr>
+          <w:p>
+            <w:pPr>
+              <w:jc w:val="both"/>
+              <w:rPr>
+                <w:rFonts w:ascii="Arial" w:hAnsi="Arial" w:cs="Arial"/>
+                <w:i/>
+                <w:iCs/>
+                <w:sz w:val="22"/>
+                <w:lang w:val="es-AR"/>
+              </w:rPr>
+            </w:pPr>
+          </w:p>
+        </w:tc>
+      </w:tr>
+    </w:tbl>
     <w:p>
       <w:pPr>
         <w:pStyle w:val="Textocomentario"/>
@@ -5804,7 +7044,7 @@
                 <w:szCs w:val="22"/>
                 <w:lang w:val="es-AR"/>
               </w:rPr>
-              <w:t>Interfaz del</w:t>
+              <w:t>Primer ingreso del</w:t>
             </w:r>
             <w:r>
               <w:rPr>
@@ -5862,11 +7102,21 @@
             </w:pPr>
             <w:r>
               <w:rPr>
-                <w:rFonts w:ascii="Arial" w:hAnsi="Arial" w:cs="Arial"/>
-                <w:sz w:val="22"/>
-                <w:lang w:val="es-AR"/>
-              </w:rPr>
-              <w:t>Editar información del alumno</w:t>
+                <w:lang w:val="es-AR"/>
+              </w:rPr>
+              <w:t>I</w:t>
+            </w:r>
+            <w:r>
+              <w:rPr>
+                <w:lang w:val="es-AR"/>
+              </w:rPr>
+              <w:t xml:space="preserve">nteracción entre el sistema y el </w:t>
+            </w:r>
+            <w:r>
+              <w:rPr>
+                <w:lang w:val="es-AR"/>
+              </w:rPr>
+              <w:t xml:space="preserve">alumno al realizar el primer ingreso a la aplicación </w:t>
             </w:r>
           </w:p>
         </w:tc>
@@ -5969,23 +7219,7 @@
                 <w:sz w:val="22"/>
                 <w:lang w:val="es-AR"/>
               </w:rPr>
-              <w:t xml:space="preserve">Ya debe existir el </w:t>
-            </w:r>
-            <w:r>
-              <w:rPr>
-                <w:rFonts w:ascii="Arial" w:hAnsi="Arial" w:cs="Arial"/>
-                <w:sz w:val="22"/>
-                <w:lang w:val="es-AR"/>
-              </w:rPr>
-              <w:t>usuario alumno</w:t>
-            </w:r>
-            <w:r>
-              <w:rPr>
-                <w:rFonts w:ascii="Arial" w:hAnsi="Arial" w:cs="Arial"/>
-                <w:sz w:val="22"/>
-                <w:lang w:val="es-AR"/>
-              </w:rPr>
-              <w:t xml:space="preserve"> </w:t>
+              <w:t xml:space="preserve">Ya debe existir el usuario alumno </w:t>
             </w:r>
           </w:p>
         </w:tc>
@@ -6225,16 +7459,7 @@
                 <w:szCs w:val="22"/>
                 <w:lang w:val="es-AR"/>
               </w:rPr>
-              <w:t xml:space="preserve">El </w:t>
-            </w:r>
-            <w:r>
-              <w:rPr>
-                <w:rFonts w:ascii="Arial" w:hAnsi="Arial" w:cs="Arial"/>
-                <w:sz w:val="22"/>
-                <w:szCs w:val="22"/>
-                <w:lang w:val="es-AR"/>
-              </w:rPr>
-              <w:t>sistema le pide cambiar la contraseña</w:t>
+              <w:t>El sistema le pide cambiar la contraseña</w:t>
             </w:r>
           </w:p>
         </w:tc>
@@ -6270,25 +7495,16 @@
                 <w:szCs w:val="22"/>
                 <w:lang w:val="es-AR"/>
               </w:rPr>
-              <w:t xml:space="preserve">El </w:t>
-            </w:r>
-            <w:r>
-              <w:rPr>
-                <w:rFonts w:ascii="Arial" w:hAnsi="Arial" w:cs="Arial"/>
-                <w:sz w:val="22"/>
-                <w:szCs w:val="22"/>
-                <w:lang w:val="es-AR"/>
-              </w:rPr>
-              <w:t xml:space="preserve">sistema le muestra la pantalla inicial con diferentes </w:t>
-            </w:r>
-            <w:r>
-              <w:rPr>
-                <w:rFonts w:ascii="Arial" w:hAnsi="Arial" w:cs="Arial"/>
-                <w:sz w:val="22"/>
-                <w:szCs w:val="22"/>
-                <w:lang w:val="es-AR"/>
-              </w:rPr>
-              <w:t>links</w:t>
+              <w:t xml:space="preserve">El sistema le muestra la pantalla inicial con diferentes </w:t>
+            </w:r>
+            <w:r>
+              <w:rPr>
+                <w:rFonts w:ascii="Arial" w:hAnsi="Arial" w:cs="Arial"/>
+                <w:sz w:val="22"/>
+                <w:szCs w:val="22"/>
+                <w:lang w:val="es-AR"/>
+              </w:rPr>
+              <w:t>accesos</w:t>
             </w:r>
           </w:p>
           <w:p>
@@ -6335,129 +7551,6 @@
                 <w:lang w:val="es-AR"/>
               </w:rPr>
               <w:t>Cursos</w:t>
-            </w:r>
-          </w:p>
-        </w:tc>
-      </w:tr>
-      <w:tr>
-        <w:trPr>
-          <w:cantSplit/>
-        </w:trPr>
-        <w:tc>
-          <w:tcPr>
-            <w:tcW w:w="9221" w:type="dxa"/>
-            <w:gridSpan w:val="2"/>
-            <w:vAlign w:val="center"/>
-          </w:tcPr>
-          <w:p>
-            <w:pPr>
-              <w:numPr>
-                <w:ilvl w:val="0"/>
-                <w:numId w:val="13"/>
-              </w:numPr>
-              <w:ind w:left="372"/>
-              <w:rPr>
-                <w:rFonts w:ascii="Arial" w:hAnsi="Arial" w:cs="Arial"/>
-                <w:sz w:val="22"/>
-                <w:szCs w:val="22"/>
-                <w:lang w:val="es-AR"/>
-              </w:rPr>
-            </w:pPr>
-            <w:r>
-              <w:rPr>
-                <w:rFonts w:ascii="Arial" w:hAnsi="Arial" w:cs="Arial"/>
-                <w:sz w:val="22"/>
-                <w:szCs w:val="22"/>
-                <w:lang w:val="es-AR"/>
-              </w:rPr>
-              <w:t xml:space="preserve">El actor selecciona </w:t>
-            </w:r>
-            <w:r>
-              <w:rPr>
-                <w:rFonts w:ascii="Arial" w:hAnsi="Arial" w:cs="Arial"/>
-                <w:sz w:val="22"/>
-                <w:szCs w:val="22"/>
-                <w:lang w:val="es-AR"/>
-              </w:rPr>
-              <w:t xml:space="preserve">el link al que quiere ingresar </w:t>
-            </w:r>
-          </w:p>
-        </w:tc>
-      </w:tr>
-      <w:tr>
-        <w:trPr>
-          <w:cantSplit/>
-        </w:trPr>
-        <w:tc>
-          <w:tcPr>
-            <w:tcW w:w="9221" w:type="dxa"/>
-            <w:gridSpan w:val="2"/>
-            <w:vAlign w:val="center"/>
-          </w:tcPr>
-          <w:p>
-            <w:pPr>
-              <w:numPr>
-                <w:ilvl w:val="0"/>
-                <w:numId w:val="13"/>
-              </w:numPr>
-              <w:tabs>
-                <w:tab w:val="left" w:pos="372"/>
-              </w:tabs>
-              <w:ind w:left="372"/>
-              <w:rPr>
-                <w:rFonts w:ascii="Arial" w:hAnsi="Arial" w:cs="Arial"/>
-                <w:sz w:val="22"/>
-                <w:szCs w:val="22"/>
-                <w:lang w:val="es-AR" w:eastAsia="es-AR"/>
-              </w:rPr>
-            </w:pPr>
-            <w:r>
-              <w:rPr>
-                <w:rFonts w:ascii="Arial" w:hAnsi="Arial" w:cs="Arial"/>
-                <w:sz w:val="22"/>
-                <w:szCs w:val="22"/>
-                <w:lang w:val="es-AR" w:eastAsia="es-AR"/>
-              </w:rPr>
-              <w:t>El actor presiona salir</w:t>
-            </w:r>
-          </w:p>
-        </w:tc>
-      </w:tr>
-      <w:tr>
-        <w:trPr>
-          <w:cantSplit/>
-        </w:trPr>
-        <w:tc>
-          <w:tcPr>
-            <w:tcW w:w="9221" w:type="dxa"/>
-            <w:gridSpan w:val="2"/>
-            <w:vAlign w:val="center"/>
-          </w:tcPr>
-          <w:p>
-            <w:pPr>
-              <w:numPr>
-                <w:ilvl w:val="0"/>
-                <w:numId w:val="13"/>
-              </w:numPr>
-              <w:tabs>
-                <w:tab w:val="left" w:pos="372"/>
-              </w:tabs>
-              <w:ind w:left="372"/>
-              <w:rPr>
-                <w:rFonts w:ascii="Arial" w:hAnsi="Arial" w:cs="Arial"/>
-                <w:sz w:val="22"/>
-                <w:szCs w:val="22"/>
-                <w:lang w:val="es-AR" w:eastAsia="es-AR"/>
-              </w:rPr>
-            </w:pPr>
-            <w:r>
-              <w:rPr>
-                <w:rFonts w:ascii="Arial" w:hAnsi="Arial" w:cs="Arial"/>
-                <w:sz w:val="22"/>
-                <w:szCs w:val="22"/>
-                <w:lang w:val="es-AR" w:eastAsia="es-AR"/>
-              </w:rPr>
-              <w:t>El sistema realiza el deslogueo del usuario</w:t>
             </w:r>
           </w:p>
         </w:tc>
@@ -6557,34 +7650,7 @@
                 <w:szCs w:val="22"/>
                 <w:lang w:val="es-AR"/>
               </w:rPr>
-              <w:t xml:space="preserve">El sistema lo </w:t>
-            </w:r>
-            <w:r>
-              <w:rPr>
-                <w:rFonts w:ascii="Arial" w:hAnsi="Arial" w:cs="Arial"/>
-                <w:sz w:val="22"/>
-                <w:szCs w:val="22"/>
-                <w:lang w:val="es-AR"/>
-              </w:rPr>
-              <w:t>dirige</w:t>
-            </w:r>
-            <w:r>
-              <w:rPr>
-                <w:rFonts w:ascii="Arial" w:hAnsi="Arial" w:cs="Arial"/>
-                <w:sz w:val="22"/>
-                <w:szCs w:val="22"/>
-                <w:lang w:val="es-AR"/>
-              </w:rPr>
-              <w:t xml:space="preserve"> hacia la pantalla principal</w:t>
-            </w:r>
-            <w:r>
-              <w:rPr>
-                <w:rFonts w:ascii="Arial" w:hAnsi="Arial" w:cs="Arial"/>
-                <w:sz w:val="22"/>
-                <w:szCs w:val="22"/>
-                <w:lang w:val="es-AR"/>
-              </w:rPr>
-              <w:t xml:space="preserve"> directamente sin cambiar la contraseña</w:t>
+              <w:t>El sistema lo dirige hacia la pantalla principal directamente sin cambiar la contraseña</w:t>
             </w:r>
           </w:p>
         </w:tc>
@@ -6618,16 +7684,7 @@
                 <w:bCs/>
                 <w:lang w:val="es-AR"/>
               </w:rPr>
-              <w:t>Interfaces</w:t>
-            </w:r>
-            <w:r>
-              <w:rPr>
-                <w:rFonts w:ascii="Arial" w:hAnsi="Arial" w:cs="Arial"/>
-                <w:b/>
-                <w:bCs/>
-                <w:lang w:val="es-AR"/>
-              </w:rPr>
-              <w:t>:</w:t>
+              <w:t>Interfaces:</w:t>
             </w:r>
           </w:p>
         </w:tc>
@@ -6727,8 +7784,6 @@
               </w:rPr>
               <w:t>N/A</w:t>
             </w:r>
-            <w:bookmarkStart w:id="0" w:name="_GoBack"/>
-            <w:bookmarkEnd w:id="0"/>
           </w:p>
         </w:tc>
       </w:tr>
@@ -6902,7 +7957,7 @@
                 <w:szCs w:val="22"/>
                 <w:lang w:val="es-AR"/>
               </w:rPr>
-              <w:t>Deshabilitar</w:t>
+              <w:t>Datos personales</w:t>
             </w:r>
             <w:r>
               <w:rPr>
@@ -6915,6 +7970,19 @@
                 <w:szCs w:val="22"/>
                 <w:lang w:val="es-AR"/>
               </w:rPr>
+              <w:t xml:space="preserve"> del</w:t>
+            </w:r>
+            <w:r>
+              <w:rPr>
+                <w:rFonts w:ascii="Arial" w:hAnsi="Arial" w:cs="Arial"/>
+                <w:b/>
+                <w:bCs/>
+                <w:i w:val="0"/>
+                <w:iCs/>
+                <w:sz w:val="22"/>
+                <w:szCs w:val="22"/>
+                <w:lang w:val="es-AR"/>
+              </w:rPr>
               <w:t xml:space="preserve"> Alumno</w:t>
             </w:r>
           </w:p>
@@ -6962,19 +8030,13 @@
               <w:rPr>
                 <w:lang w:val="es-AR"/>
               </w:rPr>
-              <w:t>Descripción de</w:t>
-            </w:r>
-            <w:r>
-              <w:rPr>
-                <w:lang w:val="es-AR"/>
-              </w:rPr>
-              <w:t xml:space="preserve"> la interacción entre el sistema</w:t>
-            </w:r>
-            <w:r>
-              <w:rPr>
-                <w:lang w:val="es-AR"/>
-              </w:rPr>
-              <w:t xml:space="preserve"> y el alumno</w:t>
+              <w:t>Cambiar los datos personales desde el usuario alumno</w:t>
+            </w:r>
+            <w:r>
+              <w:rPr>
+                <w:lang w:val="es-AR"/>
+              </w:rPr>
+              <w:t xml:space="preserve"> </w:t>
             </w:r>
           </w:p>
         </w:tc>
@@ -7022,15 +8084,7 @@
                 <w:sz w:val="22"/>
                 <w:lang w:val="es-AR"/>
               </w:rPr>
-              <w:t>A</w:t>
-            </w:r>
-            <w:r>
-              <w:rPr>
-                <w:rFonts w:ascii="Arial" w:hAnsi="Arial" w:cs="Arial"/>
-                <w:sz w:val="22"/>
-                <w:lang w:val="es-AR"/>
-              </w:rPr>
-              <w:t>dministrador</w:t>
+              <w:t>Alumno</w:t>
             </w:r>
           </w:p>
         </w:tc>
@@ -7085,7 +8139,7 @@
                 <w:sz w:val="22"/>
                 <w:lang w:val="es-AR"/>
               </w:rPr>
-              <w:t>Se debe haber creado el usuario alumno</w:t>
+              <w:t xml:space="preserve">Ya debe existir el usuario alumno </w:t>
             </w:r>
           </w:p>
         </w:tc>
@@ -7120,12 +8174,8 @@
           </w:tcPr>
           <w:p>
             <w:pPr>
-              <w:numPr>
-                <w:ilvl w:val="0"/>
-                <w:numId w:val="6"/>
-              </w:numPr>
               <w:spacing w:before="100" w:after="100"/>
-              <w:ind w:left="429" w:hanging="284"/>
+              <w:ind w:left="429"/>
               <w:jc w:val="both"/>
               <w:rPr>
                 <w:rFonts w:ascii="Arial" w:hAnsi="Arial" w:cs="Arial"/>
@@ -7134,24 +8184,6 @@
                 <w:lang w:val="es-AR"/>
               </w:rPr>
             </w:pPr>
-            <w:r>
-              <w:rPr>
-                <w:lang w:val="es-AR"/>
-              </w:rPr>
-              <w:t xml:space="preserve">Quedan persistidos los Datos del </w:t>
-            </w:r>
-            <w:r>
-              <w:rPr>
-                <w:lang w:val="es-AR"/>
-              </w:rPr>
-              <w:t>alumno</w:t>
-            </w:r>
-            <w:r>
-              <w:rPr>
-                <w:lang w:val="es-AR"/>
-              </w:rPr>
-              <w:t>.</w:t>
-            </w:r>
           </w:p>
         </w:tc>
       </w:tr>
@@ -7288,26 +8320,28 @@
           <w:tcPr>
             <w:tcW w:w="9221" w:type="dxa"/>
             <w:gridSpan w:val="2"/>
-          </w:tcPr>
-          <w:p>
-            <w:pPr>
-              <w:pStyle w:val="Textocomentario"/>
+            <w:vAlign w:val="center"/>
+          </w:tcPr>
+          <w:p>
+            <w:pPr>
               <w:numPr>
                 <w:ilvl w:val="0"/>
-                <w:numId w:val="17"/>
+                <w:numId w:val="22"/>
               </w:numPr>
               <w:ind w:left="372"/>
               <w:rPr>
                 <w:rFonts w:ascii="Arial" w:hAnsi="Arial" w:cs="Arial"/>
                 <w:sz w:val="22"/>
-                <w:lang w:val="es-AR"/>
-              </w:rPr>
-            </w:pPr>
-            <w:r>
-              <w:rPr>
-                <w:rFonts w:ascii="Arial" w:hAnsi="Arial" w:cs="Arial"/>
-                <w:sz w:val="22"/>
-                <w:lang w:val="es-AR"/>
+                <w:szCs w:val="22"/>
+                <w:lang w:val="es-AR" w:eastAsia="es-AR"/>
+              </w:rPr>
+            </w:pPr>
+            <w:r>
+              <w:rPr>
+                <w:rFonts w:ascii="Arial" w:hAnsi="Arial" w:cs="Arial"/>
+                <w:sz w:val="22"/>
+                <w:szCs w:val="22"/>
+                <w:lang w:val="es-AR" w:eastAsia="es-AR"/>
               </w:rPr>
               <w:t>El actor se loguea en el sistema</w:t>
             </w:r>
@@ -7322,27 +8356,85 @@
           <w:tcPr>
             <w:tcW w:w="9221" w:type="dxa"/>
             <w:gridSpan w:val="2"/>
+            <w:vAlign w:val="center"/>
           </w:tcPr>
           <w:p>
             <w:pPr>
               <w:numPr>
                 <w:ilvl w:val="0"/>
-                <w:numId w:val="17"/>
+                <w:numId w:val="22"/>
               </w:numPr>
               <w:ind w:left="372"/>
               <w:rPr>
                 <w:rFonts w:ascii="Arial" w:hAnsi="Arial" w:cs="Arial"/>
                 <w:sz w:val="22"/>
-                <w:lang w:val="es-AR"/>
-              </w:rPr>
-            </w:pPr>
-            <w:r>
-              <w:rPr>
-                <w:rFonts w:ascii="Arial" w:hAnsi="Arial" w:cs="Arial"/>
-                <w:sz w:val="22"/>
-                <w:lang w:val="es-AR"/>
-              </w:rPr>
-              <w:t>El actor entra a la sección Alumno</w:t>
+                <w:szCs w:val="22"/>
+                <w:lang w:val="es-AR"/>
+              </w:rPr>
+            </w:pPr>
+            <w:r>
+              <w:rPr>
+                <w:rFonts w:ascii="Arial" w:hAnsi="Arial" w:cs="Arial"/>
+                <w:sz w:val="22"/>
+                <w:szCs w:val="22"/>
+                <w:lang w:val="es-AR"/>
+              </w:rPr>
+              <w:t xml:space="preserve">El sistema le muestra la pantalla inicial con diferentes </w:t>
+            </w:r>
+            <w:r>
+              <w:rPr>
+                <w:rFonts w:ascii="Arial" w:hAnsi="Arial" w:cs="Arial"/>
+                <w:sz w:val="22"/>
+                <w:szCs w:val="22"/>
+                <w:lang w:val="es-AR"/>
+              </w:rPr>
+              <w:t>accesos</w:t>
+            </w:r>
+          </w:p>
+          <w:p>
+            <w:pPr>
+              <w:numPr>
+                <w:ilvl w:val="0"/>
+                <w:numId w:val="25"/>
+              </w:numPr>
+              <w:rPr>
+                <w:rFonts w:ascii="Arial" w:hAnsi="Arial" w:cs="Arial"/>
+                <w:sz w:val="22"/>
+                <w:szCs w:val="22"/>
+                <w:lang w:val="es-AR"/>
+              </w:rPr>
+            </w:pPr>
+            <w:r>
+              <w:rPr>
+                <w:rFonts w:ascii="Arial" w:hAnsi="Arial" w:cs="Arial"/>
+                <w:sz w:val="22"/>
+                <w:szCs w:val="22"/>
+                <w:lang w:val="es-AR"/>
+              </w:rPr>
+              <w:t>Datos personales</w:t>
+            </w:r>
+          </w:p>
+          <w:p>
+            <w:pPr>
+              <w:numPr>
+                <w:ilvl w:val="0"/>
+                <w:numId w:val="25"/>
+              </w:numPr>
+              <w:rPr>
+                <w:rFonts w:ascii="Arial" w:hAnsi="Arial" w:cs="Arial"/>
+                <w:sz w:val="22"/>
+                <w:szCs w:val="22"/>
+                <w:lang w:val="es-AR"/>
+              </w:rPr>
+            </w:pPr>
+            <w:r>
+              <w:rPr>
+                <w:rFonts w:ascii="Arial" w:hAnsi="Arial" w:cs="Arial"/>
+                <w:sz w:val="22"/>
+                <w:szCs w:val="22"/>
+                <w:lang w:val="es-AR"/>
+              </w:rPr>
+              <w:t>Cursos</w:t>
             </w:r>
           </w:p>
         </w:tc>
@@ -7355,27 +8447,66 @@
           <w:tcPr>
             <w:tcW w:w="9221" w:type="dxa"/>
             <w:gridSpan w:val="2"/>
+            <w:vAlign w:val="center"/>
           </w:tcPr>
           <w:p>
             <w:pPr>
               <w:numPr>
                 <w:ilvl w:val="0"/>
-                <w:numId w:val="17"/>
+                <w:numId w:val="22"/>
               </w:numPr>
               <w:ind w:left="372"/>
               <w:rPr>
                 <w:rFonts w:ascii="Arial" w:hAnsi="Arial" w:cs="Arial"/>
                 <w:sz w:val="22"/>
-                <w:lang w:val="es-AR"/>
-              </w:rPr>
-            </w:pPr>
-            <w:r>
-              <w:rPr>
-                <w:rFonts w:ascii="Arial" w:hAnsi="Arial" w:cs="Arial"/>
-                <w:sz w:val="22"/>
-                <w:lang w:val="es-AR"/>
-              </w:rPr>
-              <w:t>El actor busca el usuario en el buscador</w:t>
+                <w:szCs w:val="22"/>
+                <w:lang w:val="es-AR"/>
+              </w:rPr>
+            </w:pPr>
+            <w:r>
+              <w:rPr>
+                <w:rFonts w:ascii="Arial" w:hAnsi="Arial" w:cs="Arial"/>
+                <w:sz w:val="22"/>
+                <w:szCs w:val="22"/>
+                <w:lang w:val="es-AR"/>
+              </w:rPr>
+              <w:t xml:space="preserve">El actor selecciona el </w:t>
+            </w:r>
+            <w:r>
+              <w:rPr>
+                <w:rFonts w:ascii="Arial" w:hAnsi="Arial" w:cs="Arial"/>
+                <w:sz w:val="22"/>
+                <w:szCs w:val="22"/>
+                <w:lang w:val="es-AR"/>
+              </w:rPr>
+              <w:t>acceso</w:t>
+            </w:r>
+            <w:r>
+              <w:rPr>
+                <w:rFonts w:ascii="Arial" w:hAnsi="Arial" w:cs="Arial"/>
+                <w:sz w:val="22"/>
+                <w:szCs w:val="22"/>
+                <w:lang w:val="es-AR"/>
+              </w:rPr>
+              <w:t xml:space="preserve"> </w:t>
+            </w:r>
+            <w:r>
+              <w:rPr>
+                <w:rFonts w:ascii="Arial" w:hAnsi="Arial" w:cs="Arial"/>
+                <w:sz w:val="22"/>
+                <w:szCs w:val="22"/>
+                <w:lang w:val="es-AR"/>
+              </w:rPr>
+              <w:t>datos personales</w:t>
+            </w:r>
+            <w:r>
+              <w:rPr>
+                <w:rFonts w:ascii="Arial" w:hAnsi="Arial" w:cs="Arial"/>
+                <w:sz w:val="22"/>
+                <w:szCs w:val="22"/>
+                <w:lang w:val="es-AR"/>
+              </w:rPr>
+              <w:t xml:space="preserve"> </w:t>
             </w:r>
           </w:p>
         </w:tc>
@@ -7388,27 +8519,235 @@
           <w:tcPr>
             <w:tcW w:w="9221" w:type="dxa"/>
             <w:gridSpan w:val="2"/>
+            <w:vAlign w:val="center"/>
           </w:tcPr>
           <w:p>
             <w:pPr>
               <w:numPr>
                 <w:ilvl w:val="0"/>
-                <w:numId w:val="17"/>
+                <w:numId w:val="21"/>
               </w:numPr>
+              <w:tabs>
+                <w:tab w:val="left" w:pos="372"/>
+              </w:tabs>
               <w:ind w:left="372"/>
               <w:rPr>
                 <w:rFonts w:ascii="Arial" w:hAnsi="Arial" w:cs="Arial"/>
                 <w:sz w:val="22"/>
-                <w:lang w:val="es-AR"/>
-              </w:rPr>
-            </w:pPr>
-            <w:r>
-              <w:rPr>
-                <w:rFonts w:ascii="Arial" w:hAnsi="Arial" w:cs="Arial"/>
-                <w:sz w:val="22"/>
-                <w:lang w:val="es-AR"/>
-              </w:rPr>
-              <w:t>El Actor selecciona el usuario</w:t>
+                <w:szCs w:val="22"/>
+                <w:lang w:val="es-AR" w:eastAsia="es-AR"/>
+              </w:rPr>
+            </w:pPr>
+            <w:r>
+              <w:rPr>
+                <w:rFonts w:ascii="Arial" w:hAnsi="Arial" w:cs="Arial"/>
+                <w:sz w:val="22"/>
+                <w:szCs w:val="22"/>
+                <w:lang w:val="es-AR" w:eastAsia="es-AR"/>
+              </w:rPr>
+              <w:t xml:space="preserve">El actor </w:t>
+            </w:r>
+            <w:r>
+              <w:rPr>
+                <w:rFonts w:ascii="Arial" w:hAnsi="Arial" w:cs="Arial"/>
+                <w:sz w:val="22"/>
+                <w:szCs w:val="22"/>
+                <w:lang w:val="es-AR" w:eastAsia="es-AR"/>
+              </w:rPr>
+              <w:t>modifica los campos disponibles para edición</w:t>
+            </w:r>
+            <w:bookmarkStart w:id="0" w:name="_GoBack"/>
+            <w:bookmarkEnd w:id="0"/>
+            <w:r>
+              <w:rPr>
+                <w:rFonts w:ascii="Arial" w:hAnsi="Arial" w:cs="Arial"/>
+                <w:sz w:val="22"/>
+                <w:szCs w:val="22"/>
+                <w:lang w:val="es-AR" w:eastAsia="es-AR"/>
+              </w:rPr>
+              <w:t>:</w:t>
+            </w:r>
+          </w:p>
+          <w:p>
+            <w:pPr>
+              <w:numPr>
+                <w:ilvl w:val="0"/>
+                <w:numId w:val="20"/>
+              </w:numPr>
+              <w:tabs>
+                <w:tab w:val="left" w:pos="372"/>
+              </w:tabs>
+              <w:rPr>
+                <w:rFonts w:ascii="Arial" w:hAnsi="Arial" w:cs="Arial"/>
+                <w:sz w:val="22"/>
+                <w:szCs w:val="22"/>
+                <w:lang w:val="es-AR" w:eastAsia="es-AR"/>
+              </w:rPr>
+            </w:pPr>
+            <w:r>
+              <w:rPr>
+                <w:rFonts w:ascii="Arial" w:hAnsi="Arial" w:cs="Arial"/>
+                <w:sz w:val="22"/>
+                <w:szCs w:val="22"/>
+                <w:lang w:val="es-AR" w:eastAsia="es-AR"/>
+              </w:rPr>
+              <w:t>Nombre</w:t>
+            </w:r>
+          </w:p>
+          <w:p>
+            <w:pPr>
+              <w:numPr>
+                <w:ilvl w:val="0"/>
+                <w:numId w:val="20"/>
+              </w:numPr>
+              <w:tabs>
+                <w:tab w:val="left" w:pos="372"/>
+              </w:tabs>
+              <w:rPr>
+                <w:rFonts w:ascii="Arial" w:hAnsi="Arial" w:cs="Arial"/>
+                <w:sz w:val="22"/>
+                <w:szCs w:val="22"/>
+                <w:lang w:val="es-AR" w:eastAsia="es-AR"/>
+              </w:rPr>
+            </w:pPr>
+            <w:r>
+              <w:rPr>
+                <w:rFonts w:ascii="Arial" w:hAnsi="Arial" w:cs="Arial"/>
+                <w:sz w:val="22"/>
+                <w:szCs w:val="22"/>
+                <w:lang w:val="es-AR" w:eastAsia="es-AR"/>
+              </w:rPr>
+              <w:t>Apellido</w:t>
+            </w:r>
+          </w:p>
+          <w:p>
+            <w:pPr>
+              <w:numPr>
+                <w:ilvl w:val="0"/>
+                <w:numId w:val="20"/>
+              </w:numPr>
+              <w:tabs>
+                <w:tab w:val="left" w:pos="372"/>
+              </w:tabs>
+              <w:rPr>
+                <w:rFonts w:ascii="Arial" w:hAnsi="Arial" w:cs="Arial"/>
+                <w:sz w:val="22"/>
+                <w:szCs w:val="22"/>
+                <w:lang w:val="es-AR" w:eastAsia="es-AR"/>
+              </w:rPr>
+            </w:pPr>
+            <w:r>
+              <w:rPr>
+                <w:rFonts w:ascii="Arial" w:hAnsi="Arial" w:cs="Arial"/>
+                <w:sz w:val="22"/>
+                <w:szCs w:val="22"/>
+                <w:lang w:val="es-AR" w:eastAsia="es-AR"/>
+              </w:rPr>
+              <w:t>DNI</w:t>
+            </w:r>
+          </w:p>
+          <w:p>
+            <w:pPr>
+              <w:pStyle w:val="ContenidodeTabla"/>
+              <w:numPr>
+                <w:ilvl w:val="0"/>
+                <w:numId w:val="20"/>
+              </w:numPr>
+              <w:suppressAutoHyphens/>
+              <w:rPr>
+                <w:rFonts w:ascii="Arial" w:hAnsi="Arial" w:cs="Arial"/>
+                <w:sz w:val="22"/>
+                <w:szCs w:val="22"/>
+                <w:lang w:val="es-AR"/>
+              </w:rPr>
+            </w:pPr>
+            <w:r>
+              <w:rPr>
+                <w:rFonts w:ascii="Arial" w:hAnsi="Arial" w:cs="Arial"/>
+                <w:sz w:val="22"/>
+                <w:szCs w:val="22"/>
+                <w:lang w:val="es-AR"/>
+              </w:rPr>
+              <w:t>Nacionalidad</w:t>
+            </w:r>
+          </w:p>
+          <w:p>
+            <w:pPr>
+              <w:pStyle w:val="ContenidodeTabla"/>
+              <w:numPr>
+                <w:ilvl w:val="0"/>
+                <w:numId w:val="20"/>
+              </w:numPr>
+              <w:suppressAutoHyphens/>
+              <w:rPr>
+                <w:rFonts w:ascii="Arial" w:hAnsi="Arial" w:cs="Arial"/>
+                <w:i/>
+                <w:sz w:val="22"/>
+                <w:szCs w:val="22"/>
+                <w:lang w:val="es-AR"/>
+              </w:rPr>
+            </w:pPr>
+            <w:r>
+              <w:rPr>
+                <w:rFonts w:ascii="Arial" w:hAnsi="Arial" w:cs="Arial"/>
+                <w:sz w:val="22"/>
+                <w:szCs w:val="22"/>
+                <w:lang w:val="es-AR"/>
+              </w:rPr>
+              <w:t>Fecha de Nacimiento</w:t>
+            </w:r>
+          </w:p>
+          <w:p>
+            <w:pPr>
+              <w:pStyle w:val="ContenidodeTabla"/>
+              <w:numPr>
+                <w:ilvl w:val="0"/>
+                <w:numId w:val="20"/>
+              </w:numPr>
+              <w:suppressAutoHyphens/>
+              <w:rPr>
+                <w:rFonts w:ascii="Arial" w:hAnsi="Arial" w:cs="Arial"/>
+                <w:i/>
+                <w:sz w:val="22"/>
+                <w:szCs w:val="22"/>
+                <w:lang w:val="es-AR"/>
+              </w:rPr>
+            </w:pPr>
+            <w:r>
+              <w:rPr>
+                <w:rFonts w:ascii="Arial" w:hAnsi="Arial" w:cs="Arial"/>
+                <w:sz w:val="22"/>
+                <w:szCs w:val="22"/>
+                <w:lang w:val="es-AR"/>
+              </w:rPr>
+              <w:t>Genero</w:t>
+            </w:r>
+          </w:p>
+          <w:p>
+            <w:pPr>
+              <w:pStyle w:val="ContenidodeTabla"/>
+              <w:numPr>
+                <w:ilvl w:val="0"/>
+                <w:numId w:val="20"/>
+              </w:numPr>
+              <w:suppressAutoHyphens/>
+              <w:rPr>
+                <w:rFonts w:ascii="Arial" w:hAnsi="Arial" w:cs="Arial"/>
+                <w:i/>
+                <w:sz w:val="22"/>
+                <w:szCs w:val="22"/>
+                <w:lang w:val="es-AR"/>
+              </w:rPr>
+            </w:pPr>
+            <w:r>
+              <w:rPr>
+                <w:rFonts w:ascii="Arial" w:hAnsi="Arial" w:cs="Arial"/>
+                <w:i/>
+                <w:sz w:val="22"/>
+                <w:szCs w:val="22"/>
+                <w:lang w:val="es-AR"/>
+              </w:rPr>
+              <w:t>Contraseña</w:t>
             </w:r>
           </w:p>
         </w:tc>
@@ -7421,25 +8760,31 @@
           <w:tcPr>
             <w:tcW w:w="9221" w:type="dxa"/>
             <w:gridSpan w:val="2"/>
+            <w:vAlign w:val="center"/>
           </w:tcPr>
           <w:p>
             <w:pPr>
               <w:numPr>
                 <w:ilvl w:val="0"/>
-                <w:numId w:val="17"/>
+                <w:numId w:val="23"/>
               </w:numPr>
+              <w:tabs>
+                <w:tab w:val="left" w:pos="372"/>
+              </w:tabs>
               <w:ind w:left="372"/>
               <w:rPr>
                 <w:rFonts w:ascii="Arial" w:hAnsi="Arial" w:cs="Arial"/>
                 <w:sz w:val="22"/>
-                <w:lang w:val="es-AR"/>
-              </w:rPr>
-            </w:pPr>
-            <w:r>
-              <w:rPr>
-                <w:rFonts w:ascii="Arial" w:hAnsi="Arial" w:cs="Arial"/>
-                <w:sz w:val="22"/>
-                <w:lang w:val="es-AR"/>
+                <w:szCs w:val="22"/>
+                <w:lang w:val="es-AR" w:eastAsia="es-AR"/>
+              </w:rPr>
+            </w:pPr>
+            <w:r>
+              <w:rPr>
+                <w:rFonts w:ascii="Arial" w:hAnsi="Arial" w:cs="Arial"/>
+                <w:sz w:val="22"/>
+                <w:szCs w:val="22"/>
+                <w:lang w:val="es-AR" w:eastAsia="es-AR"/>
               </w:rPr>
               <w:t xml:space="preserve">El </w:t>
             </w:r>
@@ -7447,17 +8792,10 @@
               <w:rPr>
                 <w:rFonts w:ascii="Arial" w:hAnsi="Arial" w:cs="Arial"/>
                 <w:sz w:val="22"/>
-                <w:lang w:val="es-AR"/>
-              </w:rPr>
-              <w:t>sistema le muestra los datos del alumno</w:t>
-            </w:r>
-            <w:r>
-              <w:rPr>
-                <w:rFonts w:ascii="Arial" w:hAnsi="Arial" w:cs="Arial"/>
-                <w:sz w:val="22"/>
-                <w:lang w:val="es-AR"/>
-              </w:rPr>
-              <w:t xml:space="preserve">. </w:t>
+                <w:szCs w:val="22"/>
+                <w:lang w:val="es-AR" w:eastAsia="es-AR"/>
+              </w:rPr>
+              <w:t>actor presiona el botón guardar</w:t>
             </w:r>
           </w:p>
         </w:tc>
@@ -7475,7 +8813,7 @@
             <w:pPr>
               <w:numPr>
                 <w:ilvl w:val="0"/>
-                <w:numId w:val="17"/>
+                <w:numId w:val="23"/>
               </w:numPr>
               <w:ind w:left="372"/>
               <w:rPr>
@@ -7490,146 +8828,15 @@
                 <w:sz w:val="22"/>
                 <w:lang w:val="es-AR"/>
               </w:rPr>
-              <w:t xml:space="preserve">El </w:t>
-            </w:r>
-            <w:r>
-              <w:rPr>
-                <w:rFonts w:ascii="Arial" w:hAnsi="Arial" w:cs="Arial"/>
-                <w:sz w:val="22"/>
-                <w:lang w:val="es-AR"/>
-              </w:rPr>
-              <w:t xml:space="preserve">actor marca la casilla para </w:t>
-            </w:r>
-            <w:r>
-              <w:rPr>
-                <w:rFonts w:ascii="Arial" w:hAnsi="Arial" w:cs="Arial"/>
-                <w:sz w:val="22"/>
-                <w:lang w:val="es-AR"/>
-              </w:rPr>
-              <w:t>deshabilitar</w:t>
-            </w:r>
-            <w:r>
-              <w:rPr>
-                <w:rFonts w:ascii="Arial" w:hAnsi="Arial" w:cs="Arial"/>
-                <w:sz w:val="22"/>
-                <w:lang w:val="es-AR"/>
-              </w:rPr>
-              <w:t xml:space="preserve"> el usuario</w:t>
-            </w:r>
-          </w:p>
-        </w:tc>
-      </w:tr>
-      <w:tr>
-        <w:trPr>
-          <w:cantSplit/>
-        </w:trPr>
-        <w:tc>
-          <w:tcPr>
-            <w:tcW w:w="9221" w:type="dxa"/>
-            <w:gridSpan w:val="2"/>
-          </w:tcPr>
-          <w:p>
-            <w:pPr>
-              <w:numPr>
-                <w:ilvl w:val="0"/>
-                <w:numId w:val="17"/>
-              </w:numPr>
-              <w:ind w:left="372"/>
-              <w:rPr>
-                <w:rFonts w:ascii="Arial" w:hAnsi="Arial" w:cs="Arial"/>
-                <w:sz w:val="22"/>
-                <w:lang w:val="es-AR"/>
-              </w:rPr>
-            </w:pPr>
-            <w:r>
-              <w:rPr>
-                <w:rFonts w:ascii="Arial" w:hAnsi="Arial" w:cs="Arial"/>
-                <w:sz w:val="22"/>
-                <w:lang w:val="es-AR"/>
-              </w:rPr>
-              <w:t xml:space="preserve">El </w:t>
-            </w:r>
-            <w:r>
-              <w:rPr>
-                <w:rFonts w:ascii="Arial" w:hAnsi="Arial" w:cs="Arial"/>
-                <w:sz w:val="22"/>
-                <w:lang w:val="es-AR"/>
-              </w:rPr>
-              <w:t xml:space="preserve">sistema le muestra una pantalla de </w:t>
-            </w:r>
-            <w:r>
-              <w:rPr>
-                <w:rFonts w:ascii="Arial" w:hAnsi="Arial" w:cs="Arial"/>
-                <w:sz w:val="22"/>
-                <w:lang w:val="es-AR"/>
-              </w:rPr>
-              <w:t>confirmación</w:t>
-            </w:r>
-          </w:p>
-        </w:tc>
-      </w:tr>
-      <w:tr>
-        <w:trPr>
-          <w:cantSplit/>
-        </w:trPr>
-        <w:tc>
-          <w:tcPr>
-            <w:tcW w:w="9221" w:type="dxa"/>
-            <w:gridSpan w:val="2"/>
-          </w:tcPr>
-          <w:p>
-            <w:pPr>
-              <w:numPr>
-                <w:ilvl w:val="0"/>
-                <w:numId w:val="17"/>
-              </w:numPr>
-              <w:ind w:left="372"/>
-              <w:rPr>
-                <w:rFonts w:ascii="Arial" w:hAnsi="Arial" w:cs="Arial"/>
-                <w:sz w:val="22"/>
-                <w:lang w:val="es-AR"/>
-              </w:rPr>
-            </w:pPr>
-            <w:r>
-              <w:rPr>
-                <w:rFonts w:ascii="Arial" w:hAnsi="Arial" w:cs="Arial"/>
-                <w:sz w:val="22"/>
-                <w:lang w:val="es-AR"/>
-              </w:rPr>
-              <w:t>El actor presiona el botón guardar</w:t>
-            </w:r>
-          </w:p>
-        </w:tc>
-      </w:tr>
-      <w:tr>
-        <w:trPr>
-          <w:cantSplit/>
-        </w:trPr>
-        <w:tc>
-          <w:tcPr>
-            <w:tcW w:w="9221" w:type="dxa"/>
-            <w:gridSpan w:val="2"/>
-          </w:tcPr>
-          <w:p>
-            <w:pPr>
-              <w:numPr>
-                <w:ilvl w:val="0"/>
-                <w:numId w:val="17"/>
-              </w:numPr>
-              <w:ind w:left="372"/>
-              <w:rPr>
-                <w:rFonts w:ascii="Arial" w:hAnsi="Arial" w:cs="Arial"/>
-                <w:sz w:val="22"/>
-                <w:lang w:val="es-AR"/>
-              </w:rPr>
-            </w:pPr>
-            <w:r>
-              <w:rPr>
-                <w:rFonts w:ascii="Arial" w:hAnsi="Arial" w:cs="Arial"/>
-                <w:sz w:val="22"/>
-                <w:lang w:val="es-AR"/>
-              </w:rPr>
-              <w:t>El sistema le muestra el usuario como deshabilitado. No puede editarse la información</w:t>
+              <w:t xml:space="preserve">El sistema muestra la pantalla </w:t>
+            </w:r>
+            <w:r>
+              <w:rPr>
+                <w:rFonts w:ascii="Arial" w:hAnsi="Arial" w:cs="Arial"/>
+                <w:sz w:val="22"/>
+                <w:lang w:val="es-AR"/>
+              </w:rPr>
+              <w:t>de datos personales con los datos modificados</w:t>
             </w:r>
           </w:p>
         </w:tc>
@@ -7680,7 +8887,7 @@
             <w:pPr>
               <w:numPr>
                 <w:ilvl w:val="0"/>
-                <w:numId w:val="13"/>
+                <w:numId w:val="24"/>
               </w:numPr>
               <w:rPr>
                 <w:rFonts w:ascii="Arial" w:hAnsi="Arial" w:cs="Arial"/>
@@ -7696,53 +8903,7 @@
                 <w:szCs w:val="22"/>
                 <w:lang w:val="es-AR"/>
               </w:rPr>
-              <w:t>Botón cancelar</w:t>
-            </w:r>
-          </w:p>
-          <w:p>
-            <w:pPr>
-              <w:numPr>
-                <w:ilvl w:val="0"/>
-                <w:numId w:val="19"/>
-              </w:numPr>
-              <w:rPr>
-                <w:rFonts w:ascii="Arial" w:hAnsi="Arial" w:cs="Arial"/>
-                <w:sz w:val="22"/>
-                <w:szCs w:val="22"/>
-                <w:lang w:val="es-AR"/>
-              </w:rPr>
-            </w:pPr>
-            <w:r>
-              <w:rPr>
-                <w:rFonts w:ascii="Arial" w:hAnsi="Arial" w:cs="Arial"/>
-                <w:sz w:val="22"/>
-                <w:szCs w:val="22"/>
-                <w:lang w:val="es-AR"/>
-              </w:rPr>
-              <w:t>El actor presiona el botón cancelar</w:t>
-            </w:r>
-          </w:p>
-          <w:p>
-            <w:pPr>
-              <w:numPr>
-                <w:ilvl w:val="0"/>
-                <w:numId w:val="19"/>
-              </w:numPr>
-              <w:rPr>
-                <w:rFonts w:ascii="Arial" w:hAnsi="Arial" w:cs="Arial"/>
-                <w:sz w:val="22"/>
-                <w:szCs w:val="22"/>
-                <w:lang w:val="es-AR"/>
-              </w:rPr>
-            </w:pPr>
-            <w:r>
-              <w:rPr>
-                <w:rFonts w:ascii="Arial" w:hAnsi="Arial" w:cs="Arial"/>
-                <w:sz w:val="22"/>
-                <w:szCs w:val="22"/>
-                <w:lang w:val="es-AR"/>
-              </w:rPr>
-              <w:t>El sistema vuelve a la pantalla de selección de usuario alumno</w:t>
+              <w:t>El sistema lo dirige hacia la pantalla principal directamente sin cambiar la contraseña</w:t>
             </w:r>
           </w:p>
         </w:tc>
@@ -7776,16 +8937,7 @@
                 <w:bCs/>
                 <w:lang w:val="es-AR"/>
               </w:rPr>
-              <w:t>Interfaces</w:t>
-            </w:r>
-            <w:r>
-              <w:rPr>
-                <w:rFonts w:ascii="Arial" w:hAnsi="Arial" w:cs="Arial"/>
-                <w:b/>
-                <w:bCs/>
-                <w:lang w:val="es-AR"/>
-              </w:rPr>
-              <w:t>:</w:t>
+              <w:t>Interfaces:</w:t>
             </w:r>
           </w:p>
         </w:tc>
@@ -7876,6 +9028,15 @@
                 <w:lang w:val="es-AR"/>
               </w:rPr>
             </w:pPr>
+            <w:r>
+              <w:rPr>
+                <w:rFonts w:ascii="Arial" w:hAnsi="Arial" w:cs="Arial"/>
+                <w:iCs/>
+                <w:sz w:val="22"/>
+                <w:lang w:val="es-AR"/>
+              </w:rPr>
+              <w:t>N/A</w:t>
+            </w:r>
           </w:p>
         </w:tc>
       </w:tr>
@@ -7936,6 +9097,16 @@
                 <w:lang w:val="es-AR"/>
               </w:rPr>
             </w:pPr>
+            <w:r>
+              <w:rPr>
+                <w:rFonts w:ascii="Arial" w:hAnsi="Arial" w:cs="Arial"/>
+                <w:i/>
+                <w:iCs/>
+                <w:sz w:val="22"/>
+                <w:lang w:val="es-AR"/>
+              </w:rPr>
+              <w:t>N/A</w:t>
+            </w:r>
           </w:p>
         </w:tc>
       </w:tr>
@@ -8005,7 +9176,7 @@
       <w:rPr>
         <w:noProof/>
       </w:rPr>
-      <w:t>8</w:t>
+      <w:t>9</w:t>
     </w:r>
     <w:r>
       <w:fldChar w:fldCharType="end"/>
@@ -8026,7 +9197,7 @@
       <w:rPr>
         <w:noProof/>
       </w:rPr>
-      <w:t>8</w:t>
+      <w:t>9</w:t>
     </w:r>
     <w:r>
       <w:fldChar w:fldCharType="end"/>
@@ -8983,6 +10154,209 @@
     </w:lvl>
   </w:abstractNum>
   <w:abstractNum w:abstractNumId="6" w15:restartNumberingAfterBreak="0">
+    <w:nsid w:val="10E43786"/>
+    <w:multiLevelType w:val="hybridMultilevel"/>
+    <w:tmpl w:val="D6A40F22"/>
+    <w:lvl w:ilvl="0" w:tplc="0409000F">
+      <w:start w:val="1"/>
+      <w:numFmt w:val="decimal"/>
+      <w:lvlText w:val="%1."/>
+      <w:lvlJc w:val="left"/>
+      <w:pPr>
+        <w:ind w:left="786" w:hanging="360"/>
+      </w:pPr>
+      <w:rPr>
+        <w:rFonts w:hint="default"/>
+        <w:b w:val="0"/>
+      </w:rPr>
+    </w:lvl>
+    <w:lvl w:ilvl="1" w:tplc="2C0A0019" w:tentative="1">
+      <w:start w:val="1"/>
+      <w:numFmt w:val="lowerLetter"/>
+      <w:lvlText w:val="%2."/>
+      <w:lvlJc w:val="left"/>
+      <w:pPr>
+        <w:ind w:left="1506" w:hanging="360"/>
+      </w:pPr>
+    </w:lvl>
+    <w:lvl w:ilvl="2" w:tplc="2C0A001B" w:tentative="1">
+      <w:start w:val="1"/>
+      <w:numFmt w:val="lowerRoman"/>
+      <w:lvlText w:val="%3."/>
+      <w:lvlJc w:val="right"/>
+      <w:pPr>
+        <w:ind w:left="2226" w:hanging="180"/>
+      </w:pPr>
+    </w:lvl>
+    <w:lvl w:ilvl="3" w:tplc="2C0A000F" w:tentative="1">
+      <w:start w:val="1"/>
+      <w:numFmt w:val="decimal"/>
+      <w:lvlText w:val="%4."/>
+      <w:lvlJc w:val="left"/>
+      <w:pPr>
+        <w:ind w:left="2946" w:hanging="360"/>
+      </w:pPr>
+    </w:lvl>
+    <w:lvl w:ilvl="4" w:tplc="2C0A0019" w:tentative="1">
+      <w:start w:val="1"/>
+      <w:numFmt w:val="lowerLetter"/>
+      <w:lvlText w:val="%5."/>
+      <w:lvlJc w:val="left"/>
+      <w:pPr>
+        <w:ind w:left="3666" w:hanging="360"/>
+      </w:pPr>
+    </w:lvl>
+    <w:lvl w:ilvl="5" w:tplc="2C0A001B" w:tentative="1">
+      <w:start w:val="1"/>
+      <w:numFmt w:val="lowerRoman"/>
+      <w:lvlText w:val="%6."/>
+      <w:lvlJc w:val="right"/>
+      <w:pPr>
+        <w:ind w:left="4386" w:hanging="180"/>
+      </w:pPr>
+    </w:lvl>
+    <w:lvl w:ilvl="6" w:tplc="2C0A000F" w:tentative="1">
+      <w:start w:val="1"/>
+      <w:numFmt w:val="decimal"/>
+      <w:lvlText w:val="%7."/>
+      <w:lvlJc w:val="left"/>
+      <w:pPr>
+        <w:ind w:left="5106" w:hanging="360"/>
+      </w:pPr>
+    </w:lvl>
+    <w:lvl w:ilvl="7" w:tplc="2C0A0019" w:tentative="1">
+      <w:start w:val="1"/>
+      <w:numFmt w:val="lowerLetter"/>
+      <w:lvlText w:val="%8."/>
+      <w:lvlJc w:val="left"/>
+      <w:pPr>
+        <w:ind w:left="5826" w:hanging="360"/>
+      </w:pPr>
+    </w:lvl>
+    <w:lvl w:ilvl="8" w:tplc="2C0A001B" w:tentative="1">
+      <w:start w:val="1"/>
+      <w:numFmt w:val="lowerRoman"/>
+      <w:lvlText w:val="%9."/>
+      <w:lvlJc w:val="right"/>
+      <w:pPr>
+        <w:ind w:left="6546" w:hanging="180"/>
+      </w:pPr>
+    </w:lvl>
+  </w:abstractNum>
+  <w:abstractNum w:abstractNumId="7" w15:restartNumberingAfterBreak="0">
+    <w:nsid w:val="14DC7913"/>
+    <w:multiLevelType w:val="hybridMultilevel"/>
+    <w:tmpl w:val="A65232B0"/>
+    <w:lvl w:ilvl="0" w:tplc="E58E18B8">
+      <w:start w:val="5"/>
+      <w:numFmt w:val="bullet"/>
+      <w:lvlText w:val="-"/>
+      <w:lvlJc w:val="left"/>
+      <w:pPr>
+        <w:ind w:left="732" w:hanging="360"/>
+      </w:pPr>
+      <w:rPr>
+        <w:rFonts w:ascii="Arial" w:eastAsia="Times New Roman" w:hAnsi="Arial" w:cs="Arial" w:hint="default"/>
+      </w:rPr>
+    </w:lvl>
+    <w:lvl w:ilvl="1" w:tplc="2C0A0003">
+      <w:start w:val="1"/>
+      <w:numFmt w:val="bullet"/>
+      <w:lvlText w:val="o"/>
+      <w:lvlJc w:val="left"/>
+      <w:pPr>
+        <w:ind w:left="1452" w:hanging="360"/>
+      </w:pPr>
+      <w:rPr>
+        <w:rFonts w:ascii="Courier New" w:hAnsi="Courier New" w:cs="Courier New" w:hint="default"/>
+      </w:rPr>
+    </w:lvl>
+    <w:lvl w:ilvl="2" w:tplc="2C0A0005" w:tentative="1">
+      <w:start w:val="1"/>
+      <w:numFmt w:val="bullet"/>
+      <w:lvlText w:val=""/>
+      <w:lvlJc w:val="left"/>
+      <w:pPr>
+        <w:ind w:left="2172" w:hanging="360"/>
+      </w:pPr>
+      <w:rPr>
+        <w:rFonts w:ascii="Wingdings" w:hAnsi="Wingdings" w:hint="default"/>
+      </w:rPr>
+    </w:lvl>
+    <w:lvl w:ilvl="3" w:tplc="2C0A0001" w:tentative="1">
+      <w:start w:val="1"/>
+      <w:numFmt w:val="bullet"/>
+      <w:lvlText w:val=""/>
+      <w:lvlJc w:val="left"/>
+      <w:pPr>
+        <w:ind w:left="2892" w:hanging="360"/>
+      </w:pPr>
+      <w:rPr>
+        <w:rFonts w:ascii="Symbol" w:hAnsi="Symbol" w:hint="default"/>
+      </w:rPr>
+    </w:lvl>
+    <w:lvl w:ilvl="4" w:tplc="2C0A0003" w:tentative="1">
+      <w:start w:val="1"/>
+      <w:numFmt w:val="bullet"/>
+      <w:lvlText w:val="o"/>
+      <w:lvlJc w:val="left"/>
+      <w:pPr>
+        <w:ind w:left="3612" w:hanging="360"/>
+      </w:pPr>
+      <w:rPr>
+        <w:rFonts w:ascii="Courier New" w:hAnsi="Courier New" w:cs="Courier New" w:hint="default"/>
+      </w:rPr>
+    </w:lvl>
+    <w:lvl w:ilvl="5" w:tplc="2C0A0005" w:tentative="1">
+      <w:start w:val="1"/>
+      <w:numFmt w:val="bullet"/>
+      <w:lvlText w:val=""/>
+      <w:lvlJc w:val="left"/>
+      <w:pPr>
+        <w:ind w:left="4332" w:hanging="360"/>
+      </w:pPr>
+      <w:rPr>
+        <w:rFonts w:ascii="Wingdings" w:hAnsi="Wingdings" w:hint="default"/>
+      </w:rPr>
+    </w:lvl>
+    <w:lvl w:ilvl="6" w:tplc="2C0A0001" w:tentative="1">
+      <w:start w:val="1"/>
+      <w:numFmt w:val="bullet"/>
+      <w:lvlText w:val=""/>
+      <w:lvlJc w:val="left"/>
+      <w:pPr>
+        <w:ind w:left="5052" w:hanging="360"/>
+      </w:pPr>
+      <w:rPr>
+        <w:rFonts w:ascii="Symbol" w:hAnsi="Symbol" w:hint="default"/>
+      </w:rPr>
+    </w:lvl>
+    <w:lvl w:ilvl="7" w:tplc="2C0A0003" w:tentative="1">
+      <w:start w:val="1"/>
+      <w:numFmt w:val="bullet"/>
+      <w:lvlText w:val="o"/>
+      <w:lvlJc w:val="left"/>
+      <w:pPr>
+        <w:ind w:left="5772" w:hanging="360"/>
+      </w:pPr>
+      <w:rPr>
+        <w:rFonts w:ascii="Courier New" w:hAnsi="Courier New" w:cs="Courier New" w:hint="default"/>
+      </w:rPr>
+    </w:lvl>
+    <w:lvl w:ilvl="8" w:tplc="2C0A0005" w:tentative="1">
+      <w:start w:val="1"/>
+      <w:numFmt w:val="bullet"/>
+      <w:lvlText w:val=""/>
+      <w:lvlJc w:val="left"/>
+      <w:pPr>
+        <w:ind w:left="6492" w:hanging="360"/>
+      </w:pPr>
+      <w:rPr>
+        <w:rFonts w:ascii="Wingdings" w:hAnsi="Wingdings" w:hint="default"/>
+      </w:rPr>
+    </w:lvl>
+  </w:abstractNum>
+  <w:abstractNum w:abstractNumId="8" w15:restartNumberingAfterBreak="0">
     <w:nsid w:val="18EA082C"/>
     <w:multiLevelType w:val="hybridMultilevel"/>
     <w:tmpl w:val="4CAA9B14"/>
@@ -9102,7 +10476,7 @@
       </w:pPr>
     </w:lvl>
   </w:abstractNum>
-  <w:abstractNum w:abstractNumId="7" w15:restartNumberingAfterBreak="0">
+  <w:abstractNum w:abstractNumId="9" w15:restartNumberingAfterBreak="0">
     <w:nsid w:val="3A5764CD"/>
     <w:multiLevelType w:val="hybridMultilevel"/>
     <w:tmpl w:val="A46C41FC"/>
@@ -9192,7 +10566,97 @@
       </w:pPr>
     </w:lvl>
   </w:abstractNum>
-  <w:abstractNum w:abstractNumId="8" w15:restartNumberingAfterBreak="0">
+  <w:abstractNum w:abstractNumId="10" w15:restartNumberingAfterBreak="0">
+    <w:nsid w:val="3E075882"/>
+    <w:multiLevelType w:val="hybridMultilevel"/>
+    <w:tmpl w:val="63A67546"/>
+    <w:lvl w:ilvl="0" w:tplc="B1D4997A">
+      <w:start w:val="2"/>
+      <w:numFmt w:val="decimal"/>
+      <w:lvlText w:val="%1."/>
+      <w:lvlJc w:val="right"/>
+      <w:pPr>
+        <w:ind w:left="720" w:hanging="360"/>
+      </w:pPr>
+      <w:rPr>
+        <w:rFonts w:hint="default"/>
+        <w:kern w:val="0"/>
+      </w:rPr>
+    </w:lvl>
+    <w:lvl w:ilvl="1" w:tplc="2C0A0019" w:tentative="1">
+      <w:start w:val="1"/>
+      <w:numFmt w:val="lowerLetter"/>
+      <w:lvlText w:val="%2."/>
+      <w:lvlJc w:val="left"/>
+      <w:pPr>
+        <w:ind w:left="1440" w:hanging="360"/>
+      </w:pPr>
+    </w:lvl>
+    <w:lvl w:ilvl="2" w:tplc="2C0A001B" w:tentative="1">
+      <w:start w:val="1"/>
+      <w:numFmt w:val="lowerRoman"/>
+      <w:lvlText w:val="%3."/>
+      <w:lvlJc w:val="right"/>
+      <w:pPr>
+        <w:ind w:left="2160" w:hanging="180"/>
+      </w:pPr>
+    </w:lvl>
+    <w:lvl w:ilvl="3" w:tplc="2C0A000F" w:tentative="1">
+      <w:start w:val="1"/>
+      <w:numFmt w:val="decimal"/>
+      <w:lvlText w:val="%4."/>
+      <w:lvlJc w:val="left"/>
+      <w:pPr>
+        <w:ind w:left="2880" w:hanging="360"/>
+      </w:pPr>
+    </w:lvl>
+    <w:lvl w:ilvl="4" w:tplc="2C0A0019" w:tentative="1">
+      <w:start w:val="1"/>
+      <w:numFmt w:val="lowerLetter"/>
+      <w:lvlText w:val="%5."/>
+      <w:lvlJc w:val="left"/>
+      <w:pPr>
+        <w:ind w:left="3600" w:hanging="360"/>
+      </w:pPr>
+    </w:lvl>
+    <w:lvl w:ilvl="5" w:tplc="2C0A001B" w:tentative="1">
+      <w:start w:val="1"/>
+      <w:numFmt w:val="lowerRoman"/>
+      <w:lvlText w:val="%6."/>
+      <w:lvlJc w:val="right"/>
+      <w:pPr>
+        <w:ind w:left="4320" w:hanging="180"/>
+      </w:pPr>
+    </w:lvl>
+    <w:lvl w:ilvl="6" w:tplc="2C0A000F" w:tentative="1">
+      <w:start w:val="1"/>
+      <w:numFmt w:val="decimal"/>
+      <w:lvlText w:val="%7."/>
+      <w:lvlJc w:val="left"/>
+      <w:pPr>
+        <w:ind w:left="5040" w:hanging="360"/>
+      </w:pPr>
+    </w:lvl>
+    <w:lvl w:ilvl="7" w:tplc="2C0A0019" w:tentative="1">
+      <w:start w:val="1"/>
+      <w:numFmt w:val="lowerLetter"/>
+      <w:lvlText w:val="%8."/>
+      <w:lvlJc w:val="left"/>
+      <w:pPr>
+        <w:ind w:left="5760" w:hanging="360"/>
+      </w:pPr>
+    </w:lvl>
+    <w:lvl w:ilvl="8" w:tplc="2C0A001B" w:tentative="1">
+      <w:start w:val="1"/>
+      <w:numFmt w:val="lowerRoman"/>
+      <w:lvlText w:val="%9."/>
+      <w:lvlJc w:val="right"/>
+      <w:pPr>
+        <w:ind w:left="6480" w:hanging="180"/>
+      </w:pPr>
+    </w:lvl>
+  </w:abstractNum>
+  <w:abstractNum w:abstractNumId="11" w15:restartNumberingAfterBreak="0">
     <w:nsid w:val="48E95A65"/>
     <w:multiLevelType w:val="hybridMultilevel"/>
     <w:tmpl w:val="D6A40F22"/>
@@ -9282,7 +10746,7 @@
       </w:pPr>
     </w:lvl>
   </w:abstractNum>
-  <w:abstractNum w:abstractNumId="9" w15:restartNumberingAfterBreak="0">
+  <w:abstractNum w:abstractNumId="12" w15:restartNumberingAfterBreak="0">
     <w:nsid w:val="4EB365CF"/>
     <w:multiLevelType w:val="hybridMultilevel"/>
     <w:tmpl w:val="6658B940"/>
@@ -9427,7 +10891,7 @@
       </w:rPr>
     </w:lvl>
   </w:abstractNum>
-  <w:abstractNum w:abstractNumId="10" w15:restartNumberingAfterBreak="0">
+  <w:abstractNum w:abstractNumId="13" w15:restartNumberingAfterBreak="0">
     <w:nsid w:val="58D10577"/>
     <w:multiLevelType w:val="hybridMultilevel"/>
     <w:tmpl w:val="3CD049C6"/>
@@ -9519,7 +10983,96 @@
       </w:pPr>
     </w:lvl>
   </w:abstractNum>
-  <w:abstractNum w:abstractNumId="11" w15:restartNumberingAfterBreak="0">
+  <w:abstractNum w:abstractNumId="14" w15:restartNumberingAfterBreak="0">
+    <w:nsid w:val="608A4B7A"/>
+    <w:multiLevelType w:val="hybridMultilevel"/>
+    <w:tmpl w:val="C818F258"/>
+    <w:lvl w:ilvl="0" w:tplc="B16AE08A">
+      <w:start w:val="4"/>
+      <w:numFmt w:val="decimal"/>
+      <w:lvlText w:val="%1."/>
+      <w:lvlJc w:val="left"/>
+      <w:pPr>
+        <w:ind w:left="720" w:hanging="360"/>
+      </w:pPr>
+      <w:rPr>
+        <w:rFonts w:hint="default"/>
+      </w:rPr>
+    </w:lvl>
+    <w:lvl w:ilvl="1" w:tplc="2C0A0019" w:tentative="1">
+      <w:start w:val="1"/>
+      <w:numFmt w:val="lowerLetter"/>
+      <w:lvlText w:val="%2."/>
+      <w:lvlJc w:val="left"/>
+      <w:pPr>
+        <w:ind w:left="1440" w:hanging="360"/>
+      </w:pPr>
+    </w:lvl>
+    <w:lvl w:ilvl="2" w:tplc="2C0A001B" w:tentative="1">
+      <w:start w:val="1"/>
+      <w:numFmt w:val="lowerRoman"/>
+      <w:lvlText w:val="%3."/>
+      <w:lvlJc w:val="right"/>
+      <w:pPr>
+        <w:ind w:left="2160" w:hanging="180"/>
+      </w:pPr>
+    </w:lvl>
+    <w:lvl w:ilvl="3" w:tplc="2C0A000F" w:tentative="1">
+      <w:start w:val="1"/>
+      <w:numFmt w:val="decimal"/>
+      <w:lvlText w:val="%4."/>
+      <w:lvlJc w:val="left"/>
+      <w:pPr>
+        <w:ind w:left="2880" w:hanging="360"/>
+      </w:pPr>
+    </w:lvl>
+    <w:lvl w:ilvl="4" w:tplc="2C0A0019" w:tentative="1">
+      <w:start w:val="1"/>
+      <w:numFmt w:val="lowerLetter"/>
+      <w:lvlText w:val="%5."/>
+      <w:lvlJc w:val="left"/>
+      <w:pPr>
+        <w:ind w:left="3600" w:hanging="360"/>
+      </w:pPr>
+    </w:lvl>
+    <w:lvl w:ilvl="5" w:tplc="2C0A001B" w:tentative="1">
+      <w:start w:val="1"/>
+      <w:numFmt w:val="lowerRoman"/>
+      <w:lvlText w:val="%6."/>
+      <w:lvlJc w:val="right"/>
+      <w:pPr>
+        <w:ind w:left="4320" w:hanging="180"/>
+      </w:pPr>
+    </w:lvl>
+    <w:lvl w:ilvl="6" w:tplc="2C0A000F" w:tentative="1">
+      <w:start w:val="1"/>
+      <w:numFmt w:val="decimal"/>
+      <w:lvlText w:val="%7."/>
+      <w:lvlJc w:val="left"/>
+      <w:pPr>
+        <w:ind w:left="5040" w:hanging="360"/>
+      </w:pPr>
+    </w:lvl>
+    <w:lvl w:ilvl="7" w:tplc="2C0A0019" w:tentative="1">
+      <w:start w:val="1"/>
+      <w:numFmt w:val="lowerLetter"/>
+      <w:lvlText w:val="%8."/>
+      <w:lvlJc w:val="left"/>
+      <w:pPr>
+        <w:ind w:left="5760" w:hanging="360"/>
+      </w:pPr>
+    </w:lvl>
+    <w:lvl w:ilvl="8" w:tplc="2C0A001B" w:tentative="1">
+      <w:start w:val="1"/>
+      <w:numFmt w:val="lowerRoman"/>
+      <w:lvlText w:val="%9."/>
+      <w:lvlJc w:val="right"/>
+      <w:pPr>
+        <w:ind w:left="6480" w:hanging="180"/>
+      </w:pPr>
+    </w:lvl>
+  </w:abstractNum>
+  <w:abstractNum w:abstractNumId="15" w15:restartNumberingAfterBreak="0">
     <w:nsid w:val="61D565CD"/>
     <w:multiLevelType w:val="hybridMultilevel"/>
     <w:tmpl w:val="70DC471A"/>
@@ -9632,7 +11185,7 @@
       </w:rPr>
     </w:lvl>
   </w:abstractNum>
-  <w:abstractNum w:abstractNumId="12" w15:restartNumberingAfterBreak="0">
+  <w:abstractNum w:abstractNumId="16" w15:restartNumberingAfterBreak="0">
     <w:nsid w:val="620063D2"/>
     <w:multiLevelType w:val="hybridMultilevel"/>
     <w:tmpl w:val="7B061F2E"/>
@@ -9775,7 +11328,7 @@
       </w:rPr>
     </w:lvl>
   </w:abstractNum>
-  <w:abstractNum w:abstractNumId="13" w15:restartNumberingAfterBreak="0">
+  <w:abstractNum w:abstractNumId="17" w15:restartNumberingAfterBreak="0">
     <w:nsid w:val="68DC0F53"/>
     <w:multiLevelType w:val="hybridMultilevel"/>
     <w:tmpl w:val="6FCAFF0A"/>
@@ -9864,7 +11417,97 @@
       </w:pPr>
     </w:lvl>
   </w:abstractNum>
-  <w:abstractNum w:abstractNumId="14" w15:restartNumberingAfterBreak="0">
+  <w:abstractNum w:abstractNumId="18" w15:restartNumberingAfterBreak="0">
+    <w:nsid w:val="6F526A29"/>
+    <w:multiLevelType w:val="hybridMultilevel"/>
+    <w:tmpl w:val="D6FE754C"/>
+    <w:lvl w:ilvl="0" w:tplc="56F46444">
+      <w:start w:val="5"/>
+      <w:numFmt w:val="decimal"/>
+      <w:lvlText w:val="%1."/>
+      <w:lvlJc w:val="left"/>
+      <w:pPr>
+        <w:ind w:left="786" w:hanging="360"/>
+      </w:pPr>
+      <w:rPr>
+        <w:rFonts w:hint="default"/>
+        <w:b w:val="0"/>
+      </w:rPr>
+    </w:lvl>
+    <w:lvl w:ilvl="1" w:tplc="2C0A0019" w:tentative="1">
+      <w:start w:val="1"/>
+      <w:numFmt w:val="lowerLetter"/>
+      <w:lvlText w:val="%2."/>
+      <w:lvlJc w:val="left"/>
+      <w:pPr>
+        <w:ind w:left="1440" w:hanging="360"/>
+      </w:pPr>
+    </w:lvl>
+    <w:lvl w:ilvl="2" w:tplc="2C0A001B" w:tentative="1">
+      <w:start w:val="1"/>
+      <w:numFmt w:val="lowerRoman"/>
+      <w:lvlText w:val="%3."/>
+      <w:lvlJc w:val="right"/>
+      <w:pPr>
+        <w:ind w:left="2160" w:hanging="180"/>
+      </w:pPr>
+    </w:lvl>
+    <w:lvl w:ilvl="3" w:tplc="2C0A000F" w:tentative="1">
+      <w:start w:val="1"/>
+      <w:numFmt w:val="decimal"/>
+      <w:lvlText w:val="%4."/>
+      <w:lvlJc w:val="left"/>
+      <w:pPr>
+        <w:ind w:left="2880" w:hanging="360"/>
+      </w:pPr>
+    </w:lvl>
+    <w:lvl w:ilvl="4" w:tplc="2C0A0019" w:tentative="1">
+      <w:start w:val="1"/>
+      <w:numFmt w:val="lowerLetter"/>
+      <w:lvlText w:val="%5."/>
+      <w:lvlJc w:val="left"/>
+      <w:pPr>
+        <w:ind w:left="3600" w:hanging="360"/>
+      </w:pPr>
+    </w:lvl>
+    <w:lvl w:ilvl="5" w:tplc="2C0A001B" w:tentative="1">
+      <w:start w:val="1"/>
+      <w:numFmt w:val="lowerRoman"/>
+      <w:lvlText w:val="%6."/>
+      <w:lvlJc w:val="right"/>
+      <w:pPr>
+        <w:ind w:left="4320" w:hanging="180"/>
+      </w:pPr>
+    </w:lvl>
+    <w:lvl w:ilvl="6" w:tplc="2C0A000F" w:tentative="1">
+      <w:start w:val="1"/>
+      <w:numFmt w:val="decimal"/>
+      <w:lvlText w:val="%7."/>
+      <w:lvlJc w:val="left"/>
+      <w:pPr>
+        <w:ind w:left="5040" w:hanging="360"/>
+      </w:pPr>
+    </w:lvl>
+    <w:lvl w:ilvl="7" w:tplc="2C0A0019" w:tentative="1">
+      <w:start w:val="1"/>
+      <w:numFmt w:val="lowerLetter"/>
+      <w:lvlText w:val="%8."/>
+      <w:lvlJc w:val="left"/>
+      <w:pPr>
+        <w:ind w:left="5760" w:hanging="360"/>
+      </w:pPr>
+    </w:lvl>
+    <w:lvl w:ilvl="8" w:tplc="2C0A001B" w:tentative="1">
+      <w:start w:val="1"/>
+      <w:numFmt w:val="lowerRoman"/>
+      <w:lvlText w:val="%9."/>
+      <w:lvlJc w:val="right"/>
+      <w:pPr>
+        <w:ind w:left="6480" w:hanging="180"/>
+      </w:pPr>
+    </w:lvl>
+  </w:abstractNum>
+  <w:abstractNum w:abstractNumId="19" w15:restartNumberingAfterBreak="0">
     <w:nsid w:val="70B409A2"/>
     <w:multiLevelType w:val="hybridMultilevel"/>
     <w:tmpl w:val="6D92DDAA"/>
@@ -9950,7 +11593,7 @@
       </w:pPr>
     </w:lvl>
   </w:abstractNum>
-  <w:abstractNum w:abstractNumId="15" w15:restartNumberingAfterBreak="0">
+  <w:abstractNum w:abstractNumId="20" w15:restartNumberingAfterBreak="0">
     <w:nsid w:val="738D41F7"/>
     <w:multiLevelType w:val="hybridMultilevel"/>
     <w:tmpl w:val="DD7A366C"/>
@@ -10040,7 +11683,7 @@
       </w:pPr>
     </w:lvl>
   </w:abstractNum>
-  <w:abstractNum w:abstractNumId="16" w15:restartNumberingAfterBreak="0">
+  <w:abstractNum w:abstractNumId="21" w15:restartNumberingAfterBreak="0">
     <w:nsid w:val="76A27B58"/>
     <w:multiLevelType w:val="hybridMultilevel"/>
     <w:tmpl w:val="0CD4620C"/>
@@ -10180,7 +11823,7 @@
       </w:rPr>
     </w:lvl>
   </w:abstractNum>
-  <w:abstractNum w:abstractNumId="17" w15:restartNumberingAfterBreak="0">
+  <w:abstractNum w:abstractNumId="22" w15:restartNumberingAfterBreak="0">
     <w:nsid w:val="79684EC1"/>
     <w:multiLevelType w:val="hybridMultilevel"/>
     <w:tmpl w:val="627CB8AA"/>
@@ -10320,7 +11963,96 @@
       </w:rPr>
     </w:lvl>
   </w:abstractNum>
-  <w:abstractNum w:abstractNumId="18" w15:restartNumberingAfterBreak="0">
+  <w:abstractNum w:abstractNumId="23" w15:restartNumberingAfterBreak="0">
+    <w:nsid w:val="7A555CA9"/>
+    <w:multiLevelType w:val="hybridMultilevel"/>
+    <w:tmpl w:val="9000EBB2"/>
+    <w:lvl w:ilvl="0" w:tplc="9F808B3A">
+      <w:start w:val="1"/>
+      <w:numFmt w:val="lowerLetter"/>
+      <w:lvlText w:val="%1)"/>
+      <w:lvlJc w:val="left"/>
+      <w:pPr>
+        <w:ind w:left="732" w:hanging="360"/>
+      </w:pPr>
+      <w:rPr>
+        <w:rFonts w:hint="default"/>
+      </w:rPr>
+    </w:lvl>
+    <w:lvl w:ilvl="1" w:tplc="2C0A0019" w:tentative="1">
+      <w:start w:val="1"/>
+      <w:numFmt w:val="lowerLetter"/>
+      <w:lvlText w:val="%2."/>
+      <w:lvlJc w:val="left"/>
+      <w:pPr>
+        <w:ind w:left="1452" w:hanging="360"/>
+      </w:pPr>
+    </w:lvl>
+    <w:lvl w:ilvl="2" w:tplc="2C0A001B" w:tentative="1">
+      <w:start w:val="1"/>
+      <w:numFmt w:val="lowerRoman"/>
+      <w:lvlText w:val="%3."/>
+      <w:lvlJc w:val="right"/>
+      <w:pPr>
+        <w:ind w:left="2172" w:hanging="180"/>
+      </w:pPr>
+    </w:lvl>
+    <w:lvl w:ilvl="3" w:tplc="2C0A000F" w:tentative="1">
+      <w:start w:val="1"/>
+      <w:numFmt w:val="decimal"/>
+      <w:lvlText w:val="%4."/>
+      <w:lvlJc w:val="left"/>
+      <w:pPr>
+        <w:ind w:left="2892" w:hanging="360"/>
+      </w:pPr>
+    </w:lvl>
+    <w:lvl w:ilvl="4" w:tplc="2C0A0019" w:tentative="1">
+      <w:start w:val="1"/>
+      <w:numFmt w:val="lowerLetter"/>
+      <w:lvlText w:val="%5."/>
+      <w:lvlJc w:val="left"/>
+      <w:pPr>
+        <w:ind w:left="3612" w:hanging="360"/>
+      </w:pPr>
+    </w:lvl>
+    <w:lvl w:ilvl="5" w:tplc="2C0A001B" w:tentative="1">
+      <w:start w:val="1"/>
+      <w:numFmt w:val="lowerRoman"/>
+      <w:lvlText w:val="%6."/>
+      <w:lvlJc w:val="right"/>
+      <w:pPr>
+        <w:ind w:left="4332" w:hanging="180"/>
+      </w:pPr>
+    </w:lvl>
+    <w:lvl w:ilvl="6" w:tplc="2C0A000F" w:tentative="1">
+      <w:start w:val="1"/>
+      <w:numFmt w:val="decimal"/>
+      <w:lvlText w:val="%7."/>
+      <w:lvlJc w:val="left"/>
+      <w:pPr>
+        <w:ind w:left="5052" w:hanging="360"/>
+      </w:pPr>
+    </w:lvl>
+    <w:lvl w:ilvl="7" w:tplc="2C0A0019" w:tentative="1">
+      <w:start w:val="1"/>
+      <w:numFmt w:val="lowerLetter"/>
+      <w:lvlText w:val="%8."/>
+      <w:lvlJc w:val="left"/>
+      <w:pPr>
+        <w:ind w:left="5772" w:hanging="360"/>
+      </w:pPr>
+    </w:lvl>
+    <w:lvl w:ilvl="8" w:tplc="2C0A001B" w:tentative="1">
+      <w:start w:val="1"/>
+      <w:numFmt w:val="lowerRoman"/>
+      <w:lvlText w:val="%9."/>
+      <w:lvlJc w:val="right"/>
+      <w:pPr>
+        <w:ind w:left="6492" w:hanging="180"/>
+      </w:pPr>
+    </w:lvl>
+  </w:abstractNum>
+  <w:abstractNum w:abstractNumId="24" w15:restartNumberingAfterBreak="0">
     <w:nsid w:val="7AC94CF8"/>
     <w:multiLevelType w:val="hybridMultilevel"/>
     <w:tmpl w:val="FC90DBFE"/>
@@ -10434,49 +12166,49 @@
     </w:lvl>
   </w:abstractNum>
   <w:num w:numId="1">
-    <w:abstractNumId w:val="6"/>
+    <w:abstractNumId w:val="8"/>
   </w:num>
   <w:num w:numId="2">
-    <w:abstractNumId w:val="12"/>
+    <w:abstractNumId w:val="16"/>
   </w:num>
   <w:num w:numId="3">
-    <w:abstractNumId w:val="16"/>
+    <w:abstractNumId w:val="21"/>
   </w:num>
   <w:num w:numId="4">
-    <w:abstractNumId w:val="17"/>
+    <w:abstractNumId w:val="22"/>
   </w:num>
   <w:num w:numId="5">
     <w:abstractNumId w:val="0"/>
   </w:num>
   <w:num w:numId="6">
-    <w:abstractNumId w:val="18"/>
+    <w:abstractNumId w:val="24"/>
   </w:num>
   <w:num w:numId="7">
-    <w:abstractNumId w:val="10"/>
+    <w:abstractNumId w:val="13"/>
   </w:num>
   <w:num w:numId="8">
-    <w:abstractNumId w:val="7"/>
+    <w:abstractNumId w:val="9"/>
   </w:num>
   <w:num w:numId="9">
-    <w:abstractNumId w:val="13"/>
+    <w:abstractNumId w:val="17"/>
   </w:num>
   <w:num w:numId="10">
-    <w:abstractNumId w:val="9"/>
+    <w:abstractNumId w:val="12"/>
   </w:num>
   <w:num w:numId="11">
     <w:abstractNumId w:val="4"/>
   </w:num>
   <w:num w:numId="12">
-    <w:abstractNumId w:val="15"/>
+    <w:abstractNumId w:val="20"/>
   </w:num>
   <w:num w:numId="13">
-    <w:abstractNumId w:val="8"/>
+    <w:abstractNumId w:val="11"/>
   </w:num>
   <w:num w:numId="14">
     <w:abstractNumId w:val="5"/>
   </w:num>
   <w:num w:numId="15">
-    <w:abstractNumId w:val="11"/>
+    <w:abstractNumId w:val="15"/>
   </w:num>
   <w:num w:numId="16">
     <w:abstractNumId w:val="3"/>
@@ -10488,7 +12220,25 @@
     <w:abstractNumId w:val="2"/>
   </w:num>
   <w:num w:numId="19">
+    <w:abstractNumId w:val="19"/>
+  </w:num>
+  <w:num w:numId="20">
+    <w:abstractNumId w:val="7"/>
+  </w:num>
+  <w:num w:numId="21">
     <w:abstractNumId w:val="14"/>
+  </w:num>
+  <w:num w:numId="22">
+    <w:abstractNumId w:val="6"/>
+  </w:num>
+  <w:num w:numId="23">
+    <w:abstractNumId w:val="18"/>
+  </w:num>
+  <w:num w:numId="24">
+    <w:abstractNumId w:val="10"/>
+  </w:num>
+  <w:num w:numId="25">
+    <w:abstractNumId w:val="23"/>
   </w:num>
 </w:numbering>
 </file>

</xml_diff>

<commit_message>
TOMA FACUNDO CASO DE USO GESTION DE ALUMNOS
</commit_message>
<xml_diff>
--- a/trunk/docs/Entregables/Casos de Uso Funcionales/Casos de Uso Gestion de Alumnos - Grupo 5508 -UTN - 2016 v1.2.docx
+++ b/trunk/docs/Entregables/Casos de Uso Funcionales/Casos de Uso Gestion de Alumnos - Grupo 5508 -UTN - 2016 v1.2.docx
@@ -1731,7 +1731,33 @@
                 <w:szCs w:val="22"/>
                 <w:lang w:val="es-AR"/>
               </w:rPr>
-              <w:t>Alta de Alumno</w:t>
+              <w:t>CU-GA-001-Ingreso de</w:t>
+            </w:r>
+            <w:r>
+              <w:rPr>
+                <w:rFonts w:ascii="Arial" w:hAnsi="Arial" w:cs="Arial"/>
+                <w:b/>
+                <w:bCs/>
+                <w:i w:val="0"/>
+                <w:iCs/>
+                <w:sz w:val="22"/>
+                <w:szCs w:val="22"/>
+                <w:lang w:val="es-AR"/>
+              </w:rPr>
+              <w:t xml:space="preserve"> </w:t>
+            </w:r>
+            <w:r>
+              <w:rPr>
+                <w:rFonts w:ascii="Arial" w:hAnsi="Arial" w:cs="Arial"/>
+                <w:b/>
+                <w:bCs/>
+                <w:i w:val="0"/>
+                <w:iCs/>
+                <w:sz w:val="22"/>
+                <w:szCs w:val="22"/>
+                <w:lang w:val="es-AR"/>
+              </w:rPr>
+              <w:t>Administrador</w:t>
             </w:r>
           </w:p>
         </w:tc>
@@ -1776,11 +1802,15 @@
             </w:pPr>
             <w:r>
               <w:rPr>
-                <w:rFonts w:ascii="Arial" w:hAnsi="Arial" w:cs="Arial"/>
-                <w:sz w:val="22"/>
-                <w:lang w:val="es-AR"/>
-              </w:rPr>
-              <w:t>Dar de alta nuevos usuarios tipo Alumno</w:t>
+                <w:lang w:val="es-AR"/>
+              </w:rPr>
+              <w:t>Ingreso al sistema con un usuario administrador</w:t>
+            </w:r>
+            <w:r>
+              <w:rPr>
+                <w:lang w:val="es-AR"/>
+              </w:rPr>
+              <w:t xml:space="preserve"> </w:t>
             </w:r>
           </w:p>
         </w:tc>
@@ -1883,6 +1913,1030 @@
                 <w:sz w:val="22"/>
                 <w:lang w:val="es-AR"/>
               </w:rPr>
+              <w:t xml:space="preserve">Ya debe existir el usuario </w:t>
+            </w:r>
+            <w:r>
+              <w:rPr>
+                <w:rFonts w:ascii="Arial" w:hAnsi="Arial" w:cs="Arial"/>
+                <w:sz w:val="22"/>
+                <w:lang w:val="es-AR"/>
+              </w:rPr>
+              <w:t>administrador</w:t>
+            </w:r>
+            <w:r>
+              <w:rPr>
+                <w:rFonts w:ascii="Arial" w:hAnsi="Arial" w:cs="Arial"/>
+                <w:sz w:val="22"/>
+                <w:lang w:val="es-AR"/>
+              </w:rPr>
+              <w:t xml:space="preserve"> </w:t>
+            </w:r>
+          </w:p>
+        </w:tc>
+      </w:tr>
+      <w:tr>
+        <w:tc>
+          <w:tcPr>
+            <w:tcW w:w="2073" w:type="dxa"/>
+            <w:shd w:val="pct10" w:color="000000" w:fill="FFFFFF"/>
+          </w:tcPr>
+          <w:p>
+            <w:pPr>
+              <w:rPr>
+                <w:rFonts w:ascii="Arial" w:hAnsi="Arial" w:cs="Arial"/>
+                <w:b/>
+                <w:lang w:val="es-AR"/>
+              </w:rPr>
+            </w:pPr>
+            <w:r>
+              <w:rPr>
+                <w:rFonts w:ascii="Arial" w:hAnsi="Arial" w:cs="Arial"/>
+                <w:b/>
+                <w:lang w:val="es-AR"/>
+              </w:rPr>
+              <w:t>Post condiciones</w:t>
+            </w:r>
+          </w:p>
+        </w:tc>
+        <w:tc>
+          <w:tcPr>
+            <w:tcW w:w="7148" w:type="dxa"/>
+          </w:tcPr>
+          <w:p>
+            <w:pPr>
+              <w:spacing w:before="100" w:after="100"/>
+              <w:ind w:left="429"/>
+              <w:jc w:val="both"/>
+              <w:rPr>
+                <w:rFonts w:ascii="Arial" w:hAnsi="Arial" w:cs="Arial"/>
+                <w:i/>
+                <w:sz w:val="22"/>
+                <w:lang w:val="es-AR"/>
+              </w:rPr>
+            </w:pPr>
+          </w:p>
+        </w:tc>
+      </w:tr>
+      <w:tr>
+        <w:tc>
+          <w:tcPr>
+            <w:tcW w:w="2073" w:type="dxa"/>
+            <w:shd w:val="pct10" w:color="000000" w:fill="FFFFFF"/>
+          </w:tcPr>
+          <w:p>
+            <w:pPr>
+              <w:rPr>
+                <w:rFonts w:ascii="Arial" w:hAnsi="Arial" w:cs="Arial"/>
+                <w:lang w:val="es-AR"/>
+              </w:rPr>
+            </w:pPr>
+            <w:r>
+              <w:rPr>
+                <w:rFonts w:ascii="Arial" w:hAnsi="Arial" w:cs="Arial"/>
+                <w:b/>
+                <w:lang w:val="es-AR"/>
+              </w:rPr>
+              <w:t>Referencias</w:t>
+            </w:r>
+          </w:p>
+        </w:tc>
+        <w:tc>
+          <w:tcPr>
+            <w:tcW w:w="7148" w:type="dxa"/>
+          </w:tcPr>
+          <w:p>
+            <w:pPr>
+              <w:rPr>
+                <w:rFonts w:ascii="Arial" w:hAnsi="Arial" w:cs="Arial"/>
+                <w:i/>
+                <w:sz w:val="22"/>
+                <w:szCs w:val="22"/>
+                <w:lang w:val="es-AR"/>
+              </w:rPr>
+            </w:pPr>
+            <w:r>
+              <w:rPr>
+                <w:rFonts w:ascii="Arial" w:hAnsi="Arial" w:cs="Arial"/>
+                <w:i/>
+                <w:sz w:val="22"/>
+                <w:szCs w:val="22"/>
+                <w:lang w:val="es-AR"/>
+              </w:rPr>
+              <w:t>N/A</w:t>
+            </w:r>
+          </w:p>
+        </w:tc>
+      </w:tr>
+      <w:tr>
+        <w:tc>
+          <w:tcPr>
+            <w:tcW w:w="2073" w:type="dxa"/>
+            <w:shd w:val="pct10" w:color="000000" w:fill="FFFFFF"/>
+          </w:tcPr>
+          <w:p>
+            <w:pPr>
+              <w:rPr>
+                <w:rFonts w:ascii="Arial" w:hAnsi="Arial" w:cs="Arial"/>
+                <w:b/>
+                <w:lang w:val="es-AR"/>
+              </w:rPr>
+            </w:pPr>
+            <w:r>
+              <w:rPr>
+                <w:rFonts w:ascii="Arial" w:hAnsi="Arial" w:cs="Arial"/>
+                <w:b/>
+                <w:lang w:val="es-AR"/>
+              </w:rPr>
+              <w:t>Requerimientos No Funcionales</w:t>
+            </w:r>
+          </w:p>
+        </w:tc>
+        <w:tc>
+          <w:tcPr>
+            <w:tcW w:w="7148" w:type="dxa"/>
+          </w:tcPr>
+          <w:p>
+            <w:pPr>
+              <w:jc w:val="both"/>
+              <w:rPr>
+                <w:rFonts w:ascii="Arial" w:hAnsi="Arial" w:cs="Arial"/>
+                <w:i/>
+                <w:iCs/>
+                <w:sz w:val="22"/>
+                <w:szCs w:val="22"/>
+                <w:lang w:val="es-AR"/>
+              </w:rPr>
+            </w:pPr>
+          </w:p>
+        </w:tc>
+      </w:tr>
+      <w:tr>
+        <w:trPr>
+          <w:cantSplit/>
+        </w:trPr>
+        <w:tc>
+          <w:tcPr>
+            <w:tcW w:w="9221" w:type="dxa"/>
+            <w:gridSpan w:val="2"/>
+            <w:tcBorders>
+              <w:bottom w:val="thinThickLargeGap" w:sz="6" w:space="0" w:color="808080"/>
+            </w:tcBorders>
+            <w:shd w:val="pct10" w:color="000000" w:fill="FFFFFF"/>
+          </w:tcPr>
+          <w:p>
+            <w:pPr>
+              <w:rPr>
+                <w:i/>
+                <w:lang w:val="es-AR"/>
+              </w:rPr>
+            </w:pPr>
+            <w:r>
+              <w:rPr>
+                <w:rFonts w:ascii="Arial" w:hAnsi="Arial" w:cs="Arial"/>
+                <w:b/>
+                <w:bCs/>
+                <w:lang w:val="es-AR"/>
+              </w:rPr>
+              <w:t>Curso Normal</w:t>
+            </w:r>
+          </w:p>
+        </w:tc>
+      </w:tr>
+      <w:tr>
+        <w:trPr>
+          <w:cantSplit/>
+        </w:trPr>
+        <w:tc>
+          <w:tcPr>
+            <w:tcW w:w="9221" w:type="dxa"/>
+            <w:gridSpan w:val="2"/>
+            <w:vAlign w:val="center"/>
+          </w:tcPr>
+          <w:p>
+            <w:pPr>
+              <w:numPr>
+                <w:ilvl w:val="0"/>
+                <w:numId w:val="26"/>
+              </w:numPr>
+              <w:ind w:left="372"/>
+              <w:rPr>
+                <w:rFonts w:ascii="Arial" w:hAnsi="Arial" w:cs="Arial"/>
+                <w:sz w:val="22"/>
+                <w:szCs w:val="22"/>
+                <w:lang w:val="es-AR" w:eastAsia="es-AR"/>
+              </w:rPr>
+            </w:pPr>
+            <w:r>
+              <w:rPr>
+                <w:rFonts w:ascii="Arial" w:hAnsi="Arial" w:cs="Arial"/>
+                <w:sz w:val="22"/>
+                <w:szCs w:val="22"/>
+                <w:lang w:val="es-AR" w:eastAsia="es-AR"/>
+              </w:rPr>
+              <w:t xml:space="preserve">El actor </w:t>
+            </w:r>
+            <w:r>
+              <w:rPr>
+                <w:rFonts w:ascii="Arial" w:hAnsi="Arial" w:cs="Arial"/>
+                <w:sz w:val="22"/>
+                <w:szCs w:val="22"/>
+                <w:lang w:val="es-AR" w:eastAsia="es-AR"/>
+              </w:rPr>
+              <w:t>ingresa a la dirección web correspondiente</w:t>
+            </w:r>
+          </w:p>
+        </w:tc>
+      </w:tr>
+      <w:tr>
+        <w:trPr>
+          <w:cantSplit/>
+        </w:trPr>
+        <w:tc>
+          <w:tcPr>
+            <w:tcW w:w="9221" w:type="dxa"/>
+            <w:gridSpan w:val="2"/>
+            <w:vAlign w:val="center"/>
+          </w:tcPr>
+          <w:p>
+            <w:pPr>
+              <w:numPr>
+                <w:ilvl w:val="0"/>
+                <w:numId w:val="26"/>
+              </w:numPr>
+              <w:ind w:left="372"/>
+              <w:rPr>
+                <w:rFonts w:ascii="Arial" w:hAnsi="Arial" w:cs="Arial"/>
+                <w:sz w:val="22"/>
+                <w:szCs w:val="22"/>
+                <w:lang w:val="es-AR"/>
+              </w:rPr>
+            </w:pPr>
+            <w:r>
+              <w:rPr>
+                <w:rFonts w:ascii="Arial" w:hAnsi="Arial" w:cs="Arial"/>
+                <w:sz w:val="22"/>
+                <w:szCs w:val="22"/>
+                <w:lang w:val="es-AR"/>
+              </w:rPr>
+              <w:t xml:space="preserve">El sistema le </w:t>
+            </w:r>
+            <w:r>
+              <w:rPr>
+                <w:rFonts w:ascii="Arial" w:hAnsi="Arial" w:cs="Arial"/>
+                <w:sz w:val="22"/>
+                <w:szCs w:val="22"/>
+                <w:lang w:val="es-AR"/>
+              </w:rPr>
+              <w:t>presenta una pantalla con 2 campos con descripción: usuario y contraseña</w:t>
+            </w:r>
+          </w:p>
+        </w:tc>
+      </w:tr>
+      <w:tr>
+        <w:trPr>
+          <w:cantSplit/>
+        </w:trPr>
+        <w:tc>
+          <w:tcPr>
+            <w:tcW w:w="9221" w:type="dxa"/>
+            <w:gridSpan w:val="2"/>
+            <w:vAlign w:val="center"/>
+          </w:tcPr>
+          <w:p>
+            <w:pPr>
+              <w:numPr>
+                <w:ilvl w:val="0"/>
+                <w:numId w:val="26"/>
+              </w:numPr>
+              <w:ind w:left="372"/>
+              <w:rPr>
+                <w:rFonts w:ascii="Arial" w:hAnsi="Arial" w:cs="Arial"/>
+                <w:sz w:val="22"/>
+                <w:szCs w:val="22"/>
+                <w:lang w:val="es-AR"/>
+              </w:rPr>
+            </w:pPr>
+            <w:r>
+              <w:rPr>
+                <w:rFonts w:ascii="Arial" w:hAnsi="Arial" w:cs="Arial"/>
+                <w:sz w:val="22"/>
+                <w:szCs w:val="22"/>
+                <w:lang w:val="es-AR"/>
+              </w:rPr>
+              <w:t>El actor completa los campos los datos que corresponden</w:t>
+            </w:r>
+          </w:p>
+        </w:tc>
+      </w:tr>
+      <w:tr>
+        <w:trPr>
+          <w:cantSplit/>
+        </w:trPr>
+        <w:tc>
+          <w:tcPr>
+            <w:tcW w:w="9221" w:type="dxa"/>
+            <w:gridSpan w:val="2"/>
+          </w:tcPr>
+          <w:p>
+            <w:pPr>
+              <w:numPr>
+                <w:ilvl w:val="0"/>
+                <w:numId w:val="26"/>
+              </w:numPr>
+              <w:ind w:left="372"/>
+              <w:rPr>
+                <w:rFonts w:ascii="Arial" w:hAnsi="Arial" w:cs="Arial"/>
+                <w:sz w:val="22"/>
+                <w:lang w:val="es-AR"/>
+              </w:rPr>
+            </w:pPr>
+            <w:r>
+              <w:rPr>
+                <w:rFonts w:ascii="Arial" w:hAnsi="Arial" w:cs="Arial"/>
+                <w:sz w:val="22"/>
+                <w:lang w:val="es-AR"/>
+              </w:rPr>
+              <w:t>El sistema realiza la validación uc-ag-001-validacion01</w:t>
+            </w:r>
+          </w:p>
+        </w:tc>
+      </w:tr>
+      <w:tr>
+        <w:trPr>
+          <w:cantSplit/>
+        </w:trPr>
+        <w:tc>
+          <w:tcPr>
+            <w:tcW w:w="9221" w:type="dxa"/>
+            <w:gridSpan w:val="2"/>
+          </w:tcPr>
+          <w:p>
+            <w:pPr>
+              <w:numPr>
+                <w:ilvl w:val="0"/>
+                <w:numId w:val="26"/>
+              </w:numPr>
+              <w:ind w:left="372"/>
+              <w:rPr>
+                <w:rFonts w:ascii="Arial" w:hAnsi="Arial" w:cs="Arial"/>
+                <w:sz w:val="22"/>
+                <w:lang w:val="es-AR"/>
+              </w:rPr>
+            </w:pPr>
+            <w:r>
+              <w:rPr>
+                <w:rFonts w:ascii="Arial" w:hAnsi="Arial" w:cs="Arial"/>
+                <w:sz w:val="22"/>
+                <w:lang w:val="es-AR"/>
+              </w:rPr>
+              <w:t>El sist</w:t>
+            </w:r>
+            <w:r>
+              <w:rPr>
+                <w:rFonts w:ascii="Arial" w:hAnsi="Arial" w:cs="Arial"/>
+                <w:sz w:val="22"/>
+                <w:lang w:val="es-AR"/>
+              </w:rPr>
+              <w:t>ema muestra la pantalla inicial</w:t>
+            </w:r>
+          </w:p>
+        </w:tc>
+      </w:tr>
+      <w:tr>
+        <w:trPr>
+          <w:cantSplit/>
+        </w:trPr>
+        <w:tc>
+          <w:tcPr>
+            <w:tcW w:w="9221" w:type="dxa"/>
+            <w:gridSpan w:val="2"/>
+          </w:tcPr>
+          <w:p>
+            <w:pPr>
+              <w:numPr>
+                <w:ilvl w:val="0"/>
+                <w:numId w:val="26"/>
+              </w:numPr>
+              <w:ind w:left="372"/>
+              <w:rPr>
+                <w:rFonts w:ascii="Arial" w:hAnsi="Arial" w:cs="Arial"/>
+                <w:sz w:val="22"/>
+                <w:lang w:val="es-AR"/>
+              </w:rPr>
+            </w:pPr>
+            <w:r>
+              <w:rPr>
+                <w:rFonts w:ascii="Arial" w:hAnsi="Arial" w:cs="Arial"/>
+                <w:sz w:val="22"/>
+                <w:lang w:val="es-AR"/>
+              </w:rPr>
+              <w:t>Fin de caso de uso</w:t>
+            </w:r>
+          </w:p>
+        </w:tc>
+      </w:tr>
+      <w:tr>
+        <w:trPr>
+          <w:cantSplit/>
+        </w:trPr>
+        <w:tc>
+          <w:tcPr>
+            <w:tcW w:w="9221" w:type="dxa"/>
+            <w:gridSpan w:val="2"/>
+            <w:tcBorders>
+              <w:bottom w:val="thinThickLargeGap" w:sz="6" w:space="0" w:color="808080"/>
+            </w:tcBorders>
+            <w:shd w:val="pct10" w:color="000000" w:fill="FFFFFF"/>
+          </w:tcPr>
+          <w:p>
+            <w:pPr>
+              <w:rPr>
+                <w:i/>
+                <w:lang w:val="es-AR"/>
+              </w:rPr>
+            </w:pPr>
+            <w:r>
+              <w:rPr>
+                <w:rFonts w:ascii="Arial" w:hAnsi="Arial" w:cs="Arial"/>
+                <w:b/>
+                <w:bCs/>
+                <w:lang w:val="es-AR"/>
+              </w:rPr>
+              <w:t>Curso Alternativo</w:t>
+            </w:r>
+          </w:p>
+        </w:tc>
+      </w:tr>
+      <w:tr>
+        <w:trPr>
+          <w:cantSplit/>
+        </w:trPr>
+        <w:tc>
+          <w:tcPr>
+            <w:tcW w:w="9221" w:type="dxa"/>
+            <w:gridSpan w:val="2"/>
+            <w:shd w:val="clear" w:color="000000" w:fill="auto"/>
+          </w:tcPr>
+          <w:p>
+            <w:pPr>
+              <w:numPr>
+                <w:ilvl w:val="1"/>
+                <w:numId w:val="28"/>
+              </w:numPr>
+              <w:rPr>
+                <w:rFonts w:ascii="Arial" w:hAnsi="Arial" w:cs="Arial"/>
+                <w:sz w:val="22"/>
+                <w:szCs w:val="22"/>
+                <w:lang w:val="es-AR"/>
+              </w:rPr>
+            </w:pPr>
+            <w:r>
+              <w:rPr>
+                <w:rFonts w:ascii="Arial" w:hAnsi="Arial" w:cs="Arial"/>
+                <w:sz w:val="22"/>
+                <w:szCs w:val="22"/>
+                <w:lang w:val="es-AR"/>
+              </w:rPr>
+              <w:t>El sistema muestra un mensaje de error uc-ag-001-mensaje01</w:t>
+            </w:r>
+          </w:p>
+        </w:tc>
+      </w:tr>
+      <w:tr>
+        <w:trPr>
+          <w:cantSplit/>
+        </w:trPr>
+        <w:tc>
+          <w:tcPr>
+            <w:tcW w:w="9221" w:type="dxa"/>
+            <w:gridSpan w:val="2"/>
+            <w:shd w:val="clear" w:color="000000" w:fill="auto"/>
+          </w:tcPr>
+          <w:p>
+            <w:pPr>
+              <w:numPr>
+                <w:ilvl w:val="1"/>
+                <w:numId w:val="28"/>
+              </w:numPr>
+              <w:rPr>
+                <w:rFonts w:ascii="Arial" w:hAnsi="Arial" w:cs="Arial"/>
+                <w:sz w:val="22"/>
+                <w:szCs w:val="22"/>
+                <w:lang w:val="es-AR"/>
+              </w:rPr>
+            </w:pPr>
+            <w:r>
+              <w:rPr>
+                <w:rFonts w:ascii="Arial" w:hAnsi="Arial" w:cs="Arial"/>
+                <w:sz w:val="22"/>
+                <w:szCs w:val="22"/>
+                <w:lang w:val="es-AR"/>
+              </w:rPr>
+              <w:t>Fin de caso de uso</w:t>
+            </w:r>
+          </w:p>
+        </w:tc>
+      </w:tr>
+      <w:tr>
+        <w:trPr>
+          <w:cantSplit/>
+        </w:trPr>
+        <w:tc>
+          <w:tcPr>
+            <w:tcW w:w="9221" w:type="dxa"/>
+            <w:gridSpan w:val="2"/>
+            <w:tcBorders>
+              <w:bottom w:val="thinThickLargeGap" w:sz="6" w:space="0" w:color="808080"/>
+            </w:tcBorders>
+            <w:shd w:val="pct10" w:color="000000" w:fill="FFFFFF"/>
+          </w:tcPr>
+          <w:p>
+            <w:pPr>
+              <w:rPr>
+                <w:rFonts w:ascii="Arial" w:hAnsi="Arial" w:cs="Arial"/>
+                <w:b/>
+                <w:bCs/>
+                <w:lang w:val="es-AR"/>
+              </w:rPr>
+            </w:pPr>
+            <w:r>
+              <w:rPr>
+                <w:rFonts w:ascii="Arial" w:hAnsi="Arial" w:cs="Arial"/>
+                <w:b/>
+                <w:bCs/>
+                <w:lang w:val="es-AR"/>
+              </w:rPr>
+              <w:t>Interfaces:</w:t>
+            </w:r>
+          </w:p>
+        </w:tc>
+      </w:tr>
+      <w:tr>
+        <w:trPr>
+          <w:cantSplit/>
+        </w:trPr>
+        <w:tc>
+          <w:tcPr>
+            <w:tcW w:w="9221" w:type="dxa"/>
+            <w:gridSpan w:val="2"/>
+            <w:shd w:val="clear" w:color="000000" w:fill="FFFFFF"/>
+          </w:tcPr>
+          <w:p>
+            <w:pPr>
+              <w:pStyle w:val="Textocomentario"/>
+              <w:rPr>
+                <w:rFonts w:ascii="Arial" w:hAnsi="Arial" w:cs="Arial"/>
+                <w:iCs/>
+                <w:sz w:val="22"/>
+                <w:lang w:val="es-AR"/>
+              </w:rPr>
+            </w:pPr>
+            <w:r>
+              <w:rPr>
+                <w:rFonts w:ascii="Arial" w:hAnsi="Arial" w:cs="Arial"/>
+                <w:iCs/>
+                <w:sz w:val="22"/>
+                <w:lang w:val="es-AR"/>
+              </w:rPr>
+              <w:t>N/A</w:t>
+            </w:r>
+          </w:p>
+        </w:tc>
+      </w:tr>
+      <w:tr>
+        <w:trPr>
+          <w:cantSplit/>
+        </w:trPr>
+        <w:tc>
+          <w:tcPr>
+            <w:tcW w:w="9221" w:type="dxa"/>
+            <w:gridSpan w:val="2"/>
+            <w:tcBorders>
+              <w:bottom w:val="thinThickLargeGap" w:sz="6" w:space="0" w:color="808080"/>
+            </w:tcBorders>
+            <w:shd w:val="pct10" w:color="000000" w:fill="FFFFFF"/>
+          </w:tcPr>
+          <w:p>
+            <w:pPr>
+              <w:rPr>
+                <w:rFonts w:ascii="Arial" w:hAnsi="Arial" w:cs="Arial"/>
+                <w:b/>
+                <w:bCs/>
+                <w:i/>
+                <w:lang w:val="es-AR"/>
+              </w:rPr>
+            </w:pPr>
+            <w:r>
+              <w:rPr>
+                <w:rFonts w:ascii="Arial" w:hAnsi="Arial" w:cs="Arial"/>
+                <w:b/>
+                <w:bCs/>
+                <w:lang w:val="es-AR"/>
+              </w:rPr>
+              <w:t>Supuestos y Dependencias:</w:t>
+            </w:r>
+          </w:p>
+        </w:tc>
+      </w:tr>
+      <w:tr>
+        <w:trPr>
+          <w:cantSplit/>
+        </w:trPr>
+        <w:tc>
+          <w:tcPr>
+            <w:tcW w:w="9221" w:type="dxa"/>
+            <w:gridSpan w:val="2"/>
+            <w:shd w:val="clear" w:color="000000" w:fill="FFFFFF"/>
+          </w:tcPr>
+          <w:p>
+            <w:pPr>
+              <w:tabs>
+                <w:tab w:val="left" w:pos="3944"/>
+              </w:tabs>
+              <w:rPr>
+                <w:rFonts w:ascii="Arial" w:hAnsi="Arial" w:cs="Arial"/>
+                <w:iCs/>
+                <w:sz w:val="22"/>
+                <w:lang w:val="es-AR"/>
+              </w:rPr>
+            </w:pPr>
+            <w:r>
+              <w:rPr>
+                <w:rFonts w:ascii="Arial" w:hAnsi="Arial" w:cs="Arial"/>
+                <w:iCs/>
+                <w:sz w:val="22"/>
+                <w:lang w:val="es-AR"/>
+              </w:rPr>
+              <w:t>Uc-</w:t>
+            </w:r>
+            <w:r>
+              <w:rPr>
+                <w:rFonts w:ascii="Arial" w:hAnsi="Arial" w:cs="Arial"/>
+                <w:iCs/>
+                <w:sz w:val="22"/>
+                <w:lang w:val="es-AR"/>
+              </w:rPr>
+              <w:t>ga</w:t>
+            </w:r>
+            <w:r>
+              <w:rPr>
+                <w:rFonts w:ascii="Arial" w:hAnsi="Arial" w:cs="Arial"/>
+                <w:iCs/>
+                <w:sz w:val="22"/>
+                <w:lang w:val="es-AR"/>
+              </w:rPr>
+              <w:t>-001-validacion01: El sistema valida que el usuario y contraseña correspondan a un usuario creado</w:t>
+            </w:r>
+          </w:p>
+        </w:tc>
+      </w:tr>
+      <w:tr>
+        <w:trPr>
+          <w:cantSplit/>
+        </w:trPr>
+        <w:tc>
+          <w:tcPr>
+            <w:tcW w:w="9221" w:type="dxa"/>
+            <w:gridSpan w:val="2"/>
+            <w:shd w:val="pct10" w:color="000000" w:fill="FFFFFF"/>
+          </w:tcPr>
+          <w:p>
+            <w:pPr>
+              <w:pStyle w:val="TDC1"/>
+              <w:tabs>
+                <w:tab w:val="clear" w:pos="9360"/>
+              </w:tabs>
+              <w:spacing w:before="0" w:after="0"/>
+              <w:rPr>
+                <w:rFonts w:ascii="Arial" w:hAnsi="Arial" w:cs="Arial"/>
+                <w:bCs/>
+                <w:i/>
+                <w:caps w:val="0"/>
+                <w:lang w:val="es-AR"/>
+              </w:rPr>
+            </w:pPr>
+            <w:r>
+              <w:rPr>
+                <w:rFonts w:ascii="Arial" w:hAnsi="Arial" w:cs="Arial"/>
+                <w:bCs/>
+                <w:caps w:val="0"/>
+                <w:lang w:val="es-AR"/>
+              </w:rPr>
+              <w:t>Problemas / Comentarios:</w:t>
+            </w:r>
+          </w:p>
+        </w:tc>
+      </w:tr>
+      <w:tr>
+        <w:trPr>
+          <w:cantSplit/>
+        </w:trPr>
+        <w:tc>
+          <w:tcPr>
+            <w:tcW w:w="9221" w:type="dxa"/>
+            <w:gridSpan w:val="2"/>
+          </w:tcPr>
+          <w:p>
+            <w:pPr>
+              <w:jc w:val="both"/>
+              <w:rPr>
+                <w:rFonts w:ascii="Arial" w:hAnsi="Arial" w:cs="Arial"/>
+                <w:i/>
+                <w:iCs/>
+                <w:sz w:val="22"/>
+                <w:lang w:val="es-AR"/>
+              </w:rPr>
+            </w:pPr>
+            <w:r>
+              <w:rPr>
+                <w:rFonts w:ascii="Arial" w:hAnsi="Arial" w:cs="Arial"/>
+                <w:sz w:val="22"/>
+                <w:szCs w:val="22"/>
+                <w:lang w:val="es-AR"/>
+              </w:rPr>
+              <w:t>uc-ga</w:t>
+            </w:r>
+            <w:r>
+              <w:rPr>
+                <w:rFonts w:ascii="Arial" w:hAnsi="Arial" w:cs="Arial"/>
+                <w:sz w:val="22"/>
+                <w:szCs w:val="22"/>
+                <w:lang w:val="es-AR"/>
+              </w:rPr>
+              <w:t>-001-mensaje01: El usuario y/o contraseña son incorrectos</w:t>
+            </w:r>
+          </w:p>
+        </w:tc>
+      </w:tr>
+    </w:tbl>
+    <w:p>
+      <w:pPr>
+        <w:rPr>
+          <w:lang w:val="es-AR"/>
+        </w:rPr>
+      </w:pPr>
+      <w:r>
+        <w:rPr>
+          <w:lang w:val="es-AR"/>
+        </w:rPr>
+        <w:br w:type="page"/>
+      </w:r>
+    </w:p>
+    <w:tbl>
+      <w:tblPr>
+        <w:tblW w:w="9221" w:type="dxa"/>
+        <w:tblInd w:w="195" w:type="dxa"/>
+        <w:tblBorders>
+          <w:top w:val="thinThickLargeGap" w:sz="6" w:space="0" w:color="808080"/>
+          <w:left w:val="thinThickLargeGap" w:sz="6" w:space="0" w:color="808080"/>
+          <w:bottom w:val="thinThickLargeGap" w:sz="6" w:space="0" w:color="808080"/>
+          <w:right w:val="thinThickLargeGap" w:sz="6" w:space="0" w:color="808080"/>
+          <w:insideH w:val="thinThickLargeGap" w:sz="6" w:space="0" w:color="808080"/>
+          <w:insideV w:val="thinThickLargeGap" w:sz="6" w:space="0" w:color="808080"/>
+        </w:tblBorders>
+        <w:tblLayout w:type="fixed"/>
+        <w:tblLook w:val="0000" w:firstRow="0" w:lastRow="0" w:firstColumn="0" w:lastColumn="0" w:noHBand="0" w:noVBand="0"/>
+      </w:tblPr>
+      <w:tblGrid>
+        <w:gridCol w:w="2073"/>
+        <w:gridCol w:w="7148"/>
+      </w:tblGrid>
+      <w:tr>
+        <w:trPr>
+          <w:trHeight w:val="560"/>
+        </w:trPr>
+        <w:tc>
+          <w:tcPr>
+            <w:tcW w:w="2073" w:type="dxa"/>
+            <w:shd w:val="pct10" w:color="auto" w:fill="FFFFFF"/>
+          </w:tcPr>
+          <w:p>
+            <w:pPr>
+              <w:pStyle w:val="Ttulo2"/>
+              <w:spacing w:before="0" w:after="0" w:line="240" w:lineRule="auto"/>
+              <w:rPr>
+                <w:rFonts w:ascii="Arial" w:hAnsi="Arial" w:cs="Arial"/>
+                <w:bCs/>
+                <w:lang w:val="es-AR"/>
+              </w:rPr>
+            </w:pPr>
+            <w:r>
+              <w:rPr>
+                <w:rFonts w:ascii="Arial" w:hAnsi="Arial" w:cs="Arial"/>
+                <w:bCs/>
+                <w:lang w:val="es-AR"/>
+              </w:rPr>
+              <w:t>Caso de Uso</w:t>
+            </w:r>
+          </w:p>
+        </w:tc>
+        <w:tc>
+          <w:tcPr>
+            <w:tcW w:w="7148" w:type="dxa"/>
+          </w:tcPr>
+          <w:p>
+            <w:pPr>
+              <w:pStyle w:val="Ttulo3"/>
+              <w:rPr>
+                <w:rFonts w:ascii="Arial" w:hAnsi="Arial" w:cs="Arial"/>
+                <w:b/>
+                <w:bCs/>
+                <w:i w:val="0"/>
+                <w:iCs/>
+                <w:sz w:val="22"/>
+                <w:szCs w:val="22"/>
+                <w:lang w:val="es-AR"/>
+              </w:rPr>
+            </w:pPr>
+            <w:r>
+              <w:rPr>
+                <w:rFonts w:ascii="Arial" w:hAnsi="Arial" w:cs="Arial"/>
+                <w:b/>
+                <w:bCs/>
+                <w:i w:val="0"/>
+                <w:iCs/>
+                <w:sz w:val="22"/>
+                <w:szCs w:val="22"/>
+                <w:lang w:val="es-AR"/>
+              </w:rPr>
+              <w:t>CU-GA</w:t>
+            </w:r>
+            <w:r>
+              <w:rPr>
+                <w:rFonts w:ascii="Arial" w:hAnsi="Arial" w:cs="Arial"/>
+                <w:b/>
+                <w:bCs/>
+                <w:i w:val="0"/>
+                <w:iCs/>
+                <w:sz w:val="22"/>
+                <w:szCs w:val="22"/>
+                <w:lang w:val="es-AR"/>
+              </w:rPr>
+              <w:t>-002-</w:t>
+            </w:r>
+            <w:r>
+              <w:rPr>
+                <w:rFonts w:ascii="Arial" w:hAnsi="Arial" w:cs="Arial"/>
+                <w:b/>
+                <w:bCs/>
+                <w:i w:val="0"/>
+                <w:iCs/>
+                <w:sz w:val="22"/>
+                <w:szCs w:val="22"/>
+                <w:lang w:val="es-AR"/>
+              </w:rPr>
+              <w:t>Alta de Alumno</w:t>
+            </w:r>
+          </w:p>
+        </w:tc>
+      </w:tr>
+      <w:tr>
+        <w:tc>
+          <w:tcPr>
+            <w:tcW w:w="2073" w:type="dxa"/>
+            <w:shd w:val="pct10" w:color="000000" w:fill="FFFFFF"/>
+          </w:tcPr>
+          <w:p>
+            <w:pPr>
+              <w:rPr>
+                <w:rFonts w:ascii="Arial" w:hAnsi="Arial" w:cs="Arial"/>
+                <w:b/>
+                <w:lang w:val="es-AR"/>
+              </w:rPr>
+            </w:pPr>
+            <w:r>
+              <w:rPr>
+                <w:rFonts w:ascii="Arial" w:hAnsi="Arial" w:cs="Arial"/>
+                <w:b/>
+                <w:lang w:val="es-AR"/>
+              </w:rPr>
+              <w:t>Breve Descripción</w:t>
+            </w:r>
+          </w:p>
+        </w:tc>
+        <w:tc>
+          <w:tcPr>
+            <w:tcW w:w="7148" w:type="dxa"/>
+          </w:tcPr>
+          <w:p>
+            <w:pPr>
+              <w:ind w:left="169"/>
+              <w:jc w:val="both"/>
+              <w:rPr>
+                <w:rFonts w:ascii="Arial" w:hAnsi="Arial" w:cs="Arial"/>
+                <w:sz w:val="22"/>
+                <w:lang w:val="es-AR"/>
+              </w:rPr>
+            </w:pPr>
+            <w:r>
+              <w:rPr>
+                <w:rFonts w:ascii="Arial" w:hAnsi="Arial" w:cs="Arial"/>
+                <w:sz w:val="22"/>
+                <w:lang w:val="es-AR"/>
+              </w:rPr>
+              <w:t>Dar de alta nuevos usuarios tipo Alumno</w:t>
+            </w:r>
+          </w:p>
+        </w:tc>
+      </w:tr>
+      <w:tr>
+        <w:tc>
+          <w:tcPr>
+            <w:tcW w:w="2073" w:type="dxa"/>
+            <w:shd w:val="pct10" w:color="000000" w:fill="FFFFFF"/>
+          </w:tcPr>
+          <w:p>
+            <w:pPr>
+              <w:rPr>
+                <w:rFonts w:ascii="Arial" w:hAnsi="Arial" w:cs="Arial"/>
+                <w:b/>
+                <w:lang w:val="es-AR"/>
+              </w:rPr>
+            </w:pPr>
+            <w:r>
+              <w:rPr>
+                <w:rFonts w:ascii="Arial" w:hAnsi="Arial" w:cs="Arial"/>
+                <w:b/>
+                <w:lang w:val="es-AR"/>
+              </w:rPr>
+              <w:t>Actores</w:t>
+            </w:r>
+          </w:p>
+        </w:tc>
+        <w:tc>
+          <w:tcPr>
+            <w:tcW w:w="7148" w:type="dxa"/>
+          </w:tcPr>
+          <w:p>
+            <w:pPr>
+              <w:ind w:left="169"/>
+              <w:rPr>
+                <w:rFonts w:ascii="Arial" w:hAnsi="Arial" w:cs="Arial"/>
+                <w:sz w:val="22"/>
+                <w:lang w:val="es-AR"/>
+              </w:rPr>
+            </w:pPr>
+            <w:r>
+              <w:rPr>
+                <w:rFonts w:ascii="Arial" w:hAnsi="Arial" w:cs="Arial"/>
+                <w:sz w:val="22"/>
+                <w:lang w:val="es-AR"/>
+              </w:rPr>
+              <w:t>Administrador</w:t>
+            </w:r>
+          </w:p>
+        </w:tc>
+      </w:tr>
+      <w:tr>
+        <w:tc>
+          <w:tcPr>
+            <w:tcW w:w="2073" w:type="dxa"/>
+            <w:shd w:val="pct10" w:color="000000" w:fill="FFFFFF"/>
+          </w:tcPr>
+          <w:p>
+            <w:pPr>
+              <w:rPr>
+                <w:rFonts w:ascii="Arial" w:hAnsi="Arial" w:cs="Arial"/>
+                <w:lang w:val="es-AR"/>
+              </w:rPr>
+            </w:pPr>
+            <w:r>
+              <w:rPr>
+                <w:rFonts w:ascii="Arial" w:hAnsi="Arial" w:cs="Arial"/>
+                <w:b/>
+                <w:lang w:val="es-AR"/>
+              </w:rPr>
+              <w:t>Precondiciones</w:t>
+            </w:r>
+          </w:p>
+        </w:tc>
+        <w:tc>
+          <w:tcPr>
+            <w:tcW w:w="7148" w:type="dxa"/>
+          </w:tcPr>
+          <w:p>
+            <w:pPr>
+              <w:numPr>
+                <w:ilvl w:val="0"/>
+                <w:numId w:val="3"/>
+              </w:numPr>
+              <w:tabs>
+                <w:tab w:val="clear" w:pos="780"/>
+              </w:tabs>
+              <w:spacing w:before="100" w:after="100"/>
+              <w:ind w:left="426" w:hanging="284"/>
+              <w:rPr>
+                <w:rFonts w:ascii="Arial" w:hAnsi="Arial" w:cs="Arial"/>
+                <w:sz w:val="22"/>
+                <w:lang w:val="es-AR"/>
+              </w:rPr>
+            </w:pPr>
+            <w:r>
+              <w:rPr>
+                <w:rFonts w:ascii="Arial" w:hAnsi="Arial" w:cs="Arial"/>
+                <w:sz w:val="22"/>
+                <w:lang w:val="es-AR"/>
+              </w:rPr>
               <w:t>Ya debe existir el rol de administrador y el mismo debe estar asociado a un usuario</w:t>
             </w:r>
           </w:p>
@@ -2106,7 +3160,7 @@
                 <w:sz w:val="22"/>
                 <w:lang w:val="es-AR"/>
               </w:rPr>
-              <w:t>El actor se loguea en el sistema</w:t>
+              <w:t>Se realiza el CU-AG-001</w:t>
             </w:r>
           </w:p>
         </w:tc>
@@ -2230,7 +3284,7 @@
               <w:pStyle w:val="ContenidodeTabla"/>
               <w:numPr>
                 <w:ilvl w:val="1"/>
-                <w:numId w:val="7"/>
+                <w:numId w:val="27"/>
               </w:numPr>
               <w:suppressAutoHyphens/>
               <w:ind w:left="842"/>
@@ -2281,7 +3335,7 @@
               <w:pStyle w:val="ContenidodeTabla"/>
               <w:numPr>
                 <w:ilvl w:val="1"/>
-                <w:numId w:val="7"/>
+                <w:numId w:val="27"/>
               </w:numPr>
               <w:suppressAutoHyphens/>
               <w:ind w:left="842"/>
@@ -2332,7 +3386,7 @@
               <w:pStyle w:val="ContenidodeTabla"/>
               <w:numPr>
                 <w:ilvl w:val="1"/>
-                <w:numId w:val="7"/>
+                <w:numId w:val="27"/>
               </w:numPr>
               <w:suppressAutoHyphens/>
               <w:ind w:left="842"/>
@@ -2382,7 +3436,7 @@
               <w:pStyle w:val="ContenidodeTabla"/>
               <w:numPr>
                 <w:ilvl w:val="1"/>
-                <w:numId w:val="7"/>
+                <w:numId w:val="27"/>
               </w:numPr>
               <w:suppressAutoHyphens/>
               <w:ind w:left="842"/>
@@ -2451,7 +3505,7 @@
               <w:pStyle w:val="ContenidodeTabla"/>
               <w:numPr>
                 <w:ilvl w:val="1"/>
-                <w:numId w:val="7"/>
+                <w:numId w:val="27"/>
               </w:numPr>
               <w:suppressAutoHyphens/>
               <w:ind w:left="842"/>
@@ -2502,7 +3556,7 @@
               <w:pStyle w:val="ContenidodeTabla"/>
               <w:numPr>
                 <w:ilvl w:val="1"/>
-                <w:numId w:val="7"/>
+                <w:numId w:val="27"/>
               </w:numPr>
               <w:suppressAutoHyphens/>
               <w:ind w:left="842"/>
@@ -2562,7 +3616,7 @@
               <w:pStyle w:val="ContenidodeTabla"/>
               <w:numPr>
                 <w:ilvl w:val="1"/>
-                <w:numId w:val="7"/>
+                <w:numId w:val="27"/>
               </w:numPr>
               <w:suppressAutoHyphens/>
               <w:ind w:left="798" w:hanging="336"/>
@@ -2634,7 +3688,7 @@
               <w:pStyle w:val="ContenidodeTabla"/>
               <w:numPr>
                 <w:ilvl w:val="1"/>
-                <w:numId w:val="7"/>
+                <w:numId w:val="27"/>
               </w:numPr>
               <w:suppressAutoHyphens/>
               <w:ind w:left="798" w:hanging="336"/>
@@ -2686,7 +3740,7 @@
               <w:pStyle w:val="ContenidodeTabla"/>
               <w:numPr>
                 <w:ilvl w:val="1"/>
-                <w:numId w:val="7"/>
+                <w:numId w:val="27"/>
               </w:numPr>
               <w:suppressAutoHyphens/>
               <w:ind w:left="798" w:hanging="336"/>
@@ -2786,7 +3840,15 @@
                 <w:sz w:val="22"/>
                 <w:lang w:val="es-AR"/>
               </w:rPr>
-              <w:t>9- El sistema pre visualiza el usuario alumno con los datos cargados</w:t>
+              <w:t>6</w:t>
+            </w:r>
+            <w:r>
+              <w:rPr>
+                <w:rFonts w:ascii="Arial" w:hAnsi="Arial" w:cs="Arial"/>
+                <w:sz w:val="22"/>
+                <w:lang w:val="es-AR"/>
+              </w:rPr>
+              <w:t>- El sistema pre visualiza el usuario alumno con los datos cargados</w:t>
             </w:r>
           </w:p>
         </w:tc>
@@ -2814,7 +3876,15 @@
                 <w:sz w:val="22"/>
                 <w:lang w:val="es-AR"/>
               </w:rPr>
-              <w:t>10- El actor presiona Guardar</w:t>
+              <w:t>7</w:t>
+            </w:r>
+            <w:r>
+              <w:rPr>
+                <w:rFonts w:ascii="Arial" w:hAnsi="Arial" w:cs="Arial"/>
+                <w:sz w:val="22"/>
+                <w:lang w:val="es-AR"/>
+              </w:rPr>
+              <w:t>- El actor presiona Guardar</w:t>
             </w:r>
           </w:p>
         </w:tc>
@@ -2844,35 +3914,62 @@
                 <w:szCs w:val="22"/>
                 <w:lang w:val="es-AR"/>
               </w:rPr>
-              <w:t>11- El sistema verifica que se han cargado correctamente los datos y los almacena en la base de datos.</w:t>
-            </w:r>
-          </w:p>
-          <w:p>
-            <w:pPr>
-              <w:pStyle w:val="ContenidodeTabla"/>
-              <w:suppressAutoHyphens/>
-              <w:rPr>
-                <w:rFonts w:ascii="Arial" w:hAnsi="Arial" w:cs="Arial"/>
-                <w:sz w:val="22"/>
-                <w:szCs w:val="22"/>
-                <w:lang w:val="es-AR" w:eastAsia="en-US"/>
-              </w:rPr>
-            </w:pPr>
-            <w:r>
-              <w:rPr>
-                <w:rFonts w:ascii="Arial" w:hAnsi="Arial" w:cs="Arial"/>
-                <w:sz w:val="22"/>
-                <w:szCs w:val="22"/>
-                <w:lang w:val="es-AR" w:eastAsia="en-US"/>
-              </w:rPr>
-              <w:t>El sistema</w:t>
-            </w:r>
-            <w:r>
-              <w:rPr>
-                <w:rFonts w:ascii="Arial" w:hAnsi="Arial" w:cs="Arial"/>
-                <w:sz w:val="22"/>
-                <w:szCs w:val="22"/>
-                <w:lang w:val="es-AR" w:eastAsia="en-US"/>
+              <w:t>8</w:t>
+            </w:r>
+            <w:r>
+              <w:rPr>
+                <w:rFonts w:ascii="Arial" w:hAnsi="Arial" w:cs="Arial"/>
+                <w:sz w:val="22"/>
+                <w:szCs w:val="22"/>
+                <w:lang w:val="es-AR"/>
+              </w:rPr>
+              <w:t>- El sistema verifica que se han cargado correctamente los datos y los almacena en la base de datos.</w:t>
+            </w:r>
+          </w:p>
+        </w:tc>
+      </w:tr>
+      <w:tr>
+        <w:trPr>
+          <w:cantSplit/>
+        </w:trPr>
+        <w:tc>
+          <w:tcPr>
+            <w:tcW w:w="9221" w:type="dxa"/>
+            <w:gridSpan w:val="2"/>
+          </w:tcPr>
+          <w:p>
+            <w:pPr>
+              <w:rPr>
+                <w:rFonts w:ascii="Arial" w:hAnsi="Arial" w:cs="Arial"/>
+                <w:sz w:val="22"/>
+                <w:szCs w:val="22"/>
+                <w:lang w:val="es-AR"/>
+              </w:rPr>
+            </w:pPr>
+            <w:r>
+              <w:rPr>
+                <w:rFonts w:ascii="Arial" w:hAnsi="Arial" w:cs="Arial"/>
+                <w:sz w:val="22"/>
+                <w:szCs w:val="22"/>
+                <w:lang w:val="es-AR"/>
+              </w:rPr>
+              <w:t xml:space="preserve">9-El </w:t>
+            </w:r>
+            <w:r>
+              <w:rPr>
+                <w:rFonts w:ascii="Arial" w:hAnsi="Arial" w:cs="Arial"/>
+                <w:sz w:val="22"/>
+                <w:szCs w:val="22"/>
+                <w:lang w:val="es-AR"/>
+              </w:rPr>
+              <w:t>sistema</w:t>
+            </w:r>
+            <w:r>
+              <w:rPr>
+                <w:rFonts w:ascii="Arial" w:hAnsi="Arial" w:cs="Arial"/>
+                <w:sz w:val="22"/>
+                <w:szCs w:val="22"/>
+                <w:lang w:val="es-AR"/>
               </w:rPr>
               <w:t xml:space="preserve"> muestra un</w:t>
             </w:r>
@@ -2881,7 +3978,7 @@
                 <w:rFonts w:ascii="Arial" w:hAnsi="Arial" w:cs="Arial"/>
                 <w:sz w:val="22"/>
                 <w:szCs w:val="22"/>
-                <w:lang w:val="es-AR" w:eastAsia="en-US"/>
+                <w:lang w:val="es-AR"/>
               </w:rPr>
               <w:t xml:space="preserve"> mensaje de éxito</w:t>
             </w:r>
@@ -2890,9 +3987,57 @@
                 <w:rFonts w:ascii="Arial" w:hAnsi="Arial" w:cs="Arial"/>
                 <w:sz w:val="22"/>
                 <w:szCs w:val="22"/>
-                <w:lang w:val="es-AR" w:eastAsia="en-US"/>
-              </w:rPr>
-              <w:t>.</w:t>
+                <w:lang w:val="es-AR"/>
+              </w:rPr>
+              <w:t xml:space="preserve"> uc-ga</w:t>
+            </w:r>
+            <w:r>
+              <w:rPr>
+                <w:rFonts w:ascii="Arial" w:hAnsi="Arial" w:cs="Arial"/>
+                <w:sz w:val="22"/>
+                <w:szCs w:val="22"/>
+                <w:lang w:val="es-AR"/>
+              </w:rPr>
+              <w:t>-002-mensaje02</w:t>
+            </w:r>
+          </w:p>
+        </w:tc>
+      </w:tr>
+      <w:tr>
+        <w:trPr>
+          <w:cantSplit/>
+        </w:trPr>
+        <w:tc>
+          <w:tcPr>
+            <w:tcW w:w="9221" w:type="dxa"/>
+            <w:gridSpan w:val="2"/>
+          </w:tcPr>
+          <w:p>
+            <w:pPr>
+              <w:rPr>
+                <w:rFonts w:ascii="Arial" w:hAnsi="Arial" w:cs="Arial"/>
+                <w:sz w:val="22"/>
+                <w:szCs w:val="22"/>
+                <w:lang w:val="es-AR"/>
+              </w:rPr>
+            </w:pPr>
+            <w:r>
+              <w:rPr>
+                <w:rFonts w:ascii="Arial" w:hAnsi="Arial" w:cs="Arial"/>
+                <w:sz w:val="22"/>
+                <w:szCs w:val="22"/>
+                <w:lang w:val="es-AR"/>
+              </w:rPr>
+              <w:t>10</w:t>
+            </w:r>
+            <w:r>
+              <w:rPr>
+                <w:rFonts w:ascii="Arial" w:hAnsi="Arial" w:cs="Arial"/>
+                <w:sz w:val="22"/>
+                <w:szCs w:val="22"/>
+                <w:lang w:val="es-AR"/>
+              </w:rPr>
+              <w:t>- Fin de caso de uso</w:t>
             </w:r>
           </w:p>
         </w:tc>
@@ -2955,32 +4100,26 @@
                 <w:szCs w:val="22"/>
                 <w:lang w:val="es-AR"/>
               </w:rPr>
-              <w:t xml:space="preserve">5 – Casilla de </w:t>
-            </w:r>
-            <w:r>
-              <w:rPr>
-                <w:rFonts w:ascii="Arial" w:hAnsi="Arial" w:cs="Arial"/>
-                <w:sz w:val="22"/>
-                <w:szCs w:val="22"/>
-                <w:lang w:val="es-AR"/>
-              </w:rPr>
-              <w:t>cambio de contraseña</w:t>
-            </w:r>
-          </w:p>
-          <w:p>
-            <w:pPr>
-              <w:numPr>
-                <w:ilvl w:val="0"/>
-                <w:numId w:val="9"/>
-              </w:numPr>
-              <w:ind w:left="372"/>
-              <w:rPr>
-                <w:rFonts w:ascii="Arial" w:hAnsi="Arial" w:cs="Arial"/>
-                <w:sz w:val="22"/>
-                <w:szCs w:val="22"/>
-                <w:lang w:val="es-AR"/>
-              </w:rPr>
-            </w:pPr>
+              <w:t>5</w:t>
+            </w:r>
+            <w:r>
+              <w:rPr>
+                <w:rFonts w:ascii="Arial" w:hAnsi="Arial" w:cs="Arial"/>
+                <w:sz w:val="22"/>
+                <w:szCs w:val="22"/>
+                <w:lang w:val="es-AR"/>
+              </w:rPr>
+              <w:t>.1</w:t>
+            </w:r>
+            <w:r>
+              <w:rPr>
+                <w:rFonts w:ascii="Arial" w:hAnsi="Arial" w:cs="Arial"/>
+                <w:sz w:val="22"/>
+                <w:szCs w:val="22"/>
+                <w:lang w:val="es-AR"/>
+              </w:rPr>
+              <w:t xml:space="preserve"> </w:t>
+            </w:r>
             <w:r>
               <w:rPr>
                 <w:rFonts w:cs="Arial"/>
@@ -3030,18 +4169,206 @@
                 <w:lang w:val="es-AR" w:eastAsia="en-US"/>
               </w:rPr>
               <w:lastRenderedPageBreak/>
-              <w:t>10 – Opción “Volver”</w:t>
+              <w:t xml:space="preserve">8.1 </w:t>
+            </w:r>
+            <w:r>
+              <w:rPr>
+                <w:rFonts w:ascii="Arial" w:hAnsi="Arial" w:cs="Arial"/>
+                <w:sz w:val="22"/>
+                <w:szCs w:val="22"/>
+                <w:lang w:val="es-AR" w:eastAsia="en-US"/>
+              </w:rPr>
+              <w:t xml:space="preserve">El </w:t>
+            </w:r>
+            <w:r>
+              <w:rPr>
+                <w:rFonts w:ascii="Arial" w:hAnsi="Arial" w:cs="Arial"/>
+                <w:sz w:val="22"/>
+                <w:szCs w:val="22"/>
+                <w:lang w:val="es-AR" w:eastAsia="en-US"/>
+              </w:rPr>
+              <w:t>actor</w:t>
+            </w:r>
+            <w:r>
+              <w:rPr>
+                <w:rFonts w:ascii="Arial" w:hAnsi="Arial" w:cs="Arial"/>
+                <w:sz w:val="22"/>
+                <w:szCs w:val="22"/>
+                <w:lang w:val="es-AR" w:eastAsia="en-US"/>
+              </w:rPr>
+              <w:t xml:space="preserve"> selecciona la opción “Volver”</w:t>
+            </w:r>
+          </w:p>
+          <w:p>
+            <w:pPr>
+              <w:pStyle w:val="ContenidodeTabla"/>
+              <w:suppressAutoHyphens/>
+              <w:rPr>
+                <w:rFonts w:ascii="Arial" w:hAnsi="Arial" w:cs="Arial"/>
+                <w:sz w:val="22"/>
+                <w:szCs w:val="22"/>
+                <w:lang w:val="es-AR" w:eastAsia="en-US"/>
+              </w:rPr>
+            </w:pPr>
+            <w:r>
+              <w:rPr>
+                <w:rFonts w:ascii="Arial" w:hAnsi="Arial" w:cs="Arial"/>
+                <w:sz w:val="22"/>
+                <w:szCs w:val="22"/>
+                <w:lang w:val="es-AR" w:eastAsia="en-US"/>
+              </w:rPr>
+              <w:t xml:space="preserve">8.2 </w:t>
+            </w:r>
+            <w:r>
+              <w:rPr>
+                <w:rFonts w:ascii="Arial" w:hAnsi="Arial" w:cs="Arial"/>
+                <w:sz w:val="22"/>
+                <w:szCs w:val="22"/>
+                <w:lang w:val="es-AR" w:eastAsia="en-US"/>
+              </w:rPr>
+              <w:t xml:space="preserve">El sistema </w:t>
+            </w:r>
+            <w:r>
+              <w:rPr>
+                <w:rFonts w:ascii="Arial" w:hAnsi="Arial" w:cs="Arial"/>
+                <w:sz w:val="22"/>
+                <w:szCs w:val="22"/>
+                <w:lang w:val="es-AR" w:eastAsia="en-US"/>
+              </w:rPr>
+              <w:t>muestra</w:t>
+            </w:r>
+            <w:r>
+              <w:rPr>
+                <w:rFonts w:ascii="Arial" w:hAnsi="Arial" w:cs="Arial"/>
+                <w:sz w:val="22"/>
+                <w:szCs w:val="22"/>
+                <w:lang w:val="es-AR" w:eastAsia="en-US"/>
+              </w:rPr>
+              <w:t xml:space="preserve"> un mensaje de Confirmación</w:t>
+            </w:r>
+            <w:r>
+              <w:rPr>
+                <w:rFonts w:ascii="Arial" w:hAnsi="Arial" w:cs="Arial"/>
+                <w:sz w:val="22"/>
+                <w:szCs w:val="22"/>
+                <w:lang w:val="es-AR" w:eastAsia="en-US"/>
+              </w:rPr>
+              <w:t xml:space="preserve"> cu-ga</w:t>
+            </w:r>
+            <w:r>
+              <w:rPr>
+                <w:rFonts w:ascii="Arial" w:hAnsi="Arial" w:cs="Arial"/>
+                <w:sz w:val="22"/>
+                <w:szCs w:val="22"/>
+                <w:lang w:val="es-AR" w:eastAsia="en-US"/>
+              </w:rPr>
+              <w:t>-002-mensaje01</w:t>
+            </w:r>
+            <w:r>
+              <w:rPr>
+                <w:rFonts w:ascii="Arial" w:hAnsi="Arial" w:cs="Arial"/>
+                <w:sz w:val="22"/>
+                <w:szCs w:val="22"/>
+                <w:lang w:val="es-AR" w:eastAsia="en-US"/>
+              </w:rPr>
+              <w:t xml:space="preserve">. </w:t>
+            </w:r>
+          </w:p>
+          <w:p>
+            <w:pPr>
+              <w:pStyle w:val="ContenidodeTabla"/>
+              <w:suppressAutoHyphens/>
+              <w:rPr>
+                <w:rFonts w:ascii="Arial" w:hAnsi="Arial" w:cs="Arial"/>
+                <w:sz w:val="22"/>
+                <w:szCs w:val="22"/>
+                <w:lang w:val="es-AR" w:eastAsia="en-US"/>
+              </w:rPr>
+            </w:pPr>
+            <w:r>
+              <w:rPr>
+                <w:rFonts w:ascii="Arial" w:hAnsi="Arial" w:cs="Arial"/>
+                <w:sz w:val="22"/>
+                <w:szCs w:val="22"/>
+                <w:lang w:val="es-AR" w:eastAsia="en-US"/>
+              </w:rPr>
+              <w:t xml:space="preserve">8.3 </w:t>
+            </w:r>
+            <w:r>
+              <w:rPr>
+                <w:rFonts w:ascii="Arial" w:hAnsi="Arial" w:cs="Arial"/>
+                <w:sz w:val="22"/>
+                <w:szCs w:val="22"/>
+                <w:lang w:val="es-AR" w:eastAsia="en-US"/>
+              </w:rPr>
+              <w:t>El</w:t>
+            </w:r>
+            <w:r>
+              <w:rPr>
+                <w:rFonts w:ascii="Arial" w:hAnsi="Arial" w:cs="Arial"/>
+                <w:sz w:val="22"/>
+                <w:szCs w:val="22"/>
+                <w:lang w:val="es-AR" w:eastAsia="en-US"/>
+              </w:rPr>
+              <w:t xml:space="preserve"> actor</w:t>
+            </w:r>
+            <w:r>
+              <w:rPr>
+                <w:rFonts w:ascii="Arial" w:hAnsi="Arial" w:cs="Arial"/>
+                <w:sz w:val="22"/>
+                <w:szCs w:val="22"/>
+                <w:lang w:val="es-AR" w:eastAsia="en-US"/>
+              </w:rPr>
+              <w:t xml:space="preserve"> Confirma la operación.</w:t>
+            </w:r>
+          </w:p>
+          <w:p>
+            <w:pPr>
+              <w:pStyle w:val="ContenidodeTabla"/>
+              <w:suppressAutoHyphens/>
+              <w:rPr>
+                <w:rFonts w:ascii="Arial" w:hAnsi="Arial" w:cs="Arial"/>
+                <w:sz w:val="22"/>
+                <w:szCs w:val="22"/>
+                <w:lang w:val="es-AR" w:eastAsia="en-US"/>
+              </w:rPr>
+            </w:pPr>
+            <w:r>
+              <w:rPr>
+                <w:rFonts w:ascii="Arial" w:hAnsi="Arial" w:cs="Arial"/>
+                <w:sz w:val="22"/>
+                <w:szCs w:val="22"/>
+                <w:lang w:val="es-AR" w:eastAsia="en-US"/>
+              </w:rPr>
+              <w:t xml:space="preserve">8.4 </w:t>
+            </w:r>
+            <w:r>
+              <w:rPr>
+                <w:rFonts w:ascii="Arial" w:hAnsi="Arial" w:cs="Arial"/>
+                <w:sz w:val="22"/>
+                <w:szCs w:val="22"/>
+                <w:lang w:val="es-AR" w:eastAsia="en-US"/>
+              </w:rPr>
+              <w:t>El sistema presenta la Pantalla Inicial y no registra los datos modificados</w:t>
+            </w:r>
+            <w:r>
+              <w:rPr>
+                <w:rFonts w:ascii="Arial" w:hAnsi="Arial" w:cs="Arial"/>
+                <w:sz w:val="22"/>
+                <w:szCs w:val="22"/>
+                <w:lang w:val="es-AR" w:eastAsia="en-US"/>
+              </w:rPr>
+              <w:t>.</w:t>
             </w:r>
           </w:p>
           <w:p>
             <w:pPr>
               <w:pStyle w:val="ContenidodeTabla"/>
               <w:numPr>
-                <w:ilvl w:val="0"/>
-                <w:numId w:val="8"/>
+                <w:ilvl w:val="1"/>
+                <w:numId w:val="30"/>
               </w:numPr>
               <w:suppressAutoHyphens/>
-              <w:ind w:left="417" w:hanging="425"/>
               <w:rPr>
                 <w:rFonts w:ascii="Arial" w:hAnsi="Arial" w:cs="Arial"/>
                 <w:sz w:val="22"/>
@@ -3056,181 +4383,7 @@
                 <w:szCs w:val="22"/>
                 <w:lang w:val="es-AR" w:eastAsia="en-US"/>
               </w:rPr>
-              <w:t xml:space="preserve">El </w:t>
-            </w:r>
-            <w:r>
-              <w:rPr>
-                <w:rFonts w:ascii="Arial" w:hAnsi="Arial" w:cs="Arial"/>
-                <w:sz w:val="22"/>
-                <w:szCs w:val="22"/>
-                <w:lang w:val="es-AR" w:eastAsia="en-US"/>
-              </w:rPr>
-              <w:t>actor</w:t>
-            </w:r>
-            <w:r>
-              <w:rPr>
-                <w:rFonts w:ascii="Arial" w:hAnsi="Arial" w:cs="Arial"/>
-                <w:sz w:val="22"/>
-                <w:szCs w:val="22"/>
-                <w:lang w:val="es-AR" w:eastAsia="en-US"/>
-              </w:rPr>
-              <w:t xml:space="preserve"> selecciona la opción “Volver” presionando botón VOLVER.</w:t>
-            </w:r>
-          </w:p>
-          <w:p>
-            <w:pPr>
-              <w:pStyle w:val="ContenidodeTabla"/>
-              <w:numPr>
-                <w:ilvl w:val="0"/>
-                <w:numId w:val="8"/>
-              </w:numPr>
-              <w:suppressAutoHyphens/>
-              <w:ind w:left="417" w:hanging="425"/>
-              <w:rPr>
-                <w:rFonts w:ascii="Arial" w:hAnsi="Arial" w:cs="Arial"/>
-                <w:sz w:val="22"/>
-                <w:szCs w:val="22"/>
-                <w:lang w:val="es-AR" w:eastAsia="en-US"/>
-              </w:rPr>
-            </w:pPr>
-            <w:r>
-              <w:rPr>
-                <w:rFonts w:ascii="Arial" w:hAnsi="Arial" w:cs="Arial"/>
-                <w:sz w:val="22"/>
-                <w:szCs w:val="22"/>
-                <w:lang w:val="es-AR" w:eastAsia="en-US"/>
-              </w:rPr>
-              <w:t xml:space="preserve">El sistema </w:t>
-            </w:r>
-            <w:r>
-              <w:rPr>
-                <w:rFonts w:ascii="Arial" w:hAnsi="Arial" w:cs="Arial"/>
-                <w:sz w:val="22"/>
-                <w:szCs w:val="22"/>
-                <w:lang w:val="es-AR" w:eastAsia="en-US"/>
-              </w:rPr>
-              <w:t>muestra</w:t>
-            </w:r>
-            <w:r>
-              <w:rPr>
-                <w:rFonts w:ascii="Arial" w:hAnsi="Arial" w:cs="Arial"/>
-                <w:sz w:val="22"/>
-                <w:szCs w:val="22"/>
-                <w:lang w:val="es-AR" w:eastAsia="en-US"/>
-              </w:rPr>
-              <w:t xml:space="preserve"> un mensaje de Confirmación. </w:t>
-            </w:r>
-          </w:p>
-          <w:p>
-            <w:pPr>
-              <w:pStyle w:val="ContenidodeTabla"/>
-              <w:numPr>
-                <w:ilvl w:val="0"/>
-                <w:numId w:val="8"/>
-              </w:numPr>
-              <w:suppressAutoHyphens/>
-              <w:ind w:left="417" w:hanging="425"/>
-              <w:rPr>
-                <w:rFonts w:ascii="Arial" w:hAnsi="Arial" w:cs="Arial"/>
-                <w:sz w:val="22"/>
-                <w:szCs w:val="22"/>
-                <w:lang w:val="es-AR" w:eastAsia="en-US"/>
-              </w:rPr>
-            </w:pPr>
-            <w:r>
-              <w:rPr>
-                <w:rFonts w:ascii="Arial" w:hAnsi="Arial" w:cs="Arial"/>
-                <w:sz w:val="22"/>
-                <w:szCs w:val="22"/>
-                <w:lang w:val="es-AR" w:eastAsia="en-US"/>
-              </w:rPr>
-              <w:t>El</w:t>
-            </w:r>
-            <w:r>
-              <w:rPr>
-                <w:rFonts w:ascii="Arial" w:hAnsi="Arial" w:cs="Arial"/>
-                <w:sz w:val="22"/>
-                <w:szCs w:val="22"/>
-                <w:lang w:val="es-AR" w:eastAsia="en-US"/>
-              </w:rPr>
-              <w:t xml:space="preserve"> actor</w:t>
-            </w:r>
-            <w:r>
-              <w:rPr>
-                <w:rFonts w:ascii="Arial" w:hAnsi="Arial" w:cs="Arial"/>
-                <w:sz w:val="22"/>
-                <w:szCs w:val="22"/>
-                <w:lang w:val="es-AR" w:eastAsia="en-US"/>
-              </w:rPr>
-              <w:t xml:space="preserve"> Confirma la operación.</w:t>
-            </w:r>
-          </w:p>
-          <w:p>
-            <w:pPr>
-              <w:pStyle w:val="ContenidodeTabla"/>
-              <w:numPr>
-                <w:ilvl w:val="0"/>
-                <w:numId w:val="8"/>
-              </w:numPr>
-              <w:suppressAutoHyphens/>
-              <w:ind w:left="417" w:hanging="425"/>
-              <w:rPr>
-                <w:rFonts w:ascii="Arial" w:hAnsi="Arial" w:cs="Arial"/>
-                <w:sz w:val="22"/>
-                <w:szCs w:val="22"/>
-                <w:lang w:val="es-AR"/>
-              </w:rPr>
-            </w:pPr>
-            <w:r>
-              <w:rPr>
-                <w:rFonts w:ascii="Arial" w:hAnsi="Arial" w:cs="Arial"/>
-                <w:sz w:val="22"/>
-                <w:szCs w:val="22"/>
-                <w:lang w:val="es-AR" w:eastAsia="en-US"/>
-              </w:rPr>
-              <w:t>El sistema presenta la Pantalla Inicial y no registra los datos modificados</w:t>
-            </w:r>
-            <w:r>
-              <w:rPr>
-                <w:rFonts w:ascii="Arial" w:hAnsi="Arial" w:cs="Arial"/>
-                <w:sz w:val="22"/>
-                <w:szCs w:val="22"/>
-                <w:lang w:val="es-AR" w:eastAsia="en-US"/>
-              </w:rPr>
-              <w:t>.</w:t>
-            </w:r>
-          </w:p>
-        </w:tc>
-      </w:tr>
-      <w:tr>
-        <w:trPr>
-          <w:cantSplit/>
-        </w:trPr>
-        <w:tc>
-          <w:tcPr>
-            <w:tcW w:w="9221" w:type="dxa"/>
-            <w:gridSpan w:val="2"/>
-            <w:shd w:val="clear" w:color="000000" w:fill="auto"/>
-          </w:tcPr>
-          <w:p>
-            <w:pPr>
-              <w:pStyle w:val="ContenidodeTabla"/>
-              <w:suppressAutoHyphens/>
-              <w:rPr>
-                <w:rFonts w:ascii="Arial" w:hAnsi="Arial" w:cs="Arial"/>
-                <w:sz w:val="22"/>
-                <w:szCs w:val="22"/>
-                <w:lang w:val="es-AR" w:eastAsia="en-US"/>
-              </w:rPr>
-            </w:pPr>
-            <w:r>
-              <w:rPr>
-                <w:rFonts w:ascii="Arial" w:hAnsi="Arial" w:cs="Arial"/>
-                <w:sz w:val="22"/>
-                <w:szCs w:val="22"/>
-                <w:lang w:val="es-AR" w:eastAsia="en-US"/>
-              </w:rPr>
-              <w:t>11 – El sistema muestra un mensaje de error</w:t>
+              <w:t>Fin de caso de uso</w:t>
             </w:r>
           </w:p>
         </w:tc>
@@ -3746,6 +4899,62 @@
               <w:jc w:val="both"/>
               <w:rPr>
                 <w:rFonts w:ascii="Arial" w:hAnsi="Arial" w:cs="Arial"/>
+                <w:sz w:val="22"/>
+                <w:szCs w:val="22"/>
+                <w:lang w:val="es-AR"/>
+              </w:rPr>
+            </w:pPr>
+            <w:r>
+              <w:rPr>
+                <w:rFonts w:ascii="Arial" w:hAnsi="Arial" w:cs="Arial"/>
+                <w:sz w:val="22"/>
+                <w:szCs w:val="22"/>
+                <w:lang w:val="es-AR"/>
+              </w:rPr>
+              <w:t>uc-ga</w:t>
+            </w:r>
+            <w:r>
+              <w:rPr>
+                <w:rFonts w:ascii="Arial" w:hAnsi="Arial" w:cs="Arial"/>
+                <w:sz w:val="22"/>
+                <w:szCs w:val="22"/>
+                <w:lang w:val="es-AR"/>
+              </w:rPr>
+              <w:t>-002-mensaje</w:t>
+            </w:r>
+            <w:r>
+              <w:rPr>
+                <w:rFonts w:ascii="Arial" w:hAnsi="Arial" w:cs="Arial"/>
+                <w:sz w:val="22"/>
+                <w:szCs w:val="22"/>
+                <w:lang w:val="es-AR"/>
+              </w:rPr>
+              <w:t>0</w:t>
+            </w:r>
+            <w:r>
+              <w:rPr>
+                <w:rFonts w:ascii="Arial" w:hAnsi="Arial" w:cs="Arial"/>
+                <w:sz w:val="22"/>
+                <w:szCs w:val="22"/>
+                <w:lang w:val="es-AR"/>
+              </w:rPr>
+              <w:t>2</w:t>
+            </w:r>
+            <w:r>
+              <w:rPr>
+                <w:rFonts w:ascii="Arial" w:hAnsi="Arial" w:cs="Arial"/>
+                <w:sz w:val="22"/>
+                <w:szCs w:val="22"/>
+                <w:lang w:val="es-AR"/>
+              </w:rPr>
+              <w:t>: El usuario se ha creado con éxito</w:t>
+            </w:r>
+          </w:p>
+          <w:p>
+            <w:pPr>
+              <w:jc w:val="both"/>
+              <w:rPr>
+                <w:rFonts w:ascii="Arial" w:hAnsi="Arial" w:cs="Arial"/>
                 <w:i/>
                 <w:iCs/>
                 <w:sz w:val="22"/>
@@ -3755,11 +4964,38 @@
             <w:r>
               <w:rPr>
                 <w:rFonts w:ascii="Arial" w:hAnsi="Arial" w:cs="Arial"/>
-                <w:i/>
-                <w:sz w:val="22"/>
-                <w:lang w:val="es-AR"/>
-              </w:rPr>
-              <w:t>N/A</w:t>
+                <w:sz w:val="22"/>
+                <w:szCs w:val="22"/>
+                <w:lang w:val="es-AR"/>
+              </w:rPr>
+              <w:t>cu-ga</w:t>
+            </w:r>
+            <w:r>
+              <w:rPr>
+                <w:rFonts w:ascii="Arial" w:hAnsi="Arial" w:cs="Arial"/>
+                <w:sz w:val="22"/>
+                <w:szCs w:val="22"/>
+                <w:lang w:val="es-AR"/>
+              </w:rPr>
+              <w:t>-002-mensaje01</w:t>
+            </w:r>
+            <w:r>
+              <w:rPr>
+                <w:rFonts w:ascii="Arial" w:hAnsi="Arial" w:cs="Arial"/>
+                <w:sz w:val="22"/>
+                <w:szCs w:val="22"/>
+                <w:lang w:val="es-AR"/>
+              </w:rPr>
+              <w:t xml:space="preserve">: </w:t>
+            </w:r>
+            <w:r>
+              <w:rPr>
+                <w:rFonts w:ascii="Arial" w:hAnsi="Arial" w:cs="Arial"/>
+                <w:sz w:val="22"/>
+                <w:szCs w:val="22"/>
+                <w:lang w:val="es-AR"/>
+              </w:rPr>
+              <w:t>¿Seguro desea volver? Si vuelve se perderán los cambios</w:t>
             </w:r>
           </w:p>
         </w:tc>
@@ -3863,6 +5099,32 @@
                 <w:szCs w:val="22"/>
                 <w:lang w:val="es-AR"/>
               </w:rPr>
+              <w:t>CU-GA-</w:t>
+            </w:r>
+            <w:r>
+              <w:rPr>
+                <w:rFonts w:ascii="Arial" w:hAnsi="Arial" w:cs="Arial"/>
+                <w:b/>
+                <w:bCs/>
+                <w:i w:val="0"/>
+                <w:iCs/>
+                <w:sz w:val="22"/>
+                <w:szCs w:val="22"/>
+                <w:lang w:val="es-AR"/>
+              </w:rPr>
+              <w:t>003-</w:t>
+            </w:r>
+            <w:r>
+              <w:rPr>
+                <w:rFonts w:ascii="Arial" w:hAnsi="Arial" w:cs="Arial"/>
+                <w:b/>
+                <w:bCs/>
+                <w:i w:val="0"/>
+                <w:iCs/>
+                <w:sz w:val="22"/>
+                <w:szCs w:val="22"/>
+                <w:lang w:val="es-AR"/>
+              </w:rPr>
               <w:t>Editar Alumno</w:t>
             </w:r>
           </w:p>
@@ -4226,7 +5488,15 @@
                 <w:sz w:val="22"/>
                 <w:lang w:val="es-AR"/>
               </w:rPr>
-              <w:t>1- El actor se loguea en el sistema</w:t>
+              <w:t xml:space="preserve">1- </w:t>
+            </w:r>
+            <w:r>
+              <w:rPr>
+                <w:rFonts w:ascii="Arial" w:hAnsi="Arial" w:cs="Arial"/>
+                <w:sz w:val="22"/>
+                <w:lang w:val="es-AR"/>
+              </w:rPr>
+              <w:t>Se ejecuta el caso de uso CU-GA-001</w:t>
             </w:r>
           </w:p>
         </w:tc>
@@ -4362,7 +5632,7 @@
               <w:pStyle w:val="ContenidodeTabla"/>
               <w:numPr>
                 <w:ilvl w:val="1"/>
-                <w:numId w:val="7"/>
+                <w:numId w:val="27"/>
               </w:numPr>
               <w:suppressAutoHyphens/>
               <w:ind w:left="842"/>
@@ -4413,7 +5683,7 @@
               <w:pStyle w:val="ContenidodeTabla"/>
               <w:numPr>
                 <w:ilvl w:val="1"/>
-                <w:numId w:val="7"/>
+                <w:numId w:val="27"/>
               </w:numPr>
               <w:suppressAutoHyphens/>
               <w:ind w:left="842"/>
@@ -4464,7 +5734,7 @@
               <w:pStyle w:val="ContenidodeTabla"/>
               <w:numPr>
                 <w:ilvl w:val="1"/>
-                <w:numId w:val="7"/>
+                <w:numId w:val="27"/>
               </w:numPr>
               <w:suppressAutoHyphens/>
               <w:ind w:left="842"/>
@@ -4514,7 +5784,7 @@
               <w:pStyle w:val="ContenidodeTabla"/>
               <w:numPr>
                 <w:ilvl w:val="1"/>
-                <w:numId w:val="7"/>
+                <w:numId w:val="27"/>
               </w:numPr>
               <w:suppressAutoHyphens/>
               <w:ind w:left="842"/>
@@ -4583,7 +5853,7 @@
               <w:pStyle w:val="ContenidodeTabla"/>
               <w:numPr>
                 <w:ilvl w:val="1"/>
-                <w:numId w:val="7"/>
+                <w:numId w:val="27"/>
               </w:numPr>
               <w:suppressAutoHyphens/>
               <w:ind w:left="842"/>
@@ -4634,7 +5904,7 @@
               <w:pStyle w:val="ContenidodeTabla"/>
               <w:numPr>
                 <w:ilvl w:val="1"/>
-                <w:numId w:val="7"/>
+                <w:numId w:val="27"/>
               </w:numPr>
               <w:suppressAutoHyphens/>
               <w:ind w:left="842"/>
@@ -4685,7 +5955,7 @@
               <w:pStyle w:val="ContenidodeTabla"/>
               <w:numPr>
                 <w:ilvl w:val="1"/>
-                <w:numId w:val="7"/>
+                <w:numId w:val="27"/>
               </w:numPr>
               <w:suppressAutoHyphens/>
               <w:ind w:left="798" w:hanging="336"/>
@@ -4757,7 +6027,7 @@
               <w:pStyle w:val="ContenidodeTabla"/>
               <w:numPr>
                 <w:ilvl w:val="1"/>
-                <w:numId w:val="7"/>
+                <w:numId w:val="27"/>
               </w:numPr>
               <w:suppressAutoHyphens/>
               <w:ind w:left="798" w:hanging="336"/>
@@ -4809,7 +6079,7 @@
               <w:pStyle w:val="ContenidodeTabla"/>
               <w:numPr>
                 <w:ilvl w:val="1"/>
-                <w:numId w:val="7"/>
+                <w:numId w:val="27"/>
               </w:numPr>
               <w:suppressAutoHyphens/>
               <w:ind w:left="798" w:hanging="336"/>
@@ -4861,7 +6131,7 @@
               <w:pStyle w:val="ContenidodeTabla"/>
               <w:numPr>
                 <w:ilvl w:val="1"/>
-                <w:numId w:val="7"/>
+                <w:numId w:val="27"/>
               </w:numPr>
               <w:suppressAutoHyphens/>
               <w:ind w:left="798" w:hanging="336"/>
@@ -5133,7 +6403,20 @@
               </w:rPr>
               <w:t>- El sistema verifica que se han cargado correctamente los datos y los almacena en la base de datos.</w:t>
             </w:r>
-          </w:p>
+            <w:bookmarkStart w:id="0" w:name="_GoBack"/>
+            <w:bookmarkEnd w:id="0"/>
+          </w:p>
+        </w:tc>
+      </w:tr>
+      <w:tr>
+        <w:trPr>
+          <w:cantSplit/>
+        </w:trPr>
+        <w:tc>
+          <w:tcPr>
+            <w:tcW w:w="9221" w:type="dxa"/>
+            <w:gridSpan w:val="2"/>
+          </w:tcPr>
           <w:p>
             <w:pPr>
               <w:pStyle w:val="ContenidodeTabla"/>
@@ -5145,6 +6428,16 @@
                 <w:lang w:val="es-AR" w:eastAsia="en-US"/>
               </w:rPr>
             </w:pPr>
+            <w:r>
+              <w:rPr>
+                <w:rFonts w:ascii="Arial" w:hAnsi="Arial" w:cs="Arial"/>
+                <w:sz w:val="22"/>
+                <w:szCs w:val="22"/>
+                <w:lang w:val="es-AR" w:eastAsia="en-US"/>
+              </w:rPr>
+              <w:lastRenderedPageBreak/>
+              <w:t>11-</w:t>
+            </w:r>
             <w:r>
               <w:rPr>
                 <w:rFonts w:ascii="Arial" w:hAnsi="Arial" w:cs="Arial"/>
@@ -5194,7 +6487,6 @@
                 <w:bCs/>
                 <w:lang w:val="es-AR"/>
               </w:rPr>
-              <w:lastRenderedPageBreak/>
               <w:t>Curso Alternativo</w:t>
             </w:r>
           </w:p>
@@ -5920,6 +7212,19 @@
                 <w:lang w:val="es-AR"/>
               </w:rPr>
             </w:pPr>
+            <w:r>
+              <w:rPr>
+                <w:rFonts w:ascii="Arial" w:hAnsi="Arial" w:cs="Arial"/>
+                <w:b/>
+                <w:bCs/>
+                <w:i w:val="0"/>
+                <w:iCs/>
+                <w:sz w:val="22"/>
+                <w:szCs w:val="22"/>
+                <w:lang w:val="es-AR"/>
+              </w:rPr>
+              <w:t>CU-GA-004-</w:t>
+            </w:r>
             <w:r>
               <w:rPr>
                 <w:rFonts w:ascii="Arial" w:hAnsi="Arial" w:cs="Arial"/>
@@ -7044,6 +8349,19 @@
                 <w:szCs w:val="22"/>
                 <w:lang w:val="es-AR"/>
               </w:rPr>
+              <w:t>CU-GA-005-</w:t>
+            </w:r>
+            <w:r>
+              <w:rPr>
+                <w:rFonts w:ascii="Arial" w:hAnsi="Arial" w:cs="Arial"/>
+                <w:b/>
+                <w:bCs/>
+                <w:i w:val="0"/>
+                <w:iCs/>
+                <w:sz w:val="22"/>
+                <w:szCs w:val="22"/>
+                <w:lang w:val="es-AR"/>
+              </w:rPr>
               <w:t>Primer ingreso del</w:t>
             </w:r>
             <w:r>
@@ -7406,7 +8724,7 @@
             <w:pPr>
               <w:numPr>
                 <w:ilvl w:val="0"/>
-                <w:numId w:val="13"/>
+                <w:numId w:val="26"/>
               </w:numPr>
               <w:ind w:left="372"/>
               <w:rPr>
@@ -7442,7 +8760,7 @@
             <w:pPr>
               <w:numPr>
                 <w:ilvl w:val="0"/>
-                <w:numId w:val="13"/>
+                <w:numId w:val="26"/>
               </w:numPr>
               <w:ind w:left="372"/>
               <w:rPr>
@@ -7478,7 +8796,7 @@
             <w:pPr>
               <w:numPr>
                 <w:ilvl w:val="0"/>
-                <w:numId w:val="13"/>
+                <w:numId w:val="26"/>
               </w:numPr>
               <w:ind w:left="372"/>
               <w:rPr>
@@ -7568,7 +8886,7 @@
             <w:pPr>
               <w:numPr>
                 <w:ilvl w:val="0"/>
-                <w:numId w:val="13"/>
+                <w:numId w:val="26"/>
               </w:numPr>
               <w:ind w:left="372"/>
               <w:rPr>
@@ -7583,7 +8901,7 @@
                 <w:sz w:val="22"/>
                 <w:lang w:val="es-AR"/>
               </w:rPr>
-              <w:t>El sistema muestra la pantalla inicial de logueo</w:t>
+              <w:t xml:space="preserve">El sistema muestra la pantalla inicial </w:t>
             </w:r>
           </w:p>
         </w:tc>
@@ -7634,7 +8952,7 @@
             <w:pPr>
               <w:numPr>
                 <w:ilvl w:val="0"/>
-                <w:numId w:val="7"/>
+                <w:numId w:val="27"/>
               </w:numPr>
               <w:rPr>
                 <w:rFonts w:ascii="Arial" w:hAnsi="Arial" w:cs="Arial"/>
@@ -7957,7 +9275,7 @@
                 <w:szCs w:val="22"/>
                 <w:lang w:val="es-AR"/>
               </w:rPr>
-              <w:t>Datos personales</w:t>
+              <w:t>Datos personales del</w:t>
             </w:r>
             <w:r>
               <w:rPr>
@@ -7970,19 +9288,6 @@
                 <w:szCs w:val="22"/>
                 <w:lang w:val="es-AR"/>
               </w:rPr>
-              <w:t xml:space="preserve"> del</w:t>
-            </w:r>
-            <w:r>
-              <w:rPr>
-                <w:rFonts w:ascii="Arial" w:hAnsi="Arial" w:cs="Arial"/>
-                <w:b/>
-                <w:bCs/>
-                <w:i w:val="0"/>
-                <w:iCs/>
-                <w:sz w:val="22"/>
-                <w:szCs w:val="22"/>
-                <w:lang w:val="es-AR"/>
-              </w:rPr>
               <w:t xml:space="preserve"> Alumno</w:t>
             </w:r>
           </w:p>
@@ -8030,13 +9335,7 @@
               <w:rPr>
                 <w:lang w:val="es-AR"/>
               </w:rPr>
-              <w:t>Cambiar los datos personales desde el usuario alumno</w:t>
-            </w:r>
-            <w:r>
-              <w:rPr>
-                <w:lang w:val="es-AR"/>
-              </w:rPr>
-              <w:t xml:space="preserve"> </w:t>
+              <w:t xml:space="preserve">Cambiar los datos personales desde el usuario alumno </w:t>
             </w:r>
           </w:p>
         </w:tc>
@@ -8554,18 +9853,7 @@
                 <w:szCs w:val="22"/>
                 <w:lang w:val="es-AR" w:eastAsia="es-AR"/>
               </w:rPr>
-              <w:t>modifica los campos disponibles para edición</w:t>
-            </w:r>
-            <w:bookmarkStart w:id="0" w:name="_GoBack"/>
-            <w:bookmarkEnd w:id="0"/>
-            <w:r>
-              <w:rPr>
-                <w:rFonts w:ascii="Arial" w:hAnsi="Arial" w:cs="Arial"/>
-                <w:sz w:val="22"/>
-                <w:szCs w:val="22"/>
-                <w:lang w:val="es-AR" w:eastAsia="es-AR"/>
-              </w:rPr>
-              <w:t>:</w:t>
+              <w:t>modifica los campos disponibles para edición:</w:t>
             </w:r>
           </w:p>
           <w:p>
@@ -9176,7 +10464,7 @@
       <w:rPr>
         <w:noProof/>
       </w:rPr>
-      <w:t>9</w:t>
+      <w:t>7</w:t>
     </w:r>
     <w:r>
       <w:fldChar w:fldCharType="end"/>
@@ -9197,7 +10485,7 @@
       <w:rPr>
         <w:noProof/>
       </w:rPr>
-      <w:t>9</w:t>
+      <w:t>10</w:t>
     </w:r>
     <w:r>
       <w:fldChar w:fldCharType="end"/>
@@ -9240,7 +10528,7 @@
       <w:rPr>
         <w:noProof/>
       </w:rPr>
-      <w:t>05/08/2016</w:t>
+      <w:t>10/08/2016</w:t>
     </w:r>
     <w:r>
       <w:fldChar w:fldCharType="end"/>
@@ -9338,7 +10626,7 @@
                 <v:path o:extrusionok="f" gradientshapeok="t" o:connecttype="rect"/>
                 <o:lock v:ext="edit" aspectratio="t"/>
               </v:shapetype>
-              <v:shape id="image03.jpg" o:spid="_x0000_i1025" type="#_x0000_t75" style="width:84.75pt;height:72.75pt;visibility:visible;mso-wrap-style:square">
+              <v:shape id="image03.jpg" o:spid="_x0000_i1025" type="#_x0000_t75" style="width:84.9pt;height:72.55pt;visibility:visible;mso-wrap-style:square">
                 <v:imagedata r:id="rId1" o:title=""/>
               </v:shape>
             </w:pict>
@@ -9355,12 +10643,13 @@
           <w:pPr>
             <w:jc w:val="center"/>
             <w:rPr>
+              <w:rFonts w:ascii="Arial" w:hAnsi="Arial" w:cs="Arial"/>
               <w:lang w:val="es-AR"/>
             </w:rPr>
           </w:pPr>
           <w:r>
             <w:rPr>
-              <w:rFonts w:ascii="Open Sans" w:eastAsia="Open Sans" w:hAnsi="Open Sans" w:cs="Open Sans"/>
+              <w:rFonts w:ascii="Arial" w:eastAsia="Open Sans" w:hAnsi="Arial" w:cs="Arial"/>
               <w:b/>
               <w:lang w:val="es-AR"/>
             </w:rPr>
@@ -9389,7 +10678,7 @@
               <w:lang w:val="es-AR" w:eastAsia="es-AR"/>
             </w:rPr>
             <w:pict>
-              <v:shape id="image01.png" o:spid="_x0000_i1026" type="#_x0000_t75" style="width:77.25pt;height:59.25pt;visibility:visible;mso-wrap-style:square">
+              <v:shape id="image01.png" o:spid="_x0000_i1026" type="#_x0000_t75" style="width:77.35pt;height:59.1pt;visibility:visible;mso-wrap-style:square">
                 <v:imagedata r:id="rId2" o:title=""/>
               </v:shape>
             </w:pict>
@@ -9426,12 +10715,13 @@
           <w:pPr>
             <w:jc w:val="center"/>
             <w:rPr>
+              <w:rFonts w:ascii="Arial" w:hAnsi="Arial" w:cs="Arial"/>
               <w:lang w:val="es-AR"/>
             </w:rPr>
           </w:pPr>
           <w:r>
             <w:rPr>
-              <w:rFonts w:ascii="Open Sans" w:eastAsia="Open Sans" w:hAnsi="Open Sans" w:cs="Open Sans"/>
+              <w:rFonts w:ascii="Arial" w:eastAsia="Open Sans" w:hAnsi="Arial" w:cs="Arial"/>
               <w:b/>
               <w:lang w:val="es-AR"/>
             </w:rPr>
@@ -9483,12 +10773,13 @@
           <w:pPr>
             <w:jc w:val="center"/>
             <w:rPr>
+              <w:rFonts w:ascii="Arial" w:hAnsi="Arial" w:cs="Arial"/>
               <w:lang w:val="es-AR"/>
             </w:rPr>
           </w:pPr>
           <w:r>
             <w:rPr>
-              <w:rFonts w:ascii="Open Sans" w:eastAsia="Open Sans" w:hAnsi="Open Sans" w:cs="Open Sans"/>
+              <w:rFonts w:ascii="Arial" w:eastAsia="Open Sans" w:hAnsi="Arial" w:cs="Arial"/>
               <w:b/>
               <w:lang w:val="es-AR"/>
             </w:rPr>
@@ -9505,12 +10796,13 @@
           <w:pPr>
             <w:jc w:val="center"/>
             <w:rPr>
+              <w:rFonts w:ascii="Arial" w:hAnsi="Arial" w:cs="Arial"/>
               <w:lang w:val="es-AR"/>
             </w:rPr>
           </w:pPr>
           <w:r>
             <w:rPr>
-              <w:rFonts w:ascii="Open Sans" w:eastAsia="Open Sans" w:hAnsi="Open Sans" w:cs="Open Sans"/>
+              <w:rFonts w:ascii="Arial" w:eastAsia="Open Sans" w:hAnsi="Arial" w:cs="Arial"/>
               <w:b/>
               <w:lang w:val="es-AR"/>
             </w:rPr>
@@ -10074,7 +11366,7 @@
       <w:lvlText w:val="%1)"/>
       <w:lvlJc w:val="left"/>
       <w:pPr>
-        <w:ind w:left="732" w:hanging="360"/>
+        <w:ind w:left="927" w:hanging="360"/>
       </w:pPr>
       <w:rPr>
         <w:rFonts w:hint="default"/>
@@ -10086,7 +11378,7 @@
       <w:lvlText w:val="%2."/>
       <w:lvlJc w:val="left"/>
       <w:pPr>
-        <w:ind w:left="1452" w:hanging="360"/>
+        <w:ind w:left="1647" w:hanging="360"/>
       </w:pPr>
     </w:lvl>
     <w:lvl w:ilvl="2" w:tplc="2C0A001B" w:tentative="1">
@@ -10095,7 +11387,7 @@
       <w:lvlText w:val="%3."/>
       <w:lvlJc w:val="right"/>
       <w:pPr>
-        <w:ind w:left="2172" w:hanging="180"/>
+        <w:ind w:left="2367" w:hanging="180"/>
       </w:pPr>
     </w:lvl>
     <w:lvl w:ilvl="3" w:tplc="2C0A000F" w:tentative="1">
@@ -10104,7 +11396,7 @@
       <w:lvlText w:val="%4."/>
       <w:lvlJc w:val="left"/>
       <w:pPr>
-        <w:ind w:left="2892" w:hanging="360"/>
+        <w:ind w:left="3087" w:hanging="360"/>
       </w:pPr>
     </w:lvl>
     <w:lvl w:ilvl="4" w:tplc="2C0A0019" w:tentative="1">
@@ -10113,7 +11405,7 @@
       <w:lvlText w:val="%5."/>
       <w:lvlJc w:val="left"/>
       <w:pPr>
-        <w:ind w:left="3612" w:hanging="360"/>
+        <w:ind w:left="3807" w:hanging="360"/>
       </w:pPr>
     </w:lvl>
     <w:lvl w:ilvl="5" w:tplc="2C0A001B" w:tentative="1">
@@ -10122,7 +11414,7 @@
       <w:lvlText w:val="%6."/>
       <w:lvlJc w:val="right"/>
       <w:pPr>
-        <w:ind w:left="4332" w:hanging="180"/>
+        <w:ind w:left="4527" w:hanging="180"/>
       </w:pPr>
     </w:lvl>
     <w:lvl w:ilvl="6" w:tplc="2C0A000F" w:tentative="1">
@@ -10131,7 +11423,7 @@
       <w:lvlText w:val="%7."/>
       <w:lvlJc w:val="left"/>
       <w:pPr>
-        <w:ind w:left="5052" w:hanging="360"/>
+        <w:ind w:left="5247" w:hanging="360"/>
       </w:pPr>
     </w:lvl>
     <w:lvl w:ilvl="7" w:tplc="2C0A0019" w:tentative="1">
@@ -10140,7 +11432,7 @@
       <w:lvlText w:val="%8."/>
       <w:lvlJc w:val="left"/>
       <w:pPr>
-        <w:ind w:left="5772" w:hanging="360"/>
+        <w:ind w:left="5967" w:hanging="360"/>
       </w:pPr>
     </w:lvl>
     <w:lvl w:ilvl="8" w:tplc="2C0A001B" w:tentative="1">
@@ -10149,7 +11441,7 @@
       <w:lvlText w:val="%9."/>
       <w:lvlJc w:val="right"/>
       <w:pPr>
-        <w:ind w:left="6492" w:hanging="180"/>
+        <w:ind w:left="6687" w:hanging="180"/>
       </w:pPr>
     </w:lvl>
   </w:abstractNum>
@@ -10357,6 +11649,96 @@
     </w:lvl>
   </w:abstractNum>
   <w:abstractNum w:abstractNumId="8" w15:restartNumberingAfterBreak="0">
+    <w:nsid w:val="18B17F23"/>
+    <w:multiLevelType w:val="hybridMultilevel"/>
+    <w:tmpl w:val="5E241B14"/>
+    <w:lvl w:ilvl="0" w:tplc="089A489E">
+      <w:start w:val="4"/>
+      <w:numFmt w:val="decimal"/>
+      <w:lvlText w:val="%1."/>
+      <w:lvlJc w:val="right"/>
+      <w:pPr>
+        <w:ind w:left="720" w:hanging="360"/>
+      </w:pPr>
+      <w:rPr>
+        <w:rFonts w:hint="default"/>
+        <w:kern w:val="0"/>
+      </w:rPr>
+    </w:lvl>
+    <w:lvl w:ilvl="1" w:tplc="2C0A0019">
+      <w:start w:val="1"/>
+      <w:numFmt w:val="lowerLetter"/>
+      <w:lvlText w:val="%2."/>
+      <w:lvlJc w:val="left"/>
+      <w:pPr>
+        <w:ind w:left="1440" w:hanging="360"/>
+      </w:pPr>
+    </w:lvl>
+    <w:lvl w:ilvl="2" w:tplc="2C0A001B" w:tentative="1">
+      <w:start w:val="1"/>
+      <w:numFmt w:val="lowerRoman"/>
+      <w:lvlText w:val="%3."/>
+      <w:lvlJc w:val="right"/>
+      <w:pPr>
+        <w:ind w:left="2160" w:hanging="180"/>
+      </w:pPr>
+    </w:lvl>
+    <w:lvl w:ilvl="3" w:tplc="2C0A000F" w:tentative="1">
+      <w:start w:val="1"/>
+      <w:numFmt w:val="decimal"/>
+      <w:lvlText w:val="%4."/>
+      <w:lvlJc w:val="left"/>
+      <w:pPr>
+        <w:ind w:left="2880" w:hanging="360"/>
+      </w:pPr>
+    </w:lvl>
+    <w:lvl w:ilvl="4" w:tplc="2C0A0019" w:tentative="1">
+      <w:start w:val="1"/>
+      <w:numFmt w:val="lowerLetter"/>
+      <w:lvlText w:val="%5."/>
+      <w:lvlJc w:val="left"/>
+      <w:pPr>
+        <w:ind w:left="3600" w:hanging="360"/>
+      </w:pPr>
+    </w:lvl>
+    <w:lvl w:ilvl="5" w:tplc="2C0A001B" w:tentative="1">
+      <w:start w:val="1"/>
+      <w:numFmt w:val="lowerRoman"/>
+      <w:lvlText w:val="%6."/>
+      <w:lvlJc w:val="right"/>
+      <w:pPr>
+        <w:ind w:left="4320" w:hanging="180"/>
+      </w:pPr>
+    </w:lvl>
+    <w:lvl w:ilvl="6" w:tplc="2C0A000F" w:tentative="1">
+      <w:start w:val="1"/>
+      <w:numFmt w:val="decimal"/>
+      <w:lvlText w:val="%7."/>
+      <w:lvlJc w:val="left"/>
+      <w:pPr>
+        <w:ind w:left="5040" w:hanging="360"/>
+      </w:pPr>
+    </w:lvl>
+    <w:lvl w:ilvl="7" w:tplc="2C0A0019" w:tentative="1">
+      <w:start w:val="1"/>
+      <w:numFmt w:val="lowerLetter"/>
+      <w:lvlText w:val="%8."/>
+      <w:lvlJc w:val="left"/>
+      <w:pPr>
+        <w:ind w:left="5760" w:hanging="360"/>
+      </w:pPr>
+    </w:lvl>
+    <w:lvl w:ilvl="8" w:tplc="2C0A001B" w:tentative="1">
+      <w:start w:val="1"/>
+      <w:numFmt w:val="lowerRoman"/>
+      <w:lvlText w:val="%9."/>
+      <w:lvlJc w:val="right"/>
+      <w:pPr>
+        <w:ind w:left="6480" w:hanging="180"/>
+      </w:pPr>
+    </w:lvl>
+  </w:abstractNum>
+  <w:abstractNum w:abstractNumId="9" w15:restartNumberingAfterBreak="0">
     <w:nsid w:val="18EA082C"/>
     <w:multiLevelType w:val="hybridMultilevel"/>
     <w:tmpl w:val="4CAA9B14"/>
@@ -10476,7 +11858,233 @@
       </w:pPr>
     </w:lvl>
   </w:abstractNum>
-  <w:abstractNum w:abstractNumId="9" w15:restartNumberingAfterBreak="0">
+  <w:abstractNum w:abstractNumId="10" w15:restartNumberingAfterBreak="0">
+    <w:nsid w:val="33B728AE"/>
+    <w:multiLevelType w:val="multilevel"/>
+    <w:tmpl w:val="C2E8BFB6"/>
+    <w:lvl w:ilvl="0">
+      <w:start w:val="10"/>
+      <w:numFmt w:val="decimal"/>
+      <w:lvlText w:val="%1"/>
+      <w:lvlJc w:val="left"/>
+      <w:pPr>
+        <w:ind w:left="420" w:hanging="420"/>
+      </w:pPr>
+      <w:rPr>
+        <w:rFonts w:hint="default"/>
+      </w:rPr>
+    </w:lvl>
+    <w:lvl w:ilvl="1">
+      <w:start w:val="1"/>
+      <w:numFmt w:val="decimal"/>
+      <w:lvlText w:val="%1.%2"/>
+      <w:lvlJc w:val="left"/>
+      <w:pPr>
+        <w:ind w:left="420" w:hanging="420"/>
+      </w:pPr>
+      <w:rPr>
+        <w:rFonts w:hint="default"/>
+      </w:rPr>
+    </w:lvl>
+    <w:lvl w:ilvl="2">
+      <w:start w:val="1"/>
+      <w:numFmt w:val="decimal"/>
+      <w:lvlText w:val="%1.%2.%3"/>
+      <w:lvlJc w:val="left"/>
+      <w:pPr>
+        <w:ind w:left="720" w:hanging="720"/>
+      </w:pPr>
+      <w:rPr>
+        <w:rFonts w:hint="default"/>
+      </w:rPr>
+    </w:lvl>
+    <w:lvl w:ilvl="3">
+      <w:start w:val="1"/>
+      <w:numFmt w:val="decimal"/>
+      <w:lvlText w:val="%1.%2.%3.%4"/>
+      <w:lvlJc w:val="left"/>
+      <w:pPr>
+        <w:ind w:left="720" w:hanging="720"/>
+      </w:pPr>
+      <w:rPr>
+        <w:rFonts w:hint="default"/>
+      </w:rPr>
+    </w:lvl>
+    <w:lvl w:ilvl="4">
+      <w:start w:val="1"/>
+      <w:numFmt w:val="decimal"/>
+      <w:lvlText w:val="%1.%2.%3.%4.%5"/>
+      <w:lvlJc w:val="left"/>
+      <w:pPr>
+        <w:ind w:left="1080" w:hanging="1080"/>
+      </w:pPr>
+      <w:rPr>
+        <w:rFonts w:hint="default"/>
+      </w:rPr>
+    </w:lvl>
+    <w:lvl w:ilvl="5">
+      <w:start w:val="1"/>
+      <w:numFmt w:val="decimal"/>
+      <w:lvlText w:val="%1.%2.%3.%4.%5.%6"/>
+      <w:lvlJc w:val="left"/>
+      <w:pPr>
+        <w:ind w:left="1080" w:hanging="1080"/>
+      </w:pPr>
+      <w:rPr>
+        <w:rFonts w:hint="default"/>
+      </w:rPr>
+    </w:lvl>
+    <w:lvl w:ilvl="6">
+      <w:start w:val="1"/>
+      <w:numFmt w:val="decimal"/>
+      <w:lvlText w:val="%1.%2.%3.%4.%5.%6.%7"/>
+      <w:lvlJc w:val="left"/>
+      <w:pPr>
+        <w:ind w:left="1440" w:hanging="1440"/>
+      </w:pPr>
+      <w:rPr>
+        <w:rFonts w:hint="default"/>
+      </w:rPr>
+    </w:lvl>
+    <w:lvl w:ilvl="7">
+      <w:start w:val="1"/>
+      <w:numFmt w:val="decimal"/>
+      <w:lvlText w:val="%1.%2.%3.%4.%5.%6.%7.%8"/>
+      <w:lvlJc w:val="left"/>
+      <w:pPr>
+        <w:ind w:left="1440" w:hanging="1440"/>
+      </w:pPr>
+      <w:rPr>
+        <w:rFonts w:hint="default"/>
+      </w:rPr>
+    </w:lvl>
+    <w:lvl w:ilvl="8">
+      <w:start w:val="1"/>
+      <w:numFmt w:val="decimal"/>
+      <w:lvlText w:val="%1.%2.%3.%4.%5.%6.%7.%8.%9"/>
+      <w:lvlJc w:val="left"/>
+      <w:pPr>
+        <w:ind w:left="1800" w:hanging="1800"/>
+      </w:pPr>
+      <w:rPr>
+        <w:rFonts w:hint="default"/>
+      </w:rPr>
+    </w:lvl>
+  </w:abstractNum>
+  <w:abstractNum w:abstractNumId="11" w15:restartNumberingAfterBreak="0">
+    <w:nsid w:val="38665D69"/>
+    <w:multiLevelType w:val="multilevel"/>
+    <w:tmpl w:val="B41419D0"/>
+    <w:lvl w:ilvl="0">
+      <w:start w:val="4"/>
+      <w:numFmt w:val="decimal"/>
+      <w:lvlText w:val="%1"/>
+      <w:lvlJc w:val="left"/>
+      <w:pPr>
+        <w:ind w:left="360" w:hanging="360"/>
+      </w:pPr>
+      <w:rPr>
+        <w:rFonts w:hint="default"/>
+      </w:rPr>
+    </w:lvl>
+    <w:lvl w:ilvl="1">
+      <w:start w:val="4"/>
+      <w:numFmt w:val="decimal"/>
+      <w:lvlText w:val="%1.%2"/>
+      <w:lvlJc w:val="left"/>
+      <w:pPr>
+        <w:ind w:left="360" w:hanging="360"/>
+      </w:pPr>
+      <w:rPr>
+        <w:rFonts w:hint="default"/>
+      </w:rPr>
+    </w:lvl>
+    <w:lvl w:ilvl="2">
+      <w:start w:val="1"/>
+      <w:numFmt w:val="decimal"/>
+      <w:lvlText w:val="%1.%2.%3"/>
+      <w:lvlJc w:val="left"/>
+      <w:pPr>
+        <w:ind w:left="720" w:hanging="720"/>
+      </w:pPr>
+      <w:rPr>
+        <w:rFonts w:hint="default"/>
+      </w:rPr>
+    </w:lvl>
+    <w:lvl w:ilvl="3">
+      <w:start w:val="1"/>
+      <w:numFmt w:val="decimal"/>
+      <w:lvlText w:val="%1.%2.%3.%4"/>
+      <w:lvlJc w:val="left"/>
+      <w:pPr>
+        <w:ind w:left="720" w:hanging="720"/>
+      </w:pPr>
+      <w:rPr>
+        <w:rFonts w:hint="default"/>
+      </w:rPr>
+    </w:lvl>
+    <w:lvl w:ilvl="4">
+      <w:start w:val="1"/>
+      <w:numFmt w:val="decimal"/>
+      <w:lvlText w:val="%1.%2.%3.%4.%5"/>
+      <w:lvlJc w:val="left"/>
+      <w:pPr>
+        <w:ind w:left="1080" w:hanging="1080"/>
+      </w:pPr>
+      <w:rPr>
+        <w:rFonts w:hint="default"/>
+      </w:rPr>
+    </w:lvl>
+    <w:lvl w:ilvl="5">
+      <w:start w:val="1"/>
+      <w:numFmt w:val="decimal"/>
+      <w:lvlText w:val="%1.%2.%3.%4.%5.%6"/>
+      <w:lvlJc w:val="left"/>
+      <w:pPr>
+        <w:ind w:left="1080" w:hanging="1080"/>
+      </w:pPr>
+      <w:rPr>
+        <w:rFonts w:hint="default"/>
+      </w:rPr>
+    </w:lvl>
+    <w:lvl w:ilvl="6">
+      <w:start w:val="1"/>
+      <w:numFmt w:val="decimal"/>
+      <w:lvlText w:val="%1.%2.%3.%4.%5.%6.%7"/>
+      <w:lvlJc w:val="left"/>
+      <w:pPr>
+        <w:ind w:left="1440" w:hanging="1440"/>
+      </w:pPr>
+      <w:rPr>
+        <w:rFonts w:hint="default"/>
+      </w:rPr>
+    </w:lvl>
+    <w:lvl w:ilvl="7">
+      <w:start w:val="1"/>
+      <w:numFmt w:val="decimal"/>
+      <w:lvlText w:val="%1.%2.%3.%4.%5.%6.%7.%8"/>
+      <w:lvlJc w:val="left"/>
+      <w:pPr>
+        <w:ind w:left="1440" w:hanging="1440"/>
+      </w:pPr>
+      <w:rPr>
+        <w:rFonts w:hint="default"/>
+      </w:rPr>
+    </w:lvl>
+    <w:lvl w:ilvl="8">
+      <w:start w:val="1"/>
+      <w:numFmt w:val="decimal"/>
+      <w:lvlText w:val="%1.%2.%3.%4.%5.%6.%7.%8.%9"/>
+      <w:lvlJc w:val="left"/>
+      <w:pPr>
+        <w:ind w:left="1800" w:hanging="1800"/>
+      </w:pPr>
+      <w:rPr>
+        <w:rFonts w:hint="default"/>
+      </w:rPr>
+    </w:lvl>
+  </w:abstractNum>
+  <w:abstractNum w:abstractNumId="12" w15:restartNumberingAfterBreak="0">
     <w:nsid w:val="3A5764CD"/>
     <w:multiLevelType w:val="hybridMultilevel"/>
     <w:tmpl w:val="A46C41FC"/>
@@ -10566,7 +12174,7 @@
       </w:pPr>
     </w:lvl>
   </w:abstractNum>
-  <w:abstractNum w:abstractNumId="10" w15:restartNumberingAfterBreak="0">
+  <w:abstractNum w:abstractNumId="13" w15:restartNumberingAfterBreak="0">
     <w:nsid w:val="3E075882"/>
     <w:multiLevelType w:val="hybridMultilevel"/>
     <w:tmpl w:val="63A67546"/>
@@ -10656,7 +12264,7 @@
       </w:pPr>
     </w:lvl>
   </w:abstractNum>
-  <w:abstractNum w:abstractNumId="11" w15:restartNumberingAfterBreak="0">
+  <w:abstractNum w:abstractNumId="14" w15:restartNumberingAfterBreak="0">
     <w:nsid w:val="48E95A65"/>
     <w:multiLevelType w:val="hybridMultilevel"/>
     <w:tmpl w:val="D6A40F22"/>
@@ -10746,7 +12354,7 @@
       </w:pPr>
     </w:lvl>
   </w:abstractNum>
-  <w:abstractNum w:abstractNumId="12" w15:restartNumberingAfterBreak="0">
+  <w:abstractNum w:abstractNumId="15" w15:restartNumberingAfterBreak="0">
     <w:nsid w:val="4EB365CF"/>
     <w:multiLevelType w:val="hybridMultilevel"/>
     <w:tmpl w:val="6658B940"/>
@@ -10891,7 +12499,97 @@
       </w:rPr>
     </w:lvl>
   </w:abstractNum>
-  <w:abstractNum w:abstractNumId="13" w15:restartNumberingAfterBreak="0">
+  <w:abstractNum w:abstractNumId="16" w15:restartNumberingAfterBreak="0">
+    <w:nsid w:val="51283D07"/>
+    <w:multiLevelType w:val="hybridMultilevel"/>
+    <w:tmpl w:val="D6A40F22"/>
+    <w:lvl w:ilvl="0" w:tplc="0409000F">
+      <w:start w:val="1"/>
+      <w:numFmt w:val="decimal"/>
+      <w:lvlText w:val="%1."/>
+      <w:lvlJc w:val="left"/>
+      <w:pPr>
+        <w:ind w:left="720" w:hanging="360"/>
+      </w:pPr>
+      <w:rPr>
+        <w:rFonts w:hint="default"/>
+        <w:b w:val="0"/>
+      </w:rPr>
+    </w:lvl>
+    <w:lvl w:ilvl="1" w:tplc="2C0A0019" w:tentative="1">
+      <w:start w:val="1"/>
+      <w:numFmt w:val="lowerLetter"/>
+      <w:lvlText w:val="%2."/>
+      <w:lvlJc w:val="left"/>
+      <w:pPr>
+        <w:ind w:left="1440" w:hanging="360"/>
+      </w:pPr>
+    </w:lvl>
+    <w:lvl w:ilvl="2" w:tplc="2C0A001B" w:tentative="1">
+      <w:start w:val="1"/>
+      <w:numFmt w:val="lowerRoman"/>
+      <w:lvlText w:val="%3."/>
+      <w:lvlJc w:val="right"/>
+      <w:pPr>
+        <w:ind w:left="2160" w:hanging="180"/>
+      </w:pPr>
+    </w:lvl>
+    <w:lvl w:ilvl="3" w:tplc="2C0A000F" w:tentative="1">
+      <w:start w:val="1"/>
+      <w:numFmt w:val="decimal"/>
+      <w:lvlText w:val="%4."/>
+      <w:lvlJc w:val="left"/>
+      <w:pPr>
+        <w:ind w:left="2880" w:hanging="360"/>
+      </w:pPr>
+    </w:lvl>
+    <w:lvl w:ilvl="4" w:tplc="2C0A0019" w:tentative="1">
+      <w:start w:val="1"/>
+      <w:numFmt w:val="lowerLetter"/>
+      <w:lvlText w:val="%5."/>
+      <w:lvlJc w:val="left"/>
+      <w:pPr>
+        <w:ind w:left="3600" w:hanging="360"/>
+      </w:pPr>
+    </w:lvl>
+    <w:lvl w:ilvl="5" w:tplc="2C0A001B" w:tentative="1">
+      <w:start w:val="1"/>
+      <w:numFmt w:val="lowerRoman"/>
+      <w:lvlText w:val="%6."/>
+      <w:lvlJc w:val="right"/>
+      <w:pPr>
+        <w:ind w:left="4320" w:hanging="180"/>
+      </w:pPr>
+    </w:lvl>
+    <w:lvl w:ilvl="6" w:tplc="2C0A000F" w:tentative="1">
+      <w:start w:val="1"/>
+      <w:numFmt w:val="decimal"/>
+      <w:lvlText w:val="%7."/>
+      <w:lvlJc w:val="left"/>
+      <w:pPr>
+        <w:ind w:left="5040" w:hanging="360"/>
+      </w:pPr>
+    </w:lvl>
+    <w:lvl w:ilvl="7" w:tplc="2C0A0019" w:tentative="1">
+      <w:start w:val="1"/>
+      <w:numFmt w:val="lowerLetter"/>
+      <w:lvlText w:val="%8."/>
+      <w:lvlJc w:val="left"/>
+      <w:pPr>
+        <w:ind w:left="5760" w:hanging="360"/>
+      </w:pPr>
+    </w:lvl>
+    <w:lvl w:ilvl="8" w:tplc="2C0A001B" w:tentative="1">
+      <w:start w:val="1"/>
+      <w:numFmt w:val="lowerRoman"/>
+      <w:lvlText w:val="%9."/>
+      <w:lvlJc w:val="right"/>
+      <w:pPr>
+        <w:ind w:left="6480" w:hanging="180"/>
+      </w:pPr>
+    </w:lvl>
+  </w:abstractNum>
+  <w:abstractNum w:abstractNumId="17" w15:restartNumberingAfterBreak="0">
     <w:nsid w:val="58D10577"/>
     <w:multiLevelType w:val="hybridMultilevel"/>
     <w:tmpl w:val="3CD049C6"/>
@@ -10983,7 +12681,95 @@
       </w:pPr>
     </w:lvl>
   </w:abstractNum>
-  <w:abstractNum w:abstractNumId="14" w15:restartNumberingAfterBreak="0">
+  <w:abstractNum w:abstractNumId="18" w15:restartNumberingAfterBreak="0">
+    <w:nsid w:val="5D5A046A"/>
+    <w:multiLevelType w:val="hybridMultilevel"/>
+    <w:tmpl w:val="45BC88F0"/>
+    <w:lvl w:ilvl="0" w:tplc="909ADE5E">
+      <w:numFmt w:val="decimal"/>
+      <w:lvlText w:val="%1-"/>
+      <w:lvlJc w:val="left"/>
+      <w:pPr>
+        <w:ind w:left="720" w:hanging="360"/>
+      </w:pPr>
+      <w:rPr>
+        <w:rFonts w:hint="default"/>
+      </w:rPr>
+    </w:lvl>
+    <w:lvl w:ilvl="1" w:tplc="2C0A0019" w:tentative="1">
+      <w:start w:val="1"/>
+      <w:numFmt w:val="lowerLetter"/>
+      <w:lvlText w:val="%2."/>
+      <w:lvlJc w:val="left"/>
+      <w:pPr>
+        <w:ind w:left="1440" w:hanging="360"/>
+      </w:pPr>
+    </w:lvl>
+    <w:lvl w:ilvl="2" w:tplc="2C0A001B" w:tentative="1">
+      <w:start w:val="1"/>
+      <w:numFmt w:val="lowerRoman"/>
+      <w:lvlText w:val="%3."/>
+      <w:lvlJc w:val="right"/>
+      <w:pPr>
+        <w:ind w:left="2160" w:hanging="180"/>
+      </w:pPr>
+    </w:lvl>
+    <w:lvl w:ilvl="3" w:tplc="2C0A000F" w:tentative="1">
+      <w:start w:val="1"/>
+      <w:numFmt w:val="decimal"/>
+      <w:lvlText w:val="%4."/>
+      <w:lvlJc w:val="left"/>
+      <w:pPr>
+        <w:ind w:left="2880" w:hanging="360"/>
+      </w:pPr>
+    </w:lvl>
+    <w:lvl w:ilvl="4" w:tplc="2C0A0019" w:tentative="1">
+      <w:start w:val="1"/>
+      <w:numFmt w:val="lowerLetter"/>
+      <w:lvlText w:val="%5."/>
+      <w:lvlJc w:val="left"/>
+      <w:pPr>
+        <w:ind w:left="3600" w:hanging="360"/>
+      </w:pPr>
+    </w:lvl>
+    <w:lvl w:ilvl="5" w:tplc="2C0A001B" w:tentative="1">
+      <w:start w:val="1"/>
+      <w:numFmt w:val="lowerRoman"/>
+      <w:lvlText w:val="%6."/>
+      <w:lvlJc w:val="right"/>
+      <w:pPr>
+        <w:ind w:left="4320" w:hanging="180"/>
+      </w:pPr>
+    </w:lvl>
+    <w:lvl w:ilvl="6" w:tplc="2C0A000F" w:tentative="1">
+      <w:start w:val="1"/>
+      <w:numFmt w:val="decimal"/>
+      <w:lvlText w:val="%7."/>
+      <w:lvlJc w:val="left"/>
+      <w:pPr>
+        <w:ind w:left="5040" w:hanging="360"/>
+      </w:pPr>
+    </w:lvl>
+    <w:lvl w:ilvl="7" w:tplc="2C0A0019" w:tentative="1">
+      <w:start w:val="1"/>
+      <w:numFmt w:val="lowerLetter"/>
+      <w:lvlText w:val="%8."/>
+      <w:lvlJc w:val="left"/>
+      <w:pPr>
+        <w:ind w:left="5760" w:hanging="360"/>
+      </w:pPr>
+    </w:lvl>
+    <w:lvl w:ilvl="8" w:tplc="2C0A001B" w:tentative="1">
+      <w:start w:val="1"/>
+      <w:numFmt w:val="lowerRoman"/>
+      <w:lvlText w:val="%9."/>
+      <w:lvlJc w:val="right"/>
+      <w:pPr>
+        <w:ind w:left="6480" w:hanging="180"/>
+      </w:pPr>
+    </w:lvl>
+  </w:abstractNum>
+  <w:abstractNum w:abstractNumId="19" w15:restartNumberingAfterBreak="0">
     <w:nsid w:val="608A4B7A"/>
     <w:multiLevelType w:val="hybridMultilevel"/>
     <w:tmpl w:val="C818F258"/>
@@ -11072,7 +12858,7 @@
       </w:pPr>
     </w:lvl>
   </w:abstractNum>
-  <w:abstractNum w:abstractNumId="15" w15:restartNumberingAfterBreak="0">
+  <w:abstractNum w:abstractNumId="20" w15:restartNumberingAfterBreak="0">
     <w:nsid w:val="61D565CD"/>
     <w:multiLevelType w:val="hybridMultilevel"/>
     <w:tmpl w:val="70DC471A"/>
@@ -11185,7 +12971,7 @@
       </w:rPr>
     </w:lvl>
   </w:abstractNum>
-  <w:abstractNum w:abstractNumId="16" w15:restartNumberingAfterBreak="0">
+  <w:abstractNum w:abstractNumId="21" w15:restartNumberingAfterBreak="0">
     <w:nsid w:val="620063D2"/>
     <w:multiLevelType w:val="hybridMultilevel"/>
     <w:tmpl w:val="7B061F2E"/>
@@ -11328,7 +13114,7 @@
       </w:rPr>
     </w:lvl>
   </w:abstractNum>
-  <w:abstractNum w:abstractNumId="17" w15:restartNumberingAfterBreak="0">
+  <w:abstractNum w:abstractNumId="22" w15:restartNumberingAfterBreak="0">
     <w:nsid w:val="68DC0F53"/>
     <w:multiLevelType w:val="hybridMultilevel"/>
     <w:tmpl w:val="6FCAFF0A"/>
@@ -11417,7 +13203,7 @@
       </w:pPr>
     </w:lvl>
   </w:abstractNum>
-  <w:abstractNum w:abstractNumId="18" w15:restartNumberingAfterBreak="0">
+  <w:abstractNum w:abstractNumId="23" w15:restartNumberingAfterBreak="0">
     <w:nsid w:val="6F526A29"/>
     <w:multiLevelType w:val="hybridMultilevel"/>
     <w:tmpl w:val="D6FE754C"/>
@@ -11507,7 +13293,7 @@
       </w:pPr>
     </w:lvl>
   </w:abstractNum>
-  <w:abstractNum w:abstractNumId="19" w15:restartNumberingAfterBreak="0">
+  <w:abstractNum w:abstractNumId="24" w15:restartNumberingAfterBreak="0">
     <w:nsid w:val="70B409A2"/>
     <w:multiLevelType w:val="hybridMultilevel"/>
     <w:tmpl w:val="6D92DDAA"/>
@@ -11593,7 +13379,120 @@
       </w:pPr>
     </w:lvl>
   </w:abstractNum>
-  <w:abstractNum w:abstractNumId="20" w15:restartNumberingAfterBreak="0">
+  <w:abstractNum w:abstractNumId="25" w15:restartNumberingAfterBreak="0">
+    <w:nsid w:val="714E0E7B"/>
+    <w:multiLevelType w:val="multilevel"/>
+    <w:tmpl w:val="53A2C68E"/>
+    <w:lvl w:ilvl="0">
+      <w:start w:val="8"/>
+      <w:numFmt w:val="decimal"/>
+      <w:lvlText w:val="%1"/>
+      <w:lvlJc w:val="left"/>
+      <w:pPr>
+        <w:ind w:left="360" w:hanging="360"/>
+      </w:pPr>
+      <w:rPr>
+        <w:rFonts w:hint="default"/>
+      </w:rPr>
+    </w:lvl>
+    <w:lvl w:ilvl="1">
+      <w:start w:val="5"/>
+      <w:numFmt w:val="decimal"/>
+      <w:lvlText w:val="%1.%2"/>
+      <w:lvlJc w:val="left"/>
+      <w:pPr>
+        <w:ind w:left="360" w:hanging="360"/>
+      </w:pPr>
+      <w:rPr>
+        <w:rFonts w:hint="default"/>
+      </w:rPr>
+    </w:lvl>
+    <w:lvl w:ilvl="2">
+      <w:start w:val="1"/>
+      <w:numFmt w:val="decimal"/>
+      <w:lvlText w:val="%1.%2.%3"/>
+      <w:lvlJc w:val="left"/>
+      <w:pPr>
+        <w:ind w:left="720" w:hanging="720"/>
+      </w:pPr>
+      <w:rPr>
+        <w:rFonts w:hint="default"/>
+      </w:rPr>
+    </w:lvl>
+    <w:lvl w:ilvl="3">
+      <w:start w:val="1"/>
+      <w:numFmt w:val="decimal"/>
+      <w:lvlText w:val="%1.%2.%3.%4"/>
+      <w:lvlJc w:val="left"/>
+      <w:pPr>
+        <w:ind w:left="720" w:hanging="720"/>
+      </w:pPr>
+      <w:rPr>
+        <w:rFonts w:hint="default"/>
+      </w:rPr>
+    </w:lvl>
+    <w:lvl w:ilvl="4">
+      <w:start w:val="1"/>
+      <w:numFmt w:val="decimal"/>
+      <w:lvlText w:val="%1.%2.%3.%4.%5"/>
+      <w:lvlJc w:val="left"/>
+      <w:pPr>
+        <w:ind w:left="1080" w:hanging="1080"/>
+      </w:pPr>
+      <w:rPr>
+        <w:rFonts w:hint="default"/>
+      </w:rPr>
+    </w:lvl>
+    <w:lvl w:ilvl="5">
+      <w:start w:val="1"/>
+      <w:numFmt w:val="decimal"/>
+      <w:lvlText w:val="%1.%2.%3.%4.%5.%6"/>
+      <w:lvlJc w:val="left"/>
+      <w:pPr>
+        <w:ind w:left="1080" w:hanging="1080"/>
+      </w:pPr>
+      <w:rPr>
+        <w:rFonts w:hint="default"/>
+      </w:rPr>
+    </w:lvl>
+    <w:lvl w:ilvl="6">
+      <w:start w:val="1"/>
+      <w:numFmt w:val="decimal"/>
+      <w:lvlText w:val="%1.%2.%3.%4.%5.%6.%7"/>
+      <w:lvlJc w:val="left"/>
+      <w:pPr>
+        <w:ind w:left="1440" w:hanging="1440"/>
+      </w:pPr>
+      <w:rPr>
+        <w:rFonts w:hint="default"/>
+      </w:rPr>
+    </w:lvl>
+    <w:lvl w:ilvl="7">
+      <w:start w:val="1"/>
+      <w:numFmt w:val="decimal"/>
+      <w:lvlText w:val="%1.%2.%3.%4.%5.%6.%7.%8"/>
+      <w:lvlJc w:val="left"/>
+      <w:pPr>
+        <w:ind w:left="1440" w:hanging="1440"/>
+      </w:pPr>
+      <w:rPr>
+        <w:rFonts w:hint="default"/>
+      </w:rPr>
+    </w:lvl>
+    <w:lvl w:ilvl="8">
+      <w:start w:val="1"/>
+      <w:numFmt w:val="decimal"/>
+      <w:lvlText w:val="%1.%2.%3.%4.%5.%6.%7.%8.%9"/>
+      <w:lvlJc w:val="left"/>
+      <w:pPr>
+        <w:ind w:left="1800" w:hanging="1800"/>
+      </w:pPr>
+      <w:rPr>
+        <w:rFonts w:hint="default"/>
+      </w:rPr>
+    </w:lvl>
+  </w:abstractNum>
+  <w:abstractNum w:abstractNumId="26" w15:restartNumberingAfterBreak="0">
     <w:nsid w:val="738D41F7"/>
     <w:multiLevelType w:val="hybridMultilevel"/>
     <w:tmpl w:val="DD7A366C"/>
@@ -11683,7 +13582,7 @@
       </w:pPr>
     </w:lvl>
   </w:abstractNum>
-  <w:abstractNum w:abstractNumId="21" w15:restartNumberingAfterBreak="0">
+  <w:abstractNum w:abstractNumId="27" w15:restartNumberingAfterBreak="0">
     <w:nsid w:val="76A27B58"/>
     <w:multiLevelType w:val="hybridMultilevel"/>
     <w:tmpl w:val="0CD4620C"/>
@@ -11823,7 +13722,7 @@
       </w:rPr>
     </w:lvl>
   </w:abstractNum>
-  <w:abstractNum w:abstractNumId="22" w15:restartNumberingAfterBreak="0">
+  <w:abstractNum w:abstractNumId="28" w15:restartNumberingAfterBreak="0">
     <w:nsid w:val="79684EC1"/>
     <w:multiLevelType w:val="hybridMultilevel"/>
     <w:tmpl w:val="627CB8AA"/>
@@ -11963,7 +13862,7 @@
       </w:rPr>
     </w:lvl>
   </w:abstractNum>
-  <w:abstractNum w:abstractNumId="23" w15:restartNumberingAfterBreak="0">
+  <w:abstractNum w:abstractNumId="29" w15:restartNumberingAfterBreak="0">
     <w:nsid w:val="7A555CA9"/>
     <w:multiLevelType w:val="hybridMultilevel"/>
     <w:tmpl w:val="9000EBB2"/>
@@ -12052,7 +13951,7 @@
       </w:pPr>
     </w:lvl>
   </w:abstractNum>
-  <w:abstractNum w:abstractNumId="24" w15:restartNumberingAfterBreak="0">
+  <w:abstractNum w:abstractNumId="30" w15:restartNumberingAfterBreak="0">
     <w:nsid w:val="7AC94CF8"/>
     <w:multiLevelType w:val="hybridMultilevel"/>
     <w:tmpl w:val="FC90DBFE"/>
@@ -12166,49 +14065,49 @@
     </w:lvl>
   </w:abstractNum>
   <w:num w:numId="1">
-    <w:abstractNumId w:val="8"/>
+    <w:abstractNumId w:val="9"/>
   </w:num>
   <w:num w:numId="2">
-    <w:abstractNumId w:val="16"/>
+    <w:abstractNumId w:val="21"/>
   </w:num>
   <w:num w:numId="3">
-    <w:abstractNumId w:val="21"/>
+    <w:abstractNumId w:val="27"/>
   </w:num>
   <w:num w:numId="4">
-    <w:abstractNumId w:val="22"/>
+    <w:abstractNumId w:val="28"/>
   </w:num>
   <w:num w:numId="5">
     <w:abstractNumId w:val="0"/>
   </w:num>
   <w:num w:numId="6">
-    <w:abstractNumId w:val="24"/>
+    <w:abstractNumId w:val="30"/>
   </w:num>
   <w:num w:numId="7">
-    <w:abstractNumId w:val="13"/>
+    <w:abstractNumId w:val="17"/>
   </w:num>
   <w:num w:numId="8">
-    <w:abstractNumId w:val="9"/>
+    <w:abstractNumId w:val="12"/>
   </w:num>
   <w:num w:numId="9">
-    <w:abstractNumId w:val="17"/>
+    <w:abstractNumId w:val="22"/>
   </w:num>
   <w:num w:numId="10">
-    <w:abstractNumId w:val="12"/>
+    <w:abstractNumId w:val="15"/>
   </w:num>
   <w:num w:numId="11">
     <w:abstractNumId w:val="4"/>
   </w:num>
   <w:num w:numId="12">
-    <w:abstractNumId w:val="20"/>
+    <w:abstractNumId w:val="26"/>
   </w:num>
   <w:num w:numId="13">
-    <w:abstractNumId w:val="11"/>
+    <w:abstractNumId w:val="14"/>
   </w:num>
   <w:num w:numId="14">
     <w:abstractNumId w:val="5"/>
   </w:num>
   <w:num w:numId="15">
-    <w:abstractNumId w:val="15"/>
+    <w:abstractNumId w:val="20"/>
   </w:num>
   <w:num w:numId="16">
     <w:abstractNumId w:val="3"/>
@@ -12220,25 +14119,43 @@
     <w:abstractNumId w:val="2"/>
   </w:num>
   <w:num w:numId="19">
-    <w:abstractNumId w:val="19"/>
+    <w:abstractNumId w:val="24"/>
   </w:num>
   <w:num w:numId="20">
     <w:abstractNumId w:val="7"/>
   </w:num>
   <w:num w:numId="21">
-    <w:abstractNumId w:val="14"/>
+    <w:abstractNumId w:val="19"/>
   </w:num>
   <w:num w:numId="22">
     <w:abstractNumId w:val="6"/>
   </w:num>
   <w:num w:numId="23">
-    <w:abstractNumId w:val="18"/>
+    <w:abstractNumId w:val="23"/>
   </w:num>
   <w:num w:numId="24">
+    <w:abstractNumId w:val="13"/>
+  </w:num>
+  <w:num w:numId="25">
+    <w:abstractNumId w:val="29"/>
+  </w:num>
+  <w:num w:numId="26">
+    <w:abstractNumId w:val="16"/>
+  </w:num>
+  <w:num w:numId="27">
+    <w:abstractNumId w:val="8"/>
+  </w:num>
+  <w:num w:numId="28">
+    <w:abstractNumId w:val="11"/>
+  </w:num>
+  <w:num w:numId="29">
     <w:abstractNumId w:val="10"/>
   </w:num>
-  <w:num w:numId="25">
-    <w:abstractNumId w:val="23"/>
+  <w:num w:numId="30">
+    <w:abstractNumId w:val="25"/>
+  </w:num>
+  <w:num w:numId="31">
+    <w:abstractNumId w:val="18"/>
   </w:num>
 </w:numbering>
 </file>

</xml_diff>

<commit_message>
Ahi va correcciones CU
</commit_message>
<xml_diff>
--- a/trunk/docs/Entregables/Casos de Uso Funcionales/Casos de Uso Gestion de Alumnos - Grupo 5508 -UTN - 2016 v1.2.docx
+++ b/trunk/docs/Entregables/Casos de Uso Funcionales/Casos de Uso Gestion de Alumnos - Grupo 5508 -UTN - 2016 v1.2.docx
@@ -1464,17 +1464,7 @@
                 <w:sz w:val="22"/>
                 <w:lang w:val="es-AR"/>
               </w:rPr>
-              <w:t>Cinthia M</w:t>
-            </w:r>
-            <w:bookmarkStart w:id="0" w:name="_GoBack"/>
-            <w:bookmarkEnd w:id="0"/>
-            <w:r>
-              <w:rPr>
-                <w:rFonts w:ascii="Arial" w:hAnsi="Arial" w:cs="Arial"/>
-                <w:sz w:val="22"/>
-                <w:lang w:val="es-AR"/>
-              </w:rPr>
-              <w:t xml:space="preserve">ontañez </w:t>
+              <w:t xml:space="preserve">Cinthia Montañez </w:t>
             </w:r>
           </w:p>
         </w:tc>
@@ -1949,7 +1939,23 @@
                 <w:sz w:val="22"/>
                 <w:lang w:val="es-AR"/>
               </w:rPr>
-              <w:t xml:space="preserve">Ya debe existir el usuario administrador </w:t>
+              <w:t>Ya debe existir el usuario administrador</w:t>
+            </w:r>
+            <w:r>
+              <w:rPr>
+                <w:rFonts w:ascii="Arial" w:hAnsi="Arial" w:cs="Arial"/>
+                <w:sz w:val="22"/>
+                <w:lang w:val="es-AR"/>
+              </w:rPr>
+              <w:t xml:space="preserve"> y el mismo debe estar asociado a un usuario</w:t>
+            </w:r>
+            <w:r>
+              <w:rPr>
+                <w:rFonts w:ascii="Arial" w:hAnsi="Arial" w:cs="Arial"/>
+                <w:sz w:val="22"/>
+                <w:lang w:val="es-AR"/>
+              </w:rPr>
+              <w:t xml:space="preserve"> </w:t>
             </w:r>
           </w:p>
         </w:tc>
@@ -2440,7 +2446,43 @@
                 <w:szCs w:val="22"/>
                 <w:lang w:val="es-AR"/>
               </w:rPr>
-              <w:t>El sistema muestra un mensaje de error uc-ag-001-mensaje01</w:t>
+              <w:t>El siste</w:t>
+            </w:r>
+            <w:r>
+              <w:rPr>
+                <w:rFonts w:ascii="Arial" w:hAnsi="Arial" w:cs="Arial"/>
+                <w:sz w:val="22"/>
+                <w:szCs w:val="22"/>
+                <w:lang w:val="es-AR"/>
+              </w:rPr>
+              <w:t xml:space="preserve">ma muestra un mensaje de error </w:t>
+            </w:r>
+            <w:r>
+              <w:rPr>
+                <w:rFonts w:ascii="Arial" w:hAnsi="Arial" w:cs="Arial"/>
+                <w:sz w:val="22"/>
+                <w:szCs w:val="22"/>
+                <w:lang w:val="es-AR"/>
+              </w:rPr>
+              <w:t>c</w:t>
+            </w:r>
+            <w:r>
+              <w:rPr>
+                <w:rFonts w:ascii="Arial" w:hAnsi="Arial" w:cs="Arial"/>
+                <w:sz w:val="22"/>
+                <w:szCs w:val="22"/>
+                <w:lang w:val="es-AR"/>
+              </w:rPr>
+              <w:t>u-ga</w:t>
+            </w:r>
+            <w:r>
+              <w:rPr>
+                <w:rFonts w:ascii="Arial" w:hAnsi="Arial" w:cs="Arial"/>
+                <w:sz w:val="22"/>
+                <w:szCs w:val="22"/>
+                <w:lang w:val="es-AR"/>
+              </w:rPr>
+              <w:t>-001-mensaje01</w:t>
             </w:r>
           </w:p>
         </w:tc>
@@ -2545,8 +2587,10 @@
             </w:r>
             <w:r>
               <w:rPr>
-                <w:noProof/>
-                <w:lang w:val="es-AR" w:eastAsia="es-AR"/>
+                <w:rFonts w:ascii="Arial" w:hAnsi="Arial" w:cs="Arial"/>
+                <w:iCs/>
+                <w:sz w:val="22"/>
+                <w:lang w:val="es-AR"/>
               </w:rPr>
             </w:r>
             <w:r>
@@ -2626,8 +2670,10 @@
             </w:r>
             <w:r>
               <w:rPr>
-                <w:noProof/>
-                <w:lang w:val="es-AR" w:eastAsia="es-AR"/>
+                <w:rFonts w:ascii="Arial" w:hAnsi="Arial" w:cs="Arial"/>
+                <w:iCs/>
+                <w:sz w:val="22"/>
+                <w:lang w:val="es-AR"/>
               </w:rPr>
             </w:r>
             <w:r>
@@ -2822,7 +2868,16 @@
                 <w:szCs w:val="22"/>
                 <w:lang w:val="es-AR"/>
               </w:rPr>
-              <w:t>uc-ga</w:t>
+              <w:t>cu</w:t>
+            </w:r>
+            <w:r>
+              <w:rPr>
+                <w:rFonts w:ascii="Arial" w:hAnsi="Arial" w:cs="Arial"/>
+                <w:sz w:val="22"/>
+                <w:szCs w:val="22"/>
+                <w:lang w:val="es-AR"/>
+              </w:rPr>
+              <w:t>-ga</w:t>
             </w:r>
             <w:r>
               <w:rPr>
@@ -2899,6 +2954,8 @@
               <w:rPr>
                 <w:rFonts w:ascii="Arial" w:hAnsi="Arial" w:cs="Arial"/>
                 <w:bCs/>
+                <w:sz w:val="22"/>
+                <w:szCs w:val="22"/>
                 <w:lang w:val="es-AR"/>
               </w:rPr>
             </w:pPr>
@@ -2906,6 +2963,8 @@
               <w:rPr>
                 <w:rFonts w:ascii="Arial" w:hAnsi="Arial" w:cs="Arial"/>
                 <w:bCs/>
+                <w:sz w:val="22"/>
+                <w:szCs w:val="22"/>
                 <w:lang w:val="es-AR"/>
               </w:rPr>
               <w:t>Caso de Uso</w:t>
@@ -2983,6 +3042,8 @@
               <w:rPr>
                 <w:rFonts w:ascii="Arial" w:hAnsi="Arial" w:cs="Arial"/>
                 <w:b/>
+                <w:sz w:val="22"/>
+                <w:szCs w:val="22"/>
                 <w:lang w:val="es-AR"/>
               </w:rPr>
             </w:pPr>
@@ -2990,6 +3051,8 @@
               <w:rPr>
                 <w:rFonts w:ascii="Arial" w:hAnsi="Arial" w:cs="Arial"/>
                 <w:b/>
+                <w:sz w:val="22"/>
+                <w:szCs w:val="22"/>
                 <w:lang w:val="es-AR"/>
               </w:rPr>
               <w:t>Breve Descripción</w:t>
@@ -3007,13 +3070,15 @@
               <w:rPr>
                 <w:rFonts w:ascii="Arial" w:hAnsi="Arial" w:cs="Arial"/>
                 <w:sz w:val="22"/>
-                <w:lang w:val="es-AR"/>
-              </w:rPr>
-            </w:pPr>
-            <w:r>
-              <w:rPr>
-                <w:rFonts w:ascii="Arial" w:hAnsi="Arial" w:cs="Arial"/>
-                <w:sz w:val="22"/>
+                <w:szCs w:val="22"/>
+                <w:lang w:val="es-AR"/>
+              </w:rPr>
+            </w:pPr>
+            <w:r>
+              <w:rPr>
+                <w:rFonts w:ascii="Arial" w:hAnsi="Arial" w:cs="Arial"/>
+                <w:sz w:val="22"/>
+                <w:szCs w:val="22"/>
                 <w:lang w:val="es-AR"/>
               </w:rPr>
               <w:t>Dar de alta nuevos usuarios tipo Alumno</w:t>
@@ -3032,6 +3097,8 @@
               <w:rPr>
                 <w:rFonts w:ascii="Arial" w:hAnsi="Arial" w:cs="Arial"/>
                 <w:b/>
+                <w:sz w:val="22"/>
+                <w:szCs w:val="22"/>
                 <w:lang w:val="es-AR"/>
               </w:rPr>
             </w:pPr>
@@ -3039,6 +3106,8 @@
               <w:rPr>
                 <w:rFonts w:ascii="Arial" w:hAnsi="Arial" w:cs="Arial"/>
                 <w:b/>
+                <w:sz w:val="22"/>
+                <w:szCs w:val="22"/>
                 <w:lang w:val="es-AR"/>
               </w:rPr>
               <w:t>Actores</w:t>
@@ -3055,13 +3124,15 @@
               <w:rPr>
                 <w:rFonts w:ascii="Arial" w:hAnsi="Arial" w:cs="Arial"/>
                 <w:sz w:val="22"/>
-                <w:lang w:val="es-AR"/>
-              </w:rPr>
-            </w:pPr>
-            <w:r>
-              <w:rPr>
-                <w:rFonts w:ascii="Arial" w:hAnsi="Arial" w:cs="Arial"/>
-                <w:sz w:val="22"/>
+                <w:szCs w:val="22"/>
+                <w:lang w:val="es-AR"/>
+              </w:rPr>
+            </w:pPr>
+            <w:r>
+              <w:rPr>
+                <w:rFonts w:ascii="Arial" w:hAnsi="Arial" w:cs="Arial"/>
+                <w:sz w:val="22"/>
+                <w:szCs w:val="22"/>
                 <w:lang w:val="es-AR"/>
               </w:rPr>
               <w:t>Administrador</w:t>
@@ -3079,6 +3150,8 @@
             <w:pPr>
               <w:rPr>
                 <w:rFonts w:ascii="Arial" w:hAnsi="Arial" w:cs="Arial"/>
+                <w:sz w:val="22"/>
+                <w:szCs w:val="22"/>
                 <w:lang w:val="es-AR"/>
               </w:rPr>
             </w:pPr>
@@ -3086,6 +3159,8 @@
               <w:rPr>
                 <w:rFonts w:ascii="Arial" w:hAnsi="Arial" w:cs="Arial"/>
                 <w:b/>
+                <w:sz w:val="22"/>
+                <w:szCs w:val="22"/>
                 <w:lang w:val="es-AR"/>
               </w:rPr>
               <w:t>Precondiciones</w:t>
@@ -3110,13 +3185,15 @@
               <w:rPr>
                 <w:rFonts w:ascii="Arial" w:hAnsi="Arial" w:cs="Arial"/>
                 <w:sz w:val="22"/>
-                <w:lang w:val="es-AR"/>
-              </w:rPr>
-            </w:pPr>
-            <w:r>
-              <w:rPr>
-                <w:rFonts w:ascii="Arial" w:hAnsi="Arial" w:cs="Arial"/>
-                <w:sz w:val="22"/>
+                <w:szCs w:val="22"/>
+                <w:lang w:val="es-AR"/>
+              </w:rPr>
+            </w:pPr>
+            <w:r>
+              <w:rPr>
+                <w:rFonts w:ascii="Arial" w:hAnsi="Arial" w:cs="Arial"/>
+                <w:sz w:val="22"/>
+                <w:szCs w:val="22"/>
                 <w:lang w:val="es-AR"/>
               </w:rPr>
               <w:t>Ya debe existir el rol de administrador y el mismo debe estar asociado a un usuario</w:t>
@@ -3136,13 +3213,15 @@
               <w:rPr>
                 <w:rFonts w:ascii="Arial" w:hAnsi="Arial" w:cs="Arial"/>
                 <w:sz w:val="22"/>
-                <w:lang w:val="es-AR"/>
-              </w:rPr>
-            </w:pPr>
-            <w:r>
-              <w:rPr>
-                <w:rFonts w:ascii="Arial" w:hAnsi="Arial" w:cs="Arial"/>
-                <w:sz w:val="22"/>
+                <w:szCs w:val="22"/>
+                <w:lang w:val="es-AR"/>
+              </w:rPr>
+            </w:pPr>
+            <w:r>
+              <w:rPr>
+                <w:rFonts w:ascii="Arial" w:hAnsi="Arial" w:cs="Arial"/>
+                <w:sz w:val="22"/>
+                <w:szCs w:val="22"/>
                 <w:lang w:val="es-AR"/>
               </w:rPr>
               <w:t>El usuario administrador debe estar logueado (CU-GA-001)</w:t>
@@ -3161,6 +3240,8 @@
               <w:rPr>
                 <w:rFonts w:ascii="Arial" w:hAnsi="Arial" w:cs="Arial"/>
                 <w:b/>
+                <w:sz w:val="22"/>
+                <w:szCs w:val="22"/>
                 <w:lang w:val="es-AR"/>
               </w:rPr>
             </w:pPr>
@@ -3168,6 +3249,8 @@
               <w:rPr>
                 <w:rFonts w:ascii="Arial" w:hAnsi="Arial" w:cs="Arial"/>
                 <w:b/>
+                <w:sz w:val="22"/>
+                <w:szCs w:val="22"/>
                 <w:lang w:val="es-AR"/>
               </w:rPr>
               <w:t>Post condiciones</w:t>
@@ -3191,11 +3274,15 @@
                 <w:rFonts w:ascii="Arial" w:hAnsi="Arial" w:cs="Arial"/>
                 <w:i/>
                 <w:sz w:val="22"/>
-                <w:lang w:val="es-AR"/>
-              </w:rPr>
-            </w:pPr>
-            <w:r>
-              <w:rPr>
+                <w:szCs w:val="22"/>
+                <w:lang w:val="es-AR"/>
+              </w:rPr>
+            </w:pPr>
+            <w:r>
+              <w:rPr>
+                <w:rFonts w:ascii="Arial" w:hAnsi="Arial" w:cs="Arial"/>
+                <w:sz w:val="22"/>
+                <w:szCs w:val="22"/>
                 <w:lang w:val="es-AR"/>
               </w:rPr>
               <w:t>Quedan persistidos los Datos del alumno.</w:t>
@@ -3213,6 +3300,8 @@
             <w:pPr>
               <w:rPr>
                 <w:rFonts w:ascii="Arial" w:hAnsi="Arial" w:cs="Arial"/>
+                <w:sz w:val="22"/>
+                <w:szCs w:val="22"/>
                 <w:lang w:val="es-AR"/>
               </w:rPr>
             </w:pPr>
@@ -3220,6 +3309,8 @@
               <w:rPr>
                 <w:rFonts w:ascii="Arial" w:hAnsi="Arial" w:cs="Arial"/>
                 <w:b/>
+                <w:sz w:val="22"/>
+                <w:szCs w:val="22"/>
                 <w:lang w:val="es-AR"/>
               </w:rPr>
               <w:t>Referencias</w:t>
@@ -3264,6 +3355,8 @@
               <w:rPr>
                 <w:rFonts w:ascii="Arial" w:hAnsi="Arial" w:cs="Arial"/>
                 <w:b/>
+                <w:sz w:val="22"/>
+                <w:szCs w:val="22"/>
                 <w:lang w:val="es-AR"/>
               </w:rPr>
             </w:pPr>
@@ -3271,6 +3364,8 @@
               <w:rPr>
                 <w:rFonts w:ascii="Arial" w:hAnsi="Arial" w:cs="Arial"/>
                 <w:b/>
+                <w:sz w:val="22"/>
+                <w:szCs w:val="22"/>
                 <w:lang w:val="es-AR"/>
               </w:rPr>
               <w:t>Requerimientos No Funcionales</w:t>
@@ -3312,7 +3407,10 @@
           <w:p>
             <w:pPr>
               <w:rPr>
+                <w:rFonts w:ascii="Arial" w:hAnsi="Arial" w:cs="Arial"/>
                 <w:i/>
+                <w:sz w:val="22"/>
+                <w:szCs w:val="22"/>
                 <w:lang w:val="es-AR"/>
               </w:rPr>
             </w:pPr>
@@ -3321,6 +3419,8 @@
                 <w:rFonts w:ascii="Arial" w:hAnsi="Arial" w:cs="Arial"/>
                 <w:b/>
                 <w:bCs/>
+                <w:sz w:val="22"/>
+                <w:szCs w:val="22"/>
                 <w:lang w:val="es-AR"/>
               </w:rPr>
               <w:t>Curso Normal</w:t>
@@ -3342,13 +3442,15 @@
               <w:rPr>
                 <w:rFonts w:ascii="Arial" w:hAnsi="Arial" w:cs="Arial"/>
                 <w:sz w:val="22"/>
-                <w:lang w:val="es-AR"/>
-              </w:rPr>
-            </w:pPr>
-            <w:r>
-              <w:rPr>
-                <w:rFonts w:ascii="Arial" w:hAnsi="Arial" w:cs="Arial"/>
-                <w:sz w:val="22"/>
+                <w:szCs w:val="22"/>
+                <w:lang w:val="es-AR"/>
+              </w:rPr>
+            </w:pPr>
+            <w:r>
+              <w:rPr>
+                <w:rFonts w:ascii="Arial" w:hAnsi="Arial" w:cs="Arial"/>
+                <w:sz w:val="22"/>
+                <w:szCs w:val="22"/>
                 <w:lang w:val="es-AR"/>
               </w:rPr>
               <w:t>1</w:t>
@@ -3357,6 +3459,7 @@
               <w:rPr>
                 <w:rFonts w:ascii="Arial" w:hAnsi="Arial" w:cs="Arial"/>
                 <w:sz w:val="22"/>
+                <w:szCs w:val="22"/>
                 <w:lang w:val="es-AR"/>
               </w:rPr>
               <w:t xml:space="preserve">- </w:t>
@@ -3365,6 +3468,7 @@
               <w:rPr>
                 <w:rFonts w:ascii="Arial" w:hAnsi="Arial" w:cs="Arial"/>
                 <w:sz w:val="22"/>
+                <w:szCs w:val="22"/>
                 <w:lang w:val="es-AR"/>
               </w:rPr>
               <w:t xml:space="preserve">El actor entra a la sección </w:t>
@@ -3373,6 +3477,7 @@
               <w:rPr>
                 <w:rFonts w:ascii="Arial" w:hAnsi="Arial" w:cs="Arial"/>
                 <w:sz w:val="22"/>
+                <w:szCs w:val="22"/>
                 <w:lang w:val="es-AR"/>
               </w:rPr>
               <w:t>Alumno</w:t>
@@ -3381,6 +3486,7 @@
               <w:rPr>
                 <w:rFonts w:ascii="Arial" w:hAnsi="Arial" w:cs="Arial"/>
                 <w:sz w:val="22"/>
+                <w:szCs w:val="22"/>
                 <w:lang w:val="es-AR"/>
               </w:rPr>
               <w:t>. CU-GA-002-imagen001</w:t>
@@ -3402,13 +3508,15 @@
               <w:rPr>
                 <w:rFonts w:ascii="Arial" w:hAnsi="Arial" w:cs="Arial"/>
                 <w:sz w:val="22"/>
-                <w:lang w:val="es-AR"/>
-              </w:rPr>
-            </w:pPr>
-            <w:r>
-              <w:rPr>
-                <w:rFonts w:ascii="Arial" w:hAnsi="Arial" w:cs="Arial"/>
-                <w:sz w:val="22"/>
+                <w:szCs w:val="22"/>
+                <w:lang w:val="es-AR"/>
+              </w:rPr>
+            </w:pPr>
+            <w:r>
+              <w:rPr>
+                <w:rFonts w:ascii="Arial" w:hAnsi="Arial" w:cs="Arial"/>
+                <w:sz w:val="22"/>
+                <w:szCs w:val="22"/>
                 <w:lang w:val="es-AR"/>
               </w:rPr>
               <w:t>2</w:t>
@@ -3417,6 +3525,7 @@
               <w:rPr>
                 <w:rFonts w:ascii="Arial" w:hAnsi="Arial" w:cs="Arial"/>
                 <w:sz w:val="22"/>
+                <w:szCs w:val="22"/>
                 <w:lang w:val="es-AR"/>
               </w:rPr>
               <w:t xml:space="preserve">- </w:t>
@@ -3425,6 +3534,7 @@
               <w:rPr>
                 <w:rFonts w:ascii="Arial" w:hAnsi="Arial" w:cs="Arial"/>
                 <w:sz w:val="22"/>
+                <w:szCs w:val="22"/>
                 <w:lang w:val="es-AR"/>
               </w:rPr>
               <w:t>El actor selecciona nuevo usuario</w:t>
@@ -3433,6 +3543,7 @@
               <w:rPr>
                 <w:rFonts w:ascii="Arial" w:hAnsi="Arial" w:cs="Arial"/>
                 <w:sz w:val="22"/>
+                <w:szCs w:val="22"/>
                 <w:lang w:val="es-AR"/>
               </w:rPr>
               <w:t xml:space="preserve"> alumno</w:t>
@@ -3454,13 +3565,15 @@
               <w:rPr>
                 <w:rFonts w:ascii="Arial" w:hAnsi="Arial" w:cs="Arial"/>
                 <w:sz w:val="22"/>
-                <w:lang w:val="es-AR"/>
-              </w:rPr>
-            </w:pPr>
-            <w:r>
-              <w:rPr>
-                <w:rFonts w:ascii="Arial" w:hAnsi="Arial" w:cs="Arial"/>
-                <w:sz w:val="22"/>
+                <w:szCs w:val="22"/>
+                <w:lang w:val="es-AR"/>
+              </w:rPr>
+            </w:pPr>
+            <w:r>
+              <w:rPr>
+                <w:rFonts w:ascii="Arial" w:hAnsi="Arial" w:cs="Arial"/>
+                <w:sz w:val="22"/>
+                <w:szCs w:val="22"/>
                 <w:lang w:val="es-AR"/>
               </w:rPr>
               <w:t>3</w:t>
@@ -3469,6 +3582,7 @@
               <w:rPr>
                 <w:rFonts w:ascii="Arial" w:hAnsi="Arial" w:cs="Arial"/>
                 <w:sz w:val="22"/>
+                <w:szCs w:val="22"/>
                 <w:lang w:val="es-AR"/>
               </w:rPr>
               <w:t xml:space="preserve">- El actor debe completar </w:t>
@@ -3477,14 +3591,45 @@
               <w:rPr>
                 <w:rFonts w:ascii="Arial" w:hAnsi="Arial" w:cs="Arial"/>
                 <w:sz w:val="22"/>
-                <w:lang w:val="es-AR"/>
-              </w:rPr>
-              <w:t>lo campos que le aparecen en pantalla. Dependencia cu-ga-00</w:t>
-            </w:r>
-            <w:r>
-              <w:rPr>
-                <w:rFonts w:ascii="Arial" w:hAnsi="Arial" w:cs="Arial"/>
-                <w:sz w:val="22"/>
+                <w:szCs w:val="22"/>
+                <w:lang w:val="es-AR"/>
+              </w:rPr>
+              <w:t>lo</w:t>
+            </w:r>
+            <w:r>
+              <w:rPr>
+                <w:rFonts w:ascii="Arial" w:hAnsi="Arial" w:cs="Arial"/>
+                <w:sz w:val="22"/>
+                <w:szCs w:val="22"/>
+                <w:lang w:val="es-AR"/>
+              </w:rPr>
+              <w:t>s</w:t>
+            </w:r>
+            <w:r>
+              <w:rPr>
+                <w:rFonts w:ascii="Arial" w:hAnsi="Arial" w:cs="Arial"/>
+                <w:sz w:val="22"/>
+                <w:szCs w:val="22"/>
+                <w:lang w:val="es-AR"/>
+              </w:rPr>
+              <w:t xml:space="preserve"> campos que</w:t>
+            </w:r>
+            <w:bookmarkStart w:id="0" w:name="_GoBack"/>
+            <w:bookmarkEnd w:id="0"/>
+            <w:r>
+              <w:rPr>
+                <w:rFonts w:ascii="Arial" w:hAnsi="Arial" w:cs="Arial"/>
+                <w:sz w:val="22"/>
+                <w:szCs w:val="22"/>
+                <w:lang w:val="es-AR"/>
+              </w:rPr>
+              <w:t xml:space="preserve"> aparecen en pantalla. Dependencia cu-ga-00</w:t>
+            </w:r>
+            <w:r>
+              <w:rPr>
+                <w:rFonts w:ascii="Arial" w:hAnsi="Arial" w:cs="Arial"/>
+                <w:sz w:val="22"/>
+                <w:szCs w:val="22"/>
                 <w:lang w:val="es-AR"/>
               </w:rPr>
               <w:t>2</w:t>
@@ -3493,6 +3638,7 @@
               <w:rPr>
                 <w:rFonts w:ascii="Arial" w:hAnsi="Arial" w:cs="Arial"/>
                 <w:sz w:val="22"/>
+                <w:szCs w:val="22"/>
                 <w:lang w:val="es-AR"/>
               </w:rPr>
               <w:t>-</w:t>
@@ -3501,6 +3647,7 @@
               <w:rPr>
                 <w:rFonts w:ascii="Arial" w:hAnsi="Arial" w:cs="Arial"/>
                 <w:sz w:val="22"/>
+                <w:szCs w:val="22"/>
                 <w:lang w:val="es-AR"/>
               </w:rPr>
               <w:t>C</w:t>
@@ -3509,6 +3656,7 @@
               <w:rPr>
                 <w:rFonts w:ascii="Arial" w:hAnsi="Arial" w:cs="Arial"/>
                 <w:sz w:val="22"/>
+                <w:szCs w:val="22"/>
                 <w:lang w:val="es-AR"/>
               </w:rPr>
               <w:t>ampos</w:t>
@@ -3517,6 +3665,7 @@
               <w:rPr>
                 <w:rFonts w:ascii="Arial" w:hAnsi="Arial" w:cs="Arial"/>
                 <w:sz w:val="22"/>
+                <w:szCs w:val="22"/>
                 <w:lang w:val="es-AR"/>
               </w:rPr>
               <w:t>. CU-GA-002-imagen002</w:t>
@@ -3538,13 +3687,15 @@
               <w:rPr>
                 <w:rFonts w:ascii="Arial" w:hAnsi="Arial" w:cs="Arial"/>
                 <w:sz w:val="22"/>
-                <w:lang w:val="es-AR"/>
-              </w:rPr>
-            </w:pPr>
-            <w:r>
-              <w:rPr>
-                <w:rFonts w:ascii="Arial" w:hAnsi="Arial" w:cs="Arial"/>
-                <w:sz w:val="22"/>
+                <w:szCs w:val="22"/>
+                <w:lang w:val="es-AR"/>
+              </w:rPr>
+            </w:pPr>
+            <w:r>
+              <w:rPr>
+                <w:rFonts w:ascii="Arial" w:hAnsi="Arial" w:cs="Arial"/>
+                <w:sz w:val="22"/>
+                <w:szCs w:val="22"/>
                 <w:lang w:val="es-AR"/>
               </w:rPr>
               <w:t>4</w:t>
@@ -3553,6 +3704,7 @@
               <w:rPr>
                 <w:rFonts w:ascii="Arial" w:hAnsi="Arial" w:cs="Arial"/>
                 <w:sz w:val="22"/>
+                <w:szCs w:val="22"/>
                 <w:lang w:val="es-AR"/>
               </w:rPr>
               <w:t xml:space="preserve">- El sistema por default marca </w:t>
@@ -3561,6 +3713,7 @@
               <w:rPr>
                 <w:rFonts w:ascii="Arial" w:hAnsi="Arial" w:cs="Arial"/>
                 <w:sz w:val="22"/>
+                <w:szCs w:val="22"/>
                 <w:lang w:val="es-AR"/>
               </w:rPr>
               <w:t>la opción</w:t>
@@ -3569,6 +3722,7 @@
               <w:rPr>
                 <w:rFonts w:ascii="Arial" w:hAnsi="Arial" w:cs="Arial"/>
                 <w:sz w:val="22"/>
+                <w:szCs w:val="22"/>
                 <w:lang w:val="es-AR"/>
               </w:rPr>
               <w:t xml:space="preserve"> de exigir el cambio de contraseña. </w:t>
@@ -3590,13 +3744,15 @@
               <w:rPr>
                 <w:rFonts w:ascii="Arial" w:hAnsi="Arial" w:cs="Arial"/>
                 <w:sz w:val="22"/>
-                <w:lang w:val="es-AR"/>
-              </w:rPr>
-            </w:pPr>
-            <w:r>
-              <w:rPr>
-                <w:rFonts w:ascii="Arial" w:hAnsi="Arial" w:cs="Arial"/>
-                <w:sz w:val="22"/>
+                <w:szCs w:val="22"/>
+                <w:lang w:val="es-AR"/>
+              </w:rPr>
+            </w:pPr>
+            <w:r>
+              <w:rPr>
+                <w:rFonts w:ascii="Arial" w:hAnsi="Arial" w:cs="Arial"/>
+                <w:sz w:val="22"/>
+                <w:szCs w:val="22"/>
                 <w:lang w:val="es-AR"/>
               </w:rPr>
               <w:t>5</w:t>
@@ -3605,6 +3761,7 @@
               <w:rPr>
                 <w:rFonts w:ascii="Arial" w:hAnsi="Arial" w:cs="Arial"/>
                 <w:sz w:val="22"/>
+                <w:szCs w:val="22"/>
                 <w:lang w:val="es-AR"/>
               </w:rPr>
               <w:t>- El sistema pre visualiza el usuario alumno con los datos cargados</w:t>
@@ -3626,13 +3783,15 @@
               <w:rPr>
                 <w:rFonts w:ascii="Arial" w:hAnsi="Arial" w:cs="Arial"/>
                 <w:sz w:val="22"/>
-                <w:lang w:val="es-AR"/>
-              </w:rPr>
-            </w:pPr>
-            <w:r>
-              <w:rPr>
-                <w:rFonts w:ascii="Arial" w:hAnsi="Arial" w:cs="Arial"/>
-                <w:sz w:val="22"/>
+                <w:szCs w:val="22"/>
+                <w:lang w:val="es-AR"/>
+              </w:rPr>
+            </w:pPr>
+            <w:r>
+              <w:rPr>
+                <w:rFonts w:ascii="Arial" w:hAnsi="Arial" w:cs="Arial"/>
+                <w:sz w:val="22"/>
+                <w:szCs w:val="22"/>
                 <w:lang w:val="es-AR"/>
               </w:rPr>
               <w:t>6</w:t>
@@ -3641,6 +3800,7 @@
               <w:rPr>
                 <w:rFonts w:ascii="Arial" w:hAnsi="Arial" w:cs="Arial"/>
                 <w:sz w:val="22"/>
+                <w:szCs w:val="22"/>
                 <w:lang w:val="es-AR"/>
               </w:rPr>
               <w:t>- El actor presiona Guardar</w:t>
@@ -3817,7 +3977,10 @@
           <w:p>
             <w:pPr>
               <w:rPr>
+                <w:rFonts w:ascii="Arial" w:hAnsi="Arial" w:cs="Arial"/>
                 <w:i/>
+                <w:sz w:val="22"/>
+                <w:szCs w:val="22"/>
                 <w:lang w:val="es-AR"/>
               </w:rPr>
             </w:pPr>
@@ -3826,6 +3989,8 @@
                 <w:rFonts w:ascii="Arial" w:hAnsi="Arial" w:cs="Arial"/>
                 <w:b/>
                 <w:bCs/>
+                <w:sz w:val="22"/>
+                <w:szCs w:val="22"/>
                 <w:lang w:val="es-AR"/>
               </w:rPr>
               <w:t>Curso Alternativo</w:t>
@@ -3881,8 +4046,10 @@
             </w:r>
             <w:r>
               <w:rPr>
-                <w:rFonts w:cs="Arial"/>
+                <w:rFonts w:ascii="Arial" w:hAnsi="Arial" w:cs="Arial"/>
                 <w:bCs/>
+                <w:sz w:val="22"/>
+                <w:szCs w:val="22"/>
                 <w:lang w:val="es-AR" w:eastAsia="es-AR"/>
               </w:rPr>
               <w:t>El actor deselecciona Exigir cambio contraseña, y no hace obligatorio el cambio de contraseña al siguiente ingreso del usuario</w:t>
@@ -4192,6 +4359,8 @@
                 <w:rFonts w:ascii="Arial" w:hAnsi="Arial" w:cs="Arial"/>
                 <w:b/>
                 <w:bCs/>
+                <w:sz w:val="22"/>
+                <w:szCs w:val="22"/>
                 <w:lang w:val="es-AR"/>
               </w:rPr>
             </w:pPr>
@@ -4200,6 +4369,8 @@
                 <w:rFonts w:ascii="Arial" w:hAnsi="Arial" w:cs="Arial"/>
                 <w:b/>
                 <w:bCs/>
+                <w:sz w:val="22"/>
+                <w:szCs w:val="22"/>
                 <w:lang w:val="es-AR"/>
               </w:rPr>
               <w:t>Interfaces</w:t>
@@ -4209,6 +4380,8 @@
                 <w:rFonts w:ascii="Arial" w:hAnsi="Arial" w:cs="Arial"/>
                 <w:b/>
                 <w:bCs/>
+                <w:sz w:val="22"/>
+                <w:szCs w:val="22"/>
                 <w:lang w:val="es-AR"/>
               </w:rPr>
               <w:t>:</w:t>
@@ -4233,6 +4406,7 @@
                 <w:rFonts w:ascii="Arial" w:hAnsi="Arial" w:cs="Arial"/>
                 <w:iCs/>
                 <w:sz w:val="22"/>
+                <w:szCs w:val="22"/>
                 <w:lang w:val="es-AR"/>
               </w:rPr>
             </w:pPr>
@@ -4241,6 +4415,7 @@
                 <w:rFonts w:ascii="Arial" w:hAnsi="Arial" w:cs="Arial"/>
                 <w:iCs/>
                 <w:sz w:val="22"/>
+                <w:szCs w:val="22"/>
                 <w:lang w:val="es-AR"/>
               </w:rPr>
               <w:lastRenderedPageBreak/>
@@ -4254,6 +4429,7 @@
                 <w:rFonts w:ascii="Arial" w:hAnsi="Arial" w:cs="Arial"/>
                 <w:iCs/>
                 <w:sz w:val="22"/>
+                <w:szCs w:val="22"/>
                 <w:lang w:val="es-AR"/>
               </w:rPr>
             </w:pPr>
@@ -4262,10 +4438,11 @@
                 <w:rFonts w:ascii="Arial" w:hAnsi="Arial" w:cs="Arial"/>
                 <w:iCs/>
                 <w:sz w:val="22"/>
+                <w:szCs w:val="22"/>
                 <w:lang w:val="es-AR"/>
               </w:rPr>
               <w:pict>
-                <v:shape id="_x0000_i1055" type="#_x0000_t75" style="width:450.25pt;height:213.85pt">
+                <v:shape id="_x0000_i1027" type="#_x0000_t75" style="width:450.25pt;height:213.85pt">
                   <v:imagedata r:id="rId20" o:title=""/>
                 </v:shape>
               </w:pict>
@@ -4290,6 +4467,7 @@
                 <w:rFonts w:ascii="Arial" w:hAnsi="Arial" w:cs="Arial"/>
                 <w:iCs/>
                 <w:sz w:val="22"/>
+                <w:szCs w:val="22"/>
                 <w:lang w:val="es-AR"/>
               </w:rPr>
             </w:pPr>
@@ -4298,6 +4476,7 @@
                 <w:rFonts w:ascii="Arial" w:hAnsi="Arial" w:cs="Arial"/>
                 <w:iCs/>
                 <w:sz w:val="22"/>
+                <w:szCs w:val="22"/>
                 <w:lang w:val="es-AR"/>
               </w:rPr>
               <w:t>CU-GA-002-imagen002</w:t>
@@ -4310,6 +4489,7 @@
                 <w:rFonts w:ascii="Arial" w:hAnsi="Arial" w:cs="Arial"/>
                 <w:iCs/>
                 <w:sz w:val="22"/>
+                <w:szCs w:val="22"/>
                 <w:lang w:val="es-AR"/>
               </w:rPr>
             </w:pPr>
@@ -4318,10 +4498,11 @@
                 <w:rFonts w:ascii="Arial" w:hAnsi="Arial" w:cs="Arial"/>
                 <w:iCs/>
                 <w:sz w:val="22"/>
+                <w:szCs w:val="22"/>
                 <w:lang w:val="es-AR"/>
               </w:rPr>
               <w:pict>
-                <v:shape id="_x0000_i1056" type="#_x0000_t75" style="width:450.25pt;height:3in">
+                <v:shape id="_x0000_i1028" type="#_x0000_t75" style="width:450.25pt;height:3in">
                   <v:imagedata r:id="rId21" o:title=""/>
                 </v:shape>
               </w:pict>
@@ -4349,6 +4530,8 @@
                 <w:b/>
                 <w:bCs/>
                 <w:i/>
+                <w:sz w:val="22"/>
+                <w:szCs w:val="22"/>
                 <w:lang w:val="es-AR"/>
               </w:rPr>
             </w:pPr>
@@ -4357,6 +4540,8 @@
                 <w:rFonts w:ascii="Arial" w:hAnsi="Arial" w:cs="Arial"/>
                 <w:b/>
                 <w:bCs/>
+                <w:sz w:val="22"/>
+                <w:szCs w:val="22"/>
                 <w:lang w:val="es-AR"/>
               </w:rPr>
               <w:t>Supuestos y Dependencias:</w:t>
@@ -4379,13 +4564,15 @@
               <w:rPr>
                 <w:rFonts w:ascii="Arial" w:hAnsi="Arial" w:cs="Arial"/>
                 <w:sz w:val="22"/>
-                <w:lang w:val="es-AR"/>
-              </w:rPr>
-            </w:pPr>
-            <w:r>
-              <w:rPr>
-                <w:rFonts w:ascii="Arial" w:hAnsi="Arial" w:cs="Arial"/>
-                <w:sz w:val="22"/>
+                <w:szCs w:val="22"/>
+                <w:lang w:val="es-AR"/>
+              </w:rPr>
+            </w:pPr>
+            <w:r>
+              <w:rPr>
+                <w:rFonts w:ascii="Arial" w:hAnsi="Arial" w:cs="Arial"/>
+                <w:sz w:val="22"/>
+                <w:szCs w:val="22"/>
                 <w:lang w:val="es-AR"/>
               </w:rPr>
               <w:t>3</w:t>
@@ -4394,6 +4581,7 @@
               <w:rPr>
                 <w:rFonts w:ascii="Arial" w:hAnsi="Arial" w:cs="Arial"/>
                 <w:sz w:val="22"/>
+                <w:szCs w:val="22"/>
                 <w:lang w:val="es-AR"/>
               </w:rPr>
               <w:t>.1- CU-GA-002-CAMPOS: Tipo para los campos</w:t>
@@ -4781,7 +4969,7 @@
               <w:rPr>
                 <w:rFonts w:ascii="Arial" w:hAnsi="Arial" w:cs="Arial"/>
                 <w:sz w:val="22"/>
-                <w:szCs w:val="20"/>
+                <w:szCs w:val="22"/>
                 <w:lang w:val="es-AR" w:eastAsia="en-US"/>
               </w:rPr>
             </w:pPr>
@@ -4789,7 +4977,7 @@
               <w:rPr>
                 <w:rFonts w:ascii="Arial" w:hAnsi="Arial" w:cs="Arial"/>
                 <w:sz w:val="22"/>
-                <w:szCs w:val="20"/>
+                <w:szCs w:val="22"/>
                 <w:lang w:val="es-AR" w:eastAsia="en-US"/>
               </w:rPr>
               <w:lastRenderedPageBreak/>
@@ -4799,7 +4987,7 @@
               <w:rPr>
                 <w:rFonts w:ascii="Arial" w:hAnsi="Arial" w:cs="Arial"/>
                 <w:sz w:val="22"/>
-                <w:szCs w:val="20"/>
+                <w:szCs w:val="22"/>
                 <w:lang w:val="es-AR" w:eastAsia="en-US"/>
               </w:rPr>
               <w:t xml:space="preserve"> –Se ingresan datos que no corresponden (otro tipo de dato / se pasa del máximo).</w:t>
@@ -4812,7 +5000,7 @@
               <w:rPr>
                 <w:rFonts w:ascii="Arial" w:hAnsi="Arial" w:cs="Arial"/>
                 <w:sz w:val="22"/>
-                <w:szCs w:val="20"/>
+                <w:szCs w:val="22"/>
                 <w:lang w:val="es-AR" w:eastAsia="en-US"/>
               </w:rPr>
             </w:pPr>
@@ -4820,7 +5008,7 @@
               <w:rPr>
                 <w:rFonts w:ascii="Arial" w:hAnsi="Arial" w:cs="Arial"/>
                 <w:sz w:val="22"/>
-                <w:szCs w:val="20"/>
+                <w:szCs w:val="22"/>
                 <w:lang w:val="es-AR" w:eastAsia="en-US"/>
               </w:rPr>
               <w:t>El sistema emite un mensaje informando la situación.</w:t>
@@ -4831,7 +5019,10 @@
               <w:pStyle w:val="ContenidodeTabla"/>
               <w:suppressAutoHyphens/>
               <w:rPr>
+                <w:rFonts w:ascii="Arial" w:hAnsi="Arial" w:cs="Arial"/>
                 <w:b/>
+                <w:sz w:val="22"/>
+                <w:szCs w:val="22"/>
                 <w:lang w:val="es-AR"/>
               </w:rPr>
             </w:pPr>
@@ -4843,7 +5034,7 @@
               <w:rPr>
                 <w:rFonts w:ascii="Arial" w:hAnsi="Arial" w:cs="Arial"/>
                 <w:sz w:val="22"/>
-                <w:szCs w:val="20"/>
+                <w:szCs w:val="22"/>
                 <w:lang w:val="es-AR" w:eastAsia="en-US"/>
               </w:rPr>
             </w:pPr>
@@ -4851,7 +5042,7 @@
               <w:rPr>
                 <w:rFonts w:ascii="Arial" w:hAnsi="Arial" w:cs="Arial"/>
                 <w:sz w:val="22"/>
-                <w:szCs w:val="20"/>
+                <w:szCs w:val="22"/>
                 <w:lang w:val="es-AR" w:eastAsia="en-US"/>
               </w:rPr>
               <w:t>B</w:t>
@@ -4860,7 +5051,7 @@
               <w:rPr>
                 <w:rFonts w:ascii="Arial" w:hAnsi="Arial" w:cs="Arial"/>
                 <w:sz w:val="22"/>
-                <w:szCs w:val="20"/>
+                <w:szCs w:val="22"/>
                 <w:lang w:val="es-AR" w:eastAsia="en-US"/>
               </w:rPr>
               <w:t xml:space="preserve"> – Se ingresa un Nº Documento existente.</w:t>
@@ -4873,7 +5064,7 @@
               <w:rPr>
                 <w:rFonts w:ascii="Arial" w:hAnsi="Arial" w:cs="Arial"/>
                 <w:sz w:val="22"/>
-                <w:szCs w:val="20"/>
+                <w:szCs w:val="22"/>
                 <w:lang w:val="es-AR" w:eastAsia="en-US"/>
               </w:rPr>
             </w:pPr>
@@ -4881,7 +5072,7 @@
               <w:rPr>
                 <w:rFonts w:ascii="Arial" w:hAnsi="Arial" w:cs="Arial"/>
                 <w:sz w:val="22"/>
-                <w:szCs w:val="20"/>
+                <w:szCs w:val="22"/>
                 <w:lang w:val="es-AR" w:eastAsia="en-US"/>
               </w:rPr>
               <w:t>No pueden existir alumnos con el mismo Nº Documento (DNI)</w:t>
@@ -4894,7 +5085,7 @@
               <w:rPr>
                 <w:rFonts w:ascii="Arial" w:hAnsi="Arial" w:cs="Arial"/>
                 <w:sz w:val="22"/>
-                <w:szCs w:val="20"/>
+                <w:szCs w:val="22"/>
                 <w:lang w:val="es-AR" w:eastAsia="en-US"/>
               </w:rPr>
             </w:pPr>
@@ -4902,7 +5093,7 @@
               <w:rPr>
                 <w:rFonts w:ascii="Arial" w:hAnsi="Arial" w:cs="Arial"/>
                 <w:sz w:val="22"/>
-                <w:szCs w:val="20"/>
+                <w:szCs w:val="22"/>
                 <w:lang w:val="es-AR" w:eastAsia="en-US"/>
               </w:rPr>
               <w:t>El sistema emite un mensaje informando la situación.</w:t>
@@ -4915,7 +5106,7 @@
               <w:rPr>
                 <w:rFonts w:ascii="Arial" w:hAnsi="Arial" w:cs="Arial"/>
                 <w:sz w:val="22"/>
-                <w:szCs w:val="20"/>
+                <w:szCs w:val="22"/>
                 <w:lang w:val="es-AR" w:eastAsia="en-US"/>
               </w:rPr>
             </w:pPr>
@@ -4928,7 +5119,7 @@
               <w:rPr>
                 <w:rFonts w:ascii="Arial" w:hAnsi="Arial" w:cs="Arial"/>
                 <w:sz w:val="22"/>
-                <w:szCs w:val="20"/>
+                <w:szCs w:val="22"/>
                 <w:lang w:val="es-AR" w:eastAsia="en-US"/>
               </w:rPr>
             </w:pPr>
@@ -4936,7 +5127,7 @@
               <w:rPr>
                 <w:rFonts w:ascii="Arial" w:hAnsi="Arial" w:cs="Arial"/>
                 <w:sz w:val="22"/>
-                <w:szCs w:val="20"/>
+                <w:szCs w:val="22"/>
                 <w:lang w:val="es-AR" w:eastAsia="en-US"/>
               </w:rPr>
               <w:t xml:space="preserve">C </w:t>
@@ -4945,7 +5136,7 @@
               <w:rPr>
                 <w:rFonts w:ascii="Arial" w:hAnsi="Arial" w:cs="Arial"/>
                 <w:sz w:val="22"/>
-                <w:szCs w:val="20"/>
+                <w:szCs w:val="22"/>
                 <w:lang w:val="es-AR" w:eastAsia="en-US"/>
               </w:rPr>
               <w:t>– Se ingresa un Email existente en el sistema</w:t>
@@ -4958,7 +5149,7 @@
               <w:rPr>
                 <w:rFonts w:ascii="Arial" w:hAnsi="Arial" w:cs="Arial"/>
                 <w:sz w:val="22"/>
-                <w:szCs w:val="20"/>
+                <w:szCs w:val="22"/>
                 <w:lang w:val="es-AR" w:eastAsia="en-US"/>
               </w:rPr>
             </w:pPr>
@@ -4966,7 +5157,7 @@
               <w:rPr>
                 <w:rFonts w:ascii="Arial" w:hAnsi="Arial" w:cs="Arial"/>
                 <w:sz w:val="22"/>
-                <w:szCs w:val="20"/>
+                <w:szCs w:val="22"/>
                 <w:lang w:val="es-AR" w:eastAsia="en-US"/>
               </w:rPr>
               <w:t>El sistema emite un mensaje informando la situación</w:t>
@@ -4979,7 +5170,7 @@
               <w:rPr>
                 <w:rFonts w:ascii="Arial" w:hAnsi="Arial" w:cs="Arial"/>
                 <w:sz w:val="22"/>
-                <w:szCs w:val="20"/>
+                <w:szCs w:val="22"/>
                 <w:lang w:val="es-AR" w:eastAsia="en-US"/>
               </w:rPr>
             </w:pPr>
@@ -4991,7 +5182,7 @@
               <w:rPr>
                 <w:rFonts w:ascii="Arial" w:hAnsi="Arial" w:cs="Arial"/>
                 <w:sz w:val="22"/>
-                <w:szCs w:val="20"/>
+                <w:szCs w:val="22"/>
                 <w:lang w:val="es-AR" w:eastAsia="en-US"/>
               </w:rPr>
             </w:pPr>
@@ -4999,7 +5190,7 @@
               <w:rPr>
                 <w:rFonts w:ascii="Arial" w:hAnsi="Arial" w:cs="Arial"/>
                 <w:sz w:val="22"/>
-                <w:szCs w:val="20"/>
+                <w:szCs w:val="22"/>
                 <w:lang w:val="es-AR" w:eastAsia="en-US"/>
               </w:rPr>
               <w:t>D</w:t>
@@ -5008,7 +5199,7 @@
               <w:rPr>
                 <w:rFonts w:ascii="Arial" w:hAnsi="Arial" w:cs="Arial"/>
                 <w:sz w:val="22"/>
-                <w:szCs w:val="20"/>
+                <w:szCs w:val="22"/>
                 <w:lang w:val="es-AR" w:eastAsia="en-US"/>
               </w:rPr>
               <w:t xml:space="preserve"> – Se cancela la confirmación.</w:t>
@@ -5019,13 +5210,15 @@
               <w:rPr>
                 <w:rFonts w:ascii="Arial" w:hAnsi="Arial" w:cs="Arial"/>
                 <w:sz w:val="22"/>
-                <w:lang w:val="es-AR"/>
-              </w:rPr>
-            </w:pPr>
-            <w:r>
-              <w:rPr>
-                <w:rFonts w:ascii="Arial" w:hAnsi="Arial" w:cs="Arial"/>
-                <w:sz w:val="22"/>
+                <w:szCs w:val="22"/>
+                <w:lang w:val="es-AR"/>
+              </w:rPr>
+            </w:pPr>
+            <w:r>
+              <w:rPr>
+                <w:rFonts w:ascii="Arial" w:hAnsi="Arial" w:cs="Arial"/>
+                <w:sz w:val="22"/>
+                <w:szCs w:val="22"/>
                 <w:lang w:val="es-AR"/>
               </w:rPr>
               <w:t>El sistema presenta nuevamente la pantalla que se estaba completando con los datos, en caso de haber sido cargados.</w:t>
@@ -5036,6 +5229,7 @@
               <w:rPr>
                 <w:rFonts w:ascii="Arial" w:hAnsi="Arial" w:cs="Arial"/>
                 <w:sz w:val="22"/>
+                <w:szCs w:val="22"/>
                 <w:lang w:val="es-AR"/>
               </w:rPr>
             </w:pPr>
@@ -5047,7 +5241,7 @@
               <w:rPr>
                 <w:rFonts w:ascii="Arial" w:hAnsi="Arial" w:cs="Arial"/>
                 <w:sz w:val="22"/>
-                <w:szCs w:val="20"/>
+                <w:szCs w:val="22"/>
                 <w:lang w:val="es-AR" w:eastAsia="en-US"/>
               </w:rPr>
             </w:pPr>
@@ -5055,7 +5249,7 @@
               <w:rPr>
                 <w:rFonts w:ascii="Arial" w:hAnsi="Arial" w:cs="Arial"/>
                 <w:sz w:val="22"/>
-                <w:szCs w:val="20"/>
+                <w:szCs w:val="22"/>
                 <w:lang w:val="es-AR" w:eastAsia="en-US"/>
               </w:rPr>
               <w:t>E</w:t>
@@ -5064,7 +5258,7 @@
               <w:rPr>
                 <w:rFonts w:ascii="Arial" w:hAnsi="Arial" w:cs="Arial"/>
                 <w:sz w:val="22"/>
-                <w:szCs w:val="20"/>
+                <w:szCs w:val="22"/>
                 <w:lang w:val="es-AR" w:eastAsia="en-US"/>
               </w:rPr>
               <w:t xml:space="preserve"> – Se ingresa un de legajo existente.</w:t>
@@ -5077,7 +5271,7 @@
               <w:rPr>
                 <w:rFonts w:ascii="Arial" w:hAnsi="Arial" w:cs="Arial"/>
                 <w:sz w:val="22"/>
-                <w:szCs w:val="20"/>
+                <w:szCs w:val="22"/>
                 <w:lang w:val="es-AR" w:eastAsia="en-US"/>
               </w:rPr>
             </w:pPr>
@@ -5085,7 +5279,7 @@
               <w:rPr>
                 <w:rFonts w:ascii="Arial" w:hAnsi="Arial" w:cs="Arial"/>
                 <w:sz w:val="22"/>
-                <w:szCs w:val="20"/>
+                <w:szCs w:val="22"/>
                 <w:lang w:val="es-AR" w:eastAsia="en-US"/>
               </w:rPr>
               <w:t>No pueden existir alumnos con el mismo Nº de legajo</w:t>
@@ -5098,7 +5292,7 @@
               <w:rPr>
                 <w:rFonts w:ascii="Arial" w:hAnsi="Arial" w:cs="Arial"/>
                 <w:sz w:val="22"/>
-                <w:szCs w:val="20"/>
+                <w:szCs w:val="22"/>
                 <w:lang w:val="es-AR" w:eastAsia="en-US"/>
               </w:rPr>
             </w:pPr>
@@ -5106,7 +5300,7 @@
               <w:rPr>
                 <w:rFonts w:ascii="Arial" w:hAnsi="Arial" w:cs="Arial"/>
                 <w:sz w:val="22"/>
-                <w:szCs w:val="20"/>
+                <w:szCs w:val="22"/>
                 <w:lang w:val="es-AR" w:eastAsia="en-US"/>
               </w:rPr>
               <w:t>El sistema emite un mensaje informando la situación.</w:t>
@@ -5118,6 +5312,7 @@
                 <w:rFonts w:ascii="Arial" w:hAnsi="Arial" w:cs="Arial"/>
                 <w:iCs/>
                 <w:sz w:val="22"/>
+                <w:szCs w:val="22"/>
                 <w:lang w:val="es-AR"/>
               </w:rPr>
             </w:pPr>
@@ -5146,6 +5341,8 @@
                 <w:bCs/>
                 <w:i/>
                 <w:caps w:val="0"/>
+                <w:sz w:val="22"/>
+                <w:szCs w:val="22"/>
                 <w:lang w:val="es-AR"/>
               </w:rPr>
             </w:pPr>
@@ -5154,6 +5351,8 @@
                 <w:rFonts w:ascii="Arial" w:hAnsi="Arial" w:cs="Arial"/>
                 <w:bCs/>
                 <w:caps w:val="0"/>
+                <w:sz w:val="22"/>
+                <w:szCs w:val="22"/>
                 <w:lang w:val="es-AR"/>
               </w:rPr>
               <w:t>Problemas / Comentarios:</w:t>
@@ -5216,6 +5415,7 @@
                 <w:i/>
                 <w:iCs/>
                 <w:sz w:val="22"/>
+                <w:szCs w:val="22"/>
                 <w:lang w:val="es-AR"/>
               </w:rPr>
             </w:pPr>
@@ -5297,6 +5497,8 @@
               <w:rPr>
                 <w:rFonts w:ascii="Arial" w:hAnsi="Arial" w:cs="Arial"/>
                 <w:bCs/>
+                <w:sz w:val="22"/>
+                <w:szCs w:val="22"/>
                 <w:lang w:val="es-AR"/>
               </w:rPr>
             </w:pPr>
@@ -5304,6 +5506,8 @@
               <w:rPr>
                 <w:rFonts w:ascii="Arial" w:hAnsi="Arial" w:cs="Arial"/>
                 <w:bCs/>
+                <w:sz w:val="22"/>
+                <w:szCs w:val="22"/>
                 <w:lang w:val="es-AR"/>
               </w:rPr>
               <w:t>Caso de Uso</w:t>
@@ -5381,6 +5585,8 @@
               <w:rPr>
                 <w:rFonts w:ascii="Arial" w:hAnsi="Arial" w:cs="Arial"/>
                 <w:b/>
+                <w:sz w:val="22"/>
+                <w:szCs w:val="22"/>
                 <w:lang w:val="es-AR"/>
               </w:rPr>
             </w:pPr>
@@ -5388,6 +5594,8 @@
               <w:rPr>
                 <w:rFonts w:ascii="Arial" w:hAnsi="Arial" w:cs="Arial"/>
                 <w:b/>
+                <w:sz w:val="22"/>
+                <w:szCs w:val="22"/>
                 <w:lang w:val="es-AR"/>
               </w:rPr>
               <w:t>Breve Descripción</w:t>
@@ -5405,13 +5613,15 @@
               <w:rPr>
                 <w:rFonts w:ascii="Arial" w:hAnsi="Arial" w:cs="Arial"/>
                 <w:sz w:val="22"/>
-                <w:lang w:val="es-AR"/>
-              </w:rPr>
-            </w:pPr>
-            <w:r>
-              <w:rPr>
-                <w:rFonts w:ascii="Arial" w:hAnsi="Arial" w:cs="Arial"/>
-                <w:sz w:val="22"/>
+                <w:szCs w:val="22"/>
+                <w:lang w:val="es-AR"/>
+              </w:rPr>
+            </w:pPr>
+            <w:r>
+              <w:rPr>
+                <w:rFonts w:ascii="Arial" w:hAnsi="Arial" w:cs="Arial"/>
+                <w:sz w:val="22"/>
+                <w:szCs w:val="22"/>
                 <w:lang w:val="es-AR"/>
               </w:rPr>
               <w:t>Editar información del alumno</w:t>
@@ -5430,6 +5640,8 @@
               <w:rPr>
                 <w:rFonts w:ascii="Arial" w:hAnsi="Arial" w:cs="Arial"/>
                 <w:b/>
+                <w:sz w:val="22"/>
+                <w:szCs w:val="22"/>
                 <w:lang w:val="es-AR"/>
               </w:rPr>
             </w:pPr>
@@ -5437,6 +5649,8 @@
               <w:rPr>
                 <w:rFonts w:ascii="Arial" w:hAnsi="Arial" w:cs="Arial"/>
                 <w:b/>
+                <w:sz w:val="22"/>
+                <w:szCs w:val="22"/>
                 <w:lang w:val="es-AR"/>
               </w:rPr>
               <w:t>Actores</w:t>
@@ -5453,13 +5667,15 @@
               <w:rPr>
                 <w:rFonts w:ascii="Arial" w:hAnsi="Arial" w:cs="Arial"/>
                 <w:sz w:val="22"/>
-                <w:lang w:val="es-AR"/>
-              </w:rPr>
-            </w:pPr>
-            <w:r>
-              <w:rPr>
-                <w:rFonts w:ascii="Arial" w:hAnsi="Arial" w:cs="Arial"/>
-                <w:sz w:val="22"/>
+                <w:szCs w:val="22"/>
+                <w:lang w:val="es-AR"/>
+              </w:rPr>
+            </w:pPr>
+            <w:r>
+              <w:rPr>
+                <w:rFonts w:ascii="Arial" w:hAnsi="Arial" w:cs="Arial"/>
+                <w:sz w:val="22"/>
+                <w:szCs w:val="22"/>
                 <w:lang w:val="es-AR"/>
               </w:rPr>
               <w:t>Administrador</w:t>
@@ -5477,6 +5693,8 @@
             <w:pPr>
               <w:rPr>
                 <w:rFonts w:ascii="Arial" w:hAnsi="Arial" w:cs="Arial"/>
+                <w:sz w:val="22"/>
+                <w:szCs w:val="22"/>
                 <w:lang w:val="es-AR"/>
               </w:rPr>
             </w:pPr>
@@ -5484,6 +5702,8 @@
               <w:rPr>
                 <w:rFonts w:ascii="Arial" w:hAnsi="Arial" w:cs="Arial"/>
                 <w:b/>
+                <w:sz w:val="22"/>
+                <w:szCs w:val="22"/>
                 <w:lang w:val="es-AR"/>
               </w:rPr>
               <w:t>Precondiciones</w:t>
@@ -5508,13 +5728,15 @@
               <w:rPr>
                 <w:rFonts w:ascii="Arial" w:hAnsi="Arial" w:cs="Arial"/>
                 <w:sz w:val="22"/>
-                <w:lang w:val="es-AR"/>
-              </w:rPr>
-            </w:pPr>
-            <w:r>
-              <w:rPr>
-                <w:rFonts w:ascii="Arial" w:hAnsi="Arial" w:cs="Arial"/>
-                <w:sz w:val="22"/>
+                <w:szCs w:val="22"/>
+                <w:lang w:val="es-AR"/>
+              </w:rPr>
+            </w:pPr>
+            <w:r>
+              <w:rPr>
+                <w:rFonts w:ascii="Arial" w:hAnsi="Arial" w:cs="Arial"/>
+                <w:sz w:val="22"/>
+                <w:szCs w:val="22"/>
                 <w:lang w:val="es-AR"/>
               </w:rPr>
               <w:t>Ya debe existir el rol de administrador y el mismo debe estar asociado a un usuario</w:t>
@@ -5534,13 +5756,15 @@
               <w:rPr>
                 <w:rFonts w:ascii="Arial" w:hAnsi="Arial" w:cs="Arial"/>
                 <w:sz w:val="22"/>
-                <w:lang w:val="es-AR"/>
-              </w:rPr>
-            </w:pPr>
-            <w:r>
-              <w:rPr>
-                <w:rFonts w:ascii="Arial" w:hAnsi="Arial" w:cs="Arial"/>
-                <w:sz w:val="22"/>
+                <w:szCs w:val="22"/>
+                <w:lang w:val="es-AR"/>
+              </w:rPr>
+            </w:pPr>
+            <w:r>
+              <w:rPr>
+                <w:rFonts w:ascii="Arial" w:hAnsi="Arial" w:cs="Arial"/>
+                <w:sz w:val="22"/>
+                <w:szCs w:val="22"/>
                 <w:lang w:val="es-AR"/>
               </w:rPr>
               <w:t>El usuario administrador debe estar logueado (CU-GA-001)</w:t>
@@ -5559,6 +5783,8 @@
               <w:rPr>
                 <w:rFonts w:ascii="Arial" w:hAnsi="Arial" w:cs="Arial"/>
                 <w:b/>
+                <w:sz w:val="22"/>
+                <w:szCs w:val="22"/>
                 <w:lang w:val="es-AR"/>
               </w:rPr>
             </w:pPr>
@@ -5566,6 +5792,8 @@
               <w:rPr>
                 <w:rFonts w:ascii="Arial" w:hAnsi="Arial" w:cs="Arial"/>
                 <w:b/>
+                <w:sz w:val="22"/>
+                <w:szCs w:val="22"/>
                 <w:lang w:val="es-AR"/>
               </w:rPr>
               <w:t>Post condiciones</w:t>
@@ -5593,11 +5821,15 @@
                 <w:rFonts w:ascii="Arial" w:hAnsi="Arial" w:cs="Arial"/>
                 <w:i/>
                 <w:sz w:val="22"/>
-                <w:lang w:val="es-AR"/>
-              </w:rPr>
-            </w:pPr>
-            <w:r>
-              <w:rPr>
+                <w:szCs w:val="22"/>
+                <w:lang w:val="es-AR"/>
+              </w:rPr>
+            </w:pPr>
+            <w:r>
+              <w:rPr>
+                <w:rFonts w:ascii="Arial" w:hAnsi="Arial" w:cs="Arial"/>
+                <w:sz w:val="22"/>
+                <w:szCs w:val="22"/>
                 <w:lang w:val="es-AR"/>
               </w:rPr>
               <w:t>Quedan persistidos los Datos del alumno.</w:t>
@@ -5615,6 +5847,8 @@
             <w:pPr>
               <w:rPr>
                 <w:rFonts w:ascii="Arial" w:hAnsi="Arial" w:cs="Arial"/>
+                <w:sz w:val="22"/>
+                <w:szCs w:val="22"/>
                 <w:lang w:val="es-AR"/>
               </w:rPr>
             </w:pPr>
@@ -5622,6 +5856,8 @@
               <w:rPr>
                 <w:rFonts w:ascii="Arial" w:hAnsi="Arial" w:cs="Arial"/>
                 <w:b/>
+                <w:sz w:val="22"/>
+                <w:szCs w:val="22"/>
                 <w:lang w:val="es-AR"/>
               </w:rPr>
               <w:t>Referencias</w:t>
@@ -5666,6 +5902,8 @@
               <w:rPr>
                 <w:rFonts w:ascii="Arial" w:hAnsi="Arial" w:cs="Arial"/>
                 <w:b/>
+                <w:sz w:val="22"/>
+                <w:szCs w:val="22"/>
                 <w:lang w:val="es-AR"/>
               </w:rPr>
             </w:pPr>
@@ -5673,6 +5911,8 @@
               <w:rPr>
                 <w:rFonts w:ascii="Arial" w:hAnsi="Arial" w:cs="Arial"/>
                 <w:b/>
+                <w:sz w:val="22"/>
+                <w:szCs w:val="22"/>
                 <w:lang w:val="es-AR"/>
               </w:rPr>
               <w:t>Requerimientos No Funcionales</w:t>
@@ -5714,7 +5954,10 @@
           <w:p>
             <w:pPr>
               <w:rPr>
+                <w:rFonts w:ascii="Arial" w:hAnsi="Arial" w:cs="Arial"/>
                 <w:i/>
+                <w:sz w:val="22"/>
+                <w:szCs w:val="22"/>
                 <w:lang w:val="es-AR"/>
               </w:rPr>
             </w:pPr>
@@ -5723,6 +5966,8 @@
                 <w:rFonts w:ascii="Arial" w:hAnsi="Arial" w:cs="Arial"/>
                 <w:b/>
                 <w:bCs/>
+                <w:sz w:val="22"/>
+                <w:szCs w:val="22"/>
                 <w:lang w:val="es-AR"/>
               </w:rPr>
               <w:t>Curso Normal</w:t>
@@ -5744,13 +5989,15 @@
               <w:rPr>
                 <w:rFonts w:ascii="Arial" w:hAnsi="Arial" w:cs="Arial"/>
                 <w:sz w:val="22"/>
-                <w:lang w:val="es-AR"/>
-              </w:rPr>
-            </w:pPr>
-            <w:r>
-              <w:rPr>
-                <w:rFonts w:ascii="Arial" w:hAnsi="Arial" w:cs="Arial"/>
-                <w:sz w:val="22"/>
+                <w:szCs w:val="22"/>
+                <w:lang w:val="es-AR"/>
+              </w:rPr>
+            </w:pPr>
+            <w:r>
+              <w:rPr>
+                <w:rFonts w:ascii="Arial" w:hAnsi="Arial" w:cs="Arial"/>
+                <w:sz w:val="22"/>
+                <w:szCs w:val="22"/>
                 <w:lang w:val="es-AR"/>
               </w:rPr>
               <w:t>1</w:t>
@@ -5759,6 +6006,7 @@
               <w:rPr>
                 <w:rFonts w:ascii="Arial" w:hAnsi="Arial" w:cs="Arial"/>
                 <w:sz w:val="22"/>
+                <w:szCs w:val="22"/>
                 <w:lang w:val="es-AR"/>
               </w:rPr>
               <w:t>- El actor entra a la sección Alumno</w:t>
@@ -5767,6 +6015,7 @@
               <w:rPr>
                 <w:rFonts w:ascii="Arial" w:hAnsi="Arial" w:cs="Arial"/>
                 <w:sz w:val="22"/>
+                <w:szCs w:val="22"/>
                 <w:lang w:val="es-AR"/>
               </w:rPr>
               <w:t>. CU-GA-003-imagen001</w:t>
@@ -5788,13 +6037,15 @@
               <w:rPr>
                 <w:rFonts w:ascii="Arial" w:hAnsi="Arial" w:cs="Arial"/>
                 <w:sz w:val="22"/>
-                <w:lang w:val="es-AR"/>
-              </w:rPr>
-            </w:pPr>
-            <w:r>
-              <w:rPr>
-                <w:rFonts w:ascii="Arial" w:hAnsi="Arial" w:cs="Arial"/>
-                <w:sz w:val="22"/>
+                <w:szCs w:val="22"/>
+                <w:lang w:val="es-AR"/>
+              </w:rPr>
+            </w:pPr>
+            <w:r>
+              <w:rPr>
+                <w:rFonts w:ascii="Arial" w:hAnsi="Arial" w:cs="Arial"/>
+                <w:sz w:val="22"/>
+                <w:szCs w:val="22"/>
                 <w:lang w:val="es-AR"/>
               </w:rPr>
               <w:t>2</w:t>
@@ -5803,6 +6054,7 @@
               <w:rPr>
                 <w:rFonts w:ascii="Arial" w:hAnsi="Arial" w:cs="Arial"/>
                 <w:sz w:val="22"/>
+                <w:szCs w:val="22"/>
                 <w:lang w:val="es-AR"/>
               </w:rPr>
               <w:t>- El actor busca el usuario en el buscador</w:t>
@@ -5824,13 +6076,15 @@
               <w:rPr>
                 <w:rFonts w:ascii="Arial" w:hAnsi="Arial" w:cs="Arial"/>
                 <w:sz w:val="22"/>
-                <w:lang w:val="es-AR"/>
-              </w:rPr>
-            </w:pPr>
-            <w:r>
-              <w:rPr>
-                <w:rFonts w:ascii="Arial" w:hAnsi="Arial" w:cs="Arial"/>
-                <w:sz w:val="22"/>
+                <w:szCs w:val="22"/>
+                <w:lang w:val="es-AR"/>
+              </w:rPr>
+            </w:pPr>
+            <w:r>
+              <w:rPr>
+                <w:rFonts w:ascii="Arial" w:hAnsi="Arial" w:cs="Arial"/>
+                <w:sz w:val="22"/>
+                <w:szCs w:val="22"/>
                 <w:lang w:val="es-AR"/>
               </w:rPr>
               <w:t>3</w:t>
@@ -5839,6 +6093,7 @@
               <w:rPr>
                 <w:rFonts w:ascii="Arial" w:hAnsi="Arial" w:cs="Arial"/>
                 <w:sz w:val="22"/>
+                <w:szCs w:val="22"/>
                 <w:lang w:val="es-AR"/>
               </w:rPr>
               <w:t>- El Actor selecciona el usuario</w:t>
@@ -5860,13 +6115,15 @@
               <w:rPr>
                 <w:rFonts w:ascii="Arial" w:hAnsi="Arial" w:cs="Arial"/>
                 <w:sz w:val="22"/>
-                <w:lang w:val="es-AR"/>
-              </w:rPr>
-            </w:pPr>
-            <w:r>
-              <w:rPr>
-                <w:rFonts w:ascii="Arial" w:hAnsi="Arial" w:cs="Arial"/>
-                <w:sz w:val="22"/>
+                <w:szCs w:val="22"/>
+                <w:lang w:val="es-AR"/>
+              </w:rPr>
+            </w:pPr>
+            <w:r>
+              <w:rPr>
+                <w:rFonts w:ascii="Arial" w:hAnsi="Arial" w:cs="Arial"/>
+                <w:sz w:val="22"/>
+                <w:szCs w:val="22"/>
                 <w:lang w:val="es-AR"/>
               </w:rPr>
               <w:t>4</w:t>
@@ -5875,6 +6132,7 @@
               <w:rPr>
                 <w:rFonts w:ascii="Arial" w:hAnsi="Arial" w:cs="Arial"/>
                 <w:sz w:val="22"/>
+                <w:szCs w:val="22"/>
                 <w:lang w:val="es-AR"/>
               </w:rPr>
               <w:t>-</w:t>
@@ -5883,6 +6141,7 @@
               <w:rPr>
                 <w:rFonts w:ascii="Arial" w:hAnsi="Arial" w:cs="Arial"/>
                 <w:sz w:val="22"/>
+                <w:szCs w:val="22"/>
                 <w:lang w:val="es-AR"/>
               </w:rPr>
               <w:t xml:space="preserve"> El sistema muestra </w:t>
@@ -5891,17 +6150,10 @@
               <w:rPr>
                 <w:rFonts w:ascii="Arial" w:hAnsi="Arial" w:cs="Arial"/>
                 <w:sz w:val="22"/>
-                <w:lang w:val="es-AR"/>
-              </w:rPr>
-              <w:t xml:space="preserve">los datos del usuario </w:t>
-            </w:r>
-            <w:r>
-              <w:rPr>
-                <w:rFonts w:ascii="Arial" w:hAnsi="Arial" w:cs="Arial"/>
-                <w:sz w:val="22"/>
-                <w:lang w:val="es-AR"/>
-              </w:rPr>
-              <w:t>CU-GA-003-CAMPOS</w:t>
+                <w:szCs w:val="22"/>
+                <w:lang w:val="es-AR"/>
+              </w:rPr>
+              <w:t>los datos del usuario CU-GA-003-CAMPOS</w:t>
             </w:r>
           </w:p>
         </w:tc>
@@ -6164,9 +6416,18 @@
                 <w:rFonts w:ascii="Arial" w:hAnsi="Arial" w:cs="Arial"/>
                 <w:sz w:val="22"/>
                 <w:szCs w:val="22"/>
+                <w:lang w:val="es-AR"/>
+              </w:rPr>
+            </w:pPr>
+            <w:r>
+              <w:rPr>
+                <w:rFonts w:ascii="Arial" w:hAnsi="Arial" w:cs="Arial"/>
+                <w:sz w:val="22"/>
+                <w:szCs w:val="22"/>
                 <w:lang w:val="es-AR" w:eastAsia="en-US"/>
               </w:rPr>
-            </w:pPr>
+              <w:t>1</w:t>
+            </w:r>
             <w:r>
               <w:rPr>
                 <w:rFonts w:ascii="Arial" w:hAnsi="Arial" w:cs="Arial"/>
@@ -6174,7 +6435,7 @@
                 <w:szCs w:val="22"/>
                 <w:lang w:val="es-AR" w:eastAsia="en-US"/>
               </w:rPr>
-              <w:t>1</w:t>
+              <w:t>0</w:t>
             </w:r>
             <w:r>
               <w:rPr>
@@ -6183,7 +6444,7 @@
                 <w:szCs w:val="22"/>
                 <w:lang w:val="es-AR" w:eastAsia="en-US"/>
               </w:rPr>
-              <w:t>0</w:t>
+              <w:t>-El sis</w:t>
             </w:r>
             <w:r>
               <w:rPr>
@@ -6192,18 +6453,8 @@
                 <w:szCs w:val="22"/>
                 <w:lang w:val="es-AR" w:eastAsia="en-US"/>
               </w:rPr>
-              <w:t>-El sistema mensaje de éxito informando la situación si los datos se cargaron correctamente o un mensaje de error si los datos ingresados no corresponden con el tipo</w:t>
-            </w:r>
-          </w:p>
-          <w:p>
-            <w:pPr>
-              <w:rPr>
-                <w:rFonts w:ascii="Arial" w:hAnsi="Arial" w:cs="Arial"/>
-                <w:sz w:val="22"/>
-                <w:szCs w:val="22"/>
-                <w:lang w:val="es-AR"/>
-              </w:rPr>
-            </w:pPr>
+              <w:t>tema mensaje de éxito. CU-GA-003-mensaje02</w:t>
+            </w:r>
           </w:p>
         </w:tc>
       </w:tr>
@@ -6223,7 +6474,10 @@
           <w:p>
             <w:pPr>
               <w:rPr>
+                <w:rFonts w:ascii="Arial" w:hAnsi="Arial" w:cs="Arial"/>
                 <w:i/>
+                <w:sz w:val="22"/>
+                <w:szCs w:val="22"/>
                 <w:lang w:val="es-AR"/>
               </w:rPr>
             </w:pPr>
@@ -6232,6 +6486,8 @@
                 <w:rFonts w:ascii="Arial" w:hAnsi="Arial" w:cs="Arial"/>
                 <w:b/>
                 <w:bCs/>
+                <w:sz w:val="22"/>
+                <w:szCs w:val="22"/>
                 <w:lang w:val="es-AR"/>
               </w:rPr>
               <w:t>Curso Alternativo</w:t>
@@ -6332,25 +6588,7 @@
                 <w:szCs w:val="22"/>
                 <w:lang w:val="es-AR" w:eastAsia="en-US"/>
               </w:rPr>
-              <w:t>cu-ga-00</w:t>
-            </w:r>
-            <w:r>
-              <w:rPr>
-                <w:rFonts w:ascii="Arial" w:hAnsi="Arial" w:cs="Arial"/>
-                <w:sz w:val="22"/>
-                <w:szCs w:val="22"/>
-                <w:lang w:val="es-AR" w:eastAsia="en-US"/>
-              </w:rPr>
-              <w:t>3</w:t>
-            </w:r>
-            <w:r>
-              <w:rPr>
-                <w:rFonts w:ascii="Arial" w:hAnsi="Arial" w:cs="Arial"/>
-                <w:sz w:val="22"/>
-                <w:szCs w:val="22"/>
-                <w:lang w:val="es-AR" w:eastAsia="en-US"/>
-              </w:rPr>
-              <w:t>-mensaje01</w:t>
+              <w:t>cu-ga-003-mensaje01</w:t>
             </w:r>
           </w:p>
           <w:p>
@@ -6507,6 +6745,8 @@
                 <w:rFonts w:ascii="Arial" w:hAnsi="Arial" w:cs="Arial"/>
                 <w:b/>
                 <w:bCs/>
+                <w:sz w:val="22"/>
+                <w:szCs w:val="22"/>
                 <w:lang w:val="es-AR"/>
               </w:rPr>
             </w:pPr>
@@ -6515,6 +6755,8 @@
                 <w:rFonts w:ascii="Arial" w:hAnsi="Arial" w:cs="Arial"/>
                 <w:b/>
                 <w:bCs/>
+                <w:sz w:val="22"/>
+                <w:szCs w:val="22"/>
                 <w:lang w:val="es-AR"/>
               </w:rPr>
               <w:t>Interfaces</w:t>
@@ -6524,6 +6766,8 @@
                 <w:rFonts w:ascii="Arial" w:hAnsi="Arial" w:cs="Arial"/>
                 <w:b/>
                 <w:bCs/>
+                <w:sz w:val="22"/>
+                <w:szCs w:val="22"/>
                 <w:lang w:val="es-AR"/>
               </w:rPr>
               <w:t>:</w:t>
@@ -6548,6 +6792,7 @@
                 <w:rFonts w:ascii="Arial" w:hAnsi="Arial" w:cs="Arial"/>
                 <w:iCs/>
                 <w:sz w:val="22"/>
+                <w:szCs w:val="22"/>
                 <w:lang w:val="es-AR"/>
               </w:rPr>
             </w:pPr>
@@ -6556,6 +6801,7 @@
                 <w:rFonts w:ascii="Arial" w:hAnsi="Arial" w:cs="Arial"/>
                 <w:iCs/>
                 <w:sz w:val="22"/>
+                <w:szCs w:val="22"/>
                 <w:lang w:val="es-AR"/>
               </w:rPr>
               <w:lastRenderedPageBreak/>
@@ -6569,6 +6815,7 @@
                 <w:rFonts w:ascii="Arial" w:hAnsi="Arial" w:cs="Arial"/>
                 <w:iCs/>
                 <w:sz w:val="22"/>
+                <w:szCs w:val="22"/>
                 <w:lang w:val="es-AR"/>
               </w:rPr>
             </w:pPr>
@@ -6577,10 +6824,11 @@
                 <w:rFonts w:ascii="Arial" w:hAnsi="Arial" w:cs="Arial"/>
                 <w:iCs/>
                 <w:sz w:val="22"/>
+                <w:szCs w:val="22"/>
                 <w:lang w:val="es-AR"/>
               </w:rPr>
               <w:pict>
-                <v:shape id="_x0000_i1057" type="#_x0000_t75" style="width:450.25pt;height:3in">
+                <v:shape id="_x0000_i1029" type="#_x0000_t75" style="width:450.25pt;height:3in">
                   <v:imagedata r:id="rId22" o:title=""/>
                 </v:shape>
               </w:pict>
@@ -6608,6 +6856,8 @@
                 <w:b/>
                 <w:bCs/>
                 <w:i/>
+                <w:sz w:val="22"/>
+                <w:szCs w:val="22"/>
                 <w:lang w:val="es-AR"/>
               </w:rPr>
             </w:pPr>
@@ -6616,6 +6866,8 @@
                 <w:rFonts w:ascii="Arial" w:hAnsi="Arial" w:cs="Arial"/>
                 <w:b/>
                 <w:bCs/>
+                <w:sz w:val="22"/>
+                <w:szCs w:val="22"/>
                 <w:lang w:val="es-AR"/>
               </w:rPr>
               <w:t>Supuestos y Dependencias:</w:t>
@@ -6638,13 +6890,15 @@
               <w:rPr>
                 <w:rFonts w:ascii="Arial" w:hAnsi="Arial" w:cs="Arial"/>
                 <w:sz w:val="22"/>
-                <w:lang w:val="es-AR"/>
-              </w:rPr>
-            </w:pPr>
-            <w:r>
-              <w:rPr>
-                <w:rFonts w:ascii="Arial" w:hAnsi="Arial" w:cs="Arial"/>
-                <w:sz w:val="22"/>
+                <w:szCs w:val="22"/>
+                <w:lang w:val="es-AR"/>
+              </w:rPr>
+            </w:pPr>
+            <w:r>
+              <w:rPr>
+                <w:rFonts w:ascii="Arial" w:hAnsi="Arial" w:cs="Arial"/>
+                <w:sz w:val="22"/>
+                <w:szCs w:val="22"/>
                 <w:lang w:val="es-AR"/>
               </w:rPr>
               <w:t>4</w:t>
@@ -6653,25 +6907,10 @@
               <w:rPr>
                 <w:rFonts w:ascii="Arial" w:hAnsi="Arial" w:cs="Arial"/>
                 <w:sz w:val="22"/>
-                <w:lang w:val="es-AR"/>
-              </w:rPr>
-              <w:t>- CU-GA-00</w:t>
-            </w:r>
-            <w:r>
-              <w:rPr>
-                <w:rFonts w:ascii="Arial" w:hAnsi="Arial" w:cs="Arial"/>
-                <w:sz w:val="22"/>
-                <w:lang w:val="es-AR"/>
-              </w:rPr>
-              <w:t>3</w:t>
-            </w:r>
-            <w:r>
-              <w:rPr>
-                <w:rFonts w:ascii="Arial" w:hAnsi="Arial" w:cs="Arial"/>
-                <w:sz w:val="22"/>
-                <w:lang w:val="es-AR"/>
-              </w:rPr>
-              <w:t>-CAMPOS: Tipo para los campos</w:t>
+                <w:szCs w:val="22"/>
+                <w:lang w:val="es-AR"/>
+              </w:rPr>
+              <w:t>- CU-GA-003-CAMPOS: Tipo para los campos</w:t>
             </w:r>
           </w:p>
           <w:p>
@@ -6971,12 +7210,21 @@
               <w:ind w:left="798"/>
               <w:rPr>
                 <w:rFonts w:ascii="Arial" w:hAnsi="Arial" w:cs="Arial"/>
+                <w:sz w:val="22"/>
+                <w:szCs w:val="22"/>
+                <w:lang w:val="es-AR" w:eastAsia="en-US"/>
+              </w:rPr>
+            </w:pPr>
+            <w:r>
+              <w:rPr>
+                <w:rFonts w:ascii="Arial" w:hAnsi="Arial" w:cs="Arial"/>
                 <w:i/>
                 <w:sz w:val="22"/>
                 <w:szCs w:val="22"/>
                 <w:lang w:val="es-AR"/>
               </w:rPr>
-            </w:pPr>
+              <w:t xml:space="preserve">Tipo habilitado/no </w:t>
+            </w:r>
             <w:r>
               <w:rPr>
                 <w:rFonts w:ascii="Arial" w:hAnsi="Arial" w:cs="Arial"/>
@@ -6985,7 +7233,7 @@
                 <w:szCs w:val="22"/>
                 <w:lang w:val="es-AR"/>
               </w:rPr>
-              <w:t xml:space="preserve">Tipo habilitado/no </w:t>
+              <w:t>habilitado (</w:t>
             </w:r>
             <w:r>
               <w:rPr>
@@ -6995,27 +7243,22 @@
                 <w:szCs w:val="22"/>
                 <w:lang w:val="es-AR"/>
               </w:rPr>
-              <w:t>habilitado (</w:t>
-            </w:r>
-            <w:r>
-              <w:rPr>
-                <w:rFonts w:ascii="Arial" w:hAnsi="Arial" w:cs="Arial"/>
-                <w:i/>
-                <w:sz w:val="22"/>
-                <w:szCs w:val="22"/>
-                <w:lang w:val="es-AR"/>
-              </w:rPr>
               <w:t>tipo booleano)</w:t>
             </w:r>
           </w:p>
           <w:p>
             <w:pPr>
               <w:pStyle w:val="ContenidodeTabla"/>
+              <w:numPr>
+                <w:ilvl w:val="0"/>
+                <w:numId w:val="33"/>
+              </w:numPr>
               <w:suppressAutoHyphens/>
-              <w:rPr>
-                <w:rFonts w:ascii="Arial" w:hAnsi="Arial" w:cs="Arial"/>
-                <w:sz w:val="22"/>
-                <w:szCs w:val="20"/>
+              <w:ind w:left="798"/>
+              <w:rPr>
+                <w:rFonts w:ascii="Arial" w:hAnsi="Arial" w:cs="Arial"/>
+                <w:sz w:val="22"/>
+                <w:szCs w:val="22"/>
                 <w:lang w:val="es-AR" w:eastAsia="en-US"/>
               </w:rPr>
             </w:pPr>
@@ -7049,7 +7292,7 @@
               <w:rPr>
                 <w:rFonts w:ascii="Arial" w:hAnsi="Arial" w:cs="Arial"/>
                 <w:sz w:val="22"/>
-                <w:szCs w:val="20"/>
+                <w:szCs w:val="22"/>
                 <w:lang w:val="es-AR" w:eastAsia="en-US"/>
               </w:rPr>
             </w:pPr>
@@ -7057,7 +7300,7 @@
               <w:rPr>
                 <w:rFonts w:ascii="Arial" w:hAnsi="Arial" w:cs="Arial"/>
                 <w:sz w:val="22"/>
-                <w:szCs w:val="20"/>
+                <w:szCs w:val="22"/>
                 <w:lang w:val="es-AR" w:eastAsia="en-US"/>
               </w:rPr>
               <w:t>A</w:t>
@@ -7066,7 +7309,7 @@
               <w:rPr>
                 <w:rFonts w:ascii="Arial" w:hAnsi="Arial" w:cs="Arial"/>
                 <w:sz w:val="22"/>
-                <w:szCs w:val="20"/>
+                <w:szCs w:val="22"/>
                 <w:lang w:val="es-AR" w:eastAsia="en-US"/>
               </w:rPr>
               <w:t xml:space="preserve"> –Se ingresan datos que no corresponden (otro tipo de dato / se pasa del máximo).</w:t>
@@ -7079,7 +7322,7 @@
               <w:rPr>
                 <w:rFonts w:ascii="Arial" w:hAnsi="Arial" w:cs="Arial"/>
                 <w:sz w:val="22"/>
-                <w:szCs w:val="20"/>
+                <w:szCs w:val="22"/>
                 <w:lang w:val="es-AR" w:eastAsia="en-US"/>
               </w:rPr>
             </w:pPr>
@@ -7087,7 +7330,7 @@
               <w:rPr>
                 <w:rFonts w:ascii="Arial" w:hAnsi="Arial" w:cs="Arial"/>
                 <w:sz w:val="22"/>
-                <w:szCs w:val="20"/>
+                <w:szCs w:val="22"/>
                 <w:lang w:val="es-AR" w:eastAsia="en-US"/>
               </w:rPr>
               <w:t>El sistema emite un mensaje informando la situación.</w:t>
@@ -7098,7 +7341,10 @@
               <w:pStyle w:val="ContenidodeTabla"/>
               <w:suppressAutoHyphens/>
               <w:rPr>
+                <w:rFonts w:ascii="Arial" w:hAnsi="Arial" w:cs="Arial"/>
                 <w:b/>
+                <w:sz w:val="22"/>
+                <w:szCs w:val="22"/>
                 <w:lang w:val="es-AR"/>
               </w:rPr>
             </w:pPr>
@@ -7110,7 +7356,7 @@
               <w:rPr>
                 <w:rFonts w:ascii="Arial" w:hAnsi="Arial" w:cs="Arial"/>
                 <w:sz w:val="22"/>
-                <w:szCs w:val="20"/>
+                <w:szCs w:val="22"/>
                 <w:lang w:val="es-AR" w:eastAsia="en-US"/>
               </w:rPr>
             </w:pPr>
@@ -7118,7 +7364,7 @@
               <w:rPr>
                 <w:rFonts w:ascii="Arial" w:hAnsi="Arial" w:cs="Arial"/>
                 <w:sz w:val="22"/>
-                <w:szCs w:val="20"/>
+                <w:szCs w:val="22"/>
                 <w:lang w:val="es-AR" w:eastAsia="en-US"/>
               </w:rPr>
               <w:t>B</w:t>
@@ -7127,7 +7373,7 @@
               <w:rPr>
                 <w:rFonts w:ascii="Arial" w:hAnsi="Arial" w:cs="Arial"/>
                 <w:sz w:val="22"/>
-                <w:szCs w:val="20"/>
+                <w:szCs w:val="22"/>
                 <w:lang w:val="es-AR" w:eastAsia="en-US"/>
               </w:rPr>
               <w:t xml:space="preserve"> – Se ingresa un Nº Documento existente.</w:t>
@@ -7140,7 +7386,7 @@
               <w:rPr>
                 <w:rFonts w:ascii="Arial" w:hAnsi="Arial" w:cs="Arial"/>
                 <w:sz w:val="22"/>
-                <w:szCs w:val="20"/>
+                <w:szCs w:val="22"/>
                 <w:lang w:val="es-AR" w:eastAsia="en-US"/>
               </w:rPr>
             </w:pPr>
@@ -7148,7 +7394,7 @@
               <w:rPr>
                 <w:rFonts w:ascii="Arial" w:hAnsi="Arial" w:cs="Arial"/>
                 <w:sz w:val="22"/>
-                <w:szCs w:val="20"/>
+                <w:szCs w:val="22"/>
                 <w:lang w:val="es-AR" w:eastAsia="en-US"/>
               </w:rPr>
               <w:t>No pueden existir alumnos con el mismo Nº Documento (DNI)</w:t>
@@ -7161,7 +7407,7 @@
               <w:rPr>
                 <w:rFonts w:ascii="Arial" w:hAnsi="Arial" w:cs="Arial"/>
                 <w:sz w:val="22"/>
-                <w:szCs w:val="20"/>
+                <w:szCs w:val="22"/>
                 <w:lang w:val="es-AR" w:eastAsia="en-US"/>
               </w:rPr>
             </w:pPr>
@@ -7169,7 +7415,7 @@
               <w:rPr>
                 <w:rFonts w:ascii="Arial" w:hAnsi="Arial" w:cs="Arial"/>
                 <w:sz w:val="22"/>
-                <w:szCs w:val="20"/>
+                <w:szCs w:val="22"/>
                 <w:lang w:val="es-AR" w:eastAsia="en-US"/>
               </w:rPr>
               <w:t>El sistema emite un mensaje informando la situación.</w:t>
@@ -7182,7 +7428,7 @@
               <w:rPr>
                 <w:rFonts w:ascii="Arial" w:hAnsi="Arial" w:cs="Arial"/>
                 <w:sz w:val="22"/>
-                <w:szCs w:val="20"/>
+                <w:szCs w:val="22"/>
                 <w:lang w:val="es-AR" w:eastAsia="en-US"/>
               </w:rPr>
             </w:pPr>
@@ -7195,7 +7441,7 @@
               <w:rPr>
                 <w:rFonts w:ascii="Arial" w:hAnsi="Arial" w:cs="Arial"/>
                 <w:sz w:val="22"/>
-                <w:szCs w:val="20"/>
+                <w:szCs w:val="22"/>
                 <w:lang w:val="es-AR" w:eastAsia="en-US"/>
               </w:rPr>
             </w:pPr>
@@ -7203,7 +7449,7 @@
               <w:rPr>
                 <w:rFonts w:ascii="Arial" w:hAnsi="Arial" w:cs="Arial"/>
                 <w:sz w:val="22"/>
-                <w:szCs w:val="20"/>
+                <w:szCs w:val="22"/>
                 <w:lang w:val="es-AR" w:eastAsia="en-US"/>
               </w:rPr>
               <w:t xml:space="preserve">C </w:t>
@@ -7212,7 +7458,7 @@
               <w:rPr>
                 <w:rFonts w:ascii="Arial" w:hAnsi="Arial" w:cs="Arial"/>
                 <w:sz w:val="22"/>
-                <w:szCs w:val="20"/>
+                <w:szCs w:val="22"/>
                 <w:lang w:val="es-AR" w:eastAsia="en-US"/>
               </w:rPr>
               <w:t>– Se ingresa un Email existente en el sistema</w:t>
@@ -7225,7 +7471,7 @@
               <w:rPr>
                 <w:rFonts w:ascii="Arial" w:hAnsi="Arial" w:cs="Arial"/>
                 <w:sz w:val="22"/>
-                <w:szCs w:val="20"/>
+                <w:szCs w:val="22"/>
                 <w:lang w:val="es-AR" w:eastAsia="en-US"/>
               </w:rPr>
             </w:pPr>
@@ -7233,7 +7479,7 @@
               <w:rPr>
                 <w:rFonts w:ascii="Arial" w:hAnsi="Arial" w:cs="Arial"/>
                 <w:sz w:val="22"/>
-                <w:szCs w:val="20"/>
+                <w:szCs w:val="22"/>
                 <w:lang w:val="es-AR" w:eastAsia="en-US"/>
               </w:rPr>
               <w:t>El sistema emite un mensaje informando la situación</w:t>
@@ -7246,7 +7492,7 @@
               <w:rPr>
                 <w:rFonts w:ascii="Arial" w:hAnsi="Arial" w:cs="Arial"/>
                 <w:sz w:val="22"/>
-                <w:szCs w:val="20"/>
+                <w:szCs w:val="22"/>
                 <w:lang w:val="es-AR" w:eastAsia="en-US"/>
               </w:rPr>
             </w:pPr>
@@ -7258,7 +7504,7 @@
               <w:rPr>
                 <w:rFonts w:ascii="Arial" w:hAnsi="Arial" w:cs="Arial"/>
                 <w:sz w:val="22"/>
-                <w:szCs w:val="20"/>
+                <w:szCs w:val="22"/>
                 <w:lang w:val="es-AR" w:eastAsia="en-US"/>
               </w:rPr>
             </w:pPr>
@@ -7266,7 +7512,7 @@
               <w:rPr>
                 <w:rFonts w:ascii="Arial" w:hAnsi="Arial" w:cs="Arial"/>
                 <w:sz w:val="22"/>
-                <w:szCs w:val="20"/>
+                <w:szCs w:val="22"/>
                 <w:lang w:val="es-AR" w:eastAsia="en-US"/>
               </w:rPr>
               <w:t>D</w:t>
@@ -7275,7 +7521,7 @@
               <w:rPr>
                 <w:rFonts w:ascii="Arial" w:hAnsi="Arial" w:cs="Arial"/>
                 <w:sz w:val="22"/>
-                <w:szCs w:val="20"/>
+                <w:szCs w:val="22"/>
                 <w:lang w:val="es-AR" w:eastAsia="en-US"/>
               </w:rPr>
               <w:t xml:space="preserve"> – Se cancela la confirmación.</w:t>
@@ -7285,18 +7531,92 @@
             <w:pPr>
               <w:rPr>
                 <w:rFonts w:ascii="Arial" w:hAnsi="Arial" w:cs="Arial"/>
-                <w:iCs/>
-                <w:sz w:val="22"/>
-                <w:lang w:val="es-AR"/>
-              </w:rPr>
-            </w:pPr>
-            <w:r>
-              <w:rPr>
-                <w:rFonts w:ascii="Arial" w:hAnsi="Arial" w:cs="Arial"/>
-                <w:sz w:val="22"/>
+                <w:sz w:val="22"/>
+                <w:szCs w:val="22"/>
+                <w:lang w:val="es-AR"/>
+              </w:rPr>
+            </w:pPr>
+            <w:r>
+              <w:rPr>
+                <w:rFonts w:ascii="Arial" w:hAnsi="Arial" w:cs="Arial"/>
+                <w:sz w:val="22"/>
+                <w:szCs w:val="22"/>
                 <w:lang w:val="es-AR"/>
               </w:rPr>
               <w:t>El sistema presenta nuevamente la pantalla que se estaba completando con los datos, en caso de haber sido cargados.</w:t>
+            </w:r>
+          </w:p>
+          <w:p>
+            <w:pPr>
+              <w:rPr>
+                <w:rFonts w:ascii="Arial" w:hAnsi="Arial" w:cs="Arial"/>
+                <w:sz w:val="22"/>
+                <w:szCs w:val="22"/>
+                <w:lang w:val="es-AR"/>
+              </w:rPr>
+            </w:pPr>
+          </w:p>
+          <w:p>
+            <w:pPr>
+              <w:pStyle w:val="ContenidodeTabla"/>
+              <w:suppressAutoHyphens/>
+              <w:rPr>
+                <w:rFonts w:ascii="Arial" w:hAnsi="Arial" w:cs="Arial"/>
+                <w:sz w:val="22"/>
+                <w:szCs w:val="22"/>
+                <w:lang w:val="es-AR" w:eastAsia="en-US"/>
+              </w:rPr>
+            </w:pPr>
+            <w:r>
+              <w:rPr>
+                <w:rFonts w:ascii="Arial" w:hAnsi="Arial" w:cs="Arial"/>
+                <w:sz w:val="22"/>
+                <w:szCs w:val="22"/>
+                <w:lang w:val="es-AR" w:eastAsia="en-US"/>
+              </w:rPr>
+              <w:t>E – Se ingresa un de legajo existente.</w:t>
+            </w:r>
+          </w:p>
+          <w:p>
+            <w:pPr>
+              <w:pStyle w:val="ContenidodeTabla"/>
+              <w:suppressAutoHyphens/>
+              <w:rPr>
+                <w:rFonts w:ascii="Arial" w:hAnsi="Arial" w:cs="Arial"/>
+                <w:sz w:val="22"/>
+                <w:szCs w:val="22"/>
+                <w:lang w:val="es-AR" w:eastAsia="en-US"/>
+              </w:rPr>
+            </w:pPr>
+            <w:r>
+              <w:rPr>
+                <w:rFonts w:ascii="Arial" w:hAnsi="Arial" w:cs="Arial"/>
+                <w:sz w:val="22"/>
+                <w:szCs w:val="22"/>
+                <w:lang w:val="es-AR" w:eastAsia="en-US"/>
+              </w:rPr>
+              <w:t>No pueden existir alumnos con el mismo Nº de legajo</w:t>
+            </w:r>
+          </w:p>
+          <w:p>
+            <w:pPr>
+              <w:pStyle w:val="ContenidodeTabla"/>
+              <w:suppressAutoHyphens/>
+              <w:rPr>
+                <w:rFonts w:ascii="Arial" w:hAnsi="Arial" w:cs="Arial"/>
+                <w:sz w:val="22"/>
+                <w:szCs w:val="22"/>
+                <w:lang w:val="es-AR" w:eastAsia="en-US"/>
+              </w:rPr>
+            </w:pPr>
+            <w:r>
+              <w:rPr>
+                <w:rFonts w:ascii="Arial" w:hAnsi="Arial" w:cs="Arial"/>
+                <w:sz w:val="22"/>
+                <w:szCs w:val="22"/>
+                <w:lang w:val="es-AR" w:eastAsia="en-US"/>
+              </w:rPr>
+              <w:t>El sistema emite un mensaje informando la situación.</w:t>
             </w:r>
           </w:p>
         </w:tc>
@@ -7323,6 +7643,8 @@
                 <w:bCs/>
                 <w:i/>
                 <w:caps w:val="0"/>
+                <w:sz w:val="22"/>
+                <w:szCs w:val="22"/>
                 <w:lang w:val="es-AR"/>
               </w:rPr>
             </w:pPr>
@@ -7331,6 +7653,8 @@
                 <w:rFonts w:ascii="Arial" w:hAnsi="Arial" w:cs="Arial"/>
                 <w:bCs/>
                 <w:caps w:val="0"/>
+                <w:sz w:val="22"/>
+                <w:szCs w:val="22"/>
                 <w:lang w:val="es-AR"/>
               </w:rPr>
               <w:t>Problemas / Comentarios:</w:t>
@@ -7353,9 +7677,31 @@
               <w:suppressAutoHyphens/>
               <w:rPr>
                 <w:rFonts w:ascii="Arial" w:hAnsi="Arial" w:cs="Arial"/>
+                <w:sz w:val="22"/>
+                <w:szCs w:val="22"/>
+                <w:lang w:val="es-AR" w:eastAsia="en-US"/>
+              </w:rPr>
+            </w:pPr>
+            <w:r>
+              <w:rPr>
+                <w:rFonts w:ascii="Arial" w:hAnsi="Arial" w:cs="Arial"/>
+                <w:sz w:val="22"/>
+                <w:szCs w:val="22"/>
+                <w:lang w:val="es-AR" w:eastAsia="en-US"/>
+              </w:rPr>
+              <w:t>cu-ga-002-mensaje01: ¿Esta seguro que desea volver? Si vuelve se perderán los cambios</w:t>
+            </w:r>
+          </w:p>
+          <w:p>
+            <w:pPr>
+              <w:pStyle w:val="ContenidodeTabla"/>
+              <w:suppressAutoHyphens/>
+              <w:rPr>
+                <w:rFonts w:ascii="Arial" w:hAnsi="Arial" w:cs="Arial"/>
                 <w:i/>
                 <w:iCs/>
                 <w:sz w:val="22"/>
+                <w:szCs w:val="22"/>
                 <w:lang w:val="es-AR"/>
               </w:rPr>
             </w:pPr>
@@ -7366,7 +7712,7 @@
                 <w:szCs w:val="22"/>
                 <w:lang w:val="es-AR" w:eastAsia="en-US"/>
               </w:rPr>
-              <w:t>cu-ga-002-mensaje01</w:t>
+              <w:t>CU-GA-003-mensaje02</w:t>
             </w:r>
             <w:r>
               <w:rPr>
@@ -7375,7 +7721,7 @@
                 <w:szCs w:val="22"/>
                 <w:lang w:val="es-AR" w:eastAsia="en-US"/>
               </w:rPr>
-              <w:t>: ¿Esta seguro que desea volver? Si vuelve se perderán los cambios</w:t>
+              <w:t>: El usuario se ha modificado con éxito</w:t>
             </w:r>
           </w:p>
         </w:tc>
@@ -9198,23 +9544,7 @@
                 <w:sz w:val="22"/>
                 <w:lang w:val="es-AR"/>
               </w:rPr>
-              <w:t>El sistema realiza la validación cu-ga-00</w:t>
-            </w:r>
-            <w:r>
-              <w:rPr>
-                <w:rFonts w:ascii="Arial" w:hAnsi="Arial" w:cs="Arial"/>
-                <w:sz w:val="22"/>
-                <w:lang w:val="es-AR"/>
-              </w:rPr>
-              <w:t>5</w:t>
-            </w:r>
-            <w:r>
-              <w:rPr>
-                <w:rFonts w:ascii="Arial" w:hAnsi="Arial" w:cs="Arial"/>
-                <w:sz w:val="22"/>
-                <w:lang w:val="es-AR"/>
-              </w:rPr>
-              <w:t>-validacion01</w:t>
+              <w:t>El sistema realiza la validación cu-ga-005-validacion01</w:t>
             </w:r>
           </w:p>
         </w:tc>
@@ -9554,25 +9884,7 @@
                 <w:sz w:val="22"/>
                 <w:lang w:val="es-AR"/>
               </w:rPr>
-              <w:t>cu-ga-00</w:t>
-            </w:r>
-            <w:r>
-              <w:rPr>
-                <w:rFonts w:ascii="Arial" w:hAnsi="Arial" w:cs="Arial"/>
-                <w:iCs/>
-                <w:sz w:val="22"/>
-                <w:lang w:val="es-AR"/>
-              </w:rPr>
-              <w:t>5</w:t>
-            </w:r>
-            <w:r>
-              <w:rPr>
-                <w:rFonts w:ascii="Arial" w:hAnsi="Arial" w:cs="Arial"/>
-                <w:iCs/>
-                <w:sz w:val="22"/>
-                <w:lang w:val="es-AR"/>
-              </w:rPr>
-              <w:t>-validacion01: El sistema valida que el usuario y contraseña correspondan a un usuario creado</w:t>
+              <w:t>cu-ga-005-validacion01: El sistema valida que el usuario y contraseña correspondan a un usuario creado</w:t>
             </w:r>
           </w:p>
         </w:tc>
@@ -10472,6 +10784,31 @@
                 <w:lang w:val="es-AR"/>
               </w:rPr>
             </w:pPr>
+          </w:p>
+        </w:tc>
+      </w:tr>
+      <w:tr>
+        <w:trPr>
+          <w:cantSplit/>
+        </w:trPr>
+        <w:tc>
+          <w:tcPr>
+            <w:tcW w:w="9221" w:type="dxa"/>
+            <w:gridSpan w:val="2"/>
+          </w:tcPr>
+          <w:p>
+            <w:pPr>
+              <w:numPr>
+                <w:ilvl w:val="0"/>
+                <w:numId w:val="22"/>
+              </w:numPr>
+              <w:ind w:left="374"/>
+              <w:rPr>
+                <w:rFonts w:ascii="Arial" w:hAnsi="Arial" w:cs="Arial"/>
+                <w:sz w:val="22"/>
+                <w:lang w:val="es-AR"/>
+              </w:rPr>
+            </w:pPr>
             <w:r>
               <w:rPr>
                 <w:rFonts w:ascii="Arial" w:hAnsi="Arial" w:cs="Arial"/>
@@ -10604,16 +10941,7 @@
                 <w:szCs w:val="22"/>
                 <w:lang w:val="es-AR" w:eastAsia="en-US"/>
               </w:rPr>
-              <w:t>3</w:t>
-            </w:r>
-            <w:r>
-              <w:rPr>
-                <w:rFonts w:ascii="Arial" w:hAnsi="Arial" w:cs="Arial"/>
-                <w:sz w:val="22"/>
-                <w:szCs w:val="22"/>
-                <w:lang w:val="es-AR" w:eastAsia="en-US"/>
-              </w:rPr>
-              <w:t>.3 El actor Confirma la operación.</w:t>
+              <w:t>3.3 El actor Confirma la operación.</w:t>
             </w:r>
           </w:p>
           <w:p>
@@ -10634,43 +10962,7 @@
                 <w:szCs w:val="22"/>
                 <w:lang w:val="es-AR" w:eastAsia="en-US"/>
               </w:rPr>
-              <w:t>3</w:t>
-            </w:r>
-            <w:r>
-              <w:rPr>
-                <w:rFonts w:ascii="Arial" w:hAnsi="Arial" w:cs="Arial"/>
-                <w:sz w:val="22"/>
-                <w:szCs w:val="22"/>
-                <w:lang w:val="es-AR" w:eastAsia="en-US"/>
-              </w:rPr>
-              <w:t xml:space="preserve">.4 El sistema </w:t>
-            </w:r>
-            <w:r>
-              <w:rPr>
-                <w:rFonts w:ascii="Arial" w:hAnsi="Arial" w:cs="Arial"/>
-                <w:sz w:val="22"/>
-                <w:szCs w:val="22"/>
-                <w:lang w:val="es-AR" w:eastAsia="en-US"/>
-              </w:rPr>
-              <w:t>vuelve a la pantalla anterior</w:t>
-            </w:r>
-            <w:r>
-              <w:rPr>
-                <w:rFonts w:ascii="Arial" w:hAnsi="Arial" w:cs="Arial"/>
-                <w:sz w:val="22"/>
-                <w:szCs w:val="22"/>
-                <w:lang w:val="es-AR" w:eastAsia="en-US"/>
-              </w:rPr>
-              <w:t xml:space="preserve"> y no registra los datos </w:t>
-            </w:r>
-            <w:r>
-              <w:rPr>
-                <w:rFonts w:ascii="Arial" w:hAnsi="Arial" w:cs="Arial"/>
-                <w:sz w:val="22"/>
-                <w:szCs w:val="22"/>
-                <w:lang w:val="es-AR" w:eastAsia="en-US"/>
-              </w:rPr>
-              <w:t>modificados.</w:t>
+              <w:t>3.4 El sistema vuelve a la pantalla anterior y no registra los datos modificados.</w:t>
             </w:r>
           </w:p>
           <w:p>
@@ -10894,16 +11186,7 @@
                 <w:szCs w:val="22"/>
                 <w:lang w:val="es-AR"/>
               </w:rPr>
-              <w:t xml:space="preserve">CU-GA-006-mensaje001: </w:t>
-            </w:r>
-            <w:r>
-              <w:rPr>
-                <w:rFonts w:ascii="Arial" w:hAnsi="Arial" w:cs="Arial"/>
-                <w:sz w:val="22"/>
-                <w:szCs w:val="22"/>
-                <w:lang w:val="es-AR"/>
-              </w:rPr>
-              <w:t>¿Esta seguro que desea volver? Si vuelve se perderán los cambios</w:t>
+              <w:t>CU-GA-006-mensaje001: ¿Esta seguro que desea volver? Si vuelve se perderán los cambios</w:t>
             </w:r>
           </w:p>
         </w:tc>
@@ -10980,7 +11263,7 @@
       <w:rPr>
         <w:noProof/>
       </w:rPr>
-      <w:t>2</w:t>
+      <w:t>6</w:t>
     </w:r>
     <w:r>
       <w:fldChar w:fldCharType="end"/>
@@ -11001,7 +11284,7 @@
       <w:rPr>
         <w:noProof/>
       </w:rPr>
-      <w:t>12</w:t>
+      <w:t>13</w:t>
     </w:r>
     <w:r>
       <w:fldChar w:fldCharType="end"/>
@@ -11142,7 +11425,7 @@
                 <v:path o:extrusionok="f" gradientshapeok="t" o:connecttype="rect"/>
                 <o:lock v:ext="edit" aspectratio="t"/>
               </v:shapetype>
-              <v:shape id="image03.jpg" o:spid="_x0000_i1025" type="#_x0000_t75" style="width:84.9pt;height:73.05pt;visibility:visible;mso-wrap-style:square">
+              <v:shape id="image03.jpg" o:spid="_x0000_i1030" type="#_x0000_t75" style="width:84.9pt;height:73.05pt;visibility:visible;mso-wrap-style:square">
                 <v:imagedata r:id="rId1" o:title=""/>
               </v:shape>
             </w:pict>
@@ -11194,7 +11477,7 @@
               <w:lang w:val="es-AR" w:eastAsia="es-AR"/>
             </w:rPr>
             <w:pict>
-              <v:shape id="image01.png" o:spid="_x0000_i1026" type="#_x0000_t75" style="width:77.35pt;height:59.1pt;visibility:visible;mso-wrap-style:square">
+              <v:shape id="image01.png" o:spid="_x0000_i1031" type="#_x0000_t75" style="width:77.35pt;height:59.1pt;visibility:visible;mso-wrap-style:square">
                 <v:imagedata r:id="rId2" o:title=""/>
               </v:shape>
             </w:pict>

</xml_diff>

<commit_message>
Casos de uso de cursos complete
</commit_message>
<xml_diff>
--- a/trunk/docs/Entregables/Casos de Uso Funcionales/Casos de Uso Gestion de Alumnos - Grupo 5508 -UTN - 2016 v1.2.docx
+++ b/trunk/docs/Entregables/Casos de Uso Funcionales/Casos de Uso Gestion de Alumnos - Grupo 5508 -UTN - 2016 v1.2.docx
@@ -4821,16 +4821,7 @@
                 <w:szCs w:val="22"/>
                 <w:lang w:val="es-AR"/>
               </w:rPr>
-              <w:t xml:space="preserve">2.1 </w:t>
-            </w:r>
-            <w:r>
-              <w:rPr>
-                <w:rFonts w:ascii="Arial" w:hAnsi="Arial" w:cs="Arial"/>
-                <w:sz w:val="22"/>
-                <w:szCs w:val="22"/>
-                <w:lang w:val="es-AR"/>
-              </w:rPr>
-              <w:t>Acciones: Editar, crear, deshabilitar</w:t>
+              <w:t>2.1 Acciones: Editar, crear, deshabilitar</w:t>
             </w:r>
           </w:p>
         </w:tc>
@@ -4862,7 +4853,7 @@
                 <w:lang w:val="es-AR"/>
               </w:rPr>
               <w:lastRenderedPageBreak/>
-              <w:t>3</w:t>
+              <w:t>4</w:t>
             </w:r>
             <w:r>
               <w:rPr>
@@ -5295,16 +5286,7 @@
                 <w:szCs w:val="22"/>
                 <w:lang w:val="es-AR"/>
               </w:rPr>
-              <w:t xml:space="preserve"> </w:t>
-            </w:r>
-            <w:r>
-              <w:rPr>
-                <w:rFonts w:ascii="Arial" w:hAnsi="Arial" w:cs="Arial"/>
-                <w:sz w:val="22"/>
-                <w:szCs w:val="22"/>
-                <w:lang w:val="es-AR"/>
-              </w:rPr>
-              <w:t>Opciones: exigir el cambio de contraseña</w:t>
+              <w:t xml:space="preserve"> Opciones: exigir el cambio de contraseña</w:t>
             </w:r>
           </w:p>
         </w:tc>
@@ -7998,7 +7980,59 @@
                 <w:szCs w:val="22"/>
                 <w:lang w:val="es-AR"/>
               </w:rPr>
-              <w:t>Legajo (Numérico – 10 caracteres - Obligatorio</w:t>
+              <w:t xml:space="preserve">Legajo (Numérico – 10 caracteres </w:t>
+            </w:r>
+            <w:r>
+              <w:rPr>
+                <w:rFonts w:ascii="Arial" w:hAnsi="Arial" w:cs="Arial"/>
+                <w:i/>
+                <w:sz w:val="22"/>
+                <w:szCs w:val="22"/>
+                <w:lang w:val="es-AR"/>
+              </w:rPr>
+              <w:t>–</w:t>
+            </w:r>
+            <w:r>
+              <w:rPr>
+                <w:rFonts w:ascii="Arial" w:hAnsi="Arial" w:cs="Arial"/>
+                <w:i/>
+                <w:sz w:val="22"/>
+                <w:szCs w:val="22"/>
+                <w:lang w:val="es-AR"/>
+              </w:rPr>
+              <w:t xml:space="preserve"> </w:t>
+            </w:r>
+            <w:r>
+              <w:rPr>
+                <w:rFonts w:ascii="Arial" w:hAnsi="Arial" w:cs="Arial"/>
+                <w:i/>
+                <w:sz w:val="22"/>
+                <w:szCs w:val="22"/>
+                <w:lang w:val="es-AR"/>
+              </w:rPr>
+              <w:t>o</w:t>
+            </w:r>
+            <w:bookmarkStart w:id="0" w:name="_GoBack"/>
+            <w:bookmarkEnd w:id="0"/>
+            <w:r>
+              <w:rPr>
+                <w:rFonts w:ascii="Arial" w:hAnsi="Arial" w:cs="Arial"/>
+                <w:i/>
+                <w:sz w:val="22"/>
+                <w:szCs w:val="22"/>
+                <w:lang w:val="es-AR"/>
+              </w:rPr>
+              <w:t>bligatorio</w:t>
+            </w:r>
+            <w:r>
+              <w:rPr>
+                <w:rFonts w:ascii="Arial" w:hAnsi="Arial" w:cs="Arial"/>
+                <w:i/>
+                <w:sz w:val="22"/>
+                <w:szCs w:val="22"/>
+                <w:lang w:val="es-AR"/>
+              </w:rPr>
+              <w:t>)</w:t>
             </w:r>
           </w:p>
         </w:tc>
@@ -8937,7 +8971,43 @@
                 <w:szCs w:val="22"/>
                 <w:lang w:val="es-AR"/>
               </w:rPr>
-              <w:t>El actor marca la casilla para deshabilitar el usuario</w:t>
+              <w:t xml:space="preserve">El actor marca la </w:t>
+            </w:r>
+            <w:r>
+              <w:rPr>
+                <w:rFonts w:ascii="Arial" w:hAnsi="Arial" w:cs="Arial"/>
+                <w:sz w:val="22"/>
+                <w:szCs w:val="22"/>
+                <w:lang w:val="es-AR"/>
+              </w:rPr>
+              <w:t>op</w:t>
+            </w:r>
+            <w:r>
+              <w:rPr>
+                <w:rFonts w:ascii="Arial" w:hAnsi="Arial" w:cs="Arial"/>
+                <w:sz w:val="22"/>
+                <w:szCs w:val="22"/>
+                <w:lang w:val="es-AR"/>
+              </w:rPr>
+              <w:t>ció</w:t>
+            </w:r>
+            <w:r>
+              <w:rPr>
+                <w:rFonts w:ascii="Arial" w:hAnsi="Arial" w:cs="Arial"/>
+                <w:sz w:val="22"/>
+                <w:szCs w:val="22"/>
+                <w:lang w:val="es-AR"/>
+              </w:rPr>
+              <w:t>n</w:t>
+            </w:r>
+            <w:r>
+              <w:rPr>
+                <w:rFonts w:ascii="Arial" w:hAnsi="Arial" w:cs="Arial"/>
+                <w:sz w:val="22"/>
+                <w:szCs w:val="22"/>
+                <w:lang w:val="es-AR"/>
+              </w:rPr>
+              <w:t xml:space="preserve"> para deshabilitar el usuario</w:t>
             </w:r>
           </w:p>
         </w:tc>
@@ -9159,6 +9229,56 @@
           </w:tcPr>
           <w:p>
             <w:pPr>
+              <w:rPr>
+                <w:rFonts w:ascii="Arial" w:hAnsi="Arial" w:cs="Arial"/>
+                <w:sz w:val="22"/>
+                <w:szCs w:val="22"/>
+                <w:lang w:val="es-AR"/>
+              </w:rPr>
+            </w:pPr>
+            <w:r>
+              <w:rPr>
+                <w:rFonts w:ascii="Arial" w:hAnsi="Arial" w:cs="Arial"/>
+                <w:sz w:val="22"/>
+                <w:szCs w:val="22"/>
+                <w:lang w:val="es-AR"/>
+              </w:rPr>
+              <w:t xml:space="preserve">6.1 El actor marca la opción para habilitar el usuario </w:t>
+            </w:r>
+          </w:p>
+          <w:p>
+            <w:pPr>
+              <w:rPr>
+                <w:rFonts w:ascii="Arial" w:hAnsi="Arial" w:cs="Arial"/>
+                <w:sz w:val="22"/>
+                <w:szCs w:val="22"/>
+                <w:lang w:val="es-AR"/>
+              </w:rPr>
+            </w:pPr>
+            <w:r>
+              <w:rPr>
+                <w:rFonts w:ascii="Arial" w:hAnsi="Arial" w:cs="Arial"/>
+                <w:sz w:val="22"/>
+                <w:szCs w:val="22"/>
+                <w:lang w:val="es-AR"/>
+              </w:rPr>
+              <w:t>6.2 Vuelve al punto 7 del curso normal</w:t>
+            </w:r>
+          </w:p>
+        </w:tc>
+      </w:tr>
+      <w:tr>
+        <w:trPr>
+          <w:cantSplit/>
+        </w:trPr>
+        <w:tc>
+          <w:tcPr>
+            <w:tcW w:w="9221" w:type="dxa"/>
+            <w:gridSpan w:val="2"/>
+            <w:shd w:val="clear" w:color="000000" w:fill="auto"/>
+          </w:tcPr>
+          <w:p>
+            <w:pPr>
               <w:numPr>
                 <w:ilvl w:val="1"/>
                 <w:numId w:val="45"/>
@@ -9220,8 +9340,6 @@
               </w:rPr>
               <w:t>Vuelve al punto 2 del curso normal</w:t>
             </w:r>
-            <w:bookmarkStart w:id="0" w:name="_GoBack"/>
-            <w:bookmarkEnd w:id="0"/>
           </w:p>
         </w:tc>
       </w:tr>
@@ -9654,7 +9772,7 @@
       <w:rPr>
         <w:noProof/>
       </w:rPr>
-      <w:t>8</w:t>
+      <w:t>7</w:t>
     </w:r>
     <w:r>
       <w:fldChar w:fldCharType="end"/>
@@ -9675,7 +9793,7 @@
       <w:rPr>
         <w:noProof/>
       </w:rPr>
-      <w:t>8</w:t>
+      <w:t>9</w:t>
     </w:r>
     <w:r>
       <w:fldChar w:fldCharType="end"/>
@@ -9718,7 +9836,7 @@
       <w:rPr>
         <w:noProof/>
       </w:rPr>
-      <w:t>06/09/2016</w:t>
+      <w:t>09/09/2016</w:t>
     </w:r>
     <w:r>
       <w:fldChar w:fldCharType="end"/>

</xml_diff>

<commit_message>
momdificacion de casos de uso
</commit_message>
<xml_diff>
--- a/trunk/docs/Entregables/Casos de Uso Funcionales/Casos de Uso Gestion de Alumnos - Grupo 5508 -UTN - 2016 v1.2.docx
+++ b/trunk/docs/Entregables/Casos de Uso Funcionales/Casos de Uso Gestion de Alumnos - Grupo 5508 -UTN - 2016 v1.2.docx
@@ -8012,8 +8012,6 @@
               </w:rPr>
               <w:t>o</w:t>
             </w:r>
-            <w:bookmarkStart w:id="0" w:name="_GoBack"/>
-            <w:bookmarkEnd w:id="0"/>
             <w:r>
               <w:rPr>
                 <w:rFonts w:ascii="Arial" w:hAnsi="Arial" w:cs="Arial"/>
@@ -8769,7 +8767,16 @@
                 <w:szCs w:val="22"/>
                 <w:lang w:val="es-AR"/>
               </w:rPr>
-              <w:t>El actor entra a la sección Alumno</w:t>
+              <w:t>El actor selecciona al</w:t>
+            </w:r>
+            <w:r>
+              <w:rPr>
+                <w:rFonts w:ascii="Arial" w:hAnsi="Arial" w:cs="Arial"/>
+                <w:sz w:val="22"/>
+                <w:szCs w:val="22"/>
+                <w:lang w:val="es-AR"/>
+              </w:rPr>
+              <w:t xml:space="preserve"> Alumno</w:t>
             </w:r>
           </w:p>
         </w:tc>
@@ -8833,6 +8840,8 @@
               </w:rPr>
               <w:t xml:space="preserve"> campo de búsqueda</w:t>
             </w:r>
+            <w:bookmarkStart w:id="0" w:name="_GoBack"/>
+            <w:bookmarkEnd w:id="0"/>
           </w:p>
         </w:tc>
       </w:tr>
@@ -9043,6 +9052,15 @@
                 <w:lang w:val="es-AR"/>
               </w:rPr>
               <w:t>El sistema le muestra una pantalla de confirmación</w:t>
+            </w:r>
+            <w:r>
+              <w:rPr>
+                <w:rFonts w:ascii="Arial" w:hAnsi="Arial" w:cs="Arial"/>
+                <w:sz w:val="22"/>
+                <w:szCs w:val="22"/>
+                <w:lang w:val="es-AR"/>
+              </w:rPr>
+              <w:t xml:space="preserve"> </w:t>
             </w:r>
           </w:p>
         </w:tc>
@@ -9619,7 +9637,27 @@
                 <w:szCs w:val="22"/>
                 <w:lang w:val="es-AR"/>
               </w:rPr>
-              <w:t>Legajo (Numérico – 10 caracteres - Obligatorio</w:t>
+              <w:t xml:space="preserve">Legajo (Numérico – 10 caracteres </w:t>
+            </w:r>
+            <w:r>
+              <w:rPr>
+                <w:rFonts w:ascii="Arial" w:hAnsi="Arial" w:cs="Arial"/>
+                <w:i/>
+                <w:sz w:val="22"/>
+                <w:szCs w:val="22"/>
+                <w:lang w:val="es-AR"/>
+              </w:rPr>
+              <w:t>–</w:t>
+            </w:r>
+            <w:r>
+              <w:rPr>
+                <w:rFonts w:ascii="Arial" w:hAnsi="Arial" w:cs="Arial"/>
+                <w:i/>
+                <w:sz w:val="22"/>
+                <w:szCs w:val="22"/>
+                <w:lang w:val="es-AR"/>
+              </w:rPr>
+              <w:t xml:space="preserve"> Obligatorio</w:t>
             </w:r>
           </w:p>
         </w:tc>
@@ -9772,7 +9810,7 @@
       <w:rPr>
         <w:noProof/>
       </w:rPr>
-      <w:t>7</w:t>
+      <w:t>8</w:t>
     </w:r>
     <w:r>
       <w:fldChar w:fldCharType="end"/>

</xml_diff>